<commit_message>
Update SRS - Initial fleshing out.
Fill out most of the sections of the SRS. Only leaving a few more to be done. And the rest reviewed.

Sections that are not complete still have the sections description in red.
</commit_message>
<xml_diff>
--- a/Documentation/Software Requirements Specification.docx
+++ b/Documentation/Software Requirements Specification.docx
@@ -2193,7 +2193,10 @@
               <w:spacing w:before="40" w:after="40"/>
             </w:pPr>
             <w:r>
-              <w:t>Initial creation.</w:t>
+              <w:t>Initial</w:t>
+            </w:r>
+            <w:r>
+              <w:t xml:space="preserve"> creation.</w:t>
             </w:r>
           </w:p>
         </w:tc>
@@ -2211,6 +2214,132 @@
             <w:r>
               <w:t>1.0</w:t>
             </w:r>
+          </w:p>
+        </w:tc>
+      </w:tr>
+      <w:tr>
+        <w:tc>
+          <w:tcPr>
+            <w:tcW w:w="2160" w:type="dxa"/>
+          </w:tcPr>
+          <w:p>
+            <w:pPr>
+              <w:spacing w:before="40" w:after="40"/>
+            </w:pPr>
+          </w:p>
+        </w:tc>
+        <w:tc>
+          <w:tcPr>
+            <w:tcW w:w="1170" w:type="dxa"/>
+          </w:tcPr>
+          <w:p>
+            <w:pPr>
+              <w:spacing w:before="40" w:after="40"/>
+            </w:pPr>
+          </w:p>
+        </w:tc>
+        <w:tc>
+          <w:tcPr>
+            <w:tcW w:w="4954" w:type="dxa"/>
+          </w:tcPr>
+          <w:p>
+            <w:pPr>
+              <w:spacing w:before="40" w:after="40"/>
+            </w:pPr>
+          </w:p>
+        </w:tc>
+        <w:tc>
+          <w:tcPr>
+            <w:tcW w:w="1584" w:type="dxa"/>
+          </w:tcPr>
+          <w:p>
+            <w:pPr>
+              <w:spacing w:before="40" w:after="40"/>
+            </w:pPr>
+          </w:p>
+        </w:tc>
+      </w:tr>
+      <w:tr>
+        <w:tc>
+          <w:tcPr>
+            <w:tcW w:w="2160" w:type="dxa"/>
+          </w:tcPr>
+          <w:p>
+            <w:pPr>
+              <w:spacing w:before="40" w:after="40"/>
+            </w:pPr>
+          </w:p>
+        </w:tc>
+        <w:tc>
+          <w:tcPr>
+            <w:tcW w:w="1170" w:type="dxa"/>
+          </w:tcPr>
+          <w:p>
+            <w:pPr>
+              <w:spacing w:before="40" w:after="40"/>
+            </w:pPr>
+          </w:p>
+        </w:tc>
+        <w:tc>
+          <w:tcPr>
+            <w:tcW w:w="4954" w:type="dxa"/>
+          </w:tcPr>
+          <w:p>
+            <w:pPr>
+              <w:spacing w:before="40" w:after="40"/>
+            </w:pPr>
+          </w:p>
+        </w:tc>
+        <w:tc>
+          <w:tcPr>
+            <w:tcW w:w="1584" w:type="dxa"/>
+          </w:tcPr>
+          <w:p>
+            <w:pPr>
+              <w:spacing w:before="40" w:after="40"/>
+            </w:pPr>
+          </w:p>
+        </w:tc>
+      </w:tr>
+      <w:tr>
+        <w:tc>
+          <w:tcPr>
+            <w:tcW w:w="2160" w:type="dxa"/>
+          </w:tcPr>
+          <w:p>
+            <w:pPr>
+              <w:spacing w:before="40" w:after="40"/>
+            </w:pPr>
+          </w:p>
+        </w:tc>
+        <w:tc>
+          <w:tcPr>
+            <w:tcW w:w="1170" w:type="dxa"/>
+          </w:tcPr>
+          <w:p>
+            <w:pPr>
+              <w:spacing w:before="40" w:after="40"/>
+            </w:pPr>
+          </w:p>
+        </w:tc>
+        <w:tc>
+          <w:tcPr>
+            <w:tcW w:w="4954" w:type="dxa"/>
+          </w:tcPr>
+          <w:p>
+            <w:pPr>
+              <w:spacing w:before="40" w:after="40"/>
+            </w:pPr>
+          </w:p>
+        </w:tc>
+        <w:tc>
+          <w:tcPr>
+            <w:tcW w:w="1584" w:type="dxa"/>
+          </w:tcPr>
+          <w:p>
+            <w:pPr>
+              <w:spacing w:before="40" w:after="40"/>
+            </w:pPr>
           </w:p>
         </w:tc>
       </w:tr>
@@ -2280,8 +2409,8 @@
     <w:p>
       <w:pPr>
         <w:sectPr>
-          <w:headerReference w:type="default" r:id="rId7"/>
-          <w:footerReference w:type="default" r:id="rId8"/>
+          <w:headerReference w:type="default" r:id="rId8"/>
+          <w:footerReference w:type="default" r:id="rId9"/>
           <w:pgSz w:w="12240" w:h="15840" w:code="1"/>
           <w:pgMar w:top="1440" w:right="1440" w:bottom="1440" w:left="1440" w:header="720" w:footer="720" w:gutter="0"/>
           <w:pgNumType w:fmt="lowerRoman"/>
@@ -2313,606 +2442,1422 @@
       </w:r>
       <w:bookmarkEnd w:id="9"/>
       <w:bookmarkEnd w:id="10"/>
+    </w:p>
+    <w:p>
+      <w:r>
+        <w:t>The purpose of this Software Requirements Specification is to define the requirements for the Exam Generation Application in its entirety.</w:t>
+      </w:r>
+    </w:p>
+    <w:p>
+      <w:pPr>
+        <w:pStyle w:val="Heading2"/>
+      </w:pPr>
+      <w:bookmarkStart w:id="11" w:name="_Toc439994668"/>
+      <w:bookmarkStart w:id="12" w:name="_Toc441230974"/>
+      <w:r>
+        <w:t>Document Conventions</w:t>
+      </w:r>
+      <w:bookmarkEnd w:id="11"/>
+      <w:bookmarkEnd w:id="12"/>
+    </w:p>
+    <w:p>
+      <w:pPr>
+        <w:pStyle w:val="template"/>
+        <w:rPr>
+          <w:color w:val="FF0000"/>
+        </w:rPr>
+      </w:pPr>
+      <w:r>
+        <w:rPr>
+          <w:color w:val="FF0000"/>
+        </w:rPr>
+        <w:t xml:space="preserve">&lt;Describe any standards or typographical conventions that were followed when writing this SRS, such as fonts or highlighting that have special significance. For example, state whether </w:t>
+      </w:r>
+      <w:proofErr w:type="gramStart"/>
+      <w:r>
+        <w:rPr>
+          <w:color w:val="FF0000"/>
+        </w:rPr>
+        <w:t>priorities  for</w:t>
+      </w:r>
+      <w:proofErr w:type="gramEnd"/>
+      <w:r>
+        <w:rPr>
+          <w:color w:val="FF0000"/>
+        </w:rPr>
+        <w:t xml:space="preserve"> higher-level requirements are assumed to be inherited by detailed requirements, or whether every requirement statement is to have its own priority.&gt;</w:t>
+      </w:r>
+    </w:p>
+    <w:p>
+      <w:pPr>
+        <w:pStyle w:val="Heading2"/>
+      </w:pPr>
+      <w:bookmarkStart w:id="13" w:name="_Toc439994669"/>
+      <w:bookmarkStart w:id="14" w:name="_Toc441230975"/>
+      <w:r>
+        <w:t>Intended Audience and Reading Suggestions</w:t>
+      </w:r>
+      <w:bookmarkEnd w:id="13"/>
+      <w:bookmarkEnd w:id="14"/>
+    </w:p>
+    <w:p>
+      <w:pPr>
+        <w:pStyle w:val="template"/>
+        <w:rPr>
+          <w:color w:val="FF0000"/>
+        </w:rPr>
+      </w:pPr>
+      <w:r>
+        <w:rPr>
+          <w:color w:val="FF0000"/>
+        </w:rPr>
+        <w:t>&lt;Describe the different types of reader that the document is intended for, such as developers, project managers, marketing staff, users, testers, and documentation writers. Describe what the rest of this SRS contains and how it is organized. Suggest a sequence for reading the document, beginning with the overview sections and proceeding through the sections that are most pertinent to each reader type.&gt;</w:t>
+      </w:r>
+    </w:p>
+    <w:p>
+      <w:pPr>
+        <w:pStyle w:val="Heading2"/>
+      </w:pPr>
+      <w:bookmarkStart w:id="15" w:name="_Toc439994670"/>
+      <w:bookmarkStart w:id="16" w:name="_Toc441230976"/>
+      <w:r>
+        <w:t>Product Scope</w:t>
+      </w:r>
+      <w:bookmarkEnd w:id="15"/>
+      <w:bookmarkEnd w:id="16"/>
+    </w:p>
+    <w:p>
+      <w:pPr>
+        <w:pStyle w:val="template"/>
+      </w:pPr>
+      <w:r>
+        <w:rPr>
+          <w:i w:val="0"/>
+          <w:szCs w:val="24"/>
+        </w:rPr>
+        <w:t>The Exam Generator Application will provide professors the ability to generate exams from a specified dataset of questions and answers. These questions will have the ability to be different variations such as: multiple choice, true or false, matching, and short answer. The professor can specify the types of questions wanted and the categories needed. The resulting exam will be generated with questions grouped by type</w:t>
+      </w:r>
+      <w:r>
+        <w:t>.</w:t>
+      </w:r>
+    </w:p>
+    <w:p>
+      <w:pPr>
+        <w:pStyle w:val="Heading2"/>
+      </w:pPr>
+      <w:bookmarkStart w:id="17" w:name="_Toc439994672"/>
+      <w:bookmarkStart w:id="18" w:name="_Toc441230977"/>
+      <w:r>
+        <w:t>References</w:t>
+      </w:r>
+      <w:bookmarkEnd w:id="17"/>
+      <w:bookmarkEnd w:id="18"/>
+    </w:p>
+    <w:p>
+      <w:pPr>
+        <w:ind w:left="720"/>
+      </w:pPr>
+      <w:r>
+        <w:rPr>
+          <w:b/>
+        </w:rPr>
+        <w:t>1.5.1</w:t>
+      </w:r>
+      <w:r>
+        <w:rPr>
+          <w:b/>
+        </w:rPr>
+        <w:tab/>
+        <w:t>JSON Parser Library (</w:t>
+      </w:r>
+      <w:proofErr w:type="spellStart"/>
+      <w:r>
+        <w:rPr>
+          <w:b/>
+        </w:rPr>
+        <w:t>org.json</w:t>
+      </w:r>
+      <w:proofErr w:type="spellEnd"/>
+      <w:r>
+        <w:rPr>
+          <w:b/>
+        </w:rPr>
+        <w:t>)</w:t>
+      </w:r>
+      <w:r>
+        <w:tab/>
+      </w:r>
+      <w:hyperlink r:id="rId10" w:history="1">
+        <w:r>
+          <w:rPr>
+            <w:rStyle w:val="Hyperlink"/>
+          </w:rPr>
+          <w:t>http://www.json.org/java/index.html</w:t>
+        </w:r>
+      </w:hyperlink>
+    </w:p>
+    <w:p>
+      <w:pPr>
+        <w:pStyle w:val="Heading1"/>
+      </w:pPr>
+      <w:bookmarkStart w:id="19" w:name="_Toc439994673"/>
+      <w:bookmarkStart w:id="20" w:name="_Toc441230978"/>
+      <w:r>
+        <w:t>Overall Description</w:t>
+      </w:r>
+      <w:bookmarkEnd w:id="19"/>
+      <w:bookmarkEnd w:id="20"/>
+    </w:p>
+    <w:p>
+      <w:pPr>
+        <w:pStyle w:val="Heading2"/>
+      </w:pPr>
+      <w:bookmarkStart w:id="21" w:name="_Toc439994674"/>
+      <w:bookmarkStart w:id="22" w:name="_Toc441230979"/>
+      <w:r>
+        <w:t>Product Perspective</w:t>
+      </w:r>
+      <w:bookmarkEnd w:id="21"/>
+      <w:bookmarkEnd w:id="22"/>
+    </w:p>
+    <w:p>
+      <w:pPr>
+        <w:spacing w:line="240" w:lineRule="auto"/>
+        <w:rPr>
+          <w:rFonts w:ascii="Arial" w:hAnsi="Arial" w:cs="Arial"/>
+          <w:sz w:val="22"/>
+        </w:rPr>
+      </w:pPr>
+      <w:r>
+        <w:rPr>
+          <w:rFonts w:ascii="Arial" w:hAnsi="Arial" w:cs="Arial"/>
+          <w:sz w:val="22"/>
+        </w:rPr>
+        <w:t>The Exam Generator Application project is a new, self-contained project</w:t>
+      </w:r>
+      <w:r>
+        <w:rPr>
+          <w:rFonts w:ascii="Arial" w:hAnsi="Arial" w:cs="Arial"/>
+          <w:sz w:val="22"/>
+        </w:rPr>
+        <w:t>. Below is a diagram showing the overview model of the system.</w:t>
+      </w:r>
+    </w:p>
+    <w:p>
+      <w:pPr>
+        <w:spacing w:line="240" w:lineRule="auto"/>
+      </w:pPr>
+      <w:r>
+        <w:rPr>
+          <w:noProof/>
+        </w:rPr>
+        <w:lastRenderedPageBreak/>
+        <w:drawing>
+          <wp:anchor distT="0" distB="0" distL="114300" distR="114300" simplePos="0" relativeHeight="251658240" behindDoc="0" locked="0" layoutInCell="1" allowOverlap="1">
+            <wp:simplePos x="825500" y="-2165350"/>
+            <wp:positionH relativeFrom="margin">
+              <wp:align>center</wp:align>
+            </wp:positionH>
+            <wp:positionV relativeFrom="margin">
+              <wp:align>top</wp:align>
+            </wp:positionV>
+            <wp:extent cx="5162815" cy="3194214"/>
+            <wp:effectExtent l="0" t="0" r="0" b="6350"/>
+            <wp:wrapSquare wrapText="bothSides"/>
+            <wp:docPr id="2" name="Picture 2"/>
+            <wp:cNvGraphicFramePr>
+              <a:graphicFrameLocks xmlns:a="http://schemas.openxmlformats.org/drawingml/2006/main" noChangeAspect="1"/>
+            </wp:cNvGraphicFramePr>
+            <a:graphic xmlns:a="http://schemas.openxmlformats.org/drawingml/2006/main">
+              <a:graphicData uri="http://schemas.openxmlformats.org/drawingml/2006/picture">
+                <pic:pic xmlns:pic="http://schemas.openxmlformats.org/drawingml/2006/picture">
+                  <pic:nvPicPr>
+                    <pic:cNvPr id="2" name="ProductPerspectiveModel.png"/>
+                    <pic:cNvPicPr/>
+                  </pic:nvPicPr>
+                  <pic:blipFill>
+                    <a:blip r:embed="rId11">
+                      <a:extLst>
+                        <a:ext uri="{28A0092B-C50C-407E-A947-70E740481C1C}">
+                          <a14:useLocalDpi xmlns:a14="http://schemas.microsoft.com/office/drawing/2010/main" val="0"/>
+                        </a:ext>
+                      </a:extLst>
+                    </a:blip>
+                    <a:stretch>
+                      <a:fillRect/>
+                    </a:stretch>
+                  </pic:blipFill>
+                  <pic:spPr>
+                    <a:xfrm>
+                      <a:off x="0" y="0"/>
+                      <a:ext cx="5162815" cy="3194214"/>
+                    </a:xfrm>
+                    <a:prstGeom prst="rect">
+                      <a:avLst/>
+                    </a:prstGeom>
+                  </pic:spPr>
+                </pic:pic>
+              </a:graphicData>
+            </a:graphic>
+          </wp:anchor>
+        </w:drawing>
+      </w:r>
+    </w:p>
+    <w:p>
+      <w:pPr>
+        <w:pStyle w:val="Heading2"/>
+      </w:pPr>
+      <w:bookmarkStart w:id="23" w:name="_Toc439994675"/>
+      <w:bookmarkStart w:id="24" w:name="_Toc441230980"/>
+      <w:r>
+        <w:t>Product Functions</w:t>
+      </w:r>
+      <w:bookmarkEnd w:id="23"/>
+      <w:bookmarkEnd w:id="24"/>
+    </w:p>
+    <w:p>
+      <w:pPr>
+        <w:rPr>
+          <w:rFonts w:ascii="Arial" w:hAnsi="Arial" w:cs="Arial"/>
+          <w:sz w:val="22"/>
+        </w:rPr>
+      </w:pPr>
+      <w:r>
+        <w:rPr>
+          <w:rFonts w:ascii="Arial" w:hAnsi="Arial" w:cs="Arial"/>
+          <w:sz w:val="22"/>
+        </w:rPr>
+        <w:t>Application</w:t>
+      </w:r>
+      <w:r>
+        <w:rPr>
+          <w:rFonts w:ascii="Arial" w:hAnsi="Arial" w:cs="Arial"/>
+          <w:sz w:val="22"/>
+        </w:rPr>
+        <w:t xml:space="preserve"> which allows a professor to create an exam from a set of questions in</w:t>
+      </w:r>
+    </w:p>
+    <w:p>
+      <w:pPr>
+        <w:rPr>
+          <w:rFonts w:ascii="Arial" w:hAnsi="Arial" w:cs="Arial"/>
+          <w:sz w:val="22"/>
+        </w:rPr>
+      </w:pPr>
+      <w:r>
+        <w:rPr>
+          <w:rFonts w:ascii="Arial" w:hAnsi="Arial" w:cs="Arial"/>
+          <w:sz w:val="22"/>
+        </w:rPr>
+        <w:t>JSON</w:t>
+      </w:r>
+      <w:r>
+        <w:rPr>
+          <w:rFonts w:ascii="Arial" w:hAnsi="Arial" w:cs="Arial"/>
+          <w:sz w:val="22"/>
+        </w:rPr>
+        <w:t xml:space="preserve"> format</w:t>
+      </w:r>
+      <w:r>
+        <w:rPr>
+          <w:rFonts w:ascii="Arial" w:hAnsi="Arial" w:cs="Arial"/>
+          <w:sz w:val="22"/>
+        </w:rPr>
+        <w:t>.</w:t>
+      </w:r>
+    </w:p>
+    <w:p>
+      <w:pPr>
+        <w:rPr>
+          <w:rFonts w:ascii="Arial" w:hAnsi="Arial" w:cs="Arial"/>
+          <w:sz w:val="22"/>
+        </w:rPr>
+      </w:pPr>
+    </w:p>
+    <w:p>
+      <w:pPr>
+        <w:pStyle w:val="ListParagraph"/>
+        <w:numPr>
+          <w:ilvl w:val="0"/>
+          <w:numId w:val="2"/>
+        </w:numPr>
+        <w:spacing w:line="240" w:lineRule="auto"/>
+        <w:rPr>
+          <w:rFonts w:ascii="Arial" w:hAnsi="Arial" w:cs="Arial"/>
+          <w:sz w:val="22"/>
+        </w:rPr>
+      </w:pPr>
+      <w:r>
+        <w:rPr>
+          <w:rFonts w:ascii="Arial" w:hAnsi="Arial" w:cs="Arial"/>
+          <w:sz w:val="22"/>
+        </w:rPr>
+        <w:t xml:space="preserve">There will be two separate input </w:t>
+      </w:r>
+      <w:r>
+        <w:rPr>
+          <w:rFonts w:ascii="Arial" w:hAnsi="Arial" w:cs="Arial"/>
+          <w:sz w:val="22"/>
+        </w:rPr>
+        <w:t>JSON</w:t>
+      </w:r>
+      <w:r>
+        <w:rPr>
+          <w:rFonts w:ascii="Arial" w:hAnsi="Arial" w:cs="Arial"/>
+          <w:sz w:val="22"/>
+        </w:rPr>
+        <w:t xml:space="preserve"> files</w:t>
+      </w:r>
+      <w:r>
+        <w:rPr>
+          <w:rFonts w:ascii="Arial" w:hAnsi="Arial" w:cs="Arial"/>
+          <w:sz w:val="22"/>
+        </w:rPr>
+        <w:t>:</w:t>
+      </w:r>
+    </w:p>
+    <w:p>
+      <w:pPr>
+        <w:pStyle w:val="ListParagraph"/>
+        <w:numPr>
+          <w:ilvl w:val="1"/>
+          <w:numId w:val="2"/>
+        </w:numPr>
+        <w:spacing w:line="240" w:lineRule="auto"/>
+        <w:rPr>
+          <w:rFonts w:ascii="Arial" w:hAnsi="Arial" w:cs="Arial"/>
+          <w:sz w:val="22"/>
+        </w:rPr>
+      </w:pPr>
+      <w:r>
+        <w:rPr>
+          <w:rFonts w:ascii="Arial" w:hAnsi="Arial" w:cs="Arial"/>
+          <w:sz w:val="22"/>
+        </w:rPr>
+        <w:t xml:space="preserve">One for the set of questions. </w:t>
+      </w:r>
+    </w:p>
+    <w:p>
+      <w:pPr>
+        <w:pStyle w:val="ListParagraph"/>
+        <w:numPr>
+          <w:ilvl w:val="1"/>
+          <w:numId w:val="2"/>
+        </w:numPr>
+        <w:spacing w:line="240" w:lineRule="auto"/>
+        <w:rPr>
+          <w:rFonts w:ascii="Arial" w:hAnsi="Arial" w:cs="Arial"/>
+          <w:sz w:val="22"/>
+        </w:rPr>
+      </w:pPr>
+      <w:r>
+        <w:rPr>
+          <w:rFonts w:ascii="Arial" w:hAnsi="Arial" w:cs="Arial"/>
+          <w:sz w:val="22"/>
+        </w:rPr>
+        <w:t>One to guide the application as to how many questions of particular types and categories should be selected f</w:t>
+      </w:r>
+      <w:r>
+        <w:rPr>
+          <w:rFonts w:ascii="Arial" w:hAnsi="Arial" w:cs="Arial"/>
+          <w:sz w:val="22"/>
+        </w:rPr>
+        <w:t xml:space="preserve">or the resulting output file. </w:t>
+      </w:r>
+    </w:p>
+    <w:p>
+      <w:pPr>
+        <w:pStyle w:val="ListParagraph"/>
+        <w:numPr>
+          <w:ilvl w:val="0"/>
+          <w:numId w:val="2"/>
+        </w:numPr>
+        <w:spacing w:line="240" w:lineRule="auto"/>
+        <w:rPr>
+          <w:rFonts w:ascii="Arial" w:hAnsi="Arial" w:cs="Arial"/>
+          <w:sz w:val="22"/>
+        </w:rPr>
+      </w:pPr>
+      <w:r>
+        <w:rPr>
+          <w:rFonts w:ascii="Arial" w:hAnsi="Arial" w:cs="Arial"/>
+          <w:sz w:val="22"/>
+        </w:rPr>
+        <w:t>Each question i</w:t>
+      </w:r>
+      <w:r>
+        <w:rPr>
+          <w:rFonts w:ascii="Arial" w:hAnsi="Arial" w:cs="Arial"/>
+          <w:sz w:val="22"/>
+        </w:rPr>
+        <w:t>s an element in the JSON file.</w:t>
+      </w:r>
+    </w:p>
+    <w:p>
+      <w:pPr>
+        <w:pStyle w:val="ListParagraph"/>
+        <w:numPr>
+          <w:ilvl w:val="0"/>
+          <w:numId w:val="2"/>
+        </w:numPr>
+        <w:spacing w:line="240" w:lineRule="auto"/>
+        <w:rPr>
+          <w:rFonts w:ascii="Arial" w:hAnsi="Arial" w:cs="Arial"/>
+          <w:sz w:val="22"/>
+        </w:rPr>
+      </w:pPr>
+      <w:r>
+        <w:rPr>
+          <w:rFonts w:ascii="Arial" w:hAnsi="Arial" w:cs="Arial"/>
+          <w:sz w:val="22"/>
+        </w:rPr>
+        <w:t xml:space="preserve">Each question </w:t>
+      </w:r>
+      <w:r>
+        <w:rPr>
+          <w:rFonts w:ascii="Arial" w:hAnsi="Arial" w:cs="Arial"/>
+          <w:sz w:val="22"/>
+        </w:rPr>
+        <w:t xml:space="preserve">has the following attributes: </w:t>
+      </w:r>
+    </w:p>
+    <w:p>
+      <w:pPr>
+        <w:pStyle w:val="ListParagraph"/>
+        <w:numPr>
+          <w:ilvl w:val="1"/>
+          <w:numId w:val="2"/>
+        </w:numPr>
+        <w:spacing w:line="240" w:lineRule="auto"/>
+        <w:rPr>
+          <w:rFonts w:ascii="Arial" w:hAnsi="Arial" w:cs="Arial"/>
+          <w:sz w:val="22"/>
+        </w:rPr>
+      </w:pPr>
+      <w:r>
+        <w:rPr>
+          <w:rFonts w:ascii="Arial" w:hAnsi="Arial" w:cs="Arial"/>
+          <w:sz w:val="22"/>
+        </w:rPr>
+        <w:t xml:space="preserve">Type = Short Answer/ Matching </w:t>
+      </w:r>
+      <w:r>
+        <w:rPr>
+          <w:rFonts w:ascii="Arial" w:hAnsi="Arial" w:cs="Arial"/>
+          <w:sz w:val="22"/>
+        </w:rPr>
+        <w:t xml:space="preserve">/ True-False / Multiple Choice </w:t>
+      </w:r>
+    </w:p>
+    <w:p>
+      <w:pPr>
+        <w:pStyle w:val="ListParagraph"/>
+        <w:numPr>
+          <w:ilvl w:val="1"/>
+          <w:numId w:val="2"/>
+        </w:numPr>
+        <w:spacing w:line="240" w:lineRule="auto"/>
+        <w:rPr>
+          <w:rFonts w:ascii="Arial" w:hAnsi="Arial" w:cs="Arial"/>
+          <w:sz w:val="22"/>
+        </w:rPr>
+      </w:pPr>
+      <w:r>
+        <w:rPr>
+          <w:rFonts w:ascii="Arial" w:hAnsi="Arial" w:cs="Arial"/>
+          <w:sz w:val="22"/>
+        </w:rPr>
+        <w:t>Question</w:t>
+      </w:r>
+    </w:p>
+    <w:p>
+      <w:pPr>
+        <w:pStyle w:val="ListParagraph"/>
+        <w:numPr>
+          <w:ilvl w:val="1"/>
+          <w:numId w:val="2"/>
+        </w:numPr>
+        <w:spacing w:line="240" w:lineRule="auto"/>
+        <w:rPr>
+          <w:rFonts w:ascii="Arial" w:hAnsi="Arial" w:cs="Arial"/>
+          <w:sz w:val="22"/>
+        </w:rPr>
+      </w:pPr>
+      <w:r>
+        <w:rPr>
+          <w:rFonts w:ascii="Arial" w:hAnsi="Arial" w:cs="Arial"/>
+          <w:sz w:val="22"/>
+        </w:rPr>
+        <w:t>Answer</w:t>
+      </w:r>
+    </w:p>
+    <w:p>
+      <w:pPr>
+        <w:pStyle w:val="ListParagraph"/>
+        <w:numPr>
+          <w:ilvl w:val="1"/>
+          <w:numId w:val="2"/>
+        </w:numPr>
+        <w:spacing w:line="240" w:lineRule="auto"/>
+        <w:rPr>
+          <w:rFonts w:ascii="Arial" w:hAnsi="Arial" w:cs="Arial"/>
+          <w:sz w:val="22"/>
+        </w:rPr>
+      </w:pPr>
+      <w:r>
+        <w:rPr>
+          <w:rFonts w:ascii="Arial" w:hAnsi="Arial" w:cs="Arial"/>
+          <w:sz w:val="22"/>
+        </w:rPr>
+        <w:t>Category</w:t>
+      </w:r>
+    </w:p>
+    <w:p>
+      <w:pPr>
+        <w:pStyle w:val="ListParagraph"/>
+        <w:numPr>
+          <w:ilvl w:val="0"/>
+          <w:numId w:val="2"/>
+        </w:numPr>
+        <w:spacing w:line="240" w:lineRule="auto"/>
+        <w:rPr>
+          <w:rFonts w:ascii="Arial" w:hAnsi="Arial" w:cs="Arial"/>
+          <w:sz w:val="22"/>
+        </w:rPr>
+      </w:pPr>
+      <w:r>
+        <w:rPr>
+          <w:rFonts w:ascii="Arial" w:hAnsi="Arial" w:cs="Arial"/>
+          <w:sz w:val="22"/>
+        </w:rPr>
+        <w:t>The resulting output file should be a plain text file that lists the questions grouped together by type.</w:t>
+      </w:r>
+    </w:p>
+    <w:p/>
+    <w:p>
+      <w:pPr>
+        <w:pStyle w:val="Heading2"/>
+      </w:pPr>
+      <w:bookmarkStart w:id="25" w:name="_Toc439994676"/>
+      <w:bookmarkStart w:id="26" w:name="_Toc441230981"/>
+      <w:r>
+        <w:t>User Classes and Characteristics</w:t>
+      </w:r>
+      <w:bookmarkEnd w:id="25"/>
+      <w:bookmarkEnd w:id="26"/>
+    </w:p>
+    <w:p>
+      <w:pPr>
+        <w:pStyle w:val="template"/>
+        <w:rPr>
+          <w:color w:val="FF0000"/>
+        </w:rPr>
+      </w:pPr>
+      <w:r>
+        <w:rPr>
+          <w:color w:val="FF0000"/>
+        </w:rPr>
+        <w:t>&lt;Identify the various user classes that you anticipate will use this product. User classes may be differentiated based on frequency of use, subset of product functions used, technical expertise, security or privilege levels, educational level, or experience. Describe the pertinent characteristics of each user class. Certain requirements may pertain only to certain user classes. Distinguish the most important user classes for this product from those who are less important to satisfy.&gt;</w:t>
+      </w:r>
+    </w:p>
+    <w:p>
+      <w:pPr>
+        <w:pStyle w:val="Heading2"/>
+      </w:pPr>
+      <w:bookmarkStart w:id="27" w:name="_Toc439994677"/>
+      <w:bookmarkStart w:id="28" w:name="_Toc441230982"/>
+      <w:r>
+        <w:lastRenderedPageBreak/>
+        <w:t>Operating Environment</w:t>
+      </w:r>
+      <w:bookmarkEnd w:id="27"/>
+      <w:bookmarkEnd w:id="28"/>
+    </w:p>
+    <w:p>
+      <w:pPr>
+        <w:rPr>
+          <w:rFonts w:ascii="Arial" w:hAnsi="Arial" w:cs="Arial"/>
+          <w:sz w:val="22"/>
+        </w:rPr>
+      </w:pPr>
+      <w:r>
+        <w:rPr>
+          <w:rFonts w:ascii="Arial" w:hAnsi="Arial" w:cs="Arial"/>
+          <w:sz w:val="22"/>
+        </w:rPr>
+        <w:t>The Exam Generation Application shall run on typical desktop PCs and Laptops that are running Microsoft Windows or a distribution of Linux, which has Java installed.</w:t>
+      </w:r>
+    </w:p>
+    <w:p>
+      <w:pPr>
+        <w:pStyle w:val="Heading2"/>
+      </w:pPr>
+      <w:bookmarkStart w:id="29" w:name="_Toc439994678"/>
+      <w:bookmarkStart w:id="30" w:name="_Toc441230983"/>
+      <w:r>
+        <w:t>Design and Implementation Constraints</w:t>
+      </w:r>
+      <w:bookmarkEnd w:id="29"/>
+      <w:bookmarkEnd w:id="30"/>
+    </w:p>
+    <w:p>
+      <w:pPr>
+        <w:pStyle w:val="template"/>
+        <w:rPr>
+          <w:color w:val="FF0000"/>
+        </w:rPr>
+      </w:pPr>
+      <w:r>
+        <w:rPr>
+          <w:color w:val="FF0000"/>
+        </w:rPr>
+        <w:t>&lt;Describe any items or issues that will limit the options available to the developers. These might include: corporate or regulatory policies; hardware limitations (timing requirements, memory requirements); interfaces to other applications; specific technologies, tools, and databases to be used; parallel operations; language requirements; communications protocols; security considerations; design conventions or programming standards (for example, if the customer’s organization will be responsible for maintaining the delivered software).&gt;</w:t>
+      </w:r>
+    </w:p>
+    <w:p>
+      <w:pPr>
+        <w:pStyle w:val="Heading2"/>
+      </w:pPr>
+      <w:bookmarkStart w:id="31" w:name="_Toc439994679"/>
+      <w:bookmarkStart w:id="32" w:name="_Toc441230984"/>
+      <w:r>
+        <w:t>User Documentation</w:t>
+      </w:r>
+      <w:bookmarkEnd w:id="31"/>
+      <w:bookmarkEnd w:id="32"/>
+    </w:p>
+    <w:p>
+      <w:pPr>
+        <w:pStyle w:val="template"/>
+        <w:rPr>
+          <w:i w:val="0"/>
+        </w:rPr>
+      </w:pPr>
+      <w:r>
+        <w:rPr>
+          <w:i w:val="0"/>
+        </w:rPr>
+        <w:t>Due to the simplistic nature, no User Documentation will be produced outside of in-application guidance.</w:t>
+      </w:r>
+    </w:p>
+    <w:p>
+      <w:pPr>
+        <w:pStyle w:val="Heading2"/>
+      </w:pPr>
+      <w:bookmarkStart w:id="33" w:name="_Toc439994680"/>
+      <w:bookmarkStart w:id="34" w:name="_Toc441230985"/>
+      <w:r>
+        <w:t>Assumptions and Dependencies</w:t>
+      </w:r>
+      <w:bookmarkEnd w:id="33"/>
+      <w:bookmarkEnd w:id="34"/>
+    </w:p>
+    <w:p>
+      <w:pPr>
+        <w:pStyle w:val="ListParagraph"/>
+        <w:numPr>
+          <w:ilvl w:val="0"/>
+          <w:numId w:val="9"/>
+        </w:numPr>
+      </w:pPr>
+      <w:r>
+        <w:t xml:space="preserve">JSON Parser Library </w:t>
+      </w:r>
+      <w:proofErr w:type="spellStart"/>
+      <w:r>
+        <w:t>org.json</w:t>
+      </w:r>
+      <w:proofErr w:type="spellEnd"/>
+      <w:r>
+        <w:t xml:space="preserve"> (See Section 3.3)</w:t>
+      </w:r>
+    </w:p>
+    <w:p>
+      <w:pPr>
+        <w:pStyle w:val="Heading1"/>
+      </w:pPr>
+      <w:bookmarkStart w:id="35" w:name="_Toc439994682"/>
+      <w:bookmarkStart w:id="36" w:name="_Toc441230986"/>
+      <w:r>
+        <w:t>External Interface Requirements</w:t>
+      </w:r>
+      <w:bookmarkEnd w:id="35"/>
+      <w:bookmarkEnd w:id="36"/>
+    </w:p>
+    <w:p>
+      <w:pPr>
+        <w:pStyle w:val="Heading2"/>
+      </w:pPr>
+      <w:bookmarkStart w:id="37" w:name="_Toc441230987"/>
+      <w:r>
+        <w:t>User Interfaces</w:t>
+      </w:r>
+      <w:bookmarkEnd w:id="37"/>
+    </w:p>
+    <w:p>
+      <w:pPr>
+        <w:pStyle w:val="template"/>
+        <w:rPr>
+          <w:color w:val="FF0000"/>
+        </w:rPr>
+      </w:pPr>
+      <w:r>
+        <w:rPr>
+          <w:color w:val="FF0000"/>
+        </w:rPr>
+        <w:t>&lt;Describe the logical characteristics of each interface between the software product and the users. This may include sample screen images, any GUI standards or product family style guides that are to be followed, screen layout constraints, standard buttons and functions (e.g., help) that will appear on every screen, keyboard shortcuts, error message display standards, and so on. Define the software components for which a user interface is needed. Details of the user interface design should be documented in a separate user interface specification.&gt;</w:t>
+      </w:r>
+    </w:p>
+    <w:p>
+      <w:pPr>
+        <w:pStyle w:val="Heading2"/>
+      </w:pPr>
+      <w:bookmarkStart w:id="38" w:name="_Toc439994684"/>
+      <w:bookmarkStart w:id="39" w:name="_Toc441230988"/>
+      <w:r>
+        <w:t>Hardware Interfaces</w:t>
+      </w:r>
+      <w:bookmarkEnd w:id="38"/>
+      <w:bookmarkEnd w:id="39"/>
+    </w:p>
+    <w:p>
+      <w:pPr>
+        <w:pStyle w:val="template"/>
+        <w:rPr>
+          <w:i w:val="0"/>
+        </w:rPr>
+      </w:pPr>
+      <w:r>
+        <w:rPr>
+          <w:i w:val="0"/>
+        </w:rPr>
+        <w:t>The Exam Generator Application will run on a device, which shall have a keyboard and mouse (or equivalent) for input.</w:t>
+      </w:r>
+    </w:p>
+    <w:p>
+      <w:pPr>
+        <w:pStyle w:val="Heading2"/>
+      </w:pPr>
+      <w:bookmarkStart w:id="40" w:name="_Toc439994685"/>
+      <w:bookmarkStart w:id="41" w:name="_Toc441230989"/>
+      <w:r>
+        <w:t>Software Interfaces</w:t>
+      </w:r>
+      <w:bookmarkEnd w:id="40"/>
+      <w:bookmarkEnd w:id="41"/>
+    </w:p>
+    <w:p>
+      <w:pPr>
+        <w:pStyle w:val="ListParagraph"/>
+        <w:numPr>
+          <w:ilvl w:val="0"/>
+          <w:numId w:val="8"/>
+        </w:numPr>
+        <w:spacing w:line="240" w:lineRule="auto"/>
+      </w:pPr>
+      <w:r>
+        <w:t>The application will run using Java and the Java Virtual Machine.</w:t>
+      </w:r>
+    </w:p>
+    <w:p>
+      <w:pPr>
+        <w:pStyle w:val="ListParagraph"/>
+        <w:numPr>
+          <w:ilvl w:val="0"/>
+          <w:numId w:val="8"/>
+        </w:numPr>
+        <w:spacing w:line="240" w:lineRule="auto"/>
+      </w:pPr>
+      <w:r>
+        <w:t>The application will use native operating system functions for reading and writing files.</w:t>
+      </w:r>
+    </w:p>
+    <w:p>
+      <w:pPr>
+        <w:pStyle w:val="ListParagraph"/>
+        <w:numPr>
+          <w:ilvl w:val="0"/>
+          <w:numId w:val="8"/>
+        </w:numPr>
+        <w:spacing w:line="240" w:lineRule="auto"/>
+      </w:pPr>
+      <w:r>
+        <w:t xml:space="preserve">The application will use the </w:t>
+      </w:r>
+      <w:proofErr w:type="spellStart"/>
+      <w:r>
+        <w:t>org.json</w:t>
+      </w:r>
+      <w:proofErr w:type="spellEnd"/>
+      <w:r>
+        <w:t xml:space="preserve"> library for JSON parsing. (See reference</w:t>
+      </w:r>
       <w:r>
         <w:t xml:space="preserve"> </w:t>
       </w:r>
-      <w:bookmarkStart w:id="11" w:name="_GoBack"/>
-      <w:bookmarkEnd w:id="11"/>
-    </w:p>
-    <w:p>
-      <w:pPr>
-        <w:pStyle w:val="template"/>
-      </w:pPr>
-      <w:r>
-        <w:t>&lt;Identify the product whose software requirements are specified in this document, including the revision or release number. Describe the scope of the product that is covered by this SRS, particularly if this SRS describes only part of the system or a single subsystem.&gt;</w:t>
+      <w:r>
+        <w:t>1.5.1</w:t>
+      </w:r>
+      <w:r>
+        <w:t xml:space="preserve"> )</w:t>
       </w:r>
     </w:p>
     <w:p>
       <w:pPr>
         <w:pStyle w:val="Heading2"/>
       </w:pPr>
-      <w:bookmarkStart w:id="12" w:name="_Toc439994668"/>
-      <w:bookmarkStart w:id="13" w:name="_Toc441230974"/>
-      <w:r>
-        <w:t>Document Conventions</w:t>
-      </w:r>
-      <w:bookmarkEnd w:id="12"/>
-      <w:bookmarkEnd w:id="13"/>
-    </w:p>
-    <w:p>
-      <w:pPr>
-        <w:pStyle w:val="template"/>
-      </w:pPr>
-      <w:r>
-        <w:t xml:space="preserve">&lt;Describe any standards or typographical conventions that were followed when writing this SRS, such as fonts or highlighting that have special significance. For example, state whether </w:t>
-      </w:r>
-      <w:proofErr w:type="gramStart"/>
-      <w:r>
-        <w:t>priorities  for</w:t>
-      </w:r>
-      <w:proofErr w:type="gramEnd"/>
-      <w:r>
-        <w:t xml:space="preserve"> higher-level requirements are assumed to be inherited by detailed requirements, or whether every requirement statement is to have its own priority.&gt;</w:t>
+      <w:bookmarkStart w:id="42" w:name="_Toc439994686"/>
+      <w:bookmarkStart w:id="43" w:name="_Toc441230990"/>
+      <w:r>
+        <w:lastRenderedPageBreak/>
+        <w:t>Communications Interfaces</w:t>
+      </w:r>
+      <w:bookmarkEnd w:id="42"/>
+      <w:bookmarkEnd w:id="43"/>
+    </w:p>
+    <w:p>
+      <w:r>
+        <w:t xml:space="preserve">The Exam </w:t>
+      </w:r>
+      <w:r>
+        <w:t>Generator</w:t>
+      </w:r>
+      <w:r>
+        <w:t xml:space="preserve"> Application</w:t>
+      </w:r>
+      <w:r>
+        <w:t xml:space="preserve"> is only ran locally and files are only read and saved locally. No external or network connections are made.</w:t>
+      </w:r>
+    </w:p>
+    <w:p>
+      <w:pPr>
+        <w:pStyle w:val="Heading1"/>
+      </w:pPr>
+      <w:r>
+        <w:t>Functional Requirements</w:t>
       </w:r>
     </w:p>
     <w:p>
       <w:pPr>
         <w:pStyle w:val="Heading2"/>
       </w:pPr>
-      <w:bookmarkStart w:id="14" w:name="_Toc439994669"/>
-      <w:bookmarkStart w:id="15" w:name="_Toc441230975"/>
-      <w:r>
-        <w:t>Intended Audience and Reading Suggestions</w:t>
-      </w:r>
-      <w:bookmarkEnd w:id="14"/>
-      <w:bookmarkEnd w:id="15"/>
-    </w:p>
-    <w:p>
-      <w:pPr>
-        <w:pStyle w:val="template"/>
-      </w:pPr>
-      <w:r>
-        <w:t>&lt;Describe the different types of reader that the document is intended for, such as developers, project managers, marketing staff, users, testers, and documentation writers. Describe what the rest of this SRS contains and how it is organized. Suggest a sequence for reading the document, beginning with the overview sections and proceeding through the sections that are most pertinent to each reader type.&gt;</w:t>
+      <w:r>
+        <w:t>The application shall read two JSON input files.</w:t>
+      </w:r>
+    </w:p>
+    <w:p>
+      <w:pPr>
+        <w:pStyle w:val="Heading3"/>
+        <w:ind w:left="288"/>
+        <w:rPr>
+          <w:b w:val="0"/>
+        </w:rPr>
+      </w:pPr>
+      <w:r>
+        <w:rPr>
+          <w:b w:val="0"/>
+        </w:rPr>
+        <w:t>The first input file shall contain the set of questions.</w:t>
+      </w:r>
+    </w:p>
+    <w:p>
+      <w:pPr>
+        <w:pStyle w:val="Heading4"/>
+        <w:ind w:left="576"/>
+        <w:rPr>
+          <w:b w:val="0"/>
+        </w:rPr>
+      </w:pPr>
+      <w:r>
+        <w:rPr>
+          <w:b w:val="0"/>
+        </w:rPr>
+        <w:t>Questions</w:t>
+      </w:r>
+      <w:r>
+        <w:rPr>
+          <w:b w:val="0"/>
+        </w:rPr>
+        <w:t xml:space="preserve"> shall include: Type, Question, Answer, and Category</w:t>
+      </w:r>
+      <w:r>
+        <w:rPr>
+          <w:b w:val="0"/>
+        </w:rPr>
+        <w:t>.</w:t>
+      </w:r>
+    </w:p>
+    <w:p>
+      <w:pPr>
+        <w:pStyle w:val="Heading4"/>
+        <w:ind w:left="576"/>
+      </w:pPr>
+      <w:r>
+        <w:rPr>
+          <w:b w:val="0"/>
+        </w:rPr>
+        <w:t>Each Question in the output file shall be one of the following types: Short Answer / Matching / True-False / Multiple Choice</w:t>
+      </w:r>
+      <w:r>
+        <w:t>.</w:t>
+      </w:r>
+    </w:p>
+    <w:p>
+      <w:pPr>
+        <w:ind w:left="288"/>
+      </w:pPr>
+    </w:p>
+    <w:p>
+      <w:pPr>
+        <w:pStyle w:val="Heading3"/>
+        <w:ind w:left="288"/>
+        <w:rPr>
+          <w:b w:val="0"/>
+        </w:rPr>
+      </w:pPr>
+      <w:r>
+        <w:rPr>
+          <w:b w:val="0"/>
+        </w:rPr>
+        <w:t>The second input shall contain the criteria to be used when making sele</w:t>
+      </w:r>
+      <w:bookmarkStart w:id="44" w:name="_GoBack"/>
+      <w:bookmarkEnd w:id="44"/>
+      <w:r>
+        <w:rPr>
+          <w:b w:val="0"/>
+        </w:rPr>
+        <w:t>ctions</w:t>
+      </w:r>
+    </w:p>
+    <w:p>
+      <w:pPr>
+        <w:pStyle w:val="Heading3"/>
+        <w:ind w:left="288"/>
+      </w:pPr>
+      <w:r>
+        <w:rPr>
+          <w:b w:val="0"/>
+        </w:rPr>
+        <w:t>The input JSON files shall be located in the application folder</w:t>
+      </w:r>
+      <w:r>
+        <w:t>.</w:t>
+      </w:r>
+    </w:p>
+    <w:p>
+      <w:pPr>
+        <w:pStyle w:val="Heading3"/>
+        <w:ind w:left="288"/>
+        <w:rPr>
+          <w:b w:val="0"/>
+        </w:rPr>
+      </w:pPr>
+      <w:r>
+        <w:rPr>
+          <w:b w:val="0"/>
+        </w:rPr>
+        <w:t>The two JSON input files shall be valid JSON files.</w:t>
       </w:r>
     </w:p>
     <w:p>
       <w:pPr>
         <w:pStyle w:val="Heading2"/>
       </w:pPr>
-      <w:bookmarkStart w:id="16" w:name="_Toc439994670"/>
-      <w:bookmarkStart w:id="17" w:name="_Toc441230976"/>
-      <w:r>
-        <w:t>Product Scope</w:t>
-      </w:r>
-      <w:bookmarkEnd w:id="16"/>
-      <w:bookmarkEnd w:id="17"/>
-    </w:p>
-    <w:p>
-      <w:pPr>
-        <w:pStyle w:val="template"/>
-      </w:pPr>
-      <w:r>
-        <w:t>&lt;Provide a short description of the software being specified and its purpose, including relevant benefits, objectives, and goals. Relate the software to corporate goals or business strategies. If a separate vision and scope document is available, refer to it rather than duplicating its contents here.&gt;</w:t>
-      </w:r>
-    </w:p>
-    <w:p>
-      <w:pPr>
-        <w:pStyle w:val="Heading2"/>
-      </w:pPr>
-      <w:bookmarkStart w:id="18" w:name="_Toc439994672"/>
-      <w:bookmarkStart w:id="19" w:name="_Toc441230977"/>
-      <w:r>
-        <w:t>References</w:t>
-      </w:r>
-      <w:bookmarkEnd w:id="18"/>
-      <w:bookmarkEnd w:id="19"/>
-    </w:p>
-    <w:p>
-      <w:pPr>
-        <w:pStyle w:val="template"/>
-      </w:pPr>
-      <w:r>
-        <w:t>&lt;List any other documents or Web addresses to which this SRS refers. These may include user interface style guides, contracts, standards, system requirements specifications, use case documents, or a vision and scope document. Provide enough information so that the reader could access a copy of each reference, including title, author, version number, date, and source or location.&gt;</w:t>
-      </w:r>
-    </w:p>
-    <w:p>
-      <w:pPr>
-        <w:pStyle w:val="Heading1"/>
-      </w:pPr>
-      <w:bookmarkStart w:id="20" w:name="_Toc439994673"/>
-      <w:bookmarkStart w:id="21" w:name="_Toc441230978"/>
-      <w:r>
-        <w:t>Overall Description</w:t>
-      </w:r>
-      <w:bookmarkEnd w:id="20"/>
-      <w:bookmarkEnd w:id="21"/>
-    </w:p>
-    <w:p>
-      <w:pPr>
-        <w:pStyle w:val="Heading2"/>
-      </w:pPr>
-      <w:bookmarkStart w:id="22" w:name="_Toc439994674"/>
-      <w:bookmarkStart w:id="23" w:name="_Toc441230979"/>
-      <w:r>
-        <w:t>Product Perspective</w:t>
-      </w:r>
-      <w:bookmarkEnd w:id="22"/>
-      <w:bookmarkEnd w:id="23"/>
-    </w:p>
-    <w:p>
-      <w:pPr>
-        <w:pStyle w:val="template"/>
-      </w:pPr>
-      <w:r>
-        <w:t xml:space="preserve">&lt;Describe the context and origin of the product being specified in this SRS. For example, state whether this product is a follow-on member of a product family, a replacement for certain existing systems, or a new, self-contained product. If the SRS defines a component of a larger system, </w:t>
-      </w:r>
-      <w:r>
-        <w:lastRenderedPageBreak/>
-        <w:t>relate the requirements of the larger system to the functionality of this software and identify interfaces between the two. A simple diagram that shows the major components of the overall system, subsystem interconnections, and external interfaces can be helpful.&gt;</w:t>
-      </w:r>
-    </w:p>
-    <w:p>
-      <w:pPr>
-        <w:pStyle w:val="Heading2"/>
-      </w:pPr>
-      <w:bookmarkStart w:id="24" w:name="_Toc439994675"/>
-      <w:bookmarkStart w:id="25" w:name="_Toc441230980"/>
-      <w:r>
-        <w:t>Product Functions</w:t>
-      </w:r>
-      <w:bookmarkEnd w:id="24"/>
-      <w:bookmarkEnd w:id="25"/>
-    </w:p>
-    <w:p>
-      <w:pPr>
-        <w:pStyle w:val="template"/>
-      </w:pPr>
-      <w:r>
-        <w:t>&lt;Summarize the major functions the product must perform or must let the user perform. Details will be provided in Section 3, so only a high level summary (such as a bullet list) is needed here. Organize the functions to make them understandable to any reader of the SRS. A picture of the major groups of related requirements and how they relate, such as a top level data flow diagram or object class diagram, is often effective.&gt;</w:t>
-      </w:r>
-    </w:p>
-    <w:p>
-      <w:pPr>
-        <w:pStyle w:val="Heading2"/>
-      </w:pPr>
-      <w:bookmarkStart w:id="26" w:name="_Toc439994676"/>
-      <w:bookmarkStart w:id="27" w:name="_Toc441230981"/>
-      <w:r>
-        <w:t>User Classes and Characteristics</w:t>
-      </w:r>
-      <w:bookmarkEnd w:id="26"/>
-      <w:bookmarkEnd w:id="27"/>
-    </w:p>
-    <w:p>
-      <w:pPr>
-        <w:pStyle w:val="template"/>
-      </w:pPr>
-      <w:r>
-        <w:t>&lt;Identify the various user classes that you anticipate will use this product. User classes may be differentiated based on frequency of use, subset of product functions used, technical expertise, security or privilege levels, educational level, or experience. Describe the pertinent characteristics of each user class. Certain requirements may pertain only to certain user classes. Distinguish the most important user classes for this product from those who are less important to satisfy.&gt;</w:t>
-      </w:r>
-    </w:p>
-    <w:p>
-      <w:pPr>
-        <w:pStyle w:val="Heading2"/>
-      </w:pPr>
-      <w:bookmarkStart w:id="28" w:name="_Toc439994677"/>
-      <w:bookmarkStart w:id="29" w:name="_Toc441230982"/>
-      <w:r>
-        <w:t>Operating Environment</w:t>
-      </w:r>
-      <w:bookmarkEnd w:id="28"/>
-      <w:bookmarkEnd w:id="29"/>
-    </w:p>
-    <w:p>
-      <w:pPr>
-        <w:pStyle w:val="template"/>
-      </w:pPr>
-      <w:r>
-        <w:t>&lt;Describe the environment in which the software will operate, including the hardware platform, operating system and versions, and any other software components or applications with which it must peacefully coexist.&gt;</w:t>
-      </w:r>
-    </w:p>
-    <w:p>
-      <w:pPr>
-        <w:pStyle w:val="Heading2"/>
-      </w:pPr>
-      <w:bookmarkStart w:id="30" w:name="_Toc439994678"/>
-      <w:bookmarkStart w:id="31" w:name="_Toc441230983"/>
-      <w:r>
-        <w:t>Design and Implementation Constraints</w:t>
-      </w:r>
-      <w:bookmarkEnd w:id="30"/>
-      <w:bookmarkEnd w:id="31"/>
-    </w:p>
-    <w:p>
-      <w:pPr>
-        <w:pStyle w:val="template"/>
-      </w:pPr>
-      <w:r>
-        <w:t>&lt;Describe any items or issues that will limit the options available to the developers. These might include: corporate or regulatory policies; hardware limitations (timing requirements, memory requirements); interfaces to other applications; specific technologies, tools, and databases to be used; parallel operations; language requirements; communications protocols; security considerations; design conventions or programming standards (for example, if the customer’s organization will be responsible for maintaining the delivered software).&gt;</w:t>
-      </w:r>
-    </w:p>
-    <w:p>
-      <w:pPr>
-        <w:pStyle w:val="Heading2"/>
-      </w:pPr>
-      <w:bookmarkStart w:id="32" w:name="_Toc439994679"/>
-      <w:bookmarkStart w:id="33" w:name="_Toc441230984"/>
-      <w:r>
-        <w:t>User Documentation</w:t>
-      </w:r>
-      <w:bookmarkEnd w:id="32"/>
-      <w:bookmarkEnd w:id="33"/>
-    </w:p>
-    <w:p>
-      <w:pPr>
-        <w:pStyle w:val="template"/>
-      </w:pPr>
-      <w:r>
-        <w:t>&lt;List the user documentation components (such as user manuals, on-line help, and tutorials) that will be delivered along with the software. Identify any known user documentation delivery formats or standards.&gt;</w:t>
-      </w:r>
-    </w:p>
-    <w:p>
-      <w:pPr>
-        <w:pStyle w:val="Heading2"/>
-      </w:pPr>
-      <w:bookmarkStart w:id="34" w:name="_Toc439994680"/>
-      <w:bookmarkStart w:id="35" w:name="_Toc441230985"/>
-      <w:r>
-        <w:t>Assumptions and Dependencies</w:t>
-      </w:r>
-      <w:bookmarkEnd w:id="34"/>
-      <w:bookmarkEnd w:id="35"/>
-    </w:p>
-    <w:p>
-      <w:pPr>
-        <w:pStyle w:val="template"/>
-      </w:pPr>
-      <w:r>
-        <w:t xml:space="preserve">&lt;List any assumed factors (as opposed to known facts) that could affect the requirements stated in the SRS. These could include third-party or commercial components that you plan to use, issues around the development or operating environment, or constraints. The project could be affected if these assumptions are incorrect, are not shared, or change. Also identify any dependencies the project has on external factors, such as software components that you intend to reuse from </w:t>
-      </w:r>
-      <w:r>
-        <w:lastRenderedPageBreak/>
-        <w:t>another project, unless they are already documented elsewhere (for example, in the vision and scope document or the project plan).&gt;</w:t>
-      </w:r>
-    </w:p>
-    <w:p>
-      <w:pPr>
-        <w:pStyle w:val="Heading1"/>
-      </w:pPr>
-      <w:bookmarkStart w:id="36" w:name="_Toc439994682"/>
-      <w:bookmarkStart w:id="37" w:name="_Toc441230986"/>
-      <w:r>
-        <w:t>External Interface Requirements</w:t>
-      </w:r>
-      <w:bookmarkEnd w:id="36"/>
-      <w:bookmarkEnd w:id="37"/>
-    </w:p>
-    <w:p>
-      <w:pPr>
-        <w:pStyle w:val="Heading2"/>
-      </w:pPr>
-      <w:bookmarkStart w:id="38" w:name="_Toc441230987"/>
-      <w:r>
-        <w:t>User Interfaces</w:t>
-      </w:r>
-      <w:bookmarkEnd w:id="38"/>
-    </w:p>
-    <w:p>
-      <w:pPr>
-        <w:pStyle w:val="template"/>
-      </w:pPr>
-      <w:r>
-        <w:t>&lt;Describe the logical characteristics of each interface between the software product and the users. This may include sample screen images, any GUI standards or product family style guides that are to be followed, screen layout constraints, standard buttons and functions (e.g., help) that will appear on every screen, keyboard shortcuts, error message display standards, and so on. Define the software components for which a user interface is needed. Details of the user interface design should be documented in a separate user interface specification.&gt;</w:t>
-      </w:r>
-    </w:p>
-    <w:p>
-      <w:pPr>
-        <w:pStyle w:val="Heading2"/>
-      </w:pPr>
-      <w:bookmarkStart w:id="39" w:name="_Toc439994684"/>
-      <w:bookmarkStart w:id="40" w:name="_Toc441230988"/>
-      <w:r>
-        <w:t>Hardware Interfaces</w:t>
-      </w:r>
-      <w:bookmarkEnd w:id="39"/>
-      <w:bookmarkEnd w:id="40"/>
-    </w:p>
-    <w:p>
-      <w:pPr>
-        <w:pStyle w:val="template"/>
-      </w:pPr>
-      <w:r>
-        <w:t>&lt;Describe the logical and physical characteristics of each interface between the software product and the hardware components of the system. This may include the supported device types, the nature of the data and control interactions between the software and the hardware, and communication protocols to be used.&gt;</w:t>
-      </w:r>
-    </w:p>
-    <w:p>
-      <w:pPr>
-        <w:pStyle w:val="Heading2"/>
-      </w:pPr>
-      <w:bookmarkStart w:id="41" w:name="_Toc439994685"/>
-      <w:bookmarkStart w:id="42" w:name="_Toc441230989"/>
-      <w:r>
-        <w:t>Software Interfaces</w:t>
-      </w:r>
-      <w:bookmarkEnd w:id="41"/>
-      <w:bookmarkEnd w:id="42"/>
-    </w:p>
-    <w:p>
-      <w:pPr>
-        <w:pStyle w:val="template"/>
-      </w:pPr>
-      <w:r>
-        <w:t>&lt;Describe the connections between this product and other specific software components (name and version), including databases, operating systems, tools, libraries, and integrated commercial components. Identify the data items or messages coming into the system and going out and describe the purpose of each. Describe the services needed and the nature of communications. Refer to documents that describe detailed application programming interface protocols. Identify data that will be shared across software components. If the data sharing mechanism must be implemented in a specific way (for example, use of a global data area in a multitasking operating system), specify this as an implementation constraint.&gt;</w:t>
-      </w:r>
-    </w:p>
-    <w:p>
-      <w:pPr>
-        <w:pStyle w:val="Heading2"/>
-      </w:pPr>
-      <w:bookmarkStart w:id="43" w:name="_Toc439994686"/>
-      <w:bookmarkStart w:id="44" w:name="_Toc441230990"/>
-      <w:r>
-        <w:t>Communications Interfaces</w:t>
-      </w:r>
-      <w:bookmarkEnd w:id="43"/>
-      <w:bookmarkEnd w:id="44"/>
-    </w:p>
-    <w:p>
-      <w:pPr>
-        <w:pStyle w:val="template"/>
-      </w:pPr>
-      <w:r>
-        <w:t>&lt;Describe the requirements associated with any communications functions required by this product, including e-mail, web browser, network server communications protocols, electronic forms, and so on. Define any pertinent message formatting. Identify any communication standards that will be used, such as FTP or HTTP. Specify any communication security or encryption issues, data transfer rates, and synchronization mechanisms.&gt;</w:t>
-      </w:r>
-    </w:p>
-    <w:p>
-      <w:pPr>
-        <w:pStyle w:val="Heading1"/>
-      </w:pPr>
-      <w:bookmarkStart w:id="45" w:name="_Toc439994687"/>
-      <w:bookmarkStart w:id="46" w:name="_Toc441230991"/>
-      <w:r>
-        <w:t>System Features</w:t>
-      </w:r>
-      <w:bookmarkEnd w:id="45"/>
-      <w:bookmarkEnd w:id="46"/>
-    </w:p>
-    <w:p>
-      <w:pPr>
-        <w:pStyle w:val="template"/>
-      </w:pPr>
-      <w:r>
-        <w:t>&lt;This template illustrates organizing the functional requirements for the product by system features, the major services provided by the product. You may prefer to organize this section by use case, mode of operation, user class, object class, functional hierarchy, or combinations of these, whatever makes the most logical sense for your product.&gt;</w:t>
-      </w:r>
-    </w:p>
-    <w:p>
-      <w:pPr>
-        <w:pStyle w:val="Heading2"/>
-      </w:pPr>
-      <w:bookmarkStart w:id="47" w:name="_Toc439994688"/>
-      <w:bookmarkStart w:id="48" w:name="_Toc441230992"/>
-      <w:r>
-        <w:lastRenderedPageBreak/>
-        <w:t>System Feature 1</w:t>
-      </w:r>
-      <w:bookmarkEnd w:id="47"/>
-      <w:bookmarkEnd w:id="48"/>
-    </w:p>
-    <w:p>
-      <w:pPr>
-        <w:pStyle w:val="template"/>
-      </w:pPr>
-      <w:r>
-        <w:t>&lt;Don’t really say “System Feature 1.” State the feature name in just a few words.&gt;</w:t>
-      </w:r>
-    </w:p>
-    <w:p>
-      <w:pPr>
-        <w:pStyle w:val="level4"/>
-      </w:pPr>
-      <w:r>
-        <w:t>4.1.1</w:t>
-      </w:r>
-      <w:r>
-        <w:tab/>
-        <w:t>Description and Priority</w:t>
-      </w:r>
-    </w:p>
-    <w:p>
-      <w:pPr>
-        <w:pStyle w:val="level3text"/>
+      <w:r>
+        <w:t>The application shall produce one output document for each interaction</w:t>
+      </w:r>
+    </w:p>
+    <w:p>
+      <w:pPr>
+        <w:pStyle w:val="Heading3"/>
+        <w:ind w:left="288"/>
+        <w:rPr>
+          <w:b w:val="0"/>
+        </w:rPr>
+      </w:pPr>
+      <w:r>
+        <w:rPr>
+          <w:b w:val="0"/>
+        </w:rPr>
+        <w:t>The output file shall contain the selected questions grouped by type.</w:t>
+      </w:r>
+    </w:p>
+    <w:p>
+      <w:pPr>
+        <w:pStyle w:val="Heading3"/>
+        <w:ind w:left="288"/>
+        <w:rPr>
+          <w:b w:val="0"/>
+        </w:rPr>
+      </w:pPr>
+      <w:r>
+        <w:rPr>
+          <w:b w:val="0"/>
+        </w:rPr>
+        <w:t>The application shall request the user to provide a name for the output document</w:t>
+      </w:r>
+    </w:p>
+    <w:p>
+      <w:pPr>
+        <w:pStyle w:val="Heading3"/>
+        <w:ind w:left="288"/>
+        <w:rPr>
+          <w:b w:val="0"/>
+        </w:rPr>
+      </w:pPr>
+      <w:r>
+        <w:rPr>
+          <w:b w:val="0"/>
+        </w:rPr>
+        <w:t xml:space="preserve">The application shall request the user to provide a </w:t>
+      </w:r>
+      <w:r>
+        <w:rPr>
+          <w:b w:val="0"/>
+        </w:rPr>
+        <w:t>save location</w:t>
+      </w:r>
+      <w:r>
+        <w:rPr>
+          <w:b w:val="0"/>
+        </w:rPr>
+        <w:t xml:space="preserve"> for the output document.</w:t>
+      </w:r>
+    </w:p>
+    <w:p>
+      <w:pPr>
+        <w:pStyle w:val="Heading3"/>
         <w:numPr>
-          <w:ilvl w:val="12"/>
+          <w:ilvl w:val="0"/>
           <w:numId w:val="0"/>
         </w:numPr>
-        <w:ind w:left="1350" w:hanging="716"/>
-      </w:pPr>
-      <w:r>
-        <w:t>&lt;Provide a short description of the feature and indicate whether it is of High, Medium, or Low priority. You could also include specific priority component ratings, such as benefit, penalty, cost, and risk (each rated on a relative scale from a low of 1 to a high of 9).&gt;</w:t>
-      </w:r>
-    </w:p>
-    <w:p>
-      <w:pPr>
-        <w:pStyle w:val="level4"/>
-      </w:pPr>
-      <w:r>
-        <w:t>4.1.2</w:t>
-      </w:r>
-      <w:r>
-        <w:tab/>
-        <w:t>Stimulus/Response Sequences</w:t>
-      </w:r>
-    </w:p>
-    <w:p>
-      <w:pPr>
-        <w:pStyle w:val="level3text"/>
+      </w:pPr>
+    </w:p>
+    <w:p>
+      <w:pPr>
+        <w:pStyle w:val="Heading1"/>
+      </w:pPr>
+      <w:bookmarkStart w:id="45" w:name="_Toc441230994"/>
+      <w:bookmarkStart w:id="46" w:name="_Toc439994690"/>
+      <w:r>
+        <w:t>Other Nonfunctional Requirements</w:t>
+      </w:r>
+      <w:bookmarkEnd w:id="45"/>
+    </w:p>
+    <w:p>
+      <w:pPr>
+        <w:pStyle w:val="Heading2"/>
+      </w:pPr>
+      <w:bookmarkStart w:id="47" w:name="_Toc441230995"/>
+      <w:r>
+        <w:t>Performance Requirements</w:t>
+      </w:r>
+      <w:bookmarkEnd w:id="46"/>
+      <w:bookmarkEnd w:id="47"/>
+    </w:p>
+    <w:p>
+      <w:pPr>
+        <w:pStyle w:val="ListParagraph"/>
         <w:numPr>
-          <w:ilvl w:val="12"/>
-          <w:numId w:val="0"/>
+          <w:ilvl w:val="0"/>
+          <w:numId w:val="7"/>
         </w:numPr>
-        <w:ind w:left="1350" w:hanging="716"/>
-      </w:pPr>
-      <w:r>
-        <w:t>&lt;List the sequences of user actions and system responses that stimulate the behavior defined for this feature. These will correspond to the dialog elements associated with use cases.&gt;</w:t>
-      </w:r>
-    </w:p>
-    <w:p>
-      <w:pPr>
-        <w:pStyle w:val="level4"/>
-      </w:pPr>
-      <w:r>
-        <w:t>4.1.3</w:t>
-      </w:r>
-      <w:r>
-        <w:tab/>
-        <w:t>Functional Requirements</w:t>
-      </w:r>
-    </w:p>
-    <w:p>
-      <w:pPr>
-        <w:pStyle w:val="level3text"/>
+        <w:spacing w:line="240" w:lineRule="auto"/>
+      </w:pPr>
+      <w:r>
+        <w:t>The application shall load in less than 1 second.</w:t>
+      </w:r>
+    </w:p>
+    <w:p>
+      <w:pPr>
+        <w:pStyle w:val="ListParagraph"/>
         <w:numPr>
-          <w:ilvl w:val="12"/>
-          <w:numId w:val="0"/>
+          <w:ilvl w:val="0"/>
+          <w:numId w:val="7"/>
         </w:numPr>
-        <w:ind w:left="1350" w:hanging="716"/>
-        <w:rPr>
-          <w:rFonts w:ascii="Times New Roman" w:hAnsi="Times New Roman"/>
-        </w:rPr>
-      </w:pPr>
-      <w:r>
-        <w:t>&lt;Itemize the detailed functional requirements associated with this feature. These are the software capabilities that must be present in order for the user to carry out the services provided by the feature, or to execute the use case. Include how the product should respond to anticipated error conditions or invalid inputs. Requirements should be concise, complete, unambiguous, verifiable, and necessary. Use “TBD” as a placeholder to indicate when necessary information is not yet available.&gt;</w:t>
-      </w:r>
-    </w:p>
-    <w:p>
-      <w:pPr>
-        <w:pStyle w:val="level3text"/>
+        <w:spacing w:line="240" w:lineRule="auto"/>
+      </w:pPr>
+      <w:r>
+        <w:t>The application shall generate an exam output no slower than 1.5 sec after generation started.</w:t>
+      </w:r>
+    </w:p>
+    <w:p>
+      <w:pPr>
+        <w:pStyle w:val="Heading2"/>
+      </w:pPr>
+      <w:bookmarkStart w:id="48" w:name="_Toc439994691"/>
+      <w:bookmarkStart w:id="49" w:name="_Toc441230996"/>
+      <w:r>
+        <w:t>Safety Requirements</w:t>
+      </w:r>
+      <w:bookmarkEnd w:id="48"/>
+      <w:bookmarkEnd w:id="49"/>
+    </w:p>
+    <w:p>
+      <w:pPr>
+        <w:pStyle w:val="ListParagraph"/>
         <w:numPr>
-          <w:ilvl w:val="12"/>
-          <w:numId w:val="0"/>
+          <w:ilvl w:val="0"/>
+          <w:numId w:val="5"/>
         </w:numPr>
-        <w:ind w:left="1350" w:hanging="716"/>
-      </w:pPr>
-    </w:p>
-    <w:p>
-      <w:pPr>
-        <w:pStyle w:val="level3text"/>
+        <w:spacing w:line="240" w:lineRule="auto"/>
+      </w:pPr>
+      <w:r>
+        <w:t>The application should never be allowed to read, write, or delete any files other than those that are created by the application or files that the user specifies for input.</w:t>
+      </w:r>
+    </w:p>
+    <w:p>
+      <w:pPr>
+        <w:pStyle w:val="ListParagraph"/>
         <w:numPr>
-          <w:ilvl w:val="12"/>
-          <w:numId w:val="0"/>
+          <w:ilvl w:val="0"/>
+          <w:numId w:val="5"/>
         </w:numPr>
-        <w:ind w:left="1350" w:hanging="716"/>
-      </w:pPr>
-      <w:r>
-        <w:t>&lt;Each requirement should be uniquely identified with a sequence number or a meaningful tag of some kind.&gt;</w:t>
-      </w:r>
-    </w:p>
-    <w:p>
-      <w:pPr>
-        <w:pStyle w:val="level3text"/>
+        <w:spacing w:line="240" w:lineRule="auto"/>
+      </w:pPr>
+      <w:r>
+        <w:lastRenderedPageBreak/>
+        <w:t>The application, regardless if user specified, should never interact with files belonging to the operating system.</w:t>
+      </w:r>
+    </w:p>
+    <w:p>
+      <w:pPr>
+        <w:pStyle w:val="Heading2"/>
+      </w:pPr>
+      <w:bookmarkStart w:id="50" w:name="_Toc439994692"/>
+      <w:bookmarkStart w:id="51" w:name="_Toc441230997"/>
+      <w:r>
+        <w:t>Security Requirements</w:t>
+      </w:r>
+      <w:bookmarkEnd w:id="50"/>
+      <w:bookmarkEnd w:id="51"/>
+    </w:p>
+    <w:p>
+      <w:pPr>
+        <w:pStyle w:val="ListParagraph"/>
         <w:numPr>
-          <w:ilvl w:val="12"/>
-          <w:numId w:val="0"/>
+          <w:ilvl w:val="0"/>
+          <w:numId w:val="3"/>
         </w:numPr>
-        <w:ind w:left="1350" w:hanging="716"/>
-        <w:rPr>
-          <w:rFonts w:ascii="Times New Roman" w:hAnsi="Times New Roman"/>
-        </w:rPr>
-      </w:pPr>
-    </w:p>
-    <w:p>
-      <w:pPr>
-        <w:pStyle w:val="requirement"/>
-      </w:pPr>
-      <w:r>
-        <w:t>REQ-1:</w:t>
-      </w:r>
-      <w:r>
-        <w:tab/>
-      </w:r>
-    </w:p>
-    <w:p>
-      <w:pPr>
-        <w:pStyle w:val="requirement"/>
-      </w:pPr>
-      <w:r>
-        <w:t>REQ-2:</w:t>
-      </w:r>
-      <w:r>
-        <w:tab/>
-      </w:r>
+        <w:spacing w:line="240" w:lineRule="auto"/>
+      </w:pPr>
+      <w:r>
+        <w:t>The application may not read any files other than JSON files supplied by the user</w:t>
+      </w:r>
+      <w:r>
+        <w:t xml:space="preserve"> from the same folder as the application</w:t>
+      </w:r>
+      <w:r>
+        <w:t>.</w:t>
+      </w:r>
+    </w:p>
+    <w:p>
+      <w:pPr>
+        <w:pStyle w:val="ListParagraph"/>
+        <w:numPr>
+          <w:ilvl w:val="0"/>
+          <w:numId w:val="3"/>
+        </w:numPr>
+        <w:spacing w:line="240" w:lineRule="auto"/>
+      </w:pPr>
+      <w:r>
+        <w:t xml:space="preserve">The application may not </w:t>
+      </w:r>
+      <w:r>
+        <w:t>write any files other than the output file specified by the user.</w:t>
+      </w:r>
+    </w:p>
+    <w:p>
+      <w:pPr>
+        <w:pStyle w:val="ListParagraph"/>
+        <w:numPr>
+          <w:ilvl w:val="0"/>
+          <w:numId w:val="3"/>
+        </w:numPr>
+        <w:spacing w:line="240" w:lineRule="auto"/>
+      </w:pPr>
+      <w:r>
+        <w:t xml:space="preserve">The application may not </w:t>
+      </w:r>
+      <w:r>
+        <w:t>overwrite</w:t>
+      </w:r>
+      <w:r>
+        <w:t xml:space="preserve"> any files </w:t>
+      </w:r>
+      <w:r>
+        <w:t>that were not created by the application</w:t>
+      </w:r>
+      <w:r>
+        <w:t>.</w:t>
+      </w:r>
+    </w:p>
+    <w:p>
+      <w:pPr>
+        <w:pStyle w:val="ListParagraph"/>
+        <w:numPr>
+          <w:ilvl w:val="0"/>
+          <w:numId w:val="3"/>
+        </w:numPr>
+        <w:spacing w:line="240" w:lineRule="auto"/>
+      </w:pPr>
+      <w:r>
+        <w:t>The application shall never be allowed to delete files not created by the application itself.</w:t>
+      </w:r>
+    </w:p>
+    <w:p>
+      <w:pPr>
+        <w:pStyle w:val="ListParagraph"/>
+      </w:pPr>
     </w:p>
     <w:p>
       <w:pPr>
         <w:pStyle w:val="Heading2"/>
       </w:pPr>
-      <w:bookmarkStart w:id="49" w:name="_Toc439994689"/>
-      <w:bookmarkStart w:id="50" w:name="_Toc441230993"/>
-      <w:r>
-        <w:t>System Feature 2 (and so on)</w:t>
-      </w:r>
-      <w:bookmarkEnd w:id="49"/>
-      <w:bookmarkEnd w:id="50"/>
-    </w:p>
-    <w:p>
-      <w:pPr>
-        <w:pStyle w:val="Heading1"/>
-      </w:pPr>
-      <w:bookmarkStart w:id="51" w:name="_Toc441230994"/>
-      <w:bookmarkStart w:id="52" w:name="_Toc439994690"/>
-      <w:r>
-        <w:t>Other Nonfunctional Requirements</w:t>
-      </w:r>
-      <w:bookmarkEnd w:id="51"/>
-    </w:p>
-    <w:p>
-      <w:pPr>
-        <w:pStyle w:val="Heading2"/>
-      </w:pPr>
-      <w:bookmarkStart w:id="53" w:name="_Toc441230995"/>
-      <w:r>
-        <w:t>Performance Requirements</w:t>
+      <w:bookmarkStart w:id="52" w:name="_Toc439994693"/>
+      <w:bookmarkStart w:id="53" w:name="_Toc441230998"/>
+      <w:r>
+        <w:t>Software Quality Attributes</w:t>
       </w:r>
       <w:bookmarkEnd w:id="52"/>
       <w:bookmarkEnd w:id="53"/>
     </w:p>
     <w:p>
       <w:pPr>
-        <w:pStyle w:val="template"/>
-      </w:pPr>
-      <w:r>
-        <w:t>&lt;If there are performance requirements for the product under various circumstances, state them here and explain their rationale, to help the developers understand the intent and make suitable design choices. Specify the timing relationships for real time systems. Make such requirements as specific as possible. You may need to state performance requirements for individual functional requirements or features.&gt;</w:t>
-      </w:r>
-    </w:p>
-    <w:p>
-      <w:pPr>
-        <w:pStyle w:val="Heading2"/>
-      </w:pPr>
-      <w:bookmarkStart w:id="54" w:name="_Toc439994691"/>
-      <w:bookmarkStart w:id="55" w:name="_Toc441230996"/>
-      <w:r>
-        <w:t>Safety Requirements</w:t>
+        <w:pStyle w:val="ListParagraph"/>
+        <w:numPr>
+          <w:ilvl w:val="0"/>
+          <w:numId w:val="4"/>
+        </w:numPr>
+        <w:spacing w:line="240" w:lineRule="auto"/>
+      </w:pPr>
+      <w:r>
+        <w:t>The application will be portable by</w:t>
+      </w:r>
+      <w:r>
+        <w:t xml:space="preserve"> being self-contained in </w:t>
+      </w:r>
+      <w:r>
+        <w:t>an</w:t>
+      </w:r>
+      <w:r>
+        <w:t xml:space="preserve"> .exe or .jar file.</w:t>
+      </w:r>
+    </w:p>
+    <w:p>
+      <w:pPr>
+        <w:pStyle w:val="ListParagraph"/>
+        <w:numPr>
+          <w:ilvl w:val="0"/>
+          <w:numId w:val="4"/>
+        </w:numPr>
+        <w:spacing w:line="240" w:lineRule="auto"/>
+      </w:pPr>
+      <w:r>
+        <w:t>The application will be portable by saving any settings in an .</w:t>
+      </w:r>
+      <w:proofErr w:type="spellStart"/>
+      <w:r>
+        <w:t>ini</w:t>
+      </w:r>
+      <w:proofErr w:type="spellEnd"/>
+      <w:r>
+        <w:t xml:space="preserve"> file in the local directory of the executable.</w:t>
+      </w:r>
+    </w:p>
+    <w:p>
+      <w:pPr>
+        <w:pStyle w:val="ListParagraph"/>
+        <w:numPr>
+          <w:ilvl w:val="0"/>
+          <w:numId w:val="4"/>
+        </w:numPr>
+        <w:spacing w:line="240" w:lineRule="auto"/>
+      </w:pPr>
+      <w:r>
+        <w:t>The application shall notify the user in case the input files are empty.</w:t>
+      </w:r>
+    </w:p>
+    <w:p>
+      <w:pPr>
+        <w:pStyle w:val="ListParagraph"/>
+        <w:numPr>
+          <w:ilvl w:val="0"/>
+          <w:numId w:val="4"/>
+        </w:numPr>
+        <w:spacing w:line="240" w:lineRule="auto"/>
+      </w:pPr>
+      <w:r>
+        <w:t>The application shall notify the user in case the content of the input files cannot be read.</w:t>
+      </w:r>
+    </w:p>
+    <w:p>
+      <w:pPr>
+        <w:pStyle w:val="ListParagraph"/>
+        <w:numPr>
+          <w:ilvl w:val="0"/>
+          <w:numId w:val="4"/>
+        </w:numPr>
+        <w:spacing w:line="240" w:lineRule="auto"/>
+      </w:pPr>
+      <w:r>
+        <w:t>The application shall notify the user in case the content of the output file cannot be written.</w:t>
+      </w:r>
+    </w:p>
+    <w:p>
+      <w:pPr>
+        <w:pStyle w:val="ListParagraph"/>
+        <w:numPr>
+          <w:ilvl w:val="0"/>
+          <w:numId w:val="4"/>
+        </w:numPr>
+        <w:spacing w:line="240" w:lineRule="auto"/>
+      </w:pPr>
+      <w:r>
+        <w:t>The application will inform the user if the JSON files are invalid.</w:t>
+      </w:r>
+    </w:p>
+    <w:p>
+      <w:pPr>
+        <w:pStyle w:val="ListParagraph"/>
+      </w:pPr>
+    </w:p>
+    <w:p>
+      <w:pPr>
+        <w:pStyle w:val="Heading1"/>
+      </w:pPr>
+      <w:bookmarkStart w:id="54" w:name="_Toc439994695"/>
+      <w:bookmarkStart w:id="55" w:name="_Toc441231000"/>
+      <w:r>
+        <w:t>Other Requirements</w:t>
       </w:r>
       <w:bookmarkEnd w:id="54"/>
       <w:bookmarkEnd w:id="55"/>
     </w:p>
     <w:p>
       <w:pPr>
-        <w:pStyle w:val="template"/>
-      </w:pPr>
-      <w:r>
-        <w:t>&lt;Specify those requirements that are concerned with possible loss, damage, or harm that could result from the use of the product. Define any safeguards or actions that must be taken, as well as actions that must be prevented. Refer to any external policies or regulations that state safety issues that affect the product’s design or use. Define any safety certifications that must be satisfied.&gt;</w:t>
-      </w:r>
-    </w:p>
-    <w:p>
-      <w:pPr>
-        <w:pStyle w:val="Heading2"/>
-      </w:pPr>
-      <w:bookmarkStart w:id="56" w:name="_Toc439994692"/>
-      <w:bookmarkStart w:id="57" w:name="_Toc441230997"/>
-      <w:r>
-        <w:lastRenderedPageBreak/>
-        <w:t>Security Requirements</w:t>
+        <w:pStyle w:val="ListParagraph"/>
+        <w:numPr>
+          <w:ilvl w:val="0"/>
+          <w:numId w:val="6"/>
+        </w:numPr>
+        <w:rPr>
+          <w:color w:val="FF0000"/>
+        </w:rPr>
+      </w:pPr>
+      <w:r>
+        <w:t>The application shall be developed in the Java Programming Language.</w:t>
+      </w:r>
+    </w:p>
+    <w:p>
+      <w:pPr>
+        <w:pStyle w:val="TOCEntry"/>
+      </w:pPr>
+      <w:bookmarkStart w:id="56" w:name="_Toc439994696"/>
+      <w:bookmarkStart w:id="57" w:name="_Toc441231001"/>
+      <w:r>
+        <w:t>Appendix A: Glossary</w:t>
       </w:r>
       <w:bookmarkEnd w:id="56"/>
       <w:bookmarkEnd w:id="57"/>
@@ -2920,19 +3865,25 @@
     <w:p>
       <w:pPr>
         <w:pStyle w:val="template"/>
-      </w:pPr>
-      <w:r>
-        <w:t>&lt;Specify any requirements regarding security or privacy issues surrounding use of the product or protection of the data used or created by the product. Define any user identity authentication requirements. Refer to any external policies or regulations containing security issues that affect the product. Define any security or privacy certifications that must be satisfied.&gt;</w:t>
-      </w:r>
-    </w:p>
-    <w:p>
-      <w:pPr>
-        <w:pStyle w:val="Heading2"/>
-      </w:pPr>
-      <w:bookmarkStart w:id="58" w:name="_Toc439994693"/>
-      <w:bookmarkStart w:id="59" w:name="_Toc441230998"/>
-      <w:r>
-        <w:t>Software Quality Attributes</w:t>
+        <w:rPr>
+          <w:color w:val="FF0000"/>
+        </w:rPr>
+      </w:pPr>
+      <w:r>
+        <w:rPr>
+          <w:color w:val="FF0000"/>
+        </w:rPr>
+        <w:t>&lt;Define all the terms necessary to properly interpret the SRS, including acronyms and abbreviations. You may wish to build a separate glossary that spans multiple projects or the entire organization, and just include terms specific to a single project in each SRS.&gt;</w:t>
+      </w:r>
+    </w:p>
+    <w:p>
+      <w:pPr>
+        <w:pStyle w:val="TOCEntry"/>
+      </w:pPr>
+      <w:bookmarkStart w:id="58" w:name="_Toc439994697"/>
+      <w:bookmarkStart w:id="59" w:name="_Toc441231002"/>
+      <w:r>
+        <w:t>Appendix B: Analysis Models</w:t>
       </w:r>
       <w:bookmarkEnd w:id="58"/>
       <w:bookmarkEnd w:id="59"/>
@@ -2940,19 +3891,33 @@
     <w:p>
       <w:pPr>
         <w:pStyle w:val="template"/>
-      </w:pPr>
-      <w:r>
-        <w:t>&lt;Specify any additional quality characteristics for the product that will be important to either the customers or the developers. Some to consider are: adaptability, availability, correctness, flexibility, interoperability, maintainability, portability, reliability, reusability, robustness, testability, and usability. Write these to be specific, quantitative, and verifiable when possible. At the least, clarify the relative preferences for various attributes, such as ease of use over ease of learning.&gt;</w:t>
-      </w:r>
-    </w:p>
-    <w:p>
-      <w:pPr>
-        <w:pStyle w:val="Heading2"/>
-      </w:pPr>
-      <w:bookmarkStart w:id="60" w:name="_Toc439994694"/>
-      <w:bookmarkStart w:id="61" w:name="_Toc441230999"/>
-      <w:r>
-        <w:t>Business Rules</w:t>
+        <w:rPr>
+          <w:i w:val="0"/>
+          <w:color w:val="FF0000"/>
+        </w:rPr>
+      </w:pPr>
+      <w:r>
+        <w:rPr>
+          <w:color w:val="FF0000"/>
+        </w:rPr>
+        <w:t>&lt;Optionally, include any pertinent analysis models, such as data flow diagrams, class diagrams, state-transition diagrams, or entity-relationship diagrams</w:t>
+      </w:r>
+      <w:r>
+        <w:rPr>
+          <w:i w:val="0"/>
+          <w:color w:val="FF0000"/>
+        </w:rPr>
+        <w:t>.&gt;</w:t>
+      </w:r>
+    </w:p>
+    <w:p>
+      <w:pPr>
+        <w:pStyle w:val="TOCEntry"/>
+      </w:pPr>
+      <w:bookmarkStart w:id="60" w:name="_Toc439994698"/>
+      <w:bookmarkStart w:id="61" w:name="_Toc441231003"/>
+      <w:r>
+        <w:t>Appendix C: To Be Determined List</w:t>
       </w:r>
       <w:bookmarkEnd w:id="60"/>
       <w:bookmarkEnd w:id="61"/>
@@ -2960,102 +3925,19 @@
     <w:p>
       <w:pPr>
         <w:pStyle w:val="template"/>
-      </w:pPr>
-      <w:r>
-        <w:t>&lt;List any operating principles about the product, such as which individuals or roles can perform which functions under specific circumstances. These are not functional requirements in themselves, but they may imply certain functional requirements to enforce the rules.&gt;</w:t>
-      </w:r>
-    </w:p>
-    <w:p>
-      <w:pPr>
-        <w:pStyle w:val="Heading1"/>
-      </w:pPr>
-      <w:bookmarkStart w:id="62" w:name="_Toc439994695"/>
-      <w:bookmarkStart w:id="63" w:name="_Toc441231000"/>
-      <w:r>
-        <w:t>Other Requirements</w:t>
-      </w:r>
-      <w:bookmarkEnd w:id="62"/>
-      <w:bookmarkEnd w:id="63"/>
-    </w:p>
-    <w:p>
-      <w:pPr>
-        <w:pStyle w:val="template"/>
-      </w:pPr>
-      <w:r>
-        <w:t>&lt;Define any other requirements not covered elsewhere in the SRS. This might include database requirements, internationalization requirements, legal requirements, reuse objectives for the project, and so on. Add any new sections that are pertinent to the project.&gt;</w:t>
-      </w:r>
-    </w:p>
-    <w:p>
-      <w:pPr>
-        <w:pStyle w:val="TOCEntry"/>
-      </w:pPr>
-      <w:bookmarkStart w:id="64" w:name="_Toc439994696"/>
-      <w:bookmarkStart w:id="65" w:name="_Toc441231001"/>
-      <w:r>
-        <w:t>Appendix A: Glossary</w:t>
-      </w:r>
-      <w:bookmarkEnd w:id="64"/>
-      <w:bookmarkEnd w:id="65"/>
-    </w:p>
-    <w:p>
-      <w:pPr>
-        <w:pStyle w:val="template"/>
-      </w:pPr>
-      <w:r>
-        <w:t>&lt;Define all the terms necessary to properly interpret the SRS, including acronyms and abbreviations. You may wish to build a separate glossary that spans multiple projects or the entire organization, and just include terms specific to a single project in each SRS.&gt;</w:t>
-      </w:r>
-    </w:p>
-    <w:p>
-      <w:pPr>
-        <w:pStyle w:val="TOCEntry"/>
-      </w:pPr>
-      <w:bookmarkStart w:id="66" w:name="_Toc439994697"/>
-      <w:bookmarkStart w:id="67" w:name="_Toc441231002"/>
-      <w:r>
-        <w:t>Appendix B: Analysis Models</w:t>
-      </w:r>
-      <w:bookmarkEnd w:id="66"/>
-      <w:bookmarkEnd w:id="67"/>
-    </w:p>
-    <w:p>
-      <w:pPr>
-        <w:pStyle w:val="template"/>
-        <w:rPr>
-          <w:i w:val="0"/>
-        </w:rPr>
-      </w:pPr>
-      <w:r>
-        <w:t>&lt;Optionally, include any pertinent analysis models, such as data flow diagrams, class diagrams, state-transition diagrams, or entity-relationship diagrams</w:t>
-      </w:r>
-      <w:r>
-        <w:rPr>
-          <w:i w:val="0"/>
-        </w:rPr>
-        <w:t>.&gt;</w:t>
-      </w:r>
-    </w:p>
-    <w:p>
-      <w:pPr>
-        <w:pStyle w:val="TOCEntry"/>
-      </w:pPr>
-      <w:bookmarkStart w:id="68" w:name="_Toc439994698"/>
-      <w:bookmarkStart w:id="69" w:name="_Toc441231003"/>
-      <w:r>
-        <w:t>Appendix C: To Be Determined List</w:t>
-      </w:r>
-      <w:bookmarkEnd w:id="68"/>
-      <w:bookmarkEnd w:id="69"/>
-    </w:p>
-    <w:p>
-      <w:pPr>
-        <w:pStyle w:val="template"/>
-      </w:pPr>
-      <w:r>
+        <w:rPr>
+          <w:color w:val="FF0000"/>
+        </w:rPr>
+      </w:pPr>
+      <w:r>
+        <w:rPr>
+          <w:color w:val="FF0000"/>
+        </w:rPr>
         <w:t>&lt;Collect a numbered list of the TBD (to be determined) references that remain in the SRS so they can be tracked to closure.&gt;</w:t>
       </w:r>
     </w:p>
     <w:sectPr>
-      <w:headerReference w:type="default" r:id="rId9"/>
+      <w:headerReference w:type="default" r:id="rId12"/>
       <w:pgSz w:w="12240" w:h="15840" w:code="1"/>
       <w:pgMar w:top="1440" w:right="1296" w:bottom="1440" w:left="1296" w:header="720" w:footer="720" w:gutter="0"/>
       <w:pgNumType w:start="1"/>
@@ -3220,7 +4102,7 @@
   <w:abstractNum w:abstractNumId="0">
     <w:nsid w:val="FFFFFFFB"/>
     <w:multiLevelType w:val="multilevel"/>
-    <w:tmpl w:val="D8BC5BE2"/>
+    <w:tmpl w:val="E79CF436"/>
     <w:lvl w:ilvl="0">
       <w:start w:val="1"/>
       <w:numFmt w:val="decimal"/>
@@ -3244,6 +4126,9 @@
       <w:lvlText w:val="%1.%2.%3"/>
       <w:legacy w:legacy="1" w:legacySpace="144" w:legacyIndent="0"/>
       <w:lvlJc w:val="left"/>
+      <w:rPr>
+        <w:b w:val="0"/>
+      </w:rPr>
     </w:lvl>
     <w:lvl w:ilvl="3">
       <w:start w:val="1"/>
@@ -3252,6 +4137,9 @@
       <w:lvlText w:val="%1.%2.%3.%4"/>
       <w:legacy w:legacy="1" w:legacySpace="144" w:legacyIndent="0"/>
       <w:lvlJc w:val="left"/>
+      <w:rPr>
+        <w:b w:val="0"/>
+      </w:rPr>
     </w:lvl>
     <w:lvl w:ilvl="4">
       <w:start w:val="1"/>
@@ -3294,8 +4182,937 @@
       <w:lvlJc w:val="left"/>
     </w:lvl>
   </w:abstractNum>
+  <w:abstractNum w:abstractNumId="1">
+    <w:nsid w:val="04BC520D"/>
+    <w:multiLevelType w:val="hybridMultilevel"/>
+    <w:tmpl w:val="10083F58"/>
+    <w:lvl w:ilvl="0" w:tplc="04090001">
+      <w:start w:val="1"/>
+      <w:numFmt w:val="bullet"/>
+      <w:lvlText w:val=""/>
+      <w:lvlJc w:val="left"/>
+      <w:pPr>
+        <w:ind w:left="720" w:hanging="360"/>
+      </w:pPr>
+      <w:rPr>
+        <w:rFonts w:ascii="Symbol" w:hAnsi="Symbol" w:hint="default"/>
+      </w:rPr>
+    </w:lvl>
+    <w:lvl w:ilvl="1" w:tplc="04090003">
+      <w:start w:val="1"/>
+      <w:numFmt w:val="bullet"/>
+      <w:lvlText w:val="o"/>
+      <w:lvlJc w:val="left"/>
+      <w:pPr>
+        <w:ind w:left="1440" w:hanging="360"/>
+      </w:pPr>
+      <w:rPr>
+        <w:rFonts w:ascii="Courier New" w:hAnsi="Courier New" w:cs="Courier New" w:hint="default"/>
+      </w:rPr>
+    </w:lvl>
+    <w:lvl w:ilvl="2" w:tplc="04090005" w:tentative="1">
+      <w:start w:val="1"/>
+      <w:numFmt w:val="bullet"/>
+      <w:lvlText w:val=""/>
+      <w:lvlJc w:val="left"/>
+      <w:pPr>
+        <w:ind w:left="2160" w:hanging="360"/>
+      </w:pPr>
+      <w:rPr>
+        <w:rFonts w:ascii="Wingdings" w:hAnsi="Wingdings" w:hint="default"/>
+      </w:rPr>
+    </w:lvl>
+    <w:lvl w:ilvl="3" w:tplc="04090001" w:tentative="1">
+      <w:start w:val="1"/>
+      <w:numFmt w:val="bullet"/>
+      <w:lvlText w:val=""/>
+      <w:lvlJc w:val="left"/>
+      <w:pPr>
+        <w:ind w:left="2880" w:hanging="360"/>
+      </w:pPr>
+      <w:rPr>
+        <w:rFonts w:ascii="Symbol" w:hAnsi="Symbol" w:hint="default"/>
+      </w:rPr>
+    </w:lvl>
+    <w:lvl w:ilvl="4" w:tplc="04090003" w:tentative="1">
+      <w:start w:val="1"/>
+      <w:numFmt w:val="bullet"/>
+      <w:lvlText w:val="o"/>
+      <w:lvlJc w:val="left"/>
+      <w:pPr>
+        <w:ind w:left="3600" w:hanging="360"/>
+      </w:pPr>
+      <w:rPr>
+        <w:rFonts w:ascii="Courier New" w:hAnsi="Courier New" w:cs="Courier New" w:hint="default"/>
+      </w:rPr>
+    </w:lvl>
+    <w:lvl w:ilvl="5" w:tplc="04090005" w:tentative="1">
+      <w:start w:val="1"/>
+      <w:numFmt w:val="bullet"/>
+      <w:lvlText w:val=""/>
+      <w:lvlJc w:val="left"/>
+      <w:pPr>
+        <w:ind w:left="4320" w:hanging="360"/>
+      </w:pPr>
+      <w:rPr>
+        <w:rFonts w:ascii="Wingdings" w:hAnsi="Wingdings" w:hint="default"/>
+      </w:rPr>
+    </w:lvl>
+    <w:lvl w:ilvl="6" w:tplc="04090001" w:tentative="1">
+      <w:start w:val="1"/>
+      <w:numFmt w:val="bullet"/>
+      <w:lvlText w:val=""/>
+      <w:lvlJc w:val="left"/>
+      <w:pPr>
+        <w:ind w:left="5040" w:hanging="360"/>
+      </w:pPr>
+      <w:rPr>
+        <w:rFonts w:ascii="Symbol" w:hAnsi="Symbol" w:hint="default"/>
+      </w:rPr>
+    </w:lvl>
+    <w:lvl w:ilvl="7" w:tplc="04090003" w:tentative="1">
+      <w:start w:val="1"/>
+      <w:numFmt w:val="bullet"/>
+      <w:lvlText w:val="o"/>
+      <w:lvlJc w:val="left"/>
+      <w:pPr>
+        <w:ind w:left="5760" w:hanging="360"/>
+      </w:pPr>
+      <w:rPr>
+        <w:rFonts w:ascii="Courier New" w:hAnsi="Courier New" w:cs="Courier New" w:hint="default"/>
+      </w:rPr>
+    </w:lvl>
+    <w:lvl w:ilvl="8" w:tplc="04090005" w:tentative="1">
+      <w:start w:val="1"/>
+      <w:numFmt w:val="bullet"/>
+      <w:lvlText w:val=""/>
+      <w:lvlJc w:val="left"/>
+      <w:pPr>
+        <w:ind w:left="6480" w:hanging="360"/>
+      </w:pPr>
+      <w:rPr>
+        <w:rFonts w:ascii="Wingdings" w:hAnsi="Wingdings" w:hint="default"/>
+      </w:rPr>
+    </w:lvl>
+  </w:abstractNum>
+  <w:abstractNum w:abstractNumId="2">
+    <w:nsid w:val="22A26913"/>
+    <w:multiLevelType w:val="hybridMultilevel"/>
+    <w:tmpl w:val="2C3E9900"/>
+    <w:lvl w:ilvl="0" w:tplc="321CD3E8">
+      <w:start w:val="1"/>
+      <w:numFmt w:val="bullet"/>
+      <w:lvlText w:val=""/>
+      <w:lvlJc w:val="left"/>
+      <w:pPr>
+        <w:ind w:left="720" w:hanging="360"/>
+      </w:pPr>
+      <w:rPr>
+        <w:rFonts w:ascii="Symbol" w:hAnsi="Symbol" w:hint="default"/>
+        <w:color w:val="auto"/>
+      </w:rPr>
+    </w:lvl>
+    <w:lvl w:ilvl="1" w:tplc="04090003" w:tentative="1">
+      <w:start w:val="1"/>
+      <w:numFmt w:val="bullet"/>
+      <w:lvlText w:val="o"/>
+      <w:lvlJc w:val="left"/>
+      <w:pPr>
+        <w:ind w:left="1440" w:hanging="360"/>
+      </w:pPr>
+      <w:rPr>
+        <w:rFonts w:ascii="Courier New" w:hAnsi="Courier New" w:cs="Courier New" w:hint="default"/>
+      </w:rPr>
+    </w:lvl>
+    <w:lvl w:ilvl="2" w:tplc="04090005" w:tentative="1">
+      <w:start w:val="1"/>
+      <w:numFmt w:val="bullet"/>
+      <w:lvlText w:val=""/>
+      <w:lvlJc w:val="left"/>
+      <w:pPr>
+        <w:ind w:left="2160" w:hanging="360"/>
+      </w:pPr>
+      <w:rPr>
+        <w:rFonts w:ascii="Wingdings" w:hAnsi="Wingdings" w:hint="default"/>
+      </w:rPr>
+    </w:lvl>
+    <w:lvl w:ilvl="3" w:tplc="04090001" w:tentative="1">
+      <w:start w:val="1"/>
+      <w:numFmt w:val="bullet"/>
+      <w:lvlText w:val=""/>
+      <w:lvlJc w:val="left"/>
+      <w:pPr>
+        <w:ind w:left="2880" w:hanging="360"/>
+      </w:pPr>
+      <w:rPr>
+        <w:rFonts w:ascii="Symbol" w:hAnsi="Symbol" w:hint="default"/>
+      </w:rPr>
+    </w:lvl>
+    <w:lvl w:ilvl="4" w:tplc="04090003" w:tentative="1">
+      <w:start w:val="1"/>
+      <w:numFmt w:val="bullet"/>
+      <w:lvlText w:val="o"/>
+      <w:lvlJc w:val="left"/>
+      <w:pPr>
+        <w:ind w:left="3600" w:hanging="360"/>
+      </w:pPr>
+      <w:rPr>
+        <w:rFonts w:ascii="Courier New" w:hAnsi="Courier New" w:cs="Courier New" w:hint="default"/>
+      </w:rPr>
+    </w:lvl>
+    <w:lvl w:ilvl="5" w:tplc="04090005" w:tentative="1">
+      <w:start w:val="1"/>
+      <w:numFmt w:val="bullet"/>
+      <w:lvlText w:val=""/>
+      <w:lvlJc w:val="left"/>
+      <w:pPr>
+        <w:ind w:left="4320" w:hanging="360"/>
+      </w:pPr>
+      <w:rPr>
+        <w:rFonts w:ascii="Wingdings" w:hAnsi="Wingdings" w:hint="default"/>
+      </w:rPr>
+    </w:lvl>
+    <w:lvl w:ilvl="6" w:tplc="04090001" w:tentative="1">
+      <w:start w:val="1"/>
+      <w:numFmt w:val="bullet"/>
+      <w:lvlText w:val=""/>
+      <w:lvlJc w:val="left"/>
+      <w:pPr>
+        <w:ind w:left="5040" w:hanging="360"/>
+      </w:pPr>
+      <w:rPr>
+        <w:rFonts w:ascii="Symbol" w:hAnsi="Symbol" w:hint="default"/>
+      </w:rPr>
+    </w:lvl>
+    <w:lvl w:ilvl="7" w:tplc="04090003" w:tentative="1">
+      <w:start w:val="1"/>
+      <w:numFmt w:val="bullet"/>
+      <w:lvlText w:val="o"/>
+      <w:lvlJc w:val="left"/>
+      <w:pPr>
+        <w:ind w:left="5760" w:hanging="360"/>
+      </w:pPr>
+      <w:rPr>
+        <w:rFonts w:ascii="Courier New" w:hAnsi="Courier New" w:cs="Courier New" w:hint="default"/>
+      </w:rPr>
+    </w:lvl>
+    <w:lvl w:ilvl="8" w:tplc="04090005" w:tentative="1">
+      <w:start w:val="1"/>
+      <w:numFmt w:val="bullet"/>
+      <w:lvlText w:val=""/>
+      <w:lvlJc w:val="left"/>
+      <w:pPr>
+        <w:ind w:left="6480" w:hanging="360"/>
+      </w:pPr>
+      <w:rPr>
+        <w:rFonts w:ascii="Wingdings" w:hAnsi="Wingdings" w:hint="default"/>
+      </w:rPr>
+    </w:lvl>
+  </w:abstractNum>
+  <w:abstractNum w:abstractNumId="3">
+    <w:nsid w:val="2C405388"/>
+    <w:multiLevelType w:val="hybridMultilevel"/>
+    <w:tmpl w:val="B1766BDC"/>
+    <w:lvl w:ilvl="0" w:tplc="04090001">
+      <w:start w:val="1"/>
+      <w:numFmt w:val="bullet"/>
+      <w:lvlText w:val=""/>
+      <w:lvlJc w:val="left"/>
+      <w:pPr>
+        <w:ind w:left="720" w:hanging="360"/>
+      </w:pPr>
+      <w:rPr>
+        <w:rFonts w:ascii="Symbol" w:hAnsi="Symbol" w:hint="default"/>
+      </w:rPr>
+    </w:lvl>
+    <w:lvl w:ilvl="1" w:tplc="04090003" w:tentative="1">
+      <w:start w:val="1"/>
+      <w:numFmt w:val="bullet"/>
+      <w:lvlText w:val="o"/>
+      <w:lvlJc w:val="left"/>
+      <w:pPr>
+        <w:ind w:left="1440" w:hanging="360"/>
+      </w:pPr>
+      <w:rPr>
+        <w:rFonts w:ascii="Courier New" w:hAnsi="Courier New" w:cs="Courier New" w:hint="default"/>
+      </w:rPr>
+    </w:lvl>
+    <w:lvl w:ilvl="2" w:tplc="04090005" w:tentative="1">
+      <w:start w:val="1"/>
+      <w:numFmt w:val="bullet"/>
+      <w:lvlText w:val=""/>
+      <w:lvlJc w:val="left"/>
+      <w:pPr>
+        <w:ind w:left="2160" w:hanging="360"/>
+      </w:pPr>
+      <w:rPr>
+        <w:rFonts w:ascii="Wingdings" w:hAnsi="Wingdings" w:hint="default"/>
+      </w:rPr>
+    </w:lvl>
+    <w:lvl w:ilvl="3" w:tplc="04090001" w:tentative="1">
+      <w:start w:val="1"/>
+      <w:numFmt w:val="bullet"/>
+      <w:lvlText w:val=""/>
+      <w:lvlJc w:val="left"/>
+      <w:pPr>
+        <w:ind w:left="2880" w:hanging="360"/>
+      </w:pPr>
+      <w:rPr>
+        <w:rFonts w:ascii="Symbol" w:hAnsi="Symbol" w:hint="default"/>
+      </w:rPr>
+    </w:lvl>
+    <w:lvl w:ilvl="4" w:tplc="04090003" w:tentative="1">
+      <w:start w:val="1"/>
+      <w:numFmt w:val="bullet"/>
+      <w:lvlText w:val="o"/>
+      <w:lvlJc w:val="left"/>
+      <w:pPr>
+        <w:ind w:left="3600" w:hanging="360"/>
+      </w:pPr>
+      <w:rPr>
+        <w:rFonts w:ascii="Courier New" w:hAnsi="Courier New" w:cs="Courier New" w:hint="default"/>
+      </w:rPr>
+    </w:lvl>
+    <w:lvl w:ilvl="5" w:tplc="04090005" w:tentative="1">
+      <w:start w:val="1"/>
+      <w:numFmt w:val="bullet"/>
+      <w:lvlText w:val=""/>
+      <w:lvlJc w:val="left"/>
+      <w:pPr>
+        <w:ind w:left="4320" w:hanging="360"/>
+      </w:pPr>
+      <w:rPr>
+        <w:rFonts w:ascii="Wingdings" w:hAnsi="Wingdings" w:hint="default"/>
+      </w:rPr>
+    </w:lvl>
+    <w:lvl w:ilvl="6" w:tplc="04090001" w:tentative="1">
+      <w:start w:val="1"/>
+      <w:numFmt w:val="bullet"/>
+      <w:lvlText w:val=""/>
+      <w:lvlJc w:val="left"/>
+      <w:pPr>
+        <w:ind w:left="5040" w:hanging="360"/>
+      </w:pPr>
+      <w:rPr>
+        <w:rFonts w:ascii="Symbol" w:hAnsi="Symbol" w:hint="default"/>
+      </w:rPr>
+    </w:lvl>
+    <w:lvl w:ilvl="7" w:tplc="04090003" w:tentative="1">
+      <w:start w:val="1"/>
+      <w:numFmt w:val="bullet"/>
+      <w:lvlText w:val="o"/>
+      <w:lvlJc w:val="left"/>
+      <w:pPr>
+        <w:ind w:left="5760" w:hanging="360"/>
+      </w:pPr>
+      <w:rPr>
+        <w:rFonts w:ascii="Courier New" w:hAnsi="Courier New" w:cs="Courier New" w:hint="default"/>
+      </w:rPr>
+    </w:lvl>
+    <w:lvl w:ilvl="8" w:tplc="04090005" w:tentative="1">
+      <w:start w:val="1"/>
+      <w:numFmt w:val="bullet"/>
+      <w:lvlText w:val=""/>
+      <w:lvlJc w:val="left"/>
+      <w:pPr>
+        <w:ind w:left="6480" w:hanging="360"/>
+      </w:pPr>
+      <w:rPr>
+        <w:rFonts w:ascii="Wingdings" w:hAnsi="Wingdings" w:hint="default"/>
+      </w:rPr>
+    </w:lvl>
+  </w:abstractNum>
+  <w:abstractNum w:abstractNumId="4">
+    <w:nsid w:val="3A2717D2"/>
+    <w:multiLevelType w:val="hybridMultilevel"/>
+    <w:tmpl w:val="0DACE162"/>
+    <w:lvl w:ilvl="0" w:tplc="04090001">
+      <w:start w:val="1"/>
+      <w:numFmt w:val="bullet"/>
+      <w:lvlText w:val=""/>
+      <w:lvlJc w:val="left"/>
+      <w:pPr>
+        <w:ind w:left="720" w:hanging="360"/>
+      </w:pPr>
+      <w:rPr>
+        <w:rFonts w:ascii="Symbol" w:hAnsi="Symbol" w:hint="default"/>
+      </w:rPr>
+    </w:lvl>
+    <w:lvl w:ilvl="1" w:tplc="04090003" w:tentative="1">
+      <w:start w:val="1"/>
+      <w:numFmt w:val="bullet"/>
+      <w:lvlText w:val="o"/>
+      <w:lvlJc w:val="left"/>
+      <w:pPr>
+        <w:ind w:left="1440" w:hanging="360"/>
+      </w:pPr>
+      <w:rPr>
+        <w:rFonts w:ascii="Courier New" w:hAnsi="Courier New" w:cs="Courier New" w:hint="default"/>
+      </w:rPr>
+    </w:lvl>
+    <w:lvl w:ilvl="2" w:tplc="04090005" w:tentative="1">
+      <w:start w:val="1"/>
+      <w:numFmt w:val="bullet"/>
+      <w:lvlText w:val=""/>
+      <w:lvlJc w:val="left"/>
+      <w:pPr>
+        <w:ind w:left="2160" w:hanging="360"/>
+      </w:pPr>
+      <w:rPr>
+        <w:rFonts w:ascii="Wingdings" w:hAnsi="Wingdings" w:hint="default"/>
+      </w:rPr>
+    </w:lvl>
+    <w:lvl w:ilvl="3" w:tplc="04090001" w:tentative="1">
+      <w:start w:val="1"/>
+      <w:numFmt w:val="bullet"/>
+      <w:lvlText w:val=""/>
+      <w:lvlJc w:val="left"/>
+      <w:pPr>
+        <w:ind w:left="2880" w:hanging="360"/>
+      </w:pPr>
+      <w:rPr>
+        <w:rFonts w:ascii="Symbol" w:hAnsi="Symbol" w:hint="default"/>
+      </w:rPr>
+    </w:lvl>
+    <w:lvl w:ilvl="4" w:tplc="04090003" w:tentative="1">
+      <w:start w:val="1"/>
+      <w:numFmt w:val="bullet"/>
+      <w:lvlText w:val="o"/>
+      <w:lvlJc w:val="left"/>
+      <w:pPr>
+        <w:ind w:left="3600" w:hanging="360"/>
+      </w:pPr>
+      <w:rPr>
+        <w:rFonts w:ascii="Courier New" w:hAnsi="Courier New" w:cs="Courier New" w:hint="default"/>
+      </w:rPr>
+    </w:lvl>
+    <w:lvl w:ilvl="5" w:tplc="04090005" w:tentative="1">
+      <w:start w:val="1"/>
+      <w:numFmt w:val="bullet"/>
+      <w:lvlText w:val=""/>
+      <w:lvlJc w:val="left"/>
+      <w:pPr>
+        <w:ind w:left="4320" w:hanging="360"/>
+      </w:pPr>
+      <w:rPr>
+        <w:rFonts w:ascii="Wingdings" w:hAnsi="Wingdings" w:hint="default"/>
+      </w:rPr>
+    </w:lvl>
+    <w:lvl w:ilvl="6" w:tplc="04090001" w:tentative="1">
+      <w:start w:val="1"/>
+      <w:numFmt w:val="bullet"/>
+      <w:lvlText w:val=""/>
+      <w:lvlJc w:val="left"/>
+      <w:pPr>
+        <w:ind w:left="5040" w:hanging="360"/>
+      </w:pPr>
+      <w:rPr>
+        <w:rFonts w:ascii="Symbol" w:hAnsi="Symbol" w:hint="default"/>
+      </w:rPr>
+    </w:lvl>
+    <w:lvl w:ilvl="7" w:tplc="04090003" w:tentative="1">
+      <w:start w:val="1"/>
+      <w:numFmt w:val="bullet"/>
+      <w:lvlText w:val="o"/>
+      <w:lvlJc w:val="left"/>
+      <w:pPr>
+        <w:ind w:left="5760" w:hanging="360"/>
+      </w:pPr>
+      <w:rPr>
+        <w:rFonts w:ascii="Courier New" w:hAnsi="Courier New" w:cs="Courier New" w:hint="default"/>
+      </w:rPr>
+    </w:lvl>
+    <w:lvl w:ilvl="8" w:tplc="04090005" w:tentative="1">
+      <w:start w:val="1"/>
+      <w:numFmt w:val="bullet"/>
+      <w:lvlText w:val=""/>
+      <w:lvlJc w:val="left"/>
+      <w:pPr>
+        <w:ind w:left="6480" w:hanging="360"/>
+      </w:pPr>
+      <w:rPr>
+        <w:rFonts w:ascii="Wingdings" w:hAnsi="Wingdings" w:hint="default"/>
+      </w:rPr>
+    </w:lvl>
+  </w:abstractNum>
+  <w:abstractNum w:abstractNumId="5">
+    <w:nsid w:val="4AF565AF"/>
+    <w:multiLevelType w:val="hybridMultilevel"/>
+    <w:tmpl w:val="684A4E78"/>
+    <w:lvl w:ilvl="0" w:tplc="04090001">
+      <w:start w:val="1"/>
+      <w:numFmt w:val="bullet"/>
+      <w:lvlText w:val=""/>
+      <w:lvlJc w:val="left"/>
+      <w:pPr>
+        <w:ind w:left="720" w:hanging="360"/>
+      </w:pPr>
+      <w:rPr>
+        <w:rFonts w:ascii="Symbol" w:hAnsi="Symbol" w:hint="default"/>
+      </w:rPr>
+    </w:lvl>
+    <w:lvl w:ilvl="1" w:tplc="04090003" w:tentative="1">
+      <w:start w:val="1"/>
+      <w:numFmt w:val="bullet"/>
+      <w:lvlText w:val="o"/>
+      <w:lvlJc w:val="left"/>
+      <w:pPr>
+        <w:ind w:left="1440" w:hanging="360"/>
+      </w:pPr>
+      <w:rPr>
+        <w:rFonts w:ascii="Courier New" w:hAnsi="Courier New" w:cs="Courier New" w:hint="default"/>
+      </w:rPr>
+    </w:lvl>
+    <w:lvl w:ilvl="2" w:tplc="04090005" w:tentative="1">
+      <w:start w:val="1"/>
+      <w:numFmt w:val="bullet"/>
+      <w:lvlText w:val=""/>
+      <w:lvlJc w:val="left"/>
+      <w:pPr>
+        <w:ind w:left="2160" w:hanging="360"/>
+      </w:pPr>
+      <w:rPr>
+        <w:rFonts w:ascii="Wingdings" w:hAnsi="Wingdings" w:hint="default"/>
+      </w:rPr>
+    </w:lvl>
+    <w:lvl w:ilvl="3" w:tplc="04090001" w:tentative="1">
+      <w:start w:val="1"/>
+      <w:numFmt w:val="bullet"/>
+      <w:lvlText w:val=""/>
+      <w:lvlJc w:val="left"/>
+      <w:pPr>
+        <w:ind w:left="2880" w:hanging="360"/>
+      </w:pPr>
+      <w:rPr>
+        <w:rFonts w:ascii="Symbol" w:hAnsi="Symbol" w:hint="default"/>
+      </w:rPr>
+    </w:lvl>
+    <w:lvl w:ilvl="4" w:tplc="04090003" w:tentative="1">
+      <w:start w:val="1"/>
+      <w:numFmt w:val="bullet"/>
+      <w:lvlText w:val="o"/>
+      <w:lvlJc w:val="left"/>
+      <w:pPr>
+        <w:ind w:left="3600" w:hanging="360"/>
+      </w:pPr>
+      <w:rPr>
+        <w:rFonts w:ascii="Courier New" w:hAnsi="Courier New" w:cs="Courier New" w:hint="default"/>
+      </w:rPr>
+    </w:lvl>
+    <w:lvl w:ilvl="5" w:tplc="04090005" w:tentative="1">
+      <w:start w:val="1"/>
+      <w:numFmt w:val="bullet"/>
+      <w:lvlText w:val=""/>
+      <w:lvlJc w:val="left"/>
+      <w:pPr>
+        <w:ind w:left="4320" w:hanging="360"/>
+      </w:pPr>
+      <w:rPr>
+        <w:rFonts w:ascii="Wingdings" w:hAnsi="Wingdings" w:hint="default"/>
+      </w:rPr>
+    </w:lvl>
+    <w:lvl w:ilvl="6" w:tplc="04090001" w:tentative="1">
+      <w:start w:val="1"/>
+      <w:numFmt w:val="bullet"/>
+      <w:lvlText w:val=""/>
+      <w:lvlJc w:val="left"/>
+      <w:pPr>
+        <w:ind w:left="5040" w:hanging="360"/>
+      </w:pPr>
+      <w:rPr>
+        <w:rFonts w:ascii="Symbol" w:hAnsi="Symbol" w:hint="default"/>
+      </w:rPr>
+    </w:lvl>
+    <w:lvl w:ilvl="7" w:tplc="04090003" w:tentative="1">
+      <w:start w:val="1"/>
+      <w:numFmt w:val="bullet"/>
+      <w:lvlText w:val="o"/>
+      <w:lvlJc w:val="left"/>
+      <w:pPr>
+        <w:ind w:left="5760" w:hanging="360"/>
+      </w:pPr>
+      <w:rPr>
+        <w:rFonts w:ascii="Courier New" w:hAnsi="Courier New" w:cs="Courier New" w:hint="default"/>
+      </w:rPr>
+    </w:lvl>
+    <w:lvl w:ilvl="8" w:tplc="04090005" w:tentative="1">
+      <w:start w:val="1"/>
+      <w:numFmt w:val="bullet"/>
+      <w:lvlText w:val=""/>
+      <w:lvlJc w:val="left"/>
+      <w:pPr>
+        <w:ind w:left="6480" w:hanging="360"/>
+      </w:pPr>
+      <w:rPr>
+        <w:rFonts w:ascii="Wingdings" w:hAnsi="Wingdings" w:hint="default"/>
+      </w:rPr>
+    </w:lvl>
+  </w:abstractNum>
+  <w:abstractNum w:abstractNumId="6">
+    <w:nsid w:val="55FC6578"/>
+    <w:multiLevelType w:val="hybridMultilevel"/>
+    <w:tmpl w:val="0FAED53E"/>
+    <w:lvl w:ilvl="0" w:tplc="04090001">
+      <w:start w:val="1"/>
+      <w:numFmt w:val="bullet"/>
+      <w:lvlText w:val=""/>
+      <w:lvlJc w:val="left"/>
+      <w:pPr>
+        <w:ind w:left="720" w:hanging="360"/>
+      </w:pPr>
+      <w:rPr>
+        <w:rFonts w:ascii="Symbol" w:hAnsi="Symbol" w:hint="default"/>
+      </w:rPr>
+    </w:lvl>
+    <w:lvl w:ilvl="1" w:tplc="04090003" w:tentative="1">
+      <w:start w:val="1"/>
+      <w:numFmt w:val="bullet"/>
+      <w:lvlText w:val="o"/>
+      <w:lvlJc w:val="left"/>
+      <w:pPr>
+        <w:ind w:left="1440" w:hanging="360"/>
+      </w:pPr>
+      <w:rPr>
+        <w:rFonts w:ascii="Courier New" w:hAnsi="Courier New" w:cs="Courier New" w:hint="default"/>
+      </w:rPr>
+    </w:lvl>
+    <w:lvl w:ilvl="2" w:tplc="04090005" w:tentative="1">
+      <w:start w:val="1"/>
+      <w:numFmt w:val="bullet"/>
+      <w:lvlText w:val=""/>
+      <w:lvlJc w:val="left"/>
+      <w:pPr>
+        <w:ind w:left="2160" w:hanging="360"/>
+      </w:pPr>
+      <w:rPr>
+        <w:rFonts w:ascii="Wingdings" w:hAnsi="Wingdings" w:hint="default"/>
+      </w:rPr>
+    </w:lvl>
+    <w:lvl w:ilvl="3" w:tplc="04090001" w:tentative="1">
+      <w:start w:val="1"/>
+      <w:numFmt w:val="bullet"/>
+      <w:lvlText w:val=""/>
+      <w:lvlJc w:val="left"/>
+      <w:pPr>
+        <w:ind w:left="2880" w:hanging="360"/>
+      </w:pPr>
+      <w:rPr>
+        <w:rFonts w:ascii="Symbol" w:hAnsi="Symbol" w:hint="default"/>
+      </w:rPr>
+    </w:lvl>
+    <w:lvl w:ilvl="4" w:tplc="04090003" w:tentative="1">
+      <w:start w:val="1"/>
+      <w:numFmt w:val="bullet"/>
+      <w:lvlText w:val="o"/>
+      <w:lvlJc w:val="left"/>
+      <w:pPr>
+        <w:ind w:left="3600" w:hanging="360"/>
+      </w:pPr>
+      <w:rPr>
+        <w:rFonts w:ascii="Courier New" w:hAnsi="Courier New" w:cs="Courier New" w:hint="default"/>
+      </w:rPr>
+    </w:lvl>
+    <w:lvl w:ilvl="5" w:tplc="04090005" w:tentative="1">
+      <w:start w:val="1"/>
+      <w:numFmt w:val="bullet"/>
+      <w:lvlText w:val=""/>
+      <w:lvlJc w:val="left"/>
+      <w:pPr>
+        <w:ind w:left="4320" w:hanging="360"/>
+      </w:pPr>
+      <w:rPr>
+        <w:rFonts w:ascii="Wingdings" w:hAnsi="Wingdings" w:hint="default"/>
+      </w:rPr>
+    </w:lvl>
+    <w:lvl w:ilvl="6" w:tplc="04090001" w:tentative="1">
+      <w:start w:val="1"/>
+      <w:numFmt w:val="bullet"/>
+      <w:lvlText w:val=""/>
+      <w:lvlJc w:val="left"/>
+      <w:pPr>
+        <w:ind w:left="5040" w:hanging="360"/>
+      </w:pPr>
+      <w:rPr>
+        <w:rFonts w:ascii="Symbol" w:hAnsi="Symbol" w:hint="default"/>
+      </w:rPr>
+    </w:lvl>
+    <w:lvl w:ilvl="7" w:tplc="04090003" w:tentative="1">
+      <w:start w:val="1"/>
+      <w:numFmt w:val="bullet"/>
+      <w:lvlText w:val="o"/>
+      <w:lvlJc w:val="left"/>
+      <w:pPr>
+        <w:ind w:left="5760" w:hanging="360"/>
+      </w:pPr>
+      <w:rPr>
+        <w:rFonts w:ascii="Courier New" w:hAnsi="Courier New" w:cs="Courier New" w:hint="default"/>
+      </w:rPr>
+    </w:lvl>
+    <w:lvl w:ilvl="8" w:tplc="04090005" w:tentative="1">
+      <w:start w:val="1"/>
+      <w:numFmt w:val="bullet"/>
+      <w:lvlText w:val=""/>
+      <w:lvlJc w:val="left"/>
+      <w:pPr>
+        <w:ind w:left="6480" w:hanging="360"/>
+      </w:pPr>
+      <w:rPr>
+        <w:rFonts w:ascii="Wingdings" w:hAnsi="Wingdings" w:hint="default"/>
+      </w:rPr>
+    </w:lvl>
+  </w:abstractNum>
+  <w:abstractNum w:abstractNumId="7">
+    <w:nsid w:val="564F6EEC"/>
+    <w:multiLevelType w:val="hybridMultilevel"/>
+    <w:tmpl w:val="452E5114"/>
+    <w:lvl w:ilvl="0" w:tplc="04090001">
+      <w:start w:val="1"/>
+      <w:numFmt w:val="bullet"/>
+      <w:lvlText w:val=""/>
+      <w:lvlJc w:val="left"/>
+      <w:pPr>
+        <w:ind w:left="720" w:hanging="360"/>
+      </w:pPr>
+      <w:rPr>
+        <w:rFonts w:ascii="Symbol" w:hAnsi="Symbol" w:hint="default"/>
+      </w:rPr>
+    </w:lvl>
+    <w:lvl w:ilvl="1" w:tplc="04090003" w:tentative="1">
+      <w:start w:val="1"/>
+      <w:numFmt w:val="bullet"/>
+      <w:lvlText w:val="o"/>
+      <w:lvlJc w:val="left"/>
+      <w:pPr>
+        <w:ind w:left="1440" w:hanging="360"/>
+      </w:pPr>
+      <w:rPr>
+        <w:rFonts w:ascii="Courier New" w:hAnsi="Courier New" w:cs="Courier New" w:hint="default"/>
+      </w:rPr>
+    </w:lvl>
+    <w:lvl w:ilvl="2" w:tplc="04090005" w:tentative="1">
+      <w:start w:val="1"/>
+      <w:numFmt w:val="bullet"/>
+      <w:lvlText w:val=""/>
+      <w:lvlJc w:val="left"/>
+      <w:pPr>
+        <w:ind w:left="2160" w:hanging="360"/>
+      </w:pPr>
+      <w:rPr>
+        <w:rFonts w:ascii="Wingdings" w:hAnsi="Wingdings" w:hint="default"/>
+      </w:rPr>
+    </w:lvl>
+    <w:lvl w:ilvl="3" w:tplc="04090001" w:tentative="1">
+      <w:start w:val="1"/>
+      <w:numFmt w:val="bullet"/>
+      <w:lvlText w:val=""/>
+      <w:lvlJc w:val="left"/>
+      <w:pPr>
+        <w:ind w:left="2880" w:hanging="360"/>
+      </w:pPr>
+      <w:rPr>
+        <w:rFonts w:ascii="Symbol" w:hAnsi="Symbol" w:hint="default"/>
+      </w:rPr>
+    </w:lvl>
+    <w:lvl w:ilvl="4" w:tplc="04090003" w:tentative="1">
+      <w:start w:val="1"/>
+      <w:numFmt w:val="bullet"/>
+      <w:lvlText w:val="o"/>
+      <w:lvlJc w:val="left"/>
+      <w:pPr>
+        <w:ind w:left="3600" w:hanging="360"/>
+      </w:pPr>
+      <w:rPr>
+        <w:rFonts w:ascii="Courier New" w:hAnsi="Courier New" w:cs="Courier New" w:hint="default"/>
+      </w:rPr>
+    </w:lvl>
+    <w:lvl w:ilvl="5" w:tplc="04090005" w:tentative="1">
+      <w:start w:val="1"/>
+      <w:numFmt w:val="bullet"/>
+      <w:lvlText w:val=""/>
+      <w:lvlJc w:val="left"/>
+      <w:pPr>
+        <w:ind w:left="4320" w:hanging="360"/>
+      </w:pPr>
+      <w:rPr>
+        <w:rFonts w:ascii="Wingdings" w:hAnsi="Wingdings" w:hint="default"/>
+      </w:rPr>
+    </w:lvl>
+    <w:lvl w:ilvl="6" w:tplc="04090001" w:tentative="1">
+      <w:start w:val="1"/>
+      <w:numFmt w:val="bullet"/>
+      <w:lvlText w:val=""/>
+      <w:lvlJc w:val="left"/>
+      <w:pPr>
+        <w:ind w:left="5040" w:hanging="360"/>
+      </w:pPr>
+      <w:rPr>
+        <w:rFonts w:ascii="Symbol" w:hAnsi="Symbol" w:hint="default"/>
+      </w:rPr>
+    </w:lvl>
+    <w:lvl w:ilvl="7" w:tplc="04090003" w:tentative="1">
+      <w:start w:val="1"/>
+      <w:numFmt w:val="bullet"/>
+      <w:lvlText w:val="o"/>
+      <w:lvlJc w:val="left"/>
+      <w:pPr>
+        <w:ind w:left="5760" w:hanging="360"/>
+      </w:pPr>
+      <w:rPr>
+        <w:rFonts w:ascii="Courier New" w:hAnsi="Courier New" w:cs="Courier New" w:hint="default"/>
+      </w:rPr>
+    </w:lvl>
+    <w:lvl w:ilvl="8" w:tplc="04090005" w:tentative="1">
+      <w:start w:val="1"/>
+      <w:numFmt w:val="bullet"/>
+      <w:lvlText w:val=""/>
+      <w:lvlJc w:val="left"/>
+      <w:pPr>
+        <w:ind w:left="6480" w:hanging="360"/>
+      </w:pPr>
+      <w:rPr>
+        <w:rFonts w:ascii="Wingdings" w:hAnsi="Wingdings" w:hint="default"/>
+      </w:rPr>
+    </w:lvl>
+  </w:abstractNum>
+  <w:abstractNum w:abstractNumId="8">
+    <w:nsid w:val="6C9F7024"/>
+    <w:multiLevelType w:val="hybridMultilevel"/>
+    <w:tmpl w:val="C0D422BA"/>
+    <w:lvl w:ilvl="0" w:tplc="04090001">
+      <w:start w:val="1"/>
+      <w:numFmt w:val="bullet"/>
+      <w:lvlText w:val=""/>
+      <w:lvlJc w:val="left"/>
+      <w:pPr>
+        <w:ind w:left="720" w:hanging="360"/>
+      </w:pPr>
+      <w:rPr>
+        <w:rFonts w:ascii="Symbol" w:hAnsi="Symbol" w:hint="default"/>
+      </w:rPr>
+    </w:lvl>
+    <w:lvl w:ilvl="1" w:tplc="04090003" w:tentative="1">
+      <w:start w:val="1"/>
+      <w:numFmt w:val="bullet"/>
+      <w:lvlText w:val="o"/>
+      <w:lvlJc w:val="left"/>
+      <w:pPr>
+        <w:ind w:left="1440" w:hanging="360"/>
+      </w:pPr>
+      <w:rPr>
+        <w:rFonts w:ascii="Courier New" w:hAnsi="Courier New" w:cs="Courier New" w:hint="default"/>
+      </w:rPr>
+    </w:lvl>
+    <w:lvl w:ilvl="2" w:tplc="04090005" w:tentative="1">
+      <w:start w:val="1"/>
+      <w:numFmt w:val="bullet"/>
+      <w:lvlText w:val=""/>
+      <w:lvlJc w:val="left"/>
+      <w:pPr>
+        <w:ind w:left="2160" w:hanging="360"/>
+      </w:pPr>
+      <w:rPr>
+        <w:rFonts w:ascii="Wingdings" w:hAnsi="Wingdings" w:hint="default"/>
+      </w:rPr>
+    </w:lvl>
+    <w:lvl w:ilvl="3" w:tplc="04090001" w:tentative="1">
+      <w:start w:val="1"/>
+      <w:numFmt w:val="bullet"/>
+      <w:lvlText w:val=""/>
+      <w:lvlJc w:val="left"/>
+      <w:pPr>
+        <w:ind w:left="2880" w:hanging="360"/>
+      </w:pPr>
+      <w:rPr>
+        <w:rFonts w:ascii="Symbol" w:hAnsi="Symbol" w:hint="default"/>
+      </w:rPr>
+    </w:lvl>
+    <w:lvl w:ilvl="4" w:tplc="04090003" w:tentative="1">
+      <w:start w:val="1"/>
+      <w:numFmt w:val="bullet"/>
+      <w:lvlText w:val="o"/>
+      <w:lvlJc w:val="left"/>
+      <w:pPr>
+        <w:ind w:left="3600" w:hanging="360"/>
+      </w:pPr>
+      <w:rPr>
+        <w:rFonts w:ascii="Courier New" w:hAnsi="Courier New" w:cs="Courier New" w:hint="default"/>
+      </w:rPr>
+    </w:lvl>
+    <w:lvl w:ilvl="5" w:tplc="04090005" w:tentative="1">
+      <w:start w:val="1"/>
+      <w:numFmt w:val="bullet"/>
+      <w:lvlText w:val=""/>
+      <w:lvlJc w:val="left"/>
+      <w:pPr>
+        <w:ind w:left="4320" w:hanging="360"/>
+      </w:pPr>
+      <w:rPr>
+        <w:rFonts w:ascii="Wingdings" w:hAnsi="Wingdings" w:hint="default"/>
+      </w:rPr>
+    </w:lvl>
+    <w:lvl w:ilvl="6" w:tplc="04090001" w:tentative="1">
+      <w:start w:val="1"/>
+      <w:numFmt w:val="bullet"/>
+      <w:lvlText w:val=""/>
+      <w:lvlJc w:val="left"/>
+      <w:pPr>
+        <w:ind w:left="5040" w:hanging="360"/>
+      </w:pPr>
+      <w:rPr>
+        <w:rFonts w:ascii="Symbol" w:hAnsi="Symbol" w:hint="default"/>
+      </w:rPr>
+    </w:lvl>
+    <w:lvl w:ilvl="7" w:tplc="04090003" w:tentative="1">
+      <w:start w:val="1"/>
+      <w:numFmt w:val="bullet"/>
+      <w:lvlText w:val="o"/>
+      <w:lvlJc w:val="left"/>
+      <w:pPr>
+        <w:ind w:left="5760" w:hanging="360"/>
+      </w:pPr>
+      <w:rPr>
+        <w:rFonts w:ascii="Courier New" w:hAnsi="Courier New" w:cs="Courier New" w:hint="default"/>
+      </w:rPr>
+    </w:lvl>
+    <w:lvl w:ilvl="8" w:tplc="04090005" w:tentative="1">
+      <w:start w:val="1"/>
+      <w:numFmt w:val="bullet"/>
+      <w:lvlText w:val=""/>
+      <w:lvlJc w:val="left"/>
+      <w:pPr>
+        <w:ind w:left="6480" w:hanging="360"/>
+      </w:pPr>
+      <w:rPr>
+        <w:rFonts w:ascii="Wingdings" w:hAnsi="Wingdings" w:hint="default"/>
+      </w:rPr>
+    </w:lvl>
+  </w:abstractNum>
   <w:num w:numId="1">
     <w:abstractNumId w:val="0"/>
+  </w:num>
+  <w:num w:numId="2">
+    <w:abstractNumId w:val="1"/>
+  </w:num>
+  <w:num w:numId="3">
+    <w:abstractNumId w:val="8"/>
+  </w:num>
+  <w:num w:numId="4">
+    <w:abstractNumId w:val="3"/>
+  </w:num>
+  <w:num w:numId="5">
+    <w:abstractNumId w:val="7"/>
+  </w:num>
+  <w:num w:numId="6">
+    <w:abstractNumId w:val="2"/>
+  </w:num>
+  <w:num w:numId="7">
+    <w:abstractNumId w:val="5"/>
+  </w:num>
+  <w:num w:numId="8">
+    <w:abstractNumId w:val="4"/>
+  </w:num>
+  <w:num w:numId="9">
+    <w:abstractNumId w:val="6"/>
   </w:num>
 </w:numbering>
 </file>
@@ -4233,6 +6050,27 @@
       <w:sz w:val="40"/>
     </w:rPr>
   </w:style>
+  <w:style w:type="paragraph" w:styleId="ListParagraph">
+    <w:name w:val="List Paragraph"/>
+    <w:basedOn w:val="Normal"/>
+    <w:uiPriority w:val="34"/>
+    <w:qFormat/>
+    <w:rsid w:val="00D523CA"/>
+    <w:pPr>
+      <w:ind w:left="720"/>
+      <w:contextualSpacing/>
+    </w:pPr>
+  </w:style>
+  <w:style w:type="character" w:styleId="Hyperlink">
+    <w:name w:val="Hyperlink"/>
+    <w:basedOn w:val="DefaultParagraphFont"/>
+    <w:unhideWhenUsed/>
+    <w:rsid w:val="009A33C8"/>
+    <w:rPr>
+      <w:color w:val="0000FF" w:themeColor="hyperlink"/>
+      <w:u w:val="single"/>
+    </w:rPr>
+  </w:style>
 </w:styles>
 </file>
 
@@ -4517,4 +6355,34 @@
   <a:objectDefaults/>
   <a:extraClrSchemeLst/>
 </a:theme>
+</file>
+
+<file path=word/webextensions/taskpanes.xml><?xml version="1.0" encoding="utf-8"?>
+<wetp:taskpanes xmlns:wetp="http://schemas.microsoft.com/office/webextensions/taskpanes/2010/11">
+  <wetp:taskpane dockstate="right" visibility="0" width="525" row="0">
+    <wetp:webextensionref xmlns:r="http://schemas.openxmlformats.org/officeDocument/2006/relationships" r:id="rId1"/>
+  </wetp:taskpane>
+</wetp:taskpanes>
+</file>
+
+<file path=word/webextensions/webextension1.xml><?xml version="1.0" encoding="utf-8"?>
+<we:webextension xmlns:we="http://schemas.microsoft.com/office/webextensions/webextension/2010/11" id="{959E6B6E-4856-43C7-B76A-90E855DF53E2}">
+  <we:reference id="wa104099688" version="1.3.0.0" store="en-US" storeType="OMEX"/>
+  <we:alternateReferences/>
+  <we:properties/>
+  <we:bindings/>
+  <we:snapshot xmlns:r="http://schemas.openxmlformats.org/officeDocument/2006/relationships"/>
+</we:webextension>
+</file>
+
+<file path=customXml/item1.xml><?xml version="1.0" encoding="utf-8"?>
+<b:Sources xmlns:b="http://schemas.openxmlformats.org/officeDocument/2006/bibliography" xmlns="http://schemas.openxmlformats.org/officeDocument/2006/bibliography" SelectedStyle="\APASixthEditionOfficeOnline.xsl" StyleName="APA" Version="6"/>
+</file>
+
+<file path=customXml/itemProps1.xml><?xml version="1.0" encoding="utf-8"?>
+<ds:datastoreItem xmlns:ds="http://schemas.openxmlformats.org/officeDocument/2006/customXml" ds:itemID="{62292D33-89BE-4E18-8214-A941E32A0627}">
+  <ds:schemaRefs>
+    <ds:schemaRef ds:uri="http://schemas.openxmlformats.org/officeDocument/2006/bibliography"/>
+  </ds:schemaRefs>
+</ds:datastoreItem>
 </file>
</xml_diff>

<commit_message>
SRS: Slight format changes.
Fixed a few grammer errors and made sure to use a consistent typefont
</commit_message>
<xml_diff>
--- a/Documentation/Software Requirements Specification.docx
+++ b/Documentation/Software Requirements Specification.docx
@@ -5,13 +5,22 @@
     <w:p>
       <w:pPr>
         <w:pStyle w:val="line"/>
+        <w:rPr>
+          <w:rFonts w:ascii="Times New Roman" w:hAnsi="Times New Roman"/>
+        </w:rPr>
       </w:pPr>
     </w:p>
     <w:p>
       <w:pPr>
         <w:pStyle w:val="Title"/>
-      </w:pPr>
-      <w:r>
+        <w:rPr>
+          <w:rFonts w:ascii="Times New Roman" w:hAnsi="Times New Roman"/>
+        </w:rPr>
+      </w:pPr>
+      <w:r>
+        <w:rPr>
+          <w:rFonts w:ascii="Times New Roman" w:hAnsi="Times New Roman"/>
+        </w:rPr>
         <w:t>Software Requirements Specification</w:t>
       </w:r>
     </w:p>
@@ -20,11 +29,13 @@
         <w:pStyle w:val="Title"/>
         <w:spacing w:before="0" w:after="400"/>
         <w:rPr>
+          <w:rFonts w:ascii="Times New Roman" w:hAnsi="Times New Roman"/>
           <w:sz w:val="40"/>
         </w:rPr>
       </w:pPr>
       <w:r>
         <w:rPr>
+          <w:rFonts w:ascii="Times New Roman" w:hAnsi="Times New Roman"/>
           <w:sz w:val="40"/>
         </w:rPr>
         <w:t>for</w:t>
@@ -33,28 +44,63 @@
     <w:p>
       <w:pPr>
         <w:pStyle w:val="Title"/>
-      </w:pPr>
-      <w:r>
+        <w:rPr>
+          <w:rFonts w:ascii="Times New Roman" w:hAnsi="Times New Roman"/>
+        </w:rPr>
+      </w:pPr>
+      <w:r>
+        <w:rPr>
+          <w:rFonts w:ascii="Times New Roman" w:hAnsi="Times New Roman"/>
+        </w:rPr>
         <w:t>Exam Generator Application</w:t>
       </w:r>
     </w:p>
     <w:p>
       <w:pPr>
         <w:pStyle w:val="ByLine"/>
-      </w:pPr>
-      <w:r>
-        <w:t>Version 1.0 approved</w:t>
+        <w:rPr>
+          <w:rFonts w:ascii="Times New Roman" w:hAnsi="Times New Roman"/>
+        </w:rPr>
+      </w:pPr>
+      <w:r>
+        <w:rPr>
+          <w:rFonts w:ascii="Times New Roman" w:hAnsi="Times New Roman"/>
+        </w:rPr>
+        <w:t>Version 1.0</w:t>
+      </w:r>
+      <w:r>
+        <w:rPr>
+          <w:rFonts w:ascii="Times New Roman" w:hAnsi="Times New Roman"/>
+        </w:rPr>
+        <w:t>1</w:t>
+      </w:r>
+      <w:bookmarkStart w:id="0" w:name="_GoBack"/>
+      <w:bookmarkEnd w:id="0"/>
+      <w:r>
+        <w:rPr>
+          <w:rFonts w:ascii="Times New Roman" w:hAnsi="Times New Roman"/>
+        </w:rPr>
+        <w:t xml:space="preserve"> approved</w:t>
       </w:r>
     </w:p>
     <w:p>
       <w:pPr>
         <w:pStyle w:val="ByLine"/>
         <w:spacing w:after="0"/>
-      </w:pPr>
-      <w:r>
+        <w:rPr>
+          <w:rFonts w:ascii="Times New Roman" w:hAnsi="Times New Roman"/>
+        </w:rPr>
+      </w:pPr>
+      <w:r>
+        <w:rPr>
+          <w:rFonts w:ascii="Times New Roman" w:hAnsi="Times New Roman"/>
+        </w:rPr>
         <w:t xml:space="preserve">Prepared by </w:t>
       </w:r>
       <w:r>
+        <w:rPr>
+          <w:rFonts w:ascii="Times New Roman" w:hAnsi="Times New Roman"/>
+        </w:rPr>
         <w:t>Bryan Smith</w:t>
       </w:r>
     </w:p>
@@ -62,8 +108,14 @@
       <w:pPr>
         <w:pStyle w:val="ByLine"/>
         <w:spacing w:after="0"/>
-      </w:pPr>
-      <w:r>
+        <w:rPr>
+          <w:rFonts w:ascii="Times New Roman" w:hAnsi="Times New Roman"/>
+        </w:rPr>
+      </w:pPr>
+      <w:r>
+        <w:rPr>
+          <w:rFonts w:ascii="Times New Roman" w:hAnsi="Times New Roman"/>
+        </w:rPr>
         <w:t>Joe LaCava</w:t>
       </w:r>
     </w:p>
@@ -71,8 +123,14 @@
       <w:pPr>
         <w:pStyle w:val="ByLine"/>
         <w:spacing w:after="0"/>
-      </w:pPr>
-      <w:r>
+        <w:rPr>
+          <w:rFonts w:ascii="Times New Roman" w:hAnsi="Times New Roman"/>
+        </w:rPr>
+      </w:pPr>
+      <w:r>
+        <w:rPr>
+          <w:rFonts w:ascii="Times New Roman" w:hAnsi="Times New Roman"/>
+        </w:rPr>
         <w:t>Scott Arnette</w:t>
       </w:r>
     </w:p>
@@ -80,8 +138,14 @@
       <w:pPr>
         <w:pStyle w:val="ByLine"/>
         <w:spacing w:after="0"/>
-      </w:pPr>
-      <w:r>
+        <w:rPr>
+          <w:rFonts w:ascii="Times New Roman" w:hAnsi="Times New Roman"/>
+        </w:rPr>
+      </w:pPr>
+      <w:r>
+        <w:rPr>
+          <w:rFonts w:ascii="Times New Roman" w:hAnsi="Times New Roman"/>
+        </w:rPr>
         <w:t>Derek Ouzia</w:t>
       </w:r>
     </w:p>
@@ -89,20 +153,32 @@
       <w:pPr>
         <w:pStyle w:val="ByLine"/>
         <w:spacing w:after="0"/>
+        <w:rPr>
+          <w:rFonts w:ascii="Times New Roman" w:hAnsi="Times New Roman"/>
+        </w:rPr>
       </w:pPr>
     </w:p>
     <w:p>
       <w:pPr>
         <w:pStyle w:val="ByLine"/>
         <w:spacing w:after="0"/>
+        <w:rPr>
+          <w:rFonts w:ascii="Times New Roman" w:hAnsi="Times New Roman"/>
+        </w:rPr>
       </w:pPr>
     </w:p>
     <w:p>
       <w:pPr>
         <w:pStyle w:val="ByLine"/>
         <w:spacing w:after="0"/>
-      </w:pPr>
-      <w:r>
+        <w:rPr>
+          <w:rFonts w:ascii="Times New Roman" w:hAnsi="Times New Roman"/>
+        </w:rPr>
+      </w:pPr>
+      <w:r>
+        <w:rPr>
+          <w:rFonts w:ascii="Times New Roman" w:hAnsi="Times New Roman"/>
+        </w:rPr>
         <w:t>University of Virginia’s College at Wise</w:t>
       </w:r>
     </w:p>
@@ -110,8 +186,14 @@
       <w:pPr>
         <w:pStyle w:val="ByLine"/>
         <w:spacing w:after="0"/>
-      </w:pPr>
-      <w:r>
+        <w:rPr>
+          <w:rFonts w:ascii="Times New Roman" w:hAnsi="Times New Roman"/>
+        </w:rPr>
+      </w:pPr>
+      <w:r>
+        <w:rPr>
+          <w:rFonts w:ascii="Times New Roman" w:hAnsi="Times New Roman"/>
+        </w:rPr>
         <w:t>Department of Mathematics and Computer Science</w:t>
       </w:r>
     </w:p>
@@ -119,19 +201,31 @@
       <w:pPr>
         <w:pStyle w:val="ByLine"/>
         <w:spacing w:after="0"/>
+        <w:rPr>
+          <w:rFonts w:ascii="Times New Roman" w:hAnsi="Times New Roman"/>
+        </w:rPr>
       </w:pPr>
     </w:p>
     <w:p>
       <w:pPr>
         <w:pStyle w:val="ByLine"/>
         <w:spacing w:after="0"/>
+        <w:rPr>
+          <w:rFonts w:ascii="Times New Roman" w:hAnsi="Times New Roman"/>
+        </w:rPr>
       </w:pPr>
     </w:p>
     <w:p>
       <w:pPr>
         <w:pStyle w:val="ByLine"/>
-      </w:pPr>
-      <w:r>
+        <w:rPr>
+          <w:rFonts w:ascii="Times New Roman" w:hAnsi="Times New Roman"/>
+        </w:rPr>
+      </w:pPr>
+      <w:r>
+        <w:rPr>
+          <w:rFonts w:ascii="Times New Roman" w:hAnsi="Times New Roman"/>
+        </w:rPr>
         <w:t>2/10/15</w:t>
       </w:r>
     </w:p>
@@ -139,6 +233,7 @@
       <w:pPr>
         <w:pStyle w:val="ChangeHistoryTitle"/>
         <w:rPr>
+          <w:rFonts w:ascii="Times New Roman" w:hAnsi="Times New Roman"/>
           <w:sz w:val="32"/>
         </w:rPr>
         <w:sectPr>
@@ -152,27 +247,36 @@
     <w:p>
       <w:pPr>
         <w:pStyle w:val="TOCEntry"/>
-      </w:pPr>
-      <w:bookmarkStart w:id="0" w:name="_Toc344877432"/>
-      <w:bookmarkStart w:id="1" w:name="_Toc344879822"/>
-      <w:bookmarkStart w:id="2" w:name="_Toc346508722"/>
-      <w:bookmarkStart w:id="3" w:name="_Toc346508952"/>
-      <w:bookmarkStart w:id="4" w:name="_Toc346509227"/>
-      <w:bookmarkStart w:id="5" w:name="_Toc441230970"/>
-      <w:bookmarkEnd w:id="0"/>
+        <w:rPr>
+          <w:rFonts w:ascii="Times New Roman" w:hAnsi="Times New Roman"/>
+        </w:rPr>
+      </w:pPr>
+      <w:bookmarkStart w:id="1" w:name="_Toc344877432"/>
+      <w:bookmarkStart w:id="2" w:name="_Toc344879822"/>
+      <w:bookmarkStart w:id="3" w:name="_Toc346508722"/>
+      <w:bookmarkStart w:id="4" w:name="_Toc346508952"/>
+      <w:bookmarkStart w:id="5" w:name="_Toc346509227"/>
+      <w:bookmarkStart w:id="6" w:name="_Toc441230970"/>
       <w:bookmarkEnd w:id="1"/>
       <w:bookmarkEnd w:id="2"/>
       <w:bookmarkEnd w:id="3"/>
       <w:bookmarkEnd w:id="4"/>
-      <w:r>
+      <w:bookmarkEnd w:id="5"/>
+      <w:r>
+        <w:rPr>
+          <w:rFonts w:ascii="Times New Roman" w:hAnsi="Times New Roman"/>
+        </w:rPr>
         <w:lastRenderedPageBreak/>
         <w:t>Table of Contents</w:t>
       </w:r>
-      <w:bookmarkEnd w:id="5"/>
+      <w:bookmarkEnd w:id="6"/>
     </w:p>
     <w:p>
       <w:pPr>
         <w:pStyle w:val="TOC1"/>
+        <w:rPr>
+          <w:rFonts w:ascii="Times New Roman" w:hAnsi="Times New Roman"/>
+        </w:rPr>
       </w:pPr>
       <w:r>
         <w:rPr>
@@ -196,80 +300,167 @@
         <w:fldChar w:fldCharType="separate"/>
       </w:r>
       <w:r>
+        <w:rPr>
+          <w:rFonts w:ascii="Times New Roman" w:hAnsi="Times New Roman"/>
+        </w:rPr>
         <w:t>Table of Contents</w:t>
       </w:r>
       <w:r>
+        <w:rPr>
+          <w:rFonts w:ascii="Times New Roman" w:hAnsi="Times New Roman"/>
+        </w:rPr>
         <w:tab/>
       </w:r>
       <w:r>
+        <w:rPr>
+          <w:rFonts w:ascii="Times New Roman" w:hAnsi="Times New Roman"/>
+        </w:rPr>
         <w:fldChar w:fldCharType="begin"/>
       </w:r>
       <w:r>
+        <w:rPr>
+          <w:rFonts w:ascii="Times New Roman" w:hAnsi="Times New Roman"/>
+        </w:rPr>
         <w:instrText xml:space="preserve"> PAGEREF _Toc441230970 \h </w:instrText>
       </w:r>
       <w:r>
+        <w:rPr>
+          <w:rFonts w:ascii="Times New Roman" w:hAnsi="Times New Roman"/>
+        </w:rPr>
+      </w:r>
+      <w:r>
+        <w:rPr>
+          <w:rFonts w:ascii="Times New Roman" w:hAnsi="Times New Roman"/>
+        </w:rPr>
         <w:fldChar w:fldCharType="separate"/>
       </w:r>
       <w:r>
+        <w:rPr>
+          <w:rFonts w:ascii="Times New Roman" w:hAnsi="Times New Roman"/>
+        </w:rPr>
         <w:t>ii</w:t>
       </w:r>
       <w:r>
+        <w:rPr>
+          <w:rFonts w:ascii="Times New Roman" w:hAnsi="Times New Roman"/>
+        </w:rPr>
         <w:fldChar w:fldCharType="end"/>
       </w:r>
     </w:p>
     <w:p>
       <w:pPr>
         <w:pStyle w:val="TOC1"/>
-      </w:pPr>
-      <w:r>
+        <w:rPr>
+          <w:rFonts w:ascii="Times New Roman" w:hAnsi="Times New Roman"/>
+        </w:rPr>
+      </w:pPr>
+      <w:r>
+        <w:rPr>
+          <w:rFonts w:ascii="Times New Roman" w:hAnsi="Times New Roman"/>
+        </w:rPr>
         <w:t>Revision History</w:t>
       </w:r>
       <w:r>
+        <w:rPr>
+          <w:rFonts w:ascii="Times New Roman" w:hAnsi="Times New Roman"/>
+        </w:rPr>
         <w:tab/>
       </w:r>
       <w:r>
+        <w:rPr>
+          <w:rFonts w:ascii="Times New Roman" w:hAnsi="Times New Roman"/>
+        </w:rPr>
         <w:fldChar w:fldCharType="begin"/>
       </w:r>
       <w:r>
+        <w:rPr>
+          <w:rFonts w:ascii="Times New Roman" w:hAnsi="Times New Roman"/>
+        </w:rPr>
         <w:instrText xml:space="preserve"> PAGEREF _Toc441230971 \h </w:instrText>
       </w:r>
       <w:r>
+        <w:rPr>
+          <w:rFonts w:ascii="Times New Roman" w:hAnsi="Times New Roman"/>
+        </w:rPr>
+      </w:r>
+      <w:r>
+        <w:rPr>
+          <w:rFonts w:ascii="Times New Roman" w:hAnsi="Times New Roman"/>
+        </w:rPr>
         <w:fldChar w:fldCharType="separate"/>
       </w:r>
       <w:r>
+        <w:rPr>
+          <w:rFonts w:ascii="Times New Roman" w:hAnsi="Times New Roman"/>
+        </w:rPr>
         <w:t>ii</w:t>
       </w:r>
       <w:r>
+        <w:rPr>
+          <w:rFonts w:ascii="Times New Roman" w:hAnsi="Times New Roman"/>
+        </w:rPr>
         <w:fldChar w:fldCharType="end"/>
       </w:r>
     </w:p>
     <w:p>
       <w:pPr>
         <w:pStyle w:val="TOC1"/>
-      </w:pPr>
-      <w:r>
+        <w:rPr>
+          <w:rFonts w:ascii="Times New Roman" w:hAnsi="Times New Roman"/>
+        </w:rPr>
+      </w:pPr>
+      <w:r>
+        <w:rPr>
+          <w:rFonts w:ascii="Times New Roman" w:hAnsi="Times New Roman"/>
+        </w:rPr>
         <w:t>1.</w:t>
       </w:r>
       <w:r>
+        <w:rPr>
+          <w:rFonts w:ascii="Times New Roman" w:hAnsi="Times New Roman"/>
+        </w:rPr>
         <w:tab/>
         <w:t>Introduction</w:t>
       </w:r>
       <w:r>
+        <w:rPr>
+          <w:rFonts w:ascii="Times New Roman" w:hAnsi="Times New Roman"/>
+        </w:rPr>
         <w:tab/>
       </w:r>
       <w:r>
+        <w:rPr>
+          <w:rFonts w:ascii="Times New Roman" w:hAnsi="Times New Roman"/>
+        </w:rPr>
         <w:fldChar w:fldCharType="begin"/>
       </w:r>
       <w:r>
+        <w:rPr>
+          <w:rFonts w:ascii="Times New Roman" w:hAnsi="Times New Roman"/>
+        </w:rPr>
         <w:instrText xml:space="preserve"> PAGEREF _Toc441230972 \h </w:instrText>
       </w:r>
       <w:r>
+        <w:rPr>
+          <w:rFonts w:ascii="Times New Roman" w:hAnsi="Times New Roman"/>
+        </w:rPr>
+      </w:r>
+      <w:r>
+        <w:rPr>
+          <w:rFonts w:ascii="Times New Roman" w:hAnsi="Times New Roman"/>
+        </w:rPr>
         <w:fldChar w:fldCharType="separate"/>
       </w:r>
       <w:r>
+        <w:rPr>
+          <w:rFonts w:ascii="Times New Roman" w:hAnsi="Times New Roman"/>
+        </w:rPr>
         <w:t>1</w:t>
       </w:r>
       <w:r>
+        <w:rPr>
+          <w:rFonts w:ascii="Times New Roman" w:hAnsi="Times New Roman"/>
+        </w:rPr>
         <w:fldChar w:fldCharType="end"/>
       </w:r>
     </w:p>
@@ -280,17 +471,20 @@
           <w:tab w:val="left" w:pos="720"/>
         </w:tabs>
         <w:rPr>
-          <w:noProof/>
-        </w:rPr>
-      </w:pPr>
-      <w:r>
-        <w:rPr>
+          <w:rFonts w:ascii="Times New Roman" w:hAnsi="Times New Roman"/>
+          <w:noProof/>
+        </w:rPr>
+      </w:pPr>
+      <w:r>
+        <w:rPr>
+          <w:rFonts w:ascii="Times New Roman" w:hAnsi="Times New Roman"/>
           <w:noProof/>
         </w:rPr>
         <w:t>1.1</w:t>
       </w:r>
       <w:r>
         <w:rPr>
+          <w:rFonts w:ascii="Times New Roman" w:hAnsi="Times New Roman"/>
           <w:noProof/>
         </w:rPr>
         <w:tab/>
@@ -298,41 +492,48 @@
       </w:r>
       <w:r>
         <w:rPr>
+          <w:rFonts w:ascii="Times New Roman" w:hAnsi="Times New Roman"/>
           <w:noProof/>
         </w:rPr>
         <w:tab/>
       </w:r>
       <w:r>
         <w:rPr>
+          <w:rFonts w:ascii="Times New Roman" w:hAnsi="Times New Roman"/>
           <w:noProof/>
         </w:rPr>
         <w:fldChar w:fldCharType="begin"/>
       </w:r>
       <w:r>
         <w:rPr>
+          <w:rFonts w:ascii="Times New Roman" w:hAnsi="Times New Roman"/>
           <w:noProof/>
         </w:rPr>
         <w:instrText xml:space="preserve"> PAGEREF _Toc441230973 \h </w:instrText>
       </w:r>
       <w:r>
         <w:rPr>
-          <w:noProof/>
-        </w:rPr>
-      </w:r>
-      <w:r>
-        <w:rPr>
+          <w:rFonts w:ascii="Times New Roman" w:hAnsi="Times New Roman"/>
+          <w:noProof/>
+        </w:rPr>
+      </w:r>
+      <w:r>
+        <w:rPr>
+          <w:rFonts w:ascii="Times New Roman" w:hAnsi="Times New Roman"/>
           <w:noProof/>
         </w:rPr>
         <w:fldChar w:fldCharType="separate"/>
       </w:r>
       <w:r>
         <w:rPr>
+          <w:rFonts w:ascii="Times New Roman" w:hAnsi="Times New Roman"/>
           <w:noProof/>
         </w:rPr>
         <w:t>1</w:t>
       </w:r>
       <w:r>
         <w:rPr>
+          <w:rFonts w:ascii="Times New Roman" w:hAnsi="Times New Roman"/>
           <w:noProof/>
         </w:rPr>
         <w:fldChar w:fldCharType="end"/>
@@ -345,17 +546,20 @@
           <w:tab w:val="left" w:pos="720"/>
         </w:tabs>
         <w:rPr>
-          <w:noProof/>
-        </w:rPr>
-      </w:pPr>
-      <w:r>
-        <w:rPr>
+          <w:rFonts w:ascii="Times New Roman" w:hAnsi="Times New Roman"/>
+          <w:noProof/>
+        </w:rPr>
+      </w:pPr>
+      <w:r>
+        <w:rPr>
+          <w:rFonts w:ascii="Times New Roman" w:hAnsi="Times New Roman"/>
           <w:noProof/>
         </w:rPr>
         <w:t>1.2</w:t>
       </w:r>
       <w:r>
         <w:rPr>
+          <w:rFonts w:ascii="Times New Roman" w:hAnsi="Times New Roman"/>
           <w:noProof/>
         </w:rPr>
         <w:tab/>
@@ -363,41 +567,48 @@
       </w:r>
       <w:r>
         <w:rPr>
+          <w:rFonts w:ascii="Times New Roman" w:hAnsi="Times New Roman"/>
           <w:noProof/>
         </w:rPr>
         <w:tab/>
       </w:r>
       <w:r>
         <w:rPr>
+          <w:rFonts w:ascii="Times New Roman" w:hAnsi="Times New Roman"/>
           <w:noProof/>
         </w:rPr>
         <w:fldChar w:fldCharType="begin"/>
       </w:r>
       <w:r>
         <w:rPr>
+          <w:rFonts w:ascii="Times New Roman" w:hAnsi="Times New Roman"/>
           <w:noProof/>
         </w:rPr>
         <w:instrText xml:space="preserve"> PAGEREF _Toc441230974 \h </w:instrText>
       </w:r>
       <w:r>
         <w:rPr>
-          <w:noProof/>
-        </w:rPr>
-      </w:r>
-      <w:r>
-        <w:rPr>
+          <w:rFonts w:ascii="Times New Roman" w:hAnsi="Times New Roman"/>
+          <w:noProof/>
+        </w:rPr>
+      </w:r>
+      <w:r>
+        <w:rPr>
+          <w:rFonts w:ascii="Times New Roman" w:hAnsi="Times New Roman"/>
           <w:noProof/>
         </w:rPr>
         <w:fldChar w:fldCharType="separate"/>
       </w:r>
       <w:r>
         <w:rPr>
+          <w:rFonts w:ascii="Times New Roman" w:hAnsi="Times New Roman"/>
           <w:noProof/>
         </w:rPr>
         <w:t>1</w:t>
       </w:r>
       <w:r>
         <w:rPr>
+          <w:rFonts w:ascii="Times New Roman" w:hAnsi="Times New Roman"/>
           <w:noProof/>
         </w:rPr>
         <w:fldChar w:fldCharType="end"/>
@@ -410,17 +621,20 @@
           <w:tab w:val="left" w:pos="720"/>
         </w:tabs>
         <w:rPr>
-          <w:noProof/>
-        </w:rPr>
-      </w:pPr>
-      <w:r>
-        <w:rPr>
+          <w:rFonts w:ascii="Times New Roman" w:hAnsi="Times New Roman"/>
+          <w:noProof/>
+        </w:rPr>
+      </w:pPr>
+      <w:r>
+        <w:rPr>
+          <w:rFonts w:ascii="Times New Roman" w:hAnsi="Times New Roman"/>
           <w:noProof/>
         </w:rPr>
         <w:t>1.3</w:t>
       </w:r>
       <w:r>
         <w:rPr>
+          <w:rFonts w:ascii="Times New Roman" w:hAnsi="Times New Roman"/>
           <w:noProof/>
         </w:rPr>
         <w:tab/>
@@ -428,41 +642,48 @@
       </w:r>
       <w:r>
         <w:rPr>
+          <w:rFonts w:ascii="Times New Roman" w:hAnsi="Times New Roman"/>
           <w:noProof/>
         </w:rPr>
         <w:tab/>
       </w:r>
       <w:r>
         <w:rPr>
+          <w:rFonts w:ascii="Times New Roman" w:hAnsi="Times New Roman"/>
           <w:noProof/>
         </w:rPr>
         <w:fldChar w:fldCharType="begin"/>
       </w:r>
       <w:r>
         <w:rPr>
+          <w:rFonts w:ascii="Times New Roman" w:hAnsi="Times New Roman"/>
           <w:noProof/>
         </w:rPr>
         <w:instrText xml:space="preserve"> PAGEREF _Toc441230975 \h </w:instrText>
       </w:r>
       <w:r>
         <w:rPr>
-          <w:noProof/>
-        </w:rPr>
-      </w:r>
-      <w:r>
-        <w:rPr>
+          <w:rFonts w:ascii="Times New Roman" w:hAnsi="Times New Roman"/>
+          <w:noProof/>
+        </w:rPr>
+      </w:r>
+      <w:r>
+        <w:rPr>
+          <w:rFonts w:ascii="Times New Roman" w:hAnsi="Times New Roman"/>
           <w:noProof/>
         </w:rPr>
         <w:fldChar w:fldCharType="separate"/>
       </w:r>
       <w:r>
         <w:rPr>
+          <w:rFonts w:ascii="Times New Roman" w:hAnsi="Times New Roman"/>
           <w:noProof/>
         </w:rPr>
         <w:t>1</w:t>
       </w:r>
       <w:r>
         <w:rPr>
+          <w:rFonts w:ascii="Times New Roman" w:hAnsi="Times New Roman"/>
           <w:noProof/>
         </w:rPr>
         <w:fldChar w:fldCharType="end"/>
@@ -475,17 +696,20 @@
           <w:tab w:val="left" w:pos="720"/>
         </w:tabs>
         <w:rPr>
-          <w:noProof/>
-        </w:rPr>
-      </w:pPr>
-      <w:r>
-        <w:rPr>
+          <w:rFonts w:ascii="Times New Roman" w:hAnsi="Times New Roman"/>
+          <w:noProof/>
+        </w:rPr>
+      </w:pPr>
+      <w:r>
+        <w:rPr>
+          <w:rFonts w:ascii="Times New Roman" w:hAnsi="Times New Roman"/>
           <w:noProof/>
         </w:rPr>
         <w:t>1.4</w:t>
       </w:r>
       <w:r>
         <w:rPr>
+          <w:rFonts w:ascii="Times New Roman" w:hAnsi="Times New Roman"/>
           <w:noProof/>
         </w:rPr>
         <w:tab/>
@@ -493,41 +717,48 @@
       </w:r>
       <w:r>
         <w:rPr>
+          <w:rFonts w:ascii="Times New Roman" w:hAnsi="Times New Roman"/>
           <w:noProof/>
         </w:rPr>
         <w:tab/>
       </w:r>
       <w:r>
         <w:rPr>
+          <w:rFonts w:ascii="Times New Roman" w:hAnsi="Times New Roman"/>
           <w:noProof/>
         </w:rPr>
         <w:fldChar w:fldCharType="begin"/>
       </w:r>
       <w:r>
         <w:rPr>
+          <w:rFonts w:ascii="Times New Roman" w:hAnsi="Times New Roman"/>
           <w:noProof/>
         </w:rPr>
         <w:instrText xml:space="preserve"> PAGEREF _Toc441230976 \h </w:instrText>
       </w:r>
       <w:r>
         <w:rPr>
-          <w:noProof/>
-        </w:rPr>
-      </w:r>
-      <w:r>
-        <w:rPr>
+          <w:rFonts w:ascii="Times New Roman" w:hAnsi="Times New Roman"/>
+          <w:noProof/>
+        </w:rPr>
+      </w:r>
+      <w:r>
+        <w:rPr>
+          <w:rFonts w:ascii="Times New Roman" w:hAnsi="Times New Roman"/>
           <w:noProof/>
         </w:rPr>
         <w:fldChar w:fldCharType="separate"/>
       </w:r>
       <w:r>
         <w:rPr>
+          <w:rFonts w:ascii="Times New Roman" w:hAnsi="Times New Roman"/>
           <w:noProof/>
         </w:rPr>
         <w:t>1</w:t>
       </w:r>
       <w:r>
         <w:rPr>
+          <w:rFonts w:ascii="Times New Roman" w:hAnsi="Times New Roman"/>
           <w:noProof/>
         </w:rPr>
         <w:fldChar w:fldCharType="end"/>
@@ -540,17 +771,20 @@
           <w:tab w:val="left" w:pos="720"/>
         </w:tabs>
         <w:rPr>
-          <w:noProof/>
-        </w:rPr>
-      </w:pPr>
-      <w:r>
-        <w:rPr>
+          <w:rFonts w:ascii="Times New Roman" w:hAnsi="Times New Roman"/>
+          <w:noProof/>
+        </w:rPr>
+      </w:pPr>
+      <w:r>
+        <w:rPr>
+          <w:rFonts w:ascii="Times New Roman" w:hAnsi="Times New Roman"/>
           <w:noProof/>
         </w:rPr>
         <w:t>1.5</w:t>
       </w:r>
       <w:r>
         <w:rPr>
+          <w:rFonts w:ascii="Times New Roman" w:hAnsi="Times New Roman"/>
           <w:noProof/>
         </w:rPr>
         <w:tab/>
@@ -558,41 +792,48 @@
       </w:r>
       <w:r>
         <w:rPr>
+          <w:rFonts w:ascii="Times New Roman" w:hAnsi="Times New Roman"/>
           <w:noProof/>
         </w:rPr>
         <w:tab/>
       </w:r>
       <w:r>
         <w:rPr>
+          <w:rFonts w:ascii="Times New Roman" w:hAnsi="Times New Roman"/>
           <w:noProof/>
         </w:rPr>
         <w:fldChar w:fldCharType="begin"/>
       </w:r>
       <w:r>
         <w:rPr>
+          <w:rFonts w:ascii="Times New Roman" w:hAnsi="Times New Roman"/>
           <w:noProof/>
         </w:rPr>
         <w:instrText xml:space="preserve"> PAGEREF _Toc441230977 \h </w:instrText>
       </w:r>
       <w:r>
         <w:rPr>
-          <w:noProof/>
-        </w:rPr>
-      </w:r>
-      <w:r>
-        <w:rPr>
+          <w:rFonts w:ascii="Times New Roman" w:hAnsi="Times New Roman"/>
+          <w:noProof/>
+        </w:rPr>
+      </w:r>
+      <w:r>
+        <w:rPr>
+          <w:rFonts w:ascii="Times New Roman" w:hAnsi="Times New Roman"/>
           <w:noProof/>
         </w:rPr>
         <w:fldChar w:fldCharType="separate"/>
       </w:r>
       <w:r>
         <w:rPr>
+          <w:rFonts w:ascii="Times New Roman" w:hAnsi="Times New Roman"/>
           <w:noProof/>
         </w:rPr>
         <w:t>1</w:t>
       </w:r>
       <w:r>
         <w:rPr>
+          <w:rFonts w:ascii="Times New Roman" w:hAnsi="Times New Roman"/>
           <w:noProof/>
         </w:rPr>
         <w:fldChar w:fldCharType="end"/>
@@ -601,30 +842,62 @@
     <w:p>
       <w:pPr>
         <w:pStyle w:val="TOC1"/>
-      </w:pPr>
-      <w:r>
+        <w:rPr>
+          <w:rFonts w:ascii="Times New Roman" w:hAnsi="Times New Roman"/>
+        </w:rPr>
+      </w:pPr>
+      <w:r>
+        <w:rPr>
+          <w:rFonts w:ascii="Times New Roman" w:hAnsi="Times New Roman"/>
+        </w:rPr>
         <w:t>2.</w:t>
       </w:r>
       <w:r>
+        <w:rPr>
+          <w:rFonts w:ascii="Times New Roman" w:hAnsi="Times New Roman"/>
+        </w:rPr>
         <w:tab/>
         <w:t>Overall Description</w:t>
       </w:r>
       <w:r>
+        <w:rPr>
+          <w:rFonts w:ascii="Times New Roman" w:hAnsi="Times New Roman"/>
+        </w:rPr>
         <w:tab/>
       </w:r>
       <w:r>
+        <w:rPr>
+          <w:rFonts w:ascii="Times New Roman" w:hAnsi="Times New Roman"/>
+        </w:rPr>
         <w:fldChar w:fldCharType="begin"/>
       </w:r>
       <w:r>
+        <w:rPr>
+          <w:rFonts w:ascii="Times New Roman" w:hAnsi="Times New Roman"/>
+        </w:rPr>
         <w:instrText xml:space="preserve"> PAGEREF _Toc441230978 \h </w:instrText>
       </w:r>
       <w:r>
+        <w:rPr>
+          <w:rFonts w:ascii="Times New Roman" w:hAnsi="Times New Roman"/>
+        </w:rPr>
+      </w:r>
+      <w:r>
+        <w:rPr>
+          <w:rFonts w:ascii="Times New Roman" w:hAnsi="Times New Roman"/>
+        </w:rPr>
         <w:fldChar w:fldCharType="separate"/>
       </w:r>
       <w:r>
+        <w:rPr>
+          <w:rFonts w:ascii="Times New Roman" w:hAnsi="Times New Roman"/>
+        </w:rPr>
         <w:t>2</w:t>
       </w:r>
       <w:r>
+        <w:rPr>
+          <w:rFonts w:ascii="Times New Roman" w:hAnsi="Times New Roman"/>
+        </w:rPr>
         <w:fldChar w:fldCharType="end"/>
       </w:r>
     </w:p>
@@ -635,17 +908,20 @@
           <w:tab w:val="left" w:pos="720"/>
         </w:tabs>
         <w:rPr>
-          <w:noProof/>
-        </w:rPr>
-      </w:pPr>
-      <w:r>
-        <w:rPr>
+          <w:rFonts w:ascii="Times New Roman" w:hAnsi="Times New Roman"/>
+          <w:noProof/>
+        </w:rPr>
+      </w:pPr>
+      <w:r>
+        <w:rPr>
+          <w:rFonts w:ascii="Times New Roman" w:hAnsi="Times New Roman"/>
           <w:noProof/>
         </w:rPr>
         <w:t>2.1</w:t>
       </w:r>
       <w:r>
         <w:rPr>
+          <w:rFonts w:ascii="Times New Roman" w:hAnsi="Times New Roman"/>
           <w:noProof/>
         </w:rPr>
         <w:tab/>
@@ -653,41 +929,48 @@
       </w:r>
       <w:r>
         <w:rPr>
+          <w:rFonts w:ascii="Times New Roman" w:hAnsi="Times New Roman"/>
           <w:noProof/>
         </w:rPr>
         <w:tab/>
       </w:r>
       <w:r>
         <w:rPr>
+          <w:rFonts w:ascii="Times New Roman" w:hAnsi="Times New Roman"/>
           <w:noProof/>
         </w:rPr>
         <w:fldChar w:fldCharType="begin"/>
       </w:r>
       <w:r>
         <w:rPr>
+          <w:rFonts w:ascii="Times New Roman" w:hAnsi="Times New Roman"/>
           <w:noProof/>
         </w:rPr>
         <w:instrText xml:space="preserve"> PAGEREF _Toc441230979 \h </w:instrText>
       </w:r>
       <w:r>
         <w:rPr>
-          <w:noProof/>
-        </w:rPr>
-      </w:r>
-      <w:r>
-        <w:rPr>
+          <w:rFonts w:ascii="Times New Roman" w:hAnsi="Times New Roman"/>
+          <w:noProof/>
+        </w:rPr>
+      </w:r>
+      <w:r>
+        <w:rPr>
+          <w:rFonts w:ascii="Times New Roman" w:hAnsi="Times New Roman"/>
           <w:noProof/>
         </w:rPr>
         <w:fldChar w:fldCharType="separate"/>
       </w:r>
       <w:r>
         <w:rPr>
+          <w:rFonts w:ascii="Times New Roman" w:hAnsi="Times New Roman"/>
           <w:noProof/>
         </w:rPr>
         <w:t>2</w:t>
       </w:r>
       <w:r>
         <w:rPr>
+          <w:rFonts w:ascii="Times New Roman" w:hAnsi="Times New Roman"/>
           <w:noProof/>
         </w:rPr>
         <w:fldChar w:fldCharType="end"/>
@@ -700,17 +983,20 @@
           <w:tab w:val="left" w:pos="720"/>
         </w:tabs>
         <w:rPr>
-          <w:noProof/>
-        </w:rPr>
-      </w:pPr>
-      <w:r>
-        <w:rPr>
+          <w:rFonts w:ascii="Times New Roman" w:hAnsi="Times New Roman"/>
+          <w:noProof/>
+        </w:rPr>
+      </w:pPr>
+      <w:r>
+        <w:rPr>
+          <w:rFonts w:ascii="Times New Roman" w:hAnsi="Times New Roman"/>
           <w:noProof/>
         </w:rPr>
         <w:t>2.2</w:t>
       </w:r>
       <w:r>
         <w:rPr>
+          <w:rFonts w:ascii="Times New Roman" w:hAnsi="Times New Roman"/>
           <w:noProof/>
         </w:rPr>
         <w:tab/>
@@ -718,41 +1004,48 @@
       </w:r>
       <w:r>
         <w:rPr>
+          <w:rFonts w:ascii="Times New Roman" w:hAnsi="Times New Roman"/>
           <w:noProof/>
         </w:rPr>
         <w:tab/>
       </w:r>
       <w:r>
         <w:rPr>
+          <w:rFonts w:ascii="Times New Roman" w:hAnsi="Times New Roman"/>
           <w:noProof/>
         </w:rPr>
         <w:fldChar w:fldCharType="begin"/>
       </w:r>
       <w:r>
         <w:rPr>
+          <w:rFonts w:ascii="Times New Roman" w:hAnsi="Times New Roman"/>
           <w:noProof/>
         </w:rPr>
         <w:instrText xml:space="preserve"> PAGEREF _Toc441230980 \h </w:instrText>
       </w:r>
       <w:r>
         <w:rPr>
-          <w:noProof/>
-        </w:rPr>
-      </w:r>
-      <w:r>
-        <w:rPr>
+          <w:rFonts w:ascii="Times New Roman" w:hAnsi="Times New Roman"/>
+          <w:noProof/>
+        </w:rPr>
+      </w:r>
+      <w:r>
+        <w:rPr>
+          <w:rFonts w:ascii="Times New Roman" w:hAnsi="Times New Roman"/>
           <w:noProof/>
         </w:rPr>
         <w:fldChar w:fldCharType="separate"/>
       </w:r>
       <w:r>
         <w:rPr>
+          <w:rFonts w:ascii="Times New Roman" w:hAnsi="Times New Roman"/>
           <w:noProof/>
         </w:rPr>
         <w:t>2</w:t>
       </w:r>
       <w:r>
         <w:rPr>
+          <w:rFonts w:ascii="Times New Roman" w:hAnsi="Times New Roman"/>
           <w:noProof/>
         </w:rPr>
         <w:fldChar w:fldCharType="end"/>
@@ -765,17 +1058,20 @@
           <w:tab w:val="left" w:pos="720"/>
         </w:tabs>
         <w:rPr>
-          <w:noProof/>
-        </w:rPr>
-      </w:pPr>
-      <w:r>
-        <w:rPr>
+          <w:rFonts w:ascii="Times New Roman" w:hAnsi="Times New Roman"/>
+          <w:noProof/>
+        </w:rPr>
+      </w:pPr>
+      <w:r>
+        <w:rPr>
+          <w:rFonts w:ascii="Times New Roman" w:hAnsi="Times New Roman"/>
           <w:noProof/>
         </w:rPr>
         <w:t>2.3</w:t>
       </w:r>
       <w:r>
         <w:rPr>
+          <w:rFonts w:ascii="Times New Roman" w:hAnsi="Times New Roman"/>
           <w:noProof/>
         </w:rPr>
         <w:tab/>
@@ -783,41 +1079,48 @@
       </w:r>
       <w:r>
         <w:rPr>
+          <w:rFonts w:ascii="Times New Roman" w:hAnsi="Times New Roman"/>
           <w:noProof/>
         </w:rPr>
         <w:tab/>
       </w:r>
       <w:r>
         <w:rPr>
+          <w:rFonts w:ascii="Times New Roman" w:hAnsi="Times New Roman"/>
           <w:noProof/>
         </w:rPr>
         <w:fldChar w:fldCharType="begin"/>
       </w:r>
       <w:r>
         <w:rPr>
+          <w:rFonts w:ascii="Times New Roman" w:hAnsi="Times New Roman"/>
           <w:noProof/>
         </w:rPr>
         <w:instrText xml:space="preserve"> PAGEREF _Toc441230981 \h </w:instrText>
       </w:r>
       <w:r>
         <w:rPr>
-          <w:noProof/>
-        </w:rPr>
-      </w:r>
-      <w:r>
-        <w:rPr>
+          <w:rFonts w:ascii="Times New Roman" w:hAnsi="Times New Roman"/>
+          <w:noProof/>
+        </w:rPr>
+      </w:r>
+      <w:r>
+        <w:rPr>
+          <w:rFonts w:ascii="Times New Roman" w:hAnsi="Times New Roman"/>
           <w:noProof/>
         </w:rPr>
         <w:fldChar w:fldCharType="separate"/>
       </w:r>
       <w:r>
         <w:rPr>
+          <w:rFonts w:ascii="Times New Roman" w:hAnsi="Times New Roman"/>
           <w:noProof/>
         </w:rPr>
         <w:t>2</w:t>
       </w:r>
       <w:r>
         <w:rPr>
+          <w:rFonts w:ascii="Times New Roman" w:hAnsi="Times New Roman"/>
           <w:noProof/>
         </w:rPr>
         <w:fldChar w:fldCharType="end"/>
@@ -830,17 +1133,20 @@
           <w:tab w:val="left" w:pos="720"/>
         </w:tabs>
         <w:rPr>
-          <w:noProof/>
-        </w:rPr>
-      </w:pPr>
-      <w:r>
-        <w:rPr>
+          <w:rFonts w:ascii="Times New Roman" w:hAnsi="Times New Roman"/>
+          <w:noProof/>
+        </w:rPr>
+      </w:pPr>
+      <w:r>
+        <w:rPr>
+          <w:rFonts w:ascii="Times New Roman" w:hAnsi="Times New Roman"/>
           <w:noProof/>
         </w:rPr>
         <w:t>2.4</w:t>
       </w:r>
       <w:r>
         <w:rPr>
+          <w:rFonts w:ascii="Times New Roman" w:hAnsi="Times New Roman"/>
           <w:noProof/>
         </w:rPr>
         <w:tab/>
@@ -848,41 +1154,48 @@
       </w:r>
       <w:r>
         <w:rPr>
+          <w:rFonts w:ascii="Times New Roman" w:hAnsi="Times New Roman"/>
           <w:noProof/>
         </w:rPr>
         <w:tab/>
       </w:r>
       <w:r>
         <w:rPr>
+          <w:rFonts w:ascii="Times New Roman" w:hAnsi="Times New Roman"/>
           <w:noProof/>
         </w:rPr>
         <w:fldChar w:fldCharType="begin"/>
       </w:r>
       <w:r>
         <w:rPr>
+          <w:rFonts w:ascii="Times New Roman" w:hAnsi="Times New Roman"/>
           <w:noProof/>
         </w:rPr>
         <w:instrText xml:space="preserve"> PAGEREF _Toc441230982 \h </w:instrText>
       </w:r>
       <w:r>
         <w:rPr>
-          <w:noProof/>
-        </w:rPr>
-      </w:r>
-      <w:r>
-        <w:rPr>
+          <w:rFonts w:ascii="Times New Roman" w:hAnsi="Times New Roman"/>
+          <w:noProof/>
+        </w:rPr>
+      </w:r>
+      <w:r>
+        <w:rPr>
+          <w:rFonts w:ascii="Times New Roman" w:hAnsi="Times New Roman"/>
           <w:noProof/>
         </w:rPr>
         <w:fldChar w:fldCharType="separate"/>
       </w:r>
       <w:r>
         <w:rPr>
+          <w:rFonts w:ascii="Times New Roman" w:hAnsi="Times New Roman"/>
           <w:noProof/>
         </w:rPr>
         <w:t>2</w:t>
       </w:r>
       <w:r>
         <w:rPr>
+          <w:rFonts w:ascii="Times New Roman" w:hAnsi="Times New Roman"/>
           <w:noProof/>
         </w:rPr>
         <w:fldChar w:fldCharType="end"/>
@@ -895,17 +1208,20 @@
           <w:tab w:val="left" w:pos="720"/>
         </w:tabs>
         <w:rPr>
-          <w:noProof/>
-        </w:rPr>
-      </w:pPr>
-      <w:r>
-        <w:rPr>
+          <w:rFonts w:ascii="Times New Roman" w:hAnsi="Times New Roman"/>
+          <w:noProof/>
+        </w:rPr>
+      </w:pPr>
+      <w:r>
+        <w:rPr>
+          <w:rFonts w:ascii="Times New Roman" w:hAnsi="Times New Roman"/>
           <w:noProof/>
         </w:rPr>
         <w:t>2.5</w:t>
       </w:r>
       <w:r>
         <w:rPr>
+          <w:rFonts w:ascii="Times New Roman" w:hAnsi="Times New Roman"/>
           <w:noProof/>
         </w:rPr>
         <w:tab/>
@@ -913,41 +1229,48 @@
       </w:r>
       <w:r>
         <w:rPr>
+          <w:rFonts w:ascii="Times New Roman" w:hAnsi="Times New Roman"/>
           <w:noProof/>
         </w:rPr>
         <w:tab/>
       </w:r>
       <w:r>
         <w:rPr>
+          <w:rFonts w:ascii="Times New Roman" w:hAnsi="Times New Roman"/>
           <w:noProof/>
         </w:rPr>
         <w:fldChar w:fldCharType="begin"/>
       </w:r>
       <w:r>
         <w:rPr>
+          <w:rFonts w:ascii="Times New Roman" w:hAnsi="Times New Roman"/>
           <w:noProof/>
         </w:rPr>
         <w:instrText xml:space="preserve"> PAGEREF _Toc441230983 \h </w:instrText>
       </w:r>
       <w:r>
         <w:rPr>
-          <w:noProof/>
-        </w:rPr>
-      </w:r>
-      <w:r>
-        <w:rPr>
+          <w:rFonts w:ascii="Times New Roman" w:hAnsi="Times New Roman"/>
+          <w:noProof/>
+        </w:rPr>
+      </w:r>
+      <w:r>
+        <w:rPr>
+          <w:rFonts w:ascii="Times New Roman" w:hAnsi="Times New Roman"/>
           <w:noProof/>
         </w:rPr>
         <w:fldChar w:fldCharType="separate"/>
       </w:r>
       <w:r>
         <w:rPr>
+          <w:rFonts w:ascii="Times New Roman" w:hAnsi="Times New Roman"/>
           <w:noProof/>
         </w:rPr>
         <w:t>2</w:t>
       </w:r>
       <w:r>
         <w:rPr>
+          <w:rFonts w:ascii="Times New Roman" w:hAnsi="Times New Roman"/>
           <w:noProof/>
         </w:rPr>
         <w:fldChar w:fldCharType="end"/>
@@ -960,17 +1283,20 @@
           <w:tab w:val="left" w:pos="720"/>
         </w:tabs>
         <w:rPr>
-          <w:noProof/>
-        </w:rPr>
-      </w:pPr>
-      <w:r>
-        <w:rPr>
+          <w:rFonts w:ascii="Times New Roman" w:hAnsi="Times New Roman"/>
+          <w:noProof/>
+        </w:rPr>
+      </w:pPr>
+      <w:r>
+        <w:rPr>
+          <w:rFonts w:ascii="Times New Roman" w:hAnsi="Times New Roman"/>
           <w:noProof/>
         </w:rPr>
         <w:t>2.6</w:t>
       </w:r>
       <w:r>
         <w:rPr>
+          <w:rFonts w:ascii="Times New Roman" w:hAnsi="Times New Roman"/>
           <w:noProof/>
         </w:rPr>
         <w:tab/>
@@ -978,41 +1304,48 @@
       </w:r>
       <w:r>
         <w:rPr>
+          <w:rFonts w:ascii="Times New Roman" w:hAnsi="Times New Roman"/>
           <w:noProof/>
         </w:rPr>
         <w:tab/>
       </w:r>
       <w:r>
         <w:rPr>
+          <w:rFonts w:ascii="Times New Roman" w:hAnsi="Times New Roman"/>
           <w:noProof/>
         </w:rPr>
         <w:fldChar w:fldCharType="begin"/>
       </w:r>
       <w:r>
         <w:rPr>
+          <w:rFonts w:ascii="Times New Roman" w:hAnsi="Times New Roman"/>
           <w:noProof/>
         </w:rPr>
         <w:instrText xml:space="preserve"> PAGEREF _Toc441230984 \h </w:instrText>
       </w:r>
       <w:r>
         <w:rPr>
-          <w:noProof/>
-        </w:rPr>
-      </w:r>
-      <w:r>
-        <w:rPr>
+          <w:rFonts w:ascii="Times New Roman" w:hAnsi="Times New Roman"/>
+          <w:noProof/>
+        </w:rPr>
+      </w:r>
+      <w:r>
+        <w:rPr>
+          <w:rFonts w:ascii="Times New Roman" w:hAnsi="Times New Roman"/>
           <w:noProof/>
         </w:rPr>
         <w:fldChar w:fldCharType="separate"/>
       </w:r>
       <w:r>
         <w:rPr>
+          <w:rFonts w:ascii="Times New Roman" w:hAnsi="Times New Roman"/>
           <w:noProof/>
         </w:rPr>
         <w:t>2</w:t>
       </w:r>
       <w:r>
         <w:rPr>
+          <w:rFonts w:ascii="Times New Roman" w:hAnsi="Times New Roman"/>
           <w:noProof/>
         </w:rPr>
         <w:fldChar w:fldCharType="end"/>
@@ -1025,17 +1358,20 @@
           <w:tab w:val="left" w:pos="720"/>
         </w:tabs>
         <w:rPr>
-          <w:noProof/>
-        </w:rPr>
-      </w:pPr>
-      <w:r>
-        <w:rPr>
+          <w:rFonts w:ascii="Times New Roman" w:hAnsi="Times New Roman"/>
+          <w:noProof/>
+        </w:rPr>
+      </w:pPr>
+      <w:r>
+        <w:rPr>
+          <w:rFonts w:ascii="Times New Roman" w:hAnsi="Times New Roman"/>
           <w:noProof/>
         </w:rPr>
         <w:t>2.7</w:t>
       </w:r>
       <w:r>
         <w:rPr>
+          <w:rFonts w:ascii="Times New Roman" w:hAnsi="Times New Roman"/>
           <w:noProof/>
         </w:rPr>
         <w:tab/>
@@ -1043,41 +1379,48 @@
       </w:r>
       <w:r>
         <w:rPr>
+          <w:rFonts w:ascii="Times New Roman" w:hAnsi="Times New Roman"/>
           <w:noProof/>
         </w:rPr>
         <w:tab/>
       </w:r>
       <w:r>
         <w:rPr>
+          <w:rFonts w:ascii="Times New Roman" w:hAnsi="Times New Roman"/>
           <w:noProof/>
         </w:rPr>
         <w:fldChar w:fldCharType="begin"/>
       </w:r>
       <w:r>
         <w:rPr>
+          <w:rFonts w:ascii="Times New Roman" w:hAnsi="Times New Roman"/>
           <w:noProof/>
         </w:rPr>
         <w:instrText xml:space="preserve"> PAGEREF _Toc441230985 \h </w:instrText>
       </w:r>
       <w:r>
         <w:rPr>
-          <w:noProof/>
-        </w:rPr>
-      </w:r>
-      <w:r>
-        <w:rPr>
+          <w:rFonts w:ascii="Times New Roman" w:hAnsi="Times New Roman"/>
+          <w:noProof/>
+        </w:rPr>
+      </w:r>
+      <w:r>
+        <w:rPr>
+          <w:rFonts w:ascii="Times New Roman" w:hAnsi="Times New Roman"/>
           <w:noProof/>
         </w:rPr>
         <w:fldChar w:fldCharType="separate"/>
       </w:r>
       <w:r>
         <w:rPr>
+          <w:rFonts w:ascii="Times New Roman" w:hAnsi="Times New Roman"/>
           <w:noProof/>
         </w:rPr>
         <w:t>3</w:t>
       </w:r>
       <w:r>
         <w:rPr>
+          <w:rFonts w:ascii="Times New Roman" w:hAnsi="Times New Roman"/>
           <w:noProof/>
         </w:rPr>
         <w:fldChar w:fldCharType="end"/>
@@ -1086,30 +1429,62 @@
     <w:p>
       <w:pPr>
         <w:pStyle w:val="TOC1"/>
-      </w:pPr>
-      <w:r>
+        <w:rPr>
+          <w:rFonts w:ascii="Times New Roman" w:hAnsi="Times New Roman"/>
+        </w:rPr>
+      </w:pPr>
+      <w:r>
+        <w:rPr>
+          <w:rFonts w:ascii="Times New Roman" w:hAnsi="Times New Roman"/>
+        </w:rPr>
         <w:t>3.</w:t>
       </w:r>
       <w:r>
+        <w:rPr>
+          <w:rFonts w:ascii="Times New Roman" w:hAnsi="Times New Roman"/>
+        </w:rPr>
         <w:tab/>
         <w:t>External Interface Requirements</w:t>
       </w:r>
       <w:r>
+        <w:rPr>
+          <w:rFonts w:ascii="Times New Roman" w:hAnsi="Times New Roman"/>
+        </w:rPr>
         <w:tab/>
       </w:r>
       <w:r>
+        <w:rPr>
+          <w:rFonts w:ascii="Times New Roman" w:hAnsi="Times New Roman"/>
+        </w:rPr>
         <w:fldChar w:fldCharType="begin"/>
       </w:r>
       <w:r>
+        <w:rPr>
+          <w:rFonts w:ascii="Times New Roman" w:hAnsi="Times New Roman"/>
+        </w:rPr>
         <w:instrText xml:space="preserve"> PAGEREF _Toc441230986 \h </w:instrText>
       </w:r>
       <w:r>
+        <w:rPr>
+          <w:rFonts w:ascii="Times New Roman" w:hAnsi="Times New Roman"/>
+        </w:rPr>
+      </w:r>
+      <w:r>
+        <w:rPr>
+          <w:rFonts w:ascii="Times New Roman" w:hAnsi="Times New Roman"/>
+        </w:rPr>
         <w:fldChar w:fldCharType="separate"/>
       </w:r>
       <w:r>
+        <w:rPr>
+          <w:rFonts w:ascii="Times New Roman" w:hAnsi="Times New Roman"/>
+        </w:rPr>
         <w:t>3</w:t>
       </w:r>
       <w:r>
+        <w:rPr>
+          <w:rFonts w:ascii="Times New Roman" w:hAnsi="Times New Roman"/>
+        </w:rPr>
         <w:fldChar w:fldCharType="end"/>
       </w:r>
     </w:p>
@@ -1120,17 +1495,20 @@
           <w:tab w:val="left" w:pos="720"/>
         </w:tabs>
         <w:rPr>
-          <w:noProof/>
-        </w:rPr>
-      </w:pPr>
-      <w:r>
-        <w:rPr>
+          <w:rFonts w:ascii="Times New Roman" w:hAnsi="Times New Roman"/>
+          <w:noProof/>
+        </w:rPr>
+      </w:pPr>
+      <w:r>
+        <w:rPr>
+          <w:rFonts w:ascii="Times New Roman" w:hAnsi="Times New Roman"/>
           <w:noProof/>
         </w:rPr>
         <w:t>3.1</w:t>
       </w:r>
       <w:r>
         <w:rPr>
+          <w:rFonts w:ascii="Times New Roman" w:hAnsi="Times New Roman"/>
           <w:noProof/>
         </w:rPr>
         <w:tab/>
@@ -1138,41 +1516,48 @@
       </w:r>
       <w:r>
         <w:rPr>
+          <w:rFonts w:ascii="Times New Roman" w:hAnsi="Times New Roman"/>
           <w:noProof/>
         </w:rPr>
         <w:tab/>
       </w:r>
       <w:r>
         <w:rPr>
+          <w:rFonts w:ascii="Times New Roman" w:hAnsi="Times New Roman"/>
           <w:noProof/>
         </w:rPr>
         <w:fldChar w:fldCharType="begin"/>
       </w:r>
       <w:r>
         <w:rPr>
+          <w:rFonts w:ascii="Times New Roman" w:hAnsi="Times New Roman"/>
           <w:noProof/>
         </w:rPr>
         <w:instrText xml:space="preserve"> PAGEREF _Toc441230987 \h </w:instrText>
       </w:r>
       <w:r>
         <w:rPr>
-          <w:noProof/>
-        </w:rPr>
-      </w:r>
-      <w:r>
-        <w:rPr>
+          <w:rFonts w:ascii="Times New Roman" w:hAnsi="Times New Roman"/>
+          <w:noProof/>
+        </w:rPr>
+      </w:r>
+      <w:r>
+        <w:rPr>
+          <w:rFonts w:ascii="Times New Roman" w:hAnsi="Times New Roman"/>
           <w:noProof/>
         </w:rPr>
         <w:fldChar w:fldCharType="separate"/>
       </w:r>
       <w:r>
         <w:rPr>
+          <w:rFonts w:ascii="Times New Roman" w:hAnsi="Times New Roman"/>
           <w:noProof/>
         </w:rPr>
         <w:t>3</w:t>
       </w:r>
       <w:r>
         <w:rPr>
+          <w:rFonts w:ascii="Times New Roman" w:hAnsi="Times New Roman"/>
           <w:noProof/>
         </w:rPr>
         <w:fldChar w:fldCharType="end"/>
@@ -1185,17 +1570,20 @@
           <w:tab w:val="left" w:pos="720"/>
         </w:tabs>
         <w:rPr>
-          <w:noProof/>
-        </w:rPr>
-      </w:pPr>
-      <w:r>
-        <w:rPr>
+          <w:rFonts w:ascii="Times New Roman" w:hAnsi="Times New Roman"/>
+          <w:noProof/>
+        </w:rPr>
+      </w:pPr>
+      <w:r>
+        <w:rPr>
+          <w:rFonts w:ascii="Times New Roman" w:hAnsi="Times New Roman"/>
           <w:noProof/>
         </w:rPr>
         <w:t>3.2</w:t>
       </w:r>
       <w:r>
         <w:rPr>
+          <w:rFonts w:ascii="Times New Roman" w:hAnsi="Times New Roman"/>
           <w:noProof/>
         </w:rPr>
         <w:tab/>
@@ -1203,41 +1591,48 @@
       </w:r>
       <w:r>
         <w:rPr>
+          <w:rFonts w:ascii="Times New Roman" w:hAnsi="Times New Roman"/>
           <w:noProof/>
         </w:rPr>
         <w:tab/>
       </w:r>
       <w:r>
         <w:rPr>
+          <w:rFonts w:ascii="Times New Roman" w:hAnsi="Times New Roman"/>
           <w:noProof/>
         </w:rPr>
         <w:fldChar w:fldCharType="begin"/>
       </w:r>
       <w:r>
         <w:rPr>
+          <w:rFonts w:ascii="Times New Roman" w:hAnsi="Times New Roman"/>
           <w:noProof/>
         </w:rPr>
         <w:instrText xml:space="preserve"> PAGEREF _Toc441230988 \h </w:instrText>
       </w:r>
       <w:r>
         <w:rPr>
-          <w:noProof/>
-        </w:rPr>
-      </w:r>
-      <w:r>
-        <w:rPr>
+          <w:rFonts w:ascii="Times New Roman" w:hAnsi="Times New Roman"/>
+          <w:noProof/>
+        </w:rPr>
+      </w:r>
+      <w:r>
+        <w:rPr>
+          <w:rFonts w:ascii="Times New Roman" w:hAnsi="Times New Roman"/>
           <w:noProof/>
         </w:rPr>
         <w:fldChar w:fldCharType="separate"/>
       </w:r>
       <w:r>
         <w:rPr>
+          <w:rFonts w:ascii="Times New Roman" w:hAnsi="Times New Roman"/>
           <w:noProof/>
         </w:rPr>
         <w:t>3</w:t>
       </w:r>
       <w:r>
         <w:rPr>
+          <w:rFonts w:ascii="Times New Roman" w:hAnsi="Times New Roman"/>
           <w:noProof/>
         </w:rPr>
         <w:fldChar w:fldCharType="end"/>
@@ -1250,17 +1645,20 @@
           <w:tab w:val="left" w:pos="720"/>
         </w:tabs>
         <w:rPr>
-          <w:noProof/>
-        </w:rPr>
-      </w:pPr>
-      <w:r>
-        <w:rPr>
+          <w:rFonts w:ascii="Times New Roman" w:hAnsi="Times New Roman"/>
+          <w:noProof/>
+        </w:rPr>
+      </w:pPr>
+      <w:r>
+        <w:rPr>
+          <w:rFonts w:ascii="Times New Roman" w:hAnsi="Times New Roman"/>
           <w:noProof/>
         </w:rPr>
         <w:t>3.3</w:t>
       </w:r>
       <w:r>
         <w:rPr>
+          <w:rFonts w:ascii="Times New Roman" w:hAnsi="Times New Roman"/>
           <w:noProof/>
         </w:rPr>
         <w:tab/>
@@ -1268,41 +1666,48 @@
       </w:r>
       <w:r>
         <w:rPr>
+          <w:rFonts w:ascii="Times New Roman" w:hAnsi="Times New Roman"/>
           <w:noProof/>
         </w:rPr>
         <w:tab/>
       </w:r>
       <w:r>
         <w:rPr>
+          <w:rFonts w:ascii="Times New Roman" w:hAnsi="Times New Roman"/>
           <w:noProof/>
         </w:rPr>
         <w:fldChar w:fldCharType="begin"/>
       </w:r>
       <w:r>
         <w:rPr>
+          <w:rFonts w:ascii="Times New Roman" w:hAnsi="Times New Roman"/>
           <w:noProof/>
         </w:rPr>
         <w:instrText xml:space="preserve"> PAGEREF _Toc441230989 \h </w:instrText>
       </w:r>
       <w:r>
         <w:rPr>
-          <w:noProof/>
-        </w:rPr>
-      </w:r>
-      <w:r>
-        <w:rPr>
+          <w:rFonts w:ascii="Times New Roman" w:hAnsi="Times New Roman"/>
+          <w:noProof/>
+        </w:rPr>
+      </w:r>
+      <w:r>
+        <w:rPr>
+          <w:rFonts w:ascii="Times New Roman" w:hAnsi="Times New Roman"/>
           <w:noProof/>
         </w:rPr>
         <w:fldChar w:fldCharType="separate"/>
       </w:r>
       <w:r>
         <w:rPr>
+          <w:rFonts w:ascii="Times New Roman" w:hAnsi="Times New Roman"/>
           <w:noProof/>
         </w:rPr>
         <w:t>3</w:t>
       </w:r>
       <w:r>
         <w:rPr>
+          <w:rFonts w:ascii="Times New Roman" w:hAnsi="Times New Roman"/>
           <w:noProof/>
         </w:rPr>
         <w:fldChar w:fldCharType="end"/>
@@ -1315,17 +1720,20 @@
           <w:tab w:val="left" w:pos="720"/>
         </w:tabs>
         <w:rPr>
-          <w:noProof/>
-        </w:rPr>
-      </w:pPr>
-      <w:r>
-        <w:rPr>
+          <w:rFonts w:ascii="Times New Roman" w:hAnsi="Times New Roman"/>
+          <w:noProof/>
+        </w:rPr>
+      </w:pPr>
+      <w:r>
+        <w:rPr>
+          <w:rFonts w:ascii="Times New Roman" w:hAnsi="Times New Roman"/>
           <w:noProof/>
         </w:rPr>
         <w:t>3.4</w:t>
       </w:r>
       <w:r>
         <w:rPr>
+          <w:rFonts w:ascii="Times New Roman" w:hAnsi="Times New Roman"/>
           <w:noProof/>
         </w:rPr>
         <w:tab/>
@@ -1333,41 +1741,48 @@
       </w:r>
       <w:r>
         <w:rPr>
+          <w:rFonts w:ascii="Times New Roman" w:hAnsi="Times New Roman"/>
           <w:noProof/>
         </w:rPr>
         <w:tab/>
       </w:r>
       <w:r>
         <w:rPr>
+          <w:rFonts w:ascii="Times New Roman" w:hAnsi="Times New Roman"/>
           <w:noProof/>
         </w:rPr>
         <w:fldChar w:fldCharType="begin"/>
       </w:r>
       <w:r>
         <w:rPr>
+          <w:rFonts w:ascii="Times New Roman" w:hAnsi="Times New Roman"/>
           <w:noProof/>
         </w:rPr>
         <w:instrText xml:space="preserve"> PAGEREF _Toc441230990 \h </w:instrText>
       </w:r>
       <w:r>
         <w:rPr>
-          <w:noProof/>
-        </w:rPr>
-      </w:r>
-      <w:r>
-        <w:rPr>
+          <w:rFonts w:ascii="Times New Roman" w:hAnsi="Times New Roman"/>
+          <w:noProof/>
+        </w:rPr>
+      </w:r>
+      <w:r>
+        <w:rPr>
+          <w:rFonts w:ascii="Times New Roman" w:hAnsi="Times New Roman"/>
           <w:noProof/>
         </w:rPr>
         <w:fldChar w:fldCharType="separate"/>
       </w:r>
       <w:r>
         <w:rPr>
+          <w:rFonts w:ascii="Times New Roman" w:hAnsi="Times New Roman"/>
           <w:noProof/>
         </w:rPr>
         <w:t>3</w:t>
       </w:r>
       <w:r>
         <w:rPr>
+          <w:rFonts w:ascii="Times New Roman" w:hAnsi="Times New Roman"/>
           <w:noProof/>
         </w:rPr>
         <w:fldChar w:fldCharType="end"/>
@@ -1376,30 +1791,62 @@
     <w:p>
       <w:pPr>
         <w:pStyle w:val="TOC1"/>
-      </w:pPr>
-      <w:r>
+        <w:rPr>
+          <w:rFonts w:ascii="Times New Roman" w:hAnsi="Times New Roman"/>
+        </w:rPr>
+      </w:pPr>
+      <w:r>
+        <w:rPr>
+          <w:rFonts w:ascii="Times New Roman" w:hAnsi="Times New Roman"/>
+        </w:rPr>
         <w:t>4.</w:t>
       </w:r>
       <w:r>
+        <w:rPr>
+          <w:rFonts w:ascii="Times New Roman" w:hAnsi="Times New Roman"/>
+        </w:rPr>
         <w:tab/>
         <w:t>System Features</w:t>
       </w:r>
       <w:r>
+        <w:rPr>
+          <w:rFonts w:ascii="Times New Roman" w:hAnsi="Times New Roman"/>
+        </w:rPr>
         <w:tab/>
       </w:r>
       <w:r>
+        <w:rPr>
+          <w:rFonts w:ascii="Times New Roman" w:hAnsi="Times New Roman"/>
+        </w:rPr>
         <w:fldChar w:fldCharType="begin"/>
       </w:r>
       <w:r>
+        <w:rPr>
+          <w:rFonts w:ascii="Times New Roman" w:hAnsi="Times New Roman"/>
+        </w:rPr>
         <w:instrText xml:space="preserve"> PAGEREF _Toc441230991 \h </w:instrText>
       </w:r>
       <w:r>
+        <w:rPr>
+          <w:rFonts w:ascii="Times New Roman" w:hAnsi="Times New Roman"/>
+        </w:rPr>
+      </w:r>
+      <w:r>
+        <w:rPr>
+          <w:rFonts w:ascii="Times New Roman" w:hAnsi="Times New Roman"/>
+        </w:rPr>
         <w:fldChar w:fldCharType="separate"/>
       </w:r>
       <w:r>
+        <w:rPr>
+          <w:rFonts w:ascii="Times New Roman" w:hAnsi="Times New Roman"/>
+        </w:rPr>
         <w:t>4</w:t>
       </w:r>
       <w:r>
+        <w:rPr>
+          <w:rFonts w:ascii="Times New Roman" w:hAnsi="Times New Roman"/>
+        </w:rPr>
         <w:fldChar w:fldCharType="end"/>
       </w:r>
     </w:p>
@@ -1410,17 +1857,20 @@
           <w:tab w:val="left" w:pos="720"/>
         </w:tabs>
         <w:rPr>
-          <w:noProof/>
-        </w:rPr>
-      </w:pPr>
-      <w:r>
-        <w:rPr>
+          <w:rFonts w:ascii="Times New Roman" w:hAnsi="Times New Roman"/>
+          <w:noProof/>
+        </w:rPr>
+      </w:pPr>
+      <w:r>
+        <w:rPr>
+          <w:rFonts w:ascii="Times New Roman" w:hAnsi="Times New Roman"/>
           <w:noProof/>
         </w:rPr>
         <w:t>4.1</w:t>
       </w:r>
       <w:r>
         <w:rPr>
+          <w:rFonts w:ascii="Times New Roman" w:hAnsi="Times New Roman"/>
           <w:noProof/>
         </w:rPr>
         <w:tab/>
@@ -1428,41 +1878,48 @@
       </w:r>
       <w:r>
         <w:rPr>
+          <w:rFonts w:ascii="Times New Roman" w:hAnsi="Times New Roman"/>
           <w:noProof/>
         </w:rPr>
         <w:tab/>
       </w:r>
       <w:r>
         <w:rPr>
+          <w:rFonts w:ascii="Times New Roman" w:hAnsi="Times New Roman"/>
           <w:noProof/>
         </w:rPr>
         <w:fldChar w:fldCharType="begin"/>
       </w:r>
       <w:r>
         <w:rPr>
+          <w:rFonts w:ascii="Times New Roman" w:hAnsi="Times New Roman"/>
           <w:noProof/>
         </w:rPr>
         <w:instrText xml:space="preserve"> PAGEREF _Toc441230992 \h </w:instrText>
       </w:r>
       <w:r>
         <w:rPr>
-          <w:noProof/>
-        </w:rPr>
-      </w:r>
-      <w:r>
-        <w:rPr>
+          <w:rFonts w:ascii="Times New Roman" w:hAnsi="Times New Roman"/>
+          <w:noProof/>
+        </w:rPr>
+      </w:r>
+      <w:r>
+        <w:rPr>
+          <w:rFonts w:ascii="Times New Roman" w:hAnsi="Times New Roman"/>
           <w:noProof/>
         </w:rPr>
         <w:fldChar w:fldCharType="separate"/>
       </w:r>
       <w:r>
         <w:rPr>
+          <w:rFonts w:ascii="Times New Roman" w:hAnsi="Times New Roman"/>
           <w:noProof/>
         </w:rPr>
         <w:t>4</w:t>
       </w:r>
       <w:r>
         <w:rPr>
+          <w:rFonts w:ascii="Times New Roman" w:hAnsi="Times New Roman"/>
           <w:noProof/>
         </w:rPr>
         <w:fldChar w:fldCharType="end"/>
@@ -1475,17 +1932,20 @@
           <w:tab w:val="left" w:pos="720"/>
         </w:tabs>
         <w:rPr>
-          <w:noProof/>
-        </w:rPr>
-      </w:pPr>
-      <w:r>
-        <w:rPr>
+          <w:rFonts w:ascii="Times New Roman" w:hAnsi="Times New Roman"/>
+          <w:noProof/>
+        </w:rPr>
+      </w:pPr>
+      <w:r>
+        <w:rPr>
+          <w:rFonts w:ascii="Times New Roman" w:hAnsi="Times New Roman"/>
           <w:noProof/>
         </w:rPr>
         <w:t>4.2</w:t>
       </w:r>
       <w:r>
         <w:rPr>
+          <w:rFonts w:ascii="Times New Roman" w:hAnsi="Times New Roman"/>
           <w:noProof/>
         </w:rPr>
         <w:tab/>
@@ -1493,41 +1953,48 @@
       </w:r>
       <w:r>
         <w:rPr>
+          <w:rFonts w:ascii="Times New Roman" w:hAnsi="Times New Roman"/>
           <w:noProof/>
         </w:rPr>
         <w:tab/>
       </w:r>
       <w:r>
         <w:rPr>
+          <w:rFonts w:ascii="Times New Roman" w:hAnsi="Times New Roman"/>
           <w:noProof/>
         </w:rPr>
         <w:fldChar w:fldCharType="begin"/>
       </w:r>
       <w:r>
         <w:rPr>
+          <w:rFonts w:ascii="Times New Roman" w:hAnsi="Times New Roman"/>
           <w:noProof/>
         </w:rPr>
         <w:instrText xml:space="preserve"> PAGEREF _Toc441230993 \h </w:instrText>
       </w:r>
       <w:r>
         <w:rPr>
-          <w:noProof/>
-        </w:rPr>
-      </w:r>
-      <w:r>
-        <w:rPr>
+          <w:rFonts w:ascii="Times New Roman" w:hAnsi="Times New Roman"/>
+          <w:noProof/>
+        </w:rPr>
+      </w:r>
+      <w:r>
+        <w:rPr>
+          <w:rFonts w:ascii="Times New Roman" w:hAnsi="Times New Roman"/>
           <w:noProof/>
         </w:rPr>
         <w:fldChar w:fldCharType="separate"/>
       </w:r>
       <w:r>
         <w:rPr>
+          <w:rFonts w:ascii="Times New Roman" w:hAnsi="Times New Roman"/>
           <w:noProof/>
         </w:rPr>
         <w:t>4</w:t>
       </w:r>
       <w:r>
         <w:rPr>
+          <w:rFonts w:ascii="Times New Roman" w:hAnsi="Times New Roman"/>
           <w:noProof/>
         </w:rPr>
         <w:fldChar w:fldCharType="end"/>
@@ -1536,30 +2003,62 @@
     <w:p>
       <w:pPr>
         <w:pStyle w:val="TOC1"/>
-      </w:pPr>
-      <w:r>
+        <w:rPr>
+          <w:rFonts w:ascii="Times New Roman" w:hAnsi="Times New Roman"/>
+        </w:rPr>
+      </w:pPr>
+      <w:r>
+        <w:rPr>
+          <w:rFonts w:ascii="Times New Roman" w:hAnsi="Times New Roman"/>
+        </w:rPr>
         <w:t>5.</w:t>
       </w:r>
       <w:r>
+        <w:rPr>
+          <w:rFonts w:ascii="Times New Roman" w:hAnsi="Times New Roman"/>
+        </w:rPr>
         <w:tab/>
         <w:t>Other Nonfunctional Requirements</w:t>
       </w:r>
       <w:r>
+        <w:rPr>
+          <w:rFonts w:ascii="Times New Roman" w:hAnsi="Times New Roman"/>
+        </w:rPr>
         <w:tab/>
       </w:r>
       <w:r>
+        <w:rPr>
+          <w:rFonts w:ascii="Times New Roman" w:hAnsi="Times New Roman"/>
+        </w:rPr>
         <w:fldChar w:fldCharType="begin"/>
       </w:r>
       <w:r>
+        <w:rPr>
+          <w:rFonts w:ascii="Times New Roman" w:hAnsi="Times New Roman"/>
+        </w:rPr>
         <w:instrText xml:space="preserve"> PAGEREF _Toc441230994 \h </w:instrText>
       </w:r>
       <w:r>
+        <w:rPr>
+          <w:rFonts w:ascii="Times New Roman" w:hAnsi="Times New Roman"/>
+        </w:rPr>
+      </w:r>
+      <w:r>
+        <w:rPr>
+          <w:rFonts w:ascii="Times New Roman" w:hAnsi="Times New Roman"/>
+        </w:rPr>
         <w:fldChar w:fldCharType="separate"/>
       </w:r>
       <w:r>
+        <w:rPr>
+          <w:rFonts w:ascii="Times New Roman" w:hAnsi="Times New Roman"/>
+        </w:rPr>
         <w:t>4</w:t>
       </w:r>
       <w:r>
+        <w:rPr>
+          <w:rFonts w:ascii="Times New Roman" w:hAnsi="Times New Roman"/>
+        </w:rPr>
         <w:fldChar w:fldCharType="end"/>
       </w:r>
     </w:p>
@@ -1570,17 +2069,20 @@
           <w:tab w:val="left" w:pos="720"/>
         </w:tabs>
         <w:rPr>
-          <w:noProof/>
-        </w:rPr>
-      </w:pPr>
-      <w:r>
-        <w:rPr>
+          <w:rFonts w:ascii="Times New Roman" w:hAnsi="Times New Roman"/>
+          <w:noProof/>
+        </w:rPr>
+      </w:pPr>
+      <w:r>
+        <w:rPr>
+          <w:rFonts w:ascii="Times New Roman" w:hAnsi="Times New Roman"/>
           <w:noProof/>
         </w:rPr>
         <w:t>5.1</w:t>
       </w:r>
       <w:r>
         <w:rPr>
+          <w:rFonts w:ascii="Times New Roman" w:hAnsi="Times New Roman"/>
           <w:noProof/>
         </w:rPr>
         <w:tab/>
@@ -1588,41 +2090,48 @@
       </w:r>
       <w:r>
         <w:rPr>
+          <w:rFonts w:ascii="Times New Roman" w:hAnsi="Times New Roman"/>
           <w:noProof/>
         </w:rPr>
         <w:tab/>
       </w:r>
       <w:r>
         <w:rPr>
+          <w:rFonts w:ascii="Times New Roman" w:hAnsi="Times New Roman"/>
           <w:noProof/>
         </w:rPr>
         <w:fldChar w:fldCharType="begin"/>
       </w:r>
       <w:r>
         <w:rPr>
+          <w:rFonts w:ascii="Times New Roman" w:hAnsi="Times New Roman"/>
           <w:noProof/>
         </w:rPr>
         <w:instrText xml:space="preserve"> PAGEREF _Toc441230995 \h </w:instrText>
       </w:r>
       <w:r>
         <w:rPr>
-          <w:noProof/>
-        </w:rPr>
-      </w:r>
-      <w:r>
-        <w:rPr>
+          <w:rFonts w:ascii="Times New Roman" w:hAnsi="Times New Roman"/>
+          <w:noProof/>
+        </w:rPr>
+      </w:r>
+      <w:r>
+        <w:rPr>
+          <w:rFonts w:ascii="Times New Roman" w:hAnsi="Times New Roman"/>
           <w:noProof/>
         </w:rPr>
         <w:fldChar w:fldCharType="separate"/>
       </w:r>
       <w:r>
         <w:rPr>
+          <w:rFonts w:ascii="Times New Roman" w:hAnsi="Times New Roman"/>
           <w:noProof/>
         </w:rPr>
         <w:t>4</w:t>
       </w:r>
       <w:r>
         <w:rPr>
+          <w:rFonts w:ascii="Times New Roman" w:hAnsi="Times New Roman"/>
           <w:noProof/>
         </w:rPr>
         <w:fldChar w:fldCharType="end"/>
@@ -1635,17 +2144,20 @@
           <w:tab w:val="left" w:pos="720"/>
         </w:tabs>
         <w:rPr>
-          <w:noProof/>
-        </w:rPr>
-      </w:pPr>
-      <w:r>
-        <w:rPr>
+          <w:rFonts w:ascii="Times New Roman" w:hAnsi="Times New Roman"/>
+          <w:noProof/>
+        </w:rPr>
+      </w:pPr>
+      <w:r>
+        <w:rPr>
+          <w:rFonts w:ascii="Times New Roman" w:hAnsi="Times New Roman"/>
           <w:noProof/>
         </w:rPr>
         <w:t>5.2</w:t>
       </w:r>
       <w:r>
         <w:rPr>
+          <w:rFonts w:ascii="Times New Roman" w:hAnsi="Times New Roman"/>
           <w:noProof/>
         </w:rPr>
         <w:tab/>
@@ -1653,41 +2165,48 @@
       </w:r>
       <w:r>
         <w:rPr>
+          <w:rFonts w:ascii="Times New Roman" w:hAnsi="Times New Roman"/>
           <w:noProof/>
         </w:rPr>
         <w:tab/>
       </w:r>
       <w:r>
         <w:rPr>
+          <w:rFonts w:ascii="Times New Roman" w:hAnsi="Times New Roman"/>
           <w:noProof/>
         </w:rPr>
         <w:fldChar w:fldCharType="begin"/>
       </w:r>
       <w:r>
         <w:rPr>
+          <w:rFonts w:ascii="Times New Roman" w:hAnsi="Times New Roman"/>
           <w:noProof/>
         </w:rPr>
         <w:instrText xml:space="preserve"> PAGEREF _Toc441230996 \h </w:instrText>
       </w:r>
       <w:r>
         <w:rPr>
-          <w:noProof/>
-        </w:rPr>
-      </w:r>
-      <w:r>
-        <w:rPr>
+          <w:rFonts w:ascii="Times New Roman" w:hAnsi="Times New Roman"/>
+          <w:noProof/>
+        </w:rPr>
+      </w:r>
+      <w:r>
+        <w:rPr>
+          <w:rFonts w:ascii="Times New Roman" w:hAnsi="Times New Roman"/>
           <w:noProof/>
         </w:rPr>
         <w:fldChar w:fldCharType="separate"/>
       </w:r>
       <w:r>
         <w:rPr>
+          <w:rFonts w:ascii="Times New Roman" w:hAnsi="Times New Roman"/>
           <w:noProof/>
         </w:rPr>
         <w:t>5</w:t>
       </w:r>
       <w:r>
         <w:rPr>
+          <w:rFonts w:ascii="Times New Roman" w:hAnsi="Times New Roman"/>
           <w:noProof/>
         </w:rPr>
         <w:fldChar w:fldCharType="end"/>
@@ -1700,17 +2219,20 @@
           <w:tab w:val="left" w:pos="720"/>
         </w:tabs>
         <w:rPr>
-          <w:noProof/>
-        </w:rPr>
-      </w:pPr>
-      <w:r>
-        <w:rPr>
+          <w:rFonts w:ascii="Times New Roman" w:hAnsi="Times New Roman"/>
+          <w:noProof/>
+        </w:rPr>
+      </w:pPr>
+      <w:r>
+        <w:rPr>
+          <w:rFonts w:ascii="Times New Roman" w:hAnsi="Times New Roman"/>
           <w:noProof/>
         </w:rPr>
         <w:t>5.3</w:t>
       </w:r>
       <w:r>
         <w:rPr>
+          <w:rFonts w:ascii="Times New Roman" w:hAnsi="Times New Roman"/>
           <w:noProof/>
         </w:rPr>
         <w:tab/>
@@ -1718,41 +2240,48 @@
       </w:r>
       <w:r>
         <w:rPr>
+          <w:rFonts w:ascii="Times New Roman" w:hAnsi="Times New Roman"/>
           <w:noProof/>
         </w:rPr>
         <w:tab/>
       </w:r>
       <w:r>
         <w:rPr>
+          <w:rFonts w:ascii="Times New Roman" w:hAnsi="Times New Roman"/>
           <w:noProof/>
         </w:rPr>
         <w:fldChar w:fldCharType="begin"/>
       </w:r>
       <w:r>
         <w:rPr>
+          <w:rFonts w:ascii="Times New Roman" w:hAnsi="Times New Roman"/>
           <w:noProof/>
         </w:rPr>
         <w:instrText xml:space="preserve"> PAGEREF _Toc441230997 \h </w:instrText>
       </w:r>
       <w:r>
         <w:rPr>
-          <w:noProof/>
-        </w:rPr>
-      </w:r>
-      <w:r>
-        <w:rPr>
+          <w:rFonts w:ascii="Times New Roman" w:hAnsi="Times New Roman"/>
+          <w:noProof/>
+        </w:rPr>
+      </w:r>
+      <w:r>
+        <w:rPr>
+          <w:rFonts w:ascii="Times New Roman" w:hAnsi="Times New Roman"/>
           <w:noProof/>
         </w:rPr>
         <w:fldChar w:fldCharType="separate"/>
       </w:r>
       <w:r>
         <w:rPr>
+          <w:rFonts w:ascii="Times New Roman" w:hAnsi="Times New Roman"/>
           <w:noProof/>
         </w:rPr>
         <w:t>5</w:t>
       </w:r>
       <w:r>
         <w:rPr>
+          <w:rFonts w:ascii="Times New Roman" w:hAnsi="Times New Roman"/>
           <w:noProof/>
         </w:rPr>
         <w:fldChar w:fldCharType="end"/>
@@ -1765,17 +2294,20 @@
           <w:tab w:val="left" w:pos="720"/>
         </w:tabs>
         <w:rPr>
-          <w:noProof/>
-        </w:rPr>
-      </w:pPr>
-      <w:r>
-        <w:rPr>
+          <w:rFonts w:ascii="Times New Roman" w:hAnsi="Times New Roman"/>
+          <w:noProof/>
+        </w:rPr>
+      </w:pPr>
+      <w:r>
+        <w:rPr>
+          <w:rFonts w:ascii="Times New Roman" w:hAnsi="Times New Roman"/>
           <w:noProof/>
         </w:rPr>
         <w:t>5.4</w:t>
       </w:r>
       <w:r>
         <w:rPr>
+          <w:rFonts w:ascii="Times New Roman" w:hAnsi="Times New Roman"/>
           <w:noProof/>
         </w:rPr>
         <w:tab/>
@@ -1783,41 +2315,48 @@
       </w:r>
       <w:r>
         <w:rPr>
+          <w:rFonts w:ascii="Times New Roman" w:hAnsi="Times New Roman"/>
           <w:noProof/>
         </w:rPr>
         <w:tab/>
       </w:r>
       <w:r>
         <w:rPr>
+          <w:rFonts w:ascii="Times New Roman" w:hAnsi="Times New Roman"/>
           <w:noProof/>
         </w:rPr>
         <w:fldChar w:fldCharType="begin"/>
       </w:r>
       <w:r>
         <w:rPr>
+          <w:rFonts w:ascii="Times New Roman" w:hAnsi="Times New Roman"/>
           <w:noProof/>
         </w:rPr>
         <w:instrText xml:space="preserve"> PAGEREF _Toc441230998 \h </w:instrText>
       </w:r>
       <w:r>
         <w:rPr>
-          <w:noProof/>
-        </w:rPr>
-      </w:r>
-      <w:r>
-        <w:rPr>
+          <w:rFonts w:ascii="Times New Roman" w:hAnsi="Times New Roman"/>
+          <w:noProof/>
+        </w:rPr>
+      </w:r>
+      <w:r>
+        <w:rPr>
+          <w:rFonts w:ascii="Times New Roman" w:hAnsi="Times New Roman"/>
           <w:noProof/>
         </w:rPr>
         <w:fldChar w:fldCharType="separate"/>
       </w:r>
       <w:r>
         <w:rPr>
+          <w:rFonts w:ascii="Times New Roman" w:hAnsi="Times New Roman"/>
           <w:noProof/>
         </w:rPr>
         <w:t>5</w:t>
       </w:r>
       <w:r>
         <w:rPr>
+          <w:rFonts w:ascii="Times New Roman" w:hAnsi="Times New Roman"/>
           <w:noProof/>
         </w:rPr>
         <w:fldChar w:fldCharType="end"/>
@@ -1830,17 +2369,20 @@
           <w:tab w:val="left" w:pos="720"/>
         </w:tabs>
         <w:rPr>
-          <w:noProof/>
-        </w:rPr>
-      </w:pPr>
-      <w:r>
-        <w:rPr>
+          <w:rFonts w:ascii="Times New Roman" w:hAnsi="Times New Roman"/>
+          <w:noProof/>
+        </w:rPr>
+      </w:pPr>
+      <w:r>
+        <w:rPr>
+          <w:rFonts w:ascii="Times New Roman" w:hAnsi="Times New Roman"/>
           <w:noProof/>
         </w:rPr>
         <w:t>5.5</w:t>
       </w:r>
       <w:r>
         <w:rPr>
+          <w:rFonts w:ascii="Times New Roman" w:hAnsi="Times New Roman"/>
           <w:noProof/>
         </w:rPr>
         <w:tab/>
@@ -1848,41 +2390,48 @@
       </w:r>
       <w:r>
         <w:rPr>
+          <w:rFonts w:ascii="Times New Roman" w:hAnsi="Times New Roman"/>
           <w:noProof/>
         </w:rPr>
         <w:tab/>
       </w:r>
       <w:r>
         <w:rPr>
+          <w:rFonts w:ascii="Times New Roman" w:hAnsi="Times New Roman"/>
           <w:noProof/>
         </w:rPr>
         <w:fldChar w:fldCharType="begin"/>
       </w:r>
       <w:r>
         <w:rPr>
+          <w:rFonts w:ascii="Times New Roman" w:hAnsi="Times New Roman"/>
           <w:noProof/>
         </w:rPr>
         <w:instrText xml:space="preserve"> PAGEREF _Toc441230999 \h </w:instrText>
       </w:r>
       <w:r>
         <w:rPr>
-          <w:noProof/>
-        </w:rPr>
-      </w:r>
-      <w:r>
-        <w:rPr>
+          <w:rFonts w:ascii="Times New Roman" w:hAnsi="Times New Roman"/>
+          <w:noProof/>
+        </w:rPr>
+      </w:r>
+      <w:r>
+        <w:rPr>
+          <w:rFonts w:ascii="Times New Roman" w:hAnsi="Times New Roman"/>
           <w:noProof/>
         </w:rPr>
         <w:fldChar w:fldCharType="separate"/>
       </w:r>
       <w:r>
         <w:rPr>
+          <w:rFonts w:ascii="Times New Roman" w:hAnsi="Times New Roman"/>
           <w:noProof/>
         </w:rPr>
         <w:t>5</w:t>
       </w:r>
       <w:r>
         <w:rPr>
+          <w:rFonts w:ascii="Times New Roman" w:hAnsi="Times New Roman"/>
           <w:noProof/>
         </w:rPr>
         <w:fldChar w:fldCharType="end"/>
@@ -1891,108 +2440,227 @@
     <w:p>
       <w:pPr>
         <w:pStyle w:val="TOC1"/>
-      </w:pPr>
-      <w:r>
+        <w:rPr>
+          <w:rFonts w:ascii="Times New Roman" w:hAnsi="Times New Roman"/>
+        </w:rPr>
+      </w:pPr>
+      <w:r>
+        <w:rPr>
+          <w:rFonts w:ascii="Times New Roman" w:hAnsi="Times New Roman"/>
+        </w:rPr>
         <w:t>6.</w:t>
       </w:r>
       <w:r>
+        <w:rPr>
+          <w:rFonts w:ascii="Times New Roman" w:hAnsi="Times New Roman"/>
+        </w:rPr>
         <w:tab/>
         <w:t>Other Requirements</w:t>
       </w:r>
       <w:r>
+        <w:rPr>
+          <w:rFonts w:ascii="Times New Roman" w:hAnsi="Times New Roman"/>
+        </w:rPr>
         <w:tab/>
       </w:r>
       <w:r>
+        <w:rPr>
+          <w:rFonts w:ascii="Times New Roman" w:hAnsi="Times New Roman"/>
+        </w:rPr>
         <w:fldChar w:fldCharType="begin"/>
       </w:r>
       <w:r>
+        <w:rPr>
+          <w:rFonts w:ascii="Times New Roman" w:hAnsi="Times New Roman"/>
+        </w:rPr>
         <w:instrText xml:space="preserve"> PAGEREF _Toc441231000 \h </w:instrText>
       </w:r>
       <w:r>
+        <w:rPr>
+          <w:rFonts w:ascii="Times New Roman" w:hAnsi="Times New Roman"/>
+        </w:rPr>
+      </w:r>
+      <w:r>
+        <w:rPr>
+          <w:rFonts w:ascii="Times New Roman" w:hAnsi="Times New Roman"/>
+        </w:rPr>
         <w:fldChar w:fldCharType="separate"/>
       </w:r>
       <w:r>
+        <w:rPr>
+          <w:rFonts w:ascii="Times New Roman" w:hAnsi="Times New Roman"/>
+        </w:rPr>
         <w:t>5</w:t>
       </w:r>
       <w:r>
+        <w:rPr>
+          <w:rFonts w:ascii="Times New Roman" w:hAnsi="Times New Roman"/>
+        </w:rPr>
         <w:fldChar w:fldCharType="end"/>
       </w:r>
     </w:p>
     <w:p>
       <w:pPr>
         <w:pStyle w:val="TOC1"/>
-      </w:pPr>
-      <w:r>
+        <w:rPr>
+          <w:rFonts w:ascii="Times New Roman" w:hAnsi="Times New Roman"/>
+        </w:rPr>
+      </w:pPr>
+      <w:r>
+        <w:rPr>
+          <w:rFonts w:ascii="Times New Roman" w:hAnsi="Times New Roman"/>
+        </w:rPr>
         <w:t>Appendix A: Glossary</w:t>
       </w:r>
       <w:r>
+        <w:rPr>
+          <w:rFonts w:ascii="Times New Roman" w:hAnsi="Times New Roman"/>
+        </w:rPr>
         <w:tab/>
       </w:r>
       <w:r>
+        <w:rPr>
+          <w:rFonts w:ascii="Times New Roman" w:hAnsi="Times New Roman"/>
+        </w:rPr>
         <w:fldChar w:fldCharType="begin"/>
       </w:r>
       <w:r>
+        <w:rPr>
+          <w:rFonts w:ascii="Times New Roman" w:hAnsi="Times New Roman"/>
+        </w:rPr>
         <w:instrText xml:space="preserve"> PAGEREF _Toc441231001 \h </w:instrText>
       </w:r>
       <w:r>
+        <w:rPr>
+          <w:rFonts w:ascii="Times New Roman" w:hAnsi="Times New Roman"/>
+        </w:rPr>
+      </w:r>
+      <w:r>
+        <w:rPr>
+          <w:rFonts w:ascii="Times New Roman" w:hAnsi="Times New Roman"/>
+        </w:rPr>
         <w:fldChar w:fldCharType="separate"/>
       </w:r>
       <w:r>
+        <w:rPr>
+          <w:rFonts w:ascii="Times New Roman" w:hAnsi="Times New Roman"/>
+        </w:rPr>
         <w:t>5</w:t>
       </w:r>
       <w:r>
+        <w:rPr>
+          <w:rFonts w:ascii="Times New Roman" w:hAnsi="Times New Roman"/>
+        </w:rPr>
         <w:fldChar w:fldCharType="end"/>
       </w:r>
     </w:p>
     <w:p>
       <w:pPr>
         <w:pStyle w:val="TOC1"/>
-      </w:pPr>
-      <w:r>
+        <w:rPr>
+          <w:rFonts w:ascii="Times New Roman" w:hAnsi="Times New Roman"/>
+        </w:rPr>
+      </w:pPr>
+      <w:r>
+        <w:rPr>
+          <w:rFonts w:ascii="Times New Roman" w:hAnsi="Times New Roman"/>
+        </w:rPr>
         <w:t>Appendix B: Analysis Models</w:t>
       </w:r>
       <w:r>
+        <w:rPr>
+          <w:rFonts w:ascii="Times New Roman" w:hAnsi="Times New Roman"/>
+        </w:rPr>
         <w:tab/>
       </w:r>
       <w:r>
+        <w:rPr>
+          <w:rFonts w:ascii="Times New Roman" w:hAnsi="Times New Roman"/>
+        </w:rPr>
         <w:fldChar w:fldCharType="begin"/>
       </w:r>
       <w:r>
+        <w:rPr>
+          <w:rFonts w:ascii="Times New Roman" w:hAnsi="Times New Roman"/>
+        </w:rPr>
         <w:instrText xml:space="preserve"> PAGEREF _Toc441231002 \h </w:instrText>
       </w:r>
       <w:r>
+        <w:rPr>
+          <w:rFonts w:ascii="Times New Roman" w:hAnsi="Times New Roman"/>
+        </w:rPr>
+      </w:r>
+      <w:r>
+        <w:rPr>
+          <w:rFonts w:ascii="Times New Roman" w:hAnsi="Times New Roman"/>
+        </w:rPr>
         <w:fldChar w:fldCharType="separate"/>
       </w:r>
       <w:r>
+        <w:rPr>
+          <w:rFonts w:ascii="Times New Roman" w:hAnsi="Times New Roman"/>
+        </w:rPr>
         <w:t>5</w:t>
       </w:r>
       <w:r>
+        <w:rPr>
+          <w:rFonts w:ascii="Times New Roman" w:hAnsi="Times New Roman"/>
+        </w:rPr>
         <w:fldChar w:fldCharType="end"/>
       </w:r>
     </w:p>
     <w:p>
       <w:pPr>
         <w:pStyle w:val="TOC1"/>
-      </w:pPr>
-      <w:r>
+        <w:rPr>
+          <w:rFonts w:ascii="Times New Roman" w:hAnsi="Times New Roman"/>
+        </w:rPr>
+      </w:pPr>
+      <w:r>
+        <w:rPr>
+          <w:rFonts w:ascii="Times New Roman" w:hAnsi="Times New Roman"/>
+        </w:rPr>
         <w:t>Appendix C: To Be Determined List</w:t>
       </w:r>
       <w:r>
+        <w:rPr>
+          <w:rFonts w:ascii="Times New Roman" w:hAnsi="Times New Roman"/>
+        </w:rPr>
         <w:tab/>
       </w:r>
       <w:r>
+        <w:rPr>
+          <w:rFonts w:ascii="Times New Roman" w:hAnsi="Times New Roman"/>
+        </w:rPr>
         <w:fldChar w:fldCharType="begin"/>
       </w:r>
       <w:r>
+        <w:rPr>
+          <w:rFonts w:ascii="Times New Roman" w:hAnsi="Times New Roman"/>
+        </w:rPr>
         <w:instrText xml:space="preserve"> PAGEREF _Toc441231003 \h </w:instrText>
       </w:r>
       <w:r>
+        <w:rPr>
+          <w:rFonts w:ascii="Times New Roman" w:hAnsi="Times New Roman"/>
+        </w:rPr>
+      </w:r>
+      <w:r>
+        <w:rPr>
+          <w:rFonts w:ascii="Times New Roman" w:hAnsi="Times New Roman"/>
+        </w:rPr>
         <w:fldChar w:fldCharType="separate"/>
       </w:r>
       <w:r>
+        <w:rPr>
+          <w:rFonts w:ascii="Times New Roman" w:hAnsi="Times New Roman"/>
+        </w:rPr>
         <w:t>6</w:t>
       </w:r>
       <w:r>
+        <w:rPr>
+          <w:rFonts w:ascii="Times New Roman" w:hAnsi="Times New Roman"/>
+        </w:rPr>
         <w:fldChar w:fldCharType="end"/>
       </w:r>
     </w:p>
@@ -2025,12 +2693,18 @@
     <w:p>
       <w:pPr>
         <w:pStyle w:val="TOCEntry"/>
-      </w:pPr>
-      <w:bookmarkStart w:id="6" w:name="_Toc441230971"/>
-      <w:r>
+        <w:rPr>
+          <w:rFonts w:ascii="Times New Roman" w:hAnsi="Times New Roman"/>
+        </w:rPr>
+      </w:pPr>
+      <w:bookmarkStart w:id="7" w:name="_Toc441230971"/>
+      <w:r>
+        <w:rPr>
+          <w:rFonts w:ascii="Times New Roman" w:hAnsi="Times New Roman"/>
+        </w:rPr>
         <w:t>Revision History</w:t>
       </w:r>
-      <w:bookmarkEnd w:id="6"/>
+      <w:bookmarkEnd w:id="7"/>
     </w:p>
     <w:tbl>
       <w:tblPr>
@@ -2065,11 +2739,13 @@
             <w:pPr>
               <w:spacing w:before="40" w:after="40"/>
               <w:rPr>
+                <w:rFonts w:ascii="Times New Roman" w:hAnsi="Times New Roman"/>
                 <w:b/>
               </w:rPr>
             </w:pPr>
             <w:r>
               <w:rPr>
+                <w:rFonts w:ascii="Times New Roman" w:hAnsi="Times New Roman"/>
                 <w:b/>
               </w:rPr>
               <w:t>Name</w:t>
@@ -2088,11 +2764,13 @@
             <w:pPr>
               <w:spacing w:before="40" w:after="40"/>
               <w:rPr>
+                <w:rFonts w:ascii="Times New Roman" w:hAnsi="Times New Roman"/>
                 <w:b/>
               </w:rPr>
             </w:pPr>
             <w:r>
               <w:rPr>
+                <w:rFonts w:ascii="Times New Roman" w:hAnsi="Times New Roman"/>
                 <w:b/>
               </w:rPr>
               <w:t>Date</w:t>
@@ -2111,11 +2789,13 @@
             <w:pPr>
               <w:spacing w:before="40" w:after="40"/>
               <w:rPr>
+                <w:rFonts w:ascii="Times New Roman" w:hAnsi="Times New Roman"/>
                 <w:b/>
               </w:rPr>
             </w:pPr>
             <w:r>
               <w:rPr>
+                <w:rFonts w:ascii="Times New Roman" w:hAnsi="Times New Roman"/>
                 <w:b/>
               </w:rPr>
               <w:t>Reason For Changes</w:t>
@@ -2134,11 +2814,13 @@
             <w:pPr>
               <w:spacing w:before="40" w:after="40"/>
               <w:rPr>
+                <w:rFonts w:ascii="Times New Roman" w:hAnsi="Times New Roman"/>
                 <w:b/>
               </w:rPr>
             </w:pPr>
             <w:r>
               <w:rPr>
+                <w:rFonts w:ascii="Times New Roman" w:hAnsi="Times New Roman"/>
                 <w:b/>
               </w:rPr>
               <w:t>Version</w:t>
@@ -2157,8 +2839,14 @@
           <w:p>
             <w:pPr>
               <w:spacing w:before="40" w:after="40"/>
+              <w:rPr>
+                <w:rFonts w:ascii="Times New Roman" w:hAnsi="Times New Roman"/>
+              </w:rPr>
             </w:pPr>
             <w:r>
+              <w:rPr>
+                <w:rFonts w:ascii="Times New Roman" w:hAnsi="Times New Roman"/>
+              </w:rPr>
               <w:t>Bryan Smith</w:t>
             </w:r>
           </w:p>
@@ -2173,8 +2861,14 @@
           <w:p>
             <w:pPr>
               <w:spacing w:before="40" w:after="40"/>
+              <w:rPr>
+                <w:rFonts w:ascii="Times New Roman" w:hAnsi="Times New Roman"/>
+              </w:rPr>
             </w:pPr>
             <w:r>
+              <w:rPr>
+                <w:rFonts w:ascii="Times New Roman" w:hAnsi="Times New Roman"/>
+              </w:rPr>
               <w:t>2/10/15</w:t>
             </w:r>
           </w:p>
@@ -2189,11 +2883,20 @@
           <w:p>
             <w:pPr>
               <w:spacing w:before="40" w:after="40"/>
+              <w:rPr>
+                <w:rFonts w:ascii="Times New Roman" w:hAnsi="Times New Roman"/>
+              </w:rPr>
             </w:pPr>
             <w:r>
+              <w:rPr>
+                <w:rFonts w:ascii="Times New Roman" w:hAnsi="Times New Roman"/>
+              </w:rPr>
               <w:t>Initial</w:t>
             </w:r>
             <w:r>
+              <w:rPr>
+                <w:rFonts w:ascii="Times New Roman" w:hAnsi="Times New Roman"/>
+              </w:rPr>
               <w:t xml:space="preserve"> creation.</w:t>
             </w:r>
           </w:p>
@@ -2208,8 +2911,14 @@
           <w:p>
             <w:pPr>
               <w:spacing w:before="40" w:after="40"/>
+              <w:rPr>
+                <w:rFonts w:ascii="Times New Roman" w:hAnsi="Times New Roman"/>
+              </w:rPr>
             </w:pPr>
             <w:r>
+              <w:rPr>
+                <w:rFonts w:ascii="Times New Roman" w:hAnsi="Times New Roman"/>
+              </w:rPr>
               <w:t>1.0</w:t>
             </w:r>
           </w:p>
@@ -2223,8 +2932,14 @@
           <w:p>
             <w:pPr>
               <w:spacing w:before="40" w:after="40"/>
+              <w:rPr>
+                <w:rFonts w:ascii="Times New Roman" w:hAnsi="Times New Roman"/>
+              </w:rPr>
             </w:pPr>
             <w:r>
+              <w:rPr>
+                <w:rFonts w:ascii="Times New Roman" w:hAnsi="Times New Roman"/>
+              </w:rPr>
               <w:t>Scott Arnette</w:t>
             </w:r>
           </w:p>
@@ -2236,8 +2951,14 @@
           <w:p>
             <w:pPr>
               <w:spacing w:before="40" w:after="40"/>
+              <w:rPr>
+                <w:rFonts w:ascii="Times New Roman" w:hAnsi="Times New Roman"/>
+              </w:rPr>
             </w:pPr>
             <w:r>
+              <w:rPr>
+                <w:rFonts w:ascii="Times New Roman" w:hAnsi="Times New Roman"/>
+              </w:rPr>
               <w:t>2/11/15</w:t>
             </w:r>
           </w:p>
@@ -2249,19 +2970,32 @@
           <w:p>
             <w:pPr>
               <w:spacing w:before="40" w:after="40"/>
+              <w:rPr>
+                <w:rFonts w:ascii="Times New Roman" w:hAnsi="Times New Roman"/>
+              </w:rPr>
             </w:pPr>
             <w:r>
+              <w:rPr>
+                <w:rFonts w:ascii="Times New Roman" w:hAnsi="Times New Roman"/>
+              </w:rPr>
               <w:t>Add</w:t>
             </w:r>
             <w:r>
+              <w:rPr>
+                <w:rFonts w:ascii="Times New Roman" w:hAnsi="Times New Roman"/>
+              </w:rPr>
               <w:t>itions</w:t>
             </w:r>
             <w:r>
+              <w:rPr>
+                <w:rFonts w:ascii="Times New Roman" w:hAnsi="Times New Roman"/>
+              </w:rPr>
               <w:t>,</w:t>
             </w:r>
-            <w:bookmarkStart w:id="7" w:name="_GoBack"/>
-            <w:bookmarkEnd w:id="7"/>
             <w:r>
+              <w:rPr>
+                <w:rFonts w:ascii="Times New Roman" w:hAnsi="Times New Roman"/>
+              </w:rPr>
               <w:t xml:space="preserve"> 1.2, 1.3</w:t>
             </w:r>
           </w:p>
@@ -2273,8 +3007,14 @@
           <w:p>
             <w:pPr>
               <w:spacing w:before="40" w:after="40"/>
+              <w:rPr>
+                <w:rFonts w:ascii="Times New Roman" w:hAnsi="Times New Roman"/>
+              </w:rPr>
             </w:pPr>
             <w:r>
+              <w:rPr>
+                <w:rFonts w:ascii="Times New Roman" w:hAnsi="Times New Roman"/>
+              </w:rPr>
               <w:t>1.01</w:t>
             </w:r>
           </w:p>
@@ -2288,6 +3028,9 @@
           <w:p>
             <w:pPr>
               <w:spacing w:before="40" w:after="40"/>
+              <w:rPr>
+                <w:rFonts w:ascii="Times New Roman" w:hAnsi="Times New Roman"/>
+              </w:rPr>
             </w:pPr>
           </w:p>
         </w:tc>
@@ -2298,6 +3041,9 @@
           <w:p>
             <w:pPr>
               <w:spacing w:before="40" w:after="40"/>
+              <w:rPr>
+                <w:rFonts w:ascii="Times New Roman" w:hAnsi="Times New Roman"/>
+              </w:rPr>
             </w:pPr>
           </w:p>
         </w:tc>
@@ -2308,6 +3054,9 @@
           <w:p>
             <w:pPr>
               <w:spacing w:before="40" w:after="40"/>
+              <w:rPr>
+                <w:rFonts w:ascii="Times New Roman" w:hAnsi="Times New Roman"/>
+              </w:rPr>
             </w:pPr>
           </w:p>
         </w:tc>
@@ -2318,6 +3067,9 @@
           <w:p>
             <w:pPr>
               <w:spacing w:before="40" w:after="40"/>
+              <w:rPr>
+                <w:rFonts w:ascii="Times New Roman" w:hAnsi="Times New Roman"/>
+              </w:rPr>
             </w:pPr>
           </w:p>
         </w:tc>
@@ -2330,6 +3082,9 @@
           <w:p>
             <w:pPr>
               <w:spacing w:before="40" w:after="40"/>
+              <w:rPr>
+                <w:rFonts w:ascii="Times New Roman" w:hAnsi="Times New Roman"/>
+              </w:rPr>
             </w:pPr>
           </w:p>
         </w:tc>
@@ -2340,6 +3095,9 @@
           <w:p>
             <w:pPr>
               <w:spacing w:before="40" w:after="40"/>
+              <w:rPr>
+                <w:rFonts w:ascii="Times New Roman" w:hAnsi="Times New Roman"/>
+              </w:rPr>
             </w:pPr>
           </w:p>
         </w:tc>
@@ -2350,6 +3108,9 @@
           <w:p>
             <w:pPr>
               <w:spacing w:before="40" w:after="40"/>
+              <w:rPr>
+                <w:rFonts w:ascii="Times New Roman" w:hAnsi="Times New Roman"/>
+              </w:rPr>
             </w:pPr>
           </w:p>
         </w:tc>
@@ -2360,6 +3121,9 @@
           <w:p>
             <w:pPr>
               <w:spacing w:before="40" w:after="40"/>
+              <w:rPr>
+                <w:rFonts w:ascii="Times New Roman" w:hAnsi="Times New Roman"/>
+              </w:rPr>
             </w:pPr>
           </w:p>
         </w:tc>
@@ -2375,6 +3139,9 @@
           <w:p>
             <w:pPr>
               <w:spacing w:before="40" w:after="40"/>
+              <w:rPr>
+                <w:rFonts w:ascii="Times New Roman" w:hAnsi="Times New Roman"/>
+              </w:rPr>
             </w:pPr>
           </w:p>
         </w:tc>
@@ -2388,6 +3155,9 @@
           <w:p>
             <w:pPr>
               <w:spacing w:before="40" w:after="40"/>
+              <w:rPr>
+                <w:rFonts w:ascii="Times New Roman" w:hAnsi="Times New Roman"/>
+              </w:rPr>
             </w:pPr>
           </w:p>
         </w:tc>
@@ -2401,6 +3171,9 @@
           <w:p>
             <w:pPr>
               <w:spacing w:before="40" w:after="40"/>
+              <w:rPr>
+                <w:rFonts w:ascii="Times New Roman" w:hAnsi="Times New Roman"/>
+              </w:rPr>
             </w:pPr>
           </w:p>
         </w:tc>
@@ -2414,6 +3187,9 @@
           <w:p>
             <w:pPr>
               <w:spacing w:before="40" w:after="40"/>
+              <w:rPr>
+                <w:rFonts w:ascii="Times New Roman" w:hAnsi="Times New Roman"/>
+              </w:rPr>
             </w:pPr>
           </w:p>
         </w:tc>
@@ -2422,13 +3198,23 @@
     <w:p>
       <w:pPr>
         <w:rPr>
+          <w:rFonts w:ascii="Times New Roman" w:hAnsi="Times New Roman"/>
           <w:b/>
         </w:rPr>
       </w:pPr>
     </w:p>
-    <w:p/>
-    <w:p>
-      <w:pPr>
+    <w:p>
+      <w:pPr>
+        <w:rPr>
+          <w:rFonts w:ascii="Times New Roman" w:hAnsi="Times New Roman"/>
+        </w:rPr>
+      </w:pPr>
+    </w:p>
+    <w:p>
+      <w:pPr>
+        <w:rPr>
+          <w:rFonts w:ascii="Times New Roman" w:hAnsi="Times New Roman"/>
+        </w:rPr>
         <w:sectPr>
           <w:headerReference w:type="default" r:id="rId8"/>
           <w:footerReference w:type="default" r:id="rId9"/>
@@ -2442,10 +3228,16 @@
     <w:p>
       <w:pPr>
         <w:pStyle w:val="Heading1"/>
+        <w:rPr>
+          <w:rFonts w:ascii="Times New Roman" w:hAnsi="Times New Roman"/>
+        </w:rPr>
       </w:pPr>
       <w:bookmarkStart w:id="8" w:name="_Toc439994665"/>
       <w:bookmarkStart w:id="9" w:name="_Toc441230972"/>
       <w:r>
+        <w:rPr>
+          <w:rFonts w:ascii="Times New Roman" w:hAnsi="Times New Roman"/>
+        </w:rPr>
         <w:lastRenderedPageBreak/>
         <w:t>Introduction</w:t>
       </w:r>
@@ -2455,27 +3247,47 @@
     <w:p>
       <w:pPr>
         <w:pStyle w:val="Heading2"/>
+        <w:rPr>
+          <w:rFonts w:ascii="Times New Roman" w:hAnsi="Times New Roman"/>
+        </w:rPr>
       </w:pPr>
       <w:bookmarkStart w:id="10" w:name="_Toc439994667"/>
       <w:bookmarkStart w:id="11" w:name="_Toc441230973"/>
       <w:r>
+        <w:rPr>
+          <w:rFonts w:ascii="Times New Roman" w:hAnsi="Times New Roman"/>
+        </w:rPr>
         <w:t>Purpose</w:t>
       </w:r>
       <w:bookmarkEnd w:id="10"/>
       <w:bookmarkEnd w:id="11"/>
     </w:p>
     <w:p>
-      <w:r>
+      <w:pPr>
+        <w:rPr>
+          <w:rFonts w:ascii="Times New Roman" w:hAnsi="Times New Roman"/>
+        </w:rPr>
+      </w:pPr>
+      <w:r>
+        <w:rPr>
+          <w:rFonts w:ascii="Times New Roman" w:hAnsi="Times New Roman"/>
+        </w:rPr>
         <w:t>The purpose of this Software Requirements Specification is to define the requirements for the Exam Generation Application in its entirety.</w:t>
       </w:r>
     </w:p>
     <w:p>
       <w:pPr>
         <w:pStyle w:val="Heading2"/>
+        <w:rPr>
+          <w:rFonts w:ascii="Times New Roman" w:hAnsi="Times New Roman"/>
+        </w:rPr>
       </w:pPr>
       <w:bookmarkStart w:id="12" w:name="_Toc439994668"/>
       <w:bookmarkStart w:id="13" w:name="_Toc441230974"/>
       <w:r>
+        <w:rPr>
+          <w:rFonts w:ascii="Times New Roman" w:hAnsi="Times New Roman"/>
+        </w:rPr>
         <w:t>Document Conventions</w:t>
       </w:r>
       <w:bookmarkEnd w:id="12"/>
@@ -2504,16 +3316,38 @@
           <w:i w:val="0"/>
           <w:sz w:val="24"/>
         </w:rPr>
-        <w:t>fonts or highlighting that will signify any special circumstances. All high level requirements will be represented by additional detailed requirements, with priorities implemented when all known requirements have been listed and this document established as a baseline.</w:t>
+        <w:t>fonts or highlighting that will signify any special circumstances</w:t>
+      </w:r>
+      <w:r>
+        <w:rPr>
+          <w:rFonts w:ascii="Times New Roman" w:hAnsi="Times New Roman"/>
+          <w:i w:val="0"/>
+          <w:sz w:val="24"/>
+        </w:rPr>
+        <w:t xml:space="preserve">.  </w:t>
+      </w:r>
+      <w:r>
+        <w:rPr>
+          <w:rFonts w:ascii="Times New Roman" w:hAnsi="Times New Roman"/>
+          <w:i w:val="0"/>
+          <w:sz w:val="24"/>
+        </w:rPr>
+        <w:t>All high level requirements will be represented by additional detailed requirements, with priorities implemented when all known requirements have been listed and this document established as a baseline.</w:t>
       </w:r>
     </w:p>
     <w:p>
       <w:pPr>
         <w:pStyle w:val="Heading2"/>
+        <w:rPr>
+          <w:rFonts w:ascii="Times New Roman" w:hAnsi="Times New Roman"/>
+        </w:rPr>
       </w:pPr>
       <w:bookmarkStart w:id="14" w:name="_Toc439994669"/>
       <w:bookmarkStart w:id="15" w:name="_Toc441230975"/>
       <w:r>
+        <w:rPr>
+          <w:rFonts w:ascii="Times New Roman" w:hAnsi="Times New Roman"/>
+        </w:rPr>
         <w:t>Intended Audience and Reading Suggestions</w:t>
       </w:r>
       <w:bookmarkEnd w:id="14"/>
@@ -2536,16 +3370,58 @@
           <w:sz w:val="24"/>
           <w:szCs w:val="24"/>
         </w:rPr>
-        <w:t>This document is intended to be read by all stakeholders of this project, including developers, testers, and users. The remainder of this document provides information about the system being developed, such as its description, intended functionality, operational environment, and any interfaces it may use. Finally, this document will detail the requirements this system shall adhere to, such as functionality or any nonfunctional requirements that the system shall follow.</w:t>
+        <w:t>This document is intended to be read by all stakeholders of this project, including developers, testers, and users</w:t>
+      </w:r>
+      <w:r>
+        <w:rPr>
+          <w:rFonts w:ascii="Times New Roman" w:hAnsi="Times New Roman"/>
+          <w:i w:val="0"/>
+          <w:sz w:val="24"/>
+          <w:szCs w:val="24"/>
+        </w:rPr>
+        <w:t xml:space="preserve">.  </w:t>
+      </w:r>
+      <w:r>
+        <w:rPr>
+          <w:rFonts w:ascii="Times New Roman" w:hAnsi="Times New Roman"/>
+          <w:i w:val="0"/>
+          <w:sz w:val="24"/>
+          <w:szCs w:val="24"/>
+        </w:rPr>
+        <w:t>The remainder of this document provides information about the system being developed, such as its description, intended functionality, operational environment, and any interfaces it may use</w:t>
+      </w:r>
+      <w:r>
+        <w:rPr>
+          <w:rFonts w:ascii="Times New Roman" w:hAnsi="Times New Roman"/>
+          <w:i w:val="0"/>
+          <w:sz w:val="24"/>
+          <w:szCs w:val="24"/>
+        </w:rPr>
+        <w:t xml:space="preserve">.  </w:t>
+      </w:r>
+      <w:r>
+        <w:rPr>
+          <w:rFonts w:ascii="Times New Roman" w:hAnsi="Times New Roman"/>
+          <w:i w:val="0"/>
+          <w:sz w:val="24"/>
+          <w:szCs w:val="24"/>
+        </w:rPr>
+        <w:t>Finally, this document will detail the requirements this system shall adhere to, such as functionality or any nonfunctional requirements that the system shall follow.</w:t>
       </w:r>
     </w:p>
     <w:p>
       <w:pPr>
         <w:pStyle w:val="Heading2"/>
+        <w:rPr>
+          <w:rFonts w:ascii="Times New Roman" w:hAnsi="Times New Roman"/>
+        </w:rPr>
       </w:pPr>
       <w:bookmarkStart w:id="16" w:name="_Toc439994670"/>
       <w:bookmarkStart w:id="17" w:name="_Toc441230976"/>
       <w:r>
+        <w:rPr>
+          <w:rFonts w:ascii="Times New Roman" w:hAnsi="Times New Roman"/>
+        </w:rPr>
         <w:t>Product Scope</w:t>
       </w:r>
       <w:bookmarkEnd w:id="16"/>
@@ -2554,25 +3430,113 @@
     <w:p>
       <w:pPr>
         <w:pStyle w:val="template"/>
-      </w:pPr>
-      <w:r>
-        <w:rPr>
+        <w:rPr>
+          <w:rFonts w:ascii="Times New Roman" w:hAnsi="Times New Roman"/>
+          <w:sz w:val="24"/>
+        </w:rPr>
+      </w:pPr>
+      <w:r>
+        <w:rPr>
+          <w:rFonts w:ascii="Times New Roman" w:hAnsi="Times New Roman"/>
           <w:i w:val="0"/>
+          <w:sz w:val="24"/>
           <w:szCs w:val="24"/>
         </w:rPr>
-        <w:t>The Exam Generator Application will provide professors the ability to generate exams from a specified dataset of questions and answers. These questions will have the ability to be different variations such as: multiple choice, true or false, matching, and short answer. The professor can specify the types of questions wanted and the categories needed. The resulting exam will be generated with questions grouped by type</w:t>
-      </w:r>
-      <w:r>
+        <w:t>The Exam Generator Application will provide professors the ability to generate exams from a specified dataset of questions and answers</w:t>
+      </w:r>
+      <w:r>
+        <w:rPr>
+          <w:rFonts w:ascii="Times New Roman" w:hAnsi="Times New Roman"/>
+          <w:i w:val="0"/>
+          <w:sz w:val="24"/>
+          <w:szCs w:val="24"/>
+        </w:rPr>
+        <w:t xml:space="preserve">.  </w:t>
+      </w:r>
+      <w:r>
+        <w:rPr>
+          <w:rFonts w:ascii="Times New Roman" w:hAnsi="Times New Roman"/>
+          <w:i w:val="0"/>
+          <w:sz w:val="24"/>
+          <w:szCs w:val="24"/>
+        </w:rPr>
+        <w:t xml:space="preserve">These questions will have the ability to be different variations such </w:t>
+      </w:r>
+      <w:r>
+        <w:rPr>
+          <w:rFonts w:ascii="Times New Roman" w:hAnsi="Times New Roman"/>
+          <w:i w:val="0"/>
+          <w:sz w:val="24"/>
+          <w:szCs w:val="24"/>
+        </w:rPr>
+        <w:t>as</w:t>
+      </w:r>
+      <w:r>
+        <w:rPr>
+          <w:rFonts w:ascii="Times New Roman" w:hAnsi="Times New Roman"/>
+          <w:i w:val="0"/>
+          <w:sz w:val="24"/>
+          <w:szCs w:val="24"/>
+        </w:rPr>
+        <w:t xml:space="preserve"> multiple choice, true or false, matching, and short answer</w:t>
+      </w:r>
+      <w:r>
+        <w:rPr>
+          <w:rFonts w:ascii="Times New Roman" w:hAnsi="Times New Roman"/>
+          <w:i w:val="0"/>
+          <w:sz w:val="24"/>
+          <w:szCs w:val="24"/>
+        </w:rPr>
+        <w:t xml:space="preserve">.  </w:t>
+      </w:r>
+      <w:r>
+        <w:rPr>
+          <w:rFonts w:ascii="Times New Roman" w:hAnsi="Times New Roman"/>
+          <w:i w:val="0"/>
+          <w:sz w:val="24"/>
+          <w:szCs w:val="24"/>
+        </w:rPr>
+        <w:t>The professor can specify the types of questions wanted and the categories needed</w:t>
+      </w:r>
+      <w:r>
+        <w:rPr>
+          <w:rFonts w:ascii="Times New Roman" w:hAnsi="Times New Roman"/>
+          <w:i w:val="0"/>
+          <w:sz w:val="24"/>
+          <w:szCs w:val="24"/>
+        </w:rPr>
+        <w:t xml:space="preserve">.  </w:t>
+      </w:r>
+      <w:r>
+        <w:rPr>
+          <w:rFonts w:ascii="Times New Roman" w:hAnsi="Times New Roman"/>
+          <w:i w:val="0"/>
+          <w:sz w:val="24"/>
+          <w:szCs w:val="24"/>
+        </w:rPr>
+        <w:t>The resulting exam will be generated with questions grouped by type</w:t>
+      </w:r>
+      <w:r>
+        <w:rPr>
+          <w:rFonts w:ascii="Times New Roman" w:hAnsi="Times New Roman"/>
+          <w:sz w:val="24"/>
+        </w:rPr>
         <w:t>.</w:t>
       </w:r>
     </w:p>
     <w:p>
       <w:pPr>
         <w:pStyle w:val="Heading2"/>
+        <w:rPr>
+          <w:rFonts w:ascii="Times New Roman" w:hAnsi="Times New Roman"/>
+        </w:rPr>
       </w:pPr>
       <w:bookmarkStart w:id="18" w:name="_Toc439994672"/>
       <w:bookmarkStart w:id="19" w:name="_Toc441230977"/>
       <w:r>
+        <w:rPr>
+          <w:rFonts w:ascii="Times New Roman" w:hAnsi="Times New Roman"/>
+        </w:rPr>
         <w:t>References</w:t>
       </w:r>
       <w:bookmarkEnd w:id="18"/>
@@ -2581,27 +3545,36 @@
     <w:p>
       <w:pPr>
         <w:ind w:left="720"/>
-      </w:pPr>
-      <w:r>
-        <w:rPr>
+        <w:rPr>
+          <w:rFonts w:ascii="Times New Roman" w:hAnsi="Times New Roman"/>
+        </w:rPr>
+      </w:pPr>
+      <w:r>
+        <w:rPr>
+          <w:rFonts w:ascii="Times New Roman" w:hAnsi="Times New Roman"/>
           <w:b/>
         </w:rPr>
         <w:t>1.5.1</w:t>
       </w:r>
       <w:r>
         <w:rPr>
+          <w:rFonts w:ascii="Times New Roman" w:hAnsi="Times New Roman"/>
           <w:b/>
         </w:rPr>
         <w:tab/>
         <w:t>JSON Parser Library (org.json)</w:t>
       </w:r>
       <w:r>
+        <w:rPr>
+          <w:rFonts w:ascii="Times New Roman" w:hAnsi="Times New Roman"/>
+        </w:rPr>
         <w:tab/>
       </w:r>
       <w:hyperlink r:id="rId10" w:history="1">
         <w:r>
           <w:rPr>
             <w:rStyle w:val="Hyperlink"/>
+            <w:rFonts w:ascii="Times New Roman" w:hAnsi="Times New Roman"/>
           </w:rPr>
           <w:t>http://www.json.org/java/index.html</w:t>
         </w:r>
@@ -2610,10 +3583,16 @@
     <w:p>
       <w:pPr>
         <w:pStyle w:val="Heading1"/>
+        <w:rPr>
+          <w:rFonts w:ascii="Times New Roman" w:hAnsi="Times New Roman"/>
+        </w:rPr>
       </w:pPr>
       <w:bookmarkStart w:id="20" w:name="_Toc439994673"/>
       <w:bookmarkStart w:id="21" w:name="_Toc441230978"/>
       <w:r>
+        <w:rPr>
+          <w:rFonts w:ascii="Times New Roman" w:hAnsi="Times New Roman"/>
+        </w:rPr>
         <w:t>Overall Description</w:t>
       </w:r>
       <w:bookmarkEnd w:id="20"/>
@@ -2622,10 +3601,16 @@
     <w:p>
       <w:pPr>
         <w:pStyle w:val="Heading2"/>
+        <w:rPr>
+          <w:rFonts w:ascii="Times New Roman" w:hAnsi="Times New Roman"/>
+        </w:rPr>
       </w:pPr>
       <w:bookmarkStart w:id="22" w:name="_Toc439994674"/>
       <w:bookmarkStart w:id="23" w:name="_Toc441230979"/>
       <w:r>
+        <w:rPr>
+          <w:rFonts w:ascii="Times New Roman" w:hAnsi="Times New Roman"/>
+        </w:rPr>
         <w:t>Product Perspective</w:t>
       </w:r>
       <w:bookmarkEnd w:id="22"/>
@@ -2635,31 +3620,42 @@
       <w:pPr>
         <w:spacing w:line="240" w:lineRule="auto"/>
         <w:rPr>
-          <w:rFonts w:ascii="Arial" w:hAnsi="Arial" w:cs="Arial"/>
+          <w:rFonts w:ascii="Times New Roman" w:hAnsi="Times New Roman"/>
           <w:sz w:val="22"/>
         </w:rPr>
       </w:pPr>
       <w:r>
         <w:rPr>
-          <w:rFonts w:ascii="Arial" w:hAnsi="Arial" w:cs="Arial"/>
+          <w:rFonts w:ascii="Times New Roman" w:hAnsi="Times New Roman"/>
           <w:sz w:val="22"/>
         </w:rPr>
         <w:t>The Exam Generator Application project is a new, self-contained project</w:t>
       </w:r>
       <w:r>
         <w:rPr>
-          <w:rFonts w:ascii="Arial" w:hAnsi="Arial" w:cs="Arial"/>
+          <w:rFonts w:ascii="Times New Roman" w:hAnsi="Times New Roman"/>
           <w:sz w:val="22"/>
         </w:rPr>
-        <w:t>. Below is a diagram showing the overview model of the system.</w:t>
+        <w:t xml:space="preserve">.  </w:t>
+      </w:r>
+      <w:r>
+        <w:rPr>
+          <w:rFonts w:ascii="Times New Roman" w:hAnsi="Times New Roman"/>
+          <w:sz w:val="22"/>
+        </w:rPr>
+        <w:t>Below is a diagram showing the overview model of the system.</w:t>
       </w:r>
     </w:p>
     <w:p>
       <w:pPr>
         <w:spacing w:line="240" w:lineRule="auto"/>
-      </w:pPr>
-      <w:r>
-        <w:rPr>
+        <w:rPr>
+          <w:rFonts w:ascii="Times New Roman" w:hAnsi="Times New Roman"/>
+        </w:rPr>
+      </w:pPr>
+      <w:r>
+        <w:rPr>
+          <w:rFonts w:ascii="Times New Roman" w:hAnsi="Times New Roman"/>
           <w:noProof/>
         </w:rPr>
         <w:lastRenderedPageBreak/>
@@ -2717,10 +3713,16 @@
     <w:p>
       <w:pPr>
         <w:pStyle w:val="Heading2"/>
+        <w:rPr>
+          <w:rFonts w:ascii="Times New Roman" w:hAnsi="Times New Roman"/>
+        </w:rPr>
       </w:pPr>
       <w:bookmarkStart w:id="24" w:name="_Toc439994675"/>
       <w:bookmarkStart w:id="25" w:name="_Toc441230980"/>
       <w:r>
+        <w:rPr>
+          <w:rFonts w:ascii="Times New Roman" w:hAnsi="Times New Roman"/>
+        </w:rPr>
         <w:t>Product Functions</w:t>
       </w:r>
       <w:bookmarkEnd w:id="24"/>
@@ -2729,37 +3731,43 @@
     <w:p>
       <w:pPr>
         <w:rPr>
-          <w:rFonts w:ascii="Arial" w:hAnsi="Arial" w:cs="Arial"/>
+          <w:rFonts w:ascii="Times New Roman" w:hAnsi="Times New Roman"/>
           <w:sz w:val="22"/>
         </w:rPr>
       </w:pPr>
       <w:r>
         <w:rPr>
-          <w:rFonts w:ascii="Arial" w:hAnsi="Arial" w:cs="Arial"/>
+          <w:rFonts w:ascii="Times New Roman" w:hAnsi="Times New Roman"/>
           <w:sz w:val="22"/>
         </w:rPr>
-        <w:t>Application which allows a professor to create an exam from a set of questions in</w:t>
-      </w:r>
-    </w:p>
-    <w:p>
-      <w:pPr>
-        <w:rPr>
-          <w:rFonts w:ascii="Arial" w:hAnsi="Arial" w:cs="Arial"/>
+        <w:t>Application that</w:t>
+      </w:r>
+      <w:r>
+        <w:rPr>
+          <w:rFonts w:ascii="Times New Roman" w:hAnsi="Times New Roman"/>
           <w:sz w:val="22"/>
         </w:rPr>
-      </w:pPr>
-      <w:r>
-        <w:rPr>
-          <w:rFonts w:ascii="Arial" w:hAnsi="Arial" w:cs="Arial"/>
+        <w:t xml:space="preserve"> allows a professor to create an exam from a set of questions in</w:t>
+      </w:r>
+      <w:r>
+        <w:rPr>
+          <w:rFonts w:ascii="Times New Roman" w:hAnsi="Times New Roman"/>
           <w:sz w:val="22"/>
         </w:rPr>
+        <w:t xml:space="preserve"> </w:t>
+      </w:r>
+      <w:r>
+        <w:rPr>
+          <w:rFonts w:ascii="Times New Roman" w:hAnsi="Times New Roman"/>
+          <w:sz w:val="22"/>
+        </w:rPr>
         <w:t>JSON format.</w:t>
       </w:r>
     </w:p>
     <w:p>
       <w:pPr>
         <w:rPr>
-          <w:rFonts w:ascii="Arial" w:hAnsi="Arial" w:cs="Arial"/>
+          <w:rFonts w:ascii="Times New Roman" w:hAnsi="Times New Roman"/>
           <w:sz w:val="22"/>
         </w:rPr>
       </w:pPr>
@@ -2773,13 +3781,13 @@
         </w:numPr>
         <w:spacing w:line="240" w:lineRule="auto"/>
         <w:rPr>
-          <w:rFonts w:ascii="Arial" w:hAnsi="Arial" w:cs="Arial"/>
+          <w:rFonts w:ascii="Times New Roman" w:hAnsi="Times New Roman"/>
           <w:sz w:val="22"/>
         </w:rPr>
       </w:pPr>
       <w:r>
         <w:rPr>
-          <w:rFonts w:ascii="Arial" w:hAnsi="Arial" w:cs="Arial"/>
+          <w:rFonts w:ascii="Times New Roman" w:hAnsi="Times New Roman"/>
           <w:sz w:val="22"/>
         </w:rPr>
         <w:t>There will be two separate input JSON files:</w:t>
@@ -2794,13 +3802,13 @@
         </w:numPr>
         <w:spacing w:line="240" w:lineRule="auto"/>
         <w:rPr>
-          <w:rFonts w:ascii="Arial" w:hAnsi="Arial" w:cs="Arial"/>
+          <w:rFonts w:ascii="Times New Roman" w:hAnsi="Times New Roman"/>
           <w:sz w:val="22"/>
         </w:rPr>
       </w:pPr>
       <w:r>
         <w:rPr>
-          <w:rFonts w:ascii="Arial" w:hAnsi="Arial" w:cs="Arial"/>
+          <w:rFonts w:ascii="Times New Roman" w:hAnsi="Times New Roman"/>
           <w:sz w:val="22"/>
         </w:rPr>
         <w:t xml:space="preserve">One for the set of questions. </w:t>
@@ -2815,13 +3823,13 @@
         </w:numPr>
         <w:spacing w:line="240" w:lineRule="auto"/>
         <w:rPr>
-          <w:rFonts w:ascii="Arial" w:hAnsi="Arial" w:cs="Arial"/>
+          <w:rFonts w:ascii="Times New Roman" w:hAnsi="Times New Roman"/>
           <w:sz w:val="22"/>
         </w:rPr>
       </w:pPr>
       <w:r>
         <w:rPr>
-          <w:rFonts w:ascii="Arial" w:hAnsi="Arial" w:cs="Arial"/>
+          <w:rFonts w:ascii="Times New Roman" w:hAnsi="Times New Roman"/>
           <w:sz w:val="22"/>
         </w:rPr>
         <w:t xml:space="preserve">One to guide the application as to how many questions of particular types and categories should be selected for the resulting output file. </w:t>
@@ -2836,13 +3844,13 @@
         </w:numPr>
         <w:spacing w:line="240" w:lineRule="auto"/>
         <w:rPr>
-          <w:rFonts w:ascii="Arial" w:hAnsi="Arial" w:cs="Arial"/>
+          <w:rFonts w:ascii="Times New Roman" w:hAnsi="Times New Roman"/>
           <w:sz w:val="22"/>
         </w:rPr>
       </w:pPr>
       <w:r>
         <w:rPr>
-          <w:rFonts w:ascii="Arial" w:hAnsi="Arial" w:cs="Arial"/>
+          <w:rFonts w:ascii="Times New Roman" w:hAnsi="Times New Roman"/>
           <w:sz w:val="22"/>
         </w:rPr>
         <w:t>Each question is an element in the JSON file.</w:t>
@@ -2857,13 +3865,13 @@
         </w:numPr>
         <w:spacing w:line="240" w:lineRule="auto"/>
         <w:rPr>
-          <w:rFonts w:ascii="Arial" w:hAnsi="Arial" w:cs="Arial"/>
+          <w:rFonts w:ascii="Times New Roman" w:hAnsi="Times New Roman"/>
           <w:sz w:val="22"/>
         </w:rPr>
       </w:pPr>
       <w:r>
         <w:rPr>
-          <w:rFonts w:ascii="Arial" w:hAnsi="Arial" w:cs="Arial"/>
+          <w:rFonts w:ascii="Times New Roman" w:hAnsi="Times New Roman"/>
           <w:sz w:val="22"/>
         </w:rPr>
         <w:t xml:space="preserve">Each question has the following attributes: </w:t>
@@ -2878,13 +3886,13 @@
         </w:numPr>
         <w:spacing w:line="240" w:lineRule="auto"/>
         <w:rPr>
-          <w:rFonts w:ascii="Arial" w:hAnsi="Arial" w:cs="Arial"/>
+          <w:rFonts w:ascii="Times New Roman" w:hAnsi="Times New Roman"/>
           <w:sz w:val="22"/>
         </w:rPr>
       </w:pPr>
       <w:r>
         <w:rPr>
-          <w:rFonts w:ascii="Arial" w:hAnsi="Arial" w:cs="Arial"/>
+          <w:rFonts w:ascii="Times New Roman" w:hAnsi="Times New Roman"/>
           <w:sz w:val="22"/>
         </w:rPr>
         <w:t xml:space="preserve">Type = Short Answer/ Matching / True-False / Multiple Choice </w:t>
@@ -2899,13 +3907,13 @@
         </w:numPr>
         <w:spacing w:line="240" w:lineRule="auto"/>
         <w:rPr>
-          <w:rFonts w:ascii="Arial" w:hAnsi="Arial" w:cs="Arial"/>
+          <w:rFonts w:ascii="Times New Roman" w:hAnsi="Times New Roman"/>
           <w:sz w:val="22"/>
         </w:rPr>
       </w:pPr>
       <w:r>
         <w:rPr>
-          <w:rFonts w:ascii="Arial" w:hAnsi="Arial" w:cs="Arial"/>
+          <w:rFonts w:ascii="Times New Roman" w:hAnsi="Times New Roman"/>
           <w:sz w:val="22"/>
         </w:rPr>
         <w:t>Question</w:t>
@@ -2920,13 +3928,13 @@
         </w:numPr>
         <w:spacing w:line="240" w:lineRule="auto"/>
         <w:rPr>
-          <w:rFonts w:ascii="Arial" w:hAnsi="Arial" w:cs="Arial"/>
+          <w:rFonts w:ascii="Times New Roman" w:hAnsi="Times New Roman"/>
           <w:sz w:val="22"/>
         </w:rPr>
       </w:pPr>
       <w:r>
         <w:rPr>
-          <w:rFonts w:ascii="Arial" w:hAnsi="Arial" w:cs="Arial"/>
+          <w:rFonts w:ascii="Times New Roman" w:hAnsi="Times New Roman"/>
           <w:sz w:val="22"/>
         </w:rPr>
         <w:t>Answer</w:t>
@@ -2941,13 +3949,13 @@
         </w:numPr>
         <w:spacing w:line="240" w:lineRule="auto"/>
         <w:rPr>
-          <w:rFonts w:ascii="Arial" w:hAnsi="Arial" w:cs="Arial"/>
+          <w:rFonts w:ascii="Times New Roman" w:hAnsi="Times New Roman"/>
           <w:sz w:val="22"/>
         </w:rPr>
       </w:pPr>
       <w:r>
         <w:rPr>
-          <w:rFonts w:ascii="Arial" w:hAnsi="Arial" w:cs="Arial"/>
+          <w:rFonts w:ascii="Times New Roman" w:hAnsi="Times New Roman"/>
           <w:sz w:val="22"/>
         </w:rPr>
         <w:t>Category</w:t>
@@ -2962,26 +3970,38 @@
         </w:numPr>
         <w:spacing w:line="240" w:lineRule="auto"/>
         <w:rPr>
-          <w:rFonts w:ascii="Arial" w:hAnsi="Arial" w:cs="Arial"/>
+          <w:rFonts w:ascii="Times New Roman" w:hAnsi="Times New Roman"/>
           <w:sz w:val="22"/>
         </w:rPr>
       </w:pPr>
       <w:r>
         <w:rPr>
-          <w:rFonts w:ascii="Arial" w:hAnsi="Arial" w:cs="Arial"/>
+          <w:rFonts w:ascii="Times New Roman" w:hAnsi="Times New Roman"/>
           <w:sz w:val="22"/>
         </w:rPr>
         <w:t>The resulting output file should be a plain text file that lists the questions grouped together by type.</w:t>
       </w:r>
     </w:p>
-    <w:p/>
+    <w:p>
+      <w:pPr>
+        <w:rPr>
+          <w:rFonts w:ascii="Times New Roman" w:hAnsi="Times New Roman"/>
+        </w:rPr>
+      </w:pPr>
+    </w:p>
     <w:p>
       <w:pPr>
         <w:pStyle w:val="Heading2"/>
+        <w:rPr>
+          <w:rFonts w:ascii="Times New Roman" w:hAnsi="Times New Roman"/>
+        </w:rPr>
       </w:pPr>
       <w:bookmarkStart w:id="26" w:name="_Toc439994676"/>
       <w:bookmarkStart w:id="27" w:name="_Toc441230981"/>
       <w:r>
+        <w:rPr>
+          <w:rFonts w:ascii="Times New Roman" w:hAnsi="Times New Roman"/>
+        </w:rPr>
         <w:t>User Classes and Characteristics</w:t>
       </w:r>
       <w:bookmarkEnd w:id="26"/>
@@ -2991,11 +4011,13 @@
       <w:pPr>
         <w:pStyle w:val="template"/>
         <w:rPr>
+          <w:rFonts w:ascii="Times New Roman" w:hAnsi="Times New Roman"/>
           <w:color w:val="FF0000"/>
         </w:rPr>
       </w:pPr>
       <w:r>
         <w:rPr>
+          <w:rFonts w:ascii="Times New Roman" w:hAnsi="Times New Roman"/>
           <w:color w:val="FF0000"/>
         </w:rPr>
         <w:t>&lt;Identify the various user classes that you anticipate will use this product. User classes may be differentiated based on frequency of use, subset of product functions used, technical expertise, security or privilege levels, educational level, or experience. Describe the pertinent characteristics of each user class. Certain requirements may pertain only to certain user classes. Distinguish the most important user classes for this product from those who are less important to satisfy.&gt;</w:t>
@@ -3004,11 +4026,16 @@
     <w:p>
       <w:pPr>
         <w:pStyle w:val="Heading2"/>
+        <w:rPr>
+          <w:rFonts w:ascii="Times New Roman" w:hAnsi="Times New Roman"/>
+        </w:rPr>
       </w:pPr>
       <w:bookmarkStart w:id="28" w:name="_Toc439994677"/>
       <w:bookmarkStart w:id="29" w:name="_Toc441230982"/>
       <w:r>
-        <w:lastRenderedPageBreak/>
+        <w:rPr>
+          <w:rFonts w:ascii="Times New Roman" w:hAnsi="Times New Roman"/>
+        </w:rPr>
         <w:t>Operating Environment</w:t>
       </w:r>
       <w:bookmarkEnd w:id="28"/>
@@ -3017,13 +4044,13 @@
     <w:p>
       <w:pPr>
         <w:rPr>
-          <w:rFonts w:ascii="Arial" w:hAnsi="Arial" w:cs="Arial"/>
+          <w:rFonts w:ascii="Times New Roman" w:hAnsi="Times New Roman"/>
           <w:sz w:val="22"/>
         </w:rPr>
       </w:pPr>
       <w:r>
         <w:rPr>
-          <w:rFonts w:ascii="Arial" w:hAnsi="Arial" w:cs="Arial"/>
+          <w:rFonts w:ascii="Times New Roman" w:hAnsi="Times New Roman"/>
           <w:sz w:val="22"/>
         </w:rPr>
         <w:t>The Exam Generation Application shall run on typical desktop PCs and Laptops that are running Microsoft Windows or a distribution of Linux, which has Java installed.</w:t>
@@ -3032,10 +4059,17 @@
     <w:p>
       <w:pPr>
         <w:pStyle w:val="Heading2"/>
+        <w:rPr>
+          <w:rFonts w:ascii="Times New Roman" w:hAnsi="Times New Roman"/>
+        </w:rPr>
       </w:pPr>
       <w:bookmarkStart w:id="30" w:name="_Toc439994678"/>
       <w:bookmarkStart w:id="31" w:name="_Toc441230983"/>
       <w:r>
+        <w:rPr>
+          <w:rFonts w:ascii="Times New Roman" w:hAnsi="Times New Roman"/>
+        </w:rPr>
+        <w:lastRenderedPageBreak/>
         <w:t>Design and Implementation Constraints</w:t>
       </w:r>
       <w:bookmarkEnd w:id="30"/>
@@ -3045,11 +4079,13 @@
       <w:pPr>
         <w:pStyle w:val="template"/>
         <w:rPr>
+          <w:rFonts w:ascii="Times New Roman" w:hAnsi="Times New Roman"/>
           <w:color w:val="FF0000"/>
         </w:rPr>
       </w:pPr>
       <w:r>
         <w:rPr>
+          <w:rFonts w:ascii="Times New Roman" w:hAnsi="Times New Roman"/>
           <w:color w:val="FF0000"/>
         </w:rPr>
         <w:t>&lt;Describe any items or issues that will limit the options available to the developers. These might include: corporate or regulatory policies; hardware limitations (timing requirements, memory requirements); interfaces to other applications; specific technologies, tools, and databases to be used; parallel operations; language requirements; communications protocols; security considerations; design conventions or programming standards (for example, if the customer’s organization will be responsible for maintaining the delivered software).&gt;</w:t>
@@ -3058,10 +4094,16 @@
     <w:p>
       <w:pPr>
         <w:pStyle w:val="Heading2"/>
+        <w:rPr>
+          <w:rFonts w:ascii="Times New Roman" w:hAnsi="Times New Roman"/>
+        </w:rPr>
       </w:pPr>
       <w:bookmarkStart w:id="32" w:name="_Toc439994679"/>
       <w:bookmarkStart w:id="33" w:name="_Toc441230984"/>
       <w:r>
+        <w:rPr>
+          <w:rFonts w:ascii="Times New Roman" w:hAnsi="Times New Roman"/>
+        </w:rPr>
         <w:t>User Documentation</w:t>
       </w:r>
       <w:bookmarkEnd w:id="32"/>
@@ -3071,11 +4113,13 @@
       <w:pPr>
         <w:pStyle w:val="template"/>
         <w:rPr>
+          <w:rFonts w:ascii="Times New Roman" w:hAnsi="Times New Roman"/>
           <w:i w:val="0"/>
         </w:rPr>
       </w:pPr>
       <w:r>
         <w:rPr>
+          <w:rFonts w:ascii="Times New Roman" w:hAnsi="Times New Roman"/>
           <w:i w:val="0"/>
         </w:rPr>
         <w:t>Due to the simplistic nature, no User Documentation will be produced outside of in-application guidance.</w:t>
@@ -3084,10 +4128,16 @@
     <w:p>
       <w:pPr>
         <w:pStyle w:val="Heading2"/>
+        <w:rPr>
+          <w:rFonts w:ascii="Times New Roman" w:hAnsi="Times New Roman"/>
+        </w:rPr>
       </w:pPr>
       <w:bookmarkStart w:id="34" w:name="_Toc439994680"/>
       <w:bookmarkStart w:id="35" w:name="_Toc441230985"/>
       <w:r>
+        <w:rPr>
+          <w:rFonts w:ascii="Times New Roman" w:hAnsi="Times New Roman"/>
+        </w:rPr>
         <w:t>Assumptions and Dependencies</w:t>
       </w:r>
       <w:bookmarkEnd w:id="34"/>
@@ -3100,18 +4150,30 @@
           <w:ilvl w:val="0"/>
           <w:numId w:val="9"/>
         </w:numPr>
-      </w:pPr>
-      <w:r>
+        <w:rPr>
+          <w:rFonts w:ascii="Times New Roman" w:hAnsi="Times New Roman"/>
+        </w:rPr>
+      </w:pPr>
+      <w:r>
+        <w:rPr>
+          <w:rFonts w:ascii="Times New Roman" w:hAnsi="Times New Roman"/>
+        </w:rPr>
         <w:t>JSON Parser Library org.json (See Section 3.3)</w:t>
       </w:r>
     </w:p>
     <w:p>
       <w:pPr>
         <w:pStyle w:val="Heading1"/>
+        <w:rPr>
+          <w:rFonts w:ascii="Times New Roman" w:hAnsi="Times New Roman"/>
+        </w:rPr>
       </w:pPr>
       <w:bookmarkStart w:id="36" w:name="_Toc439994682"/>
       <w:bookmarkStart w:id="37" w:name="_Toc441230986"/>
       <w:r>
+        <w:rPr>
+          <w:rFonts w:ascii="Times New Roman" w:hAnsi="Times New Roman"/>
+        </w:rPr>
         <w:t>External Interface Requirements</w:t>
       </w:r>
       <w:bookmarkEnd w:id="36"/>
@@ -3120,9 +4182,15 @@
     <w:p>
       <w:pPr>
         <w:pStyle w:val="Heading2"/>
+        <w:rPr>
+          <w:rFonts w:ascii="Times New Roman" w:hAnsi="Times New Roman"/>
+        </w:rPr>
       </w:pPr>
       <w:bookmarkStart w:id="38" w:name="_Toc441230987"/>
       <w:r>
+        <w:rPr>
+          <w:rFonts w:ascii="Times New Roman" w:hAnsi="Times New Roman"/>
+        </w:rPr>
         <w:t>User Interfaces</w:t>
       </w:r>
       <w:bookmarkEnd w:id="38"/>
@@ -3131,11 +4199,13 @@
       <w:pPr>
         <w:pStyle w:val="template"/>
         <w:rPr>
+          <w:rFonts w:ascii="Times New Roman" w:hAnsi="Times New Roman"/>
           <w:color w:val="FF0000"/>
         </w:rPr>
       </w:pPr>
       <w:r>
         <w:rPr>
+          <w:rFonts w:ascii="Times New Roman" w:hAnsi="Times New Roman"/>
           <w:color w:val="FF0000"/>
         </w:rPr>
         <w:t>&lt;Describe the logical characteristics of each interface between the software product and the users. This may include sample screen images, any GUI standards or product family style guides that are to be followed, screen layout constraints, standard buttons and functions (e.g., help) that will appear on every screen, keyboard shortcuts, error message display standards, and so on. Define the software components for which a user interface is needed. Details of the user interface design should be documented in a separate user interface specification.&gt;</w:t>
@@ -3144,10 +4214,16 @@
     <w:p>
       <w:pPr>
         <w:pStyle w:val="Heading2"/>
+        <w:rPr>
+          <w:rFonts w:ascii="Times New Roman" w:hAnsi="Times New Roman"/>
+        </w:rPr>
       </w:pPr>
       <w:bookmarkStart w:id="39" w:name="_Toc439994684"/>
       <w:bookmarkStart w:id="40" w:name="_Toc441230988"/>
       <w:r>
+        <w:rPr>
+          <w:rFonts w:ascii="Times New Roman" w:hAnsi="Times New Roman"/>
+        </w:rPr>
         <w:t>Hardware Interfaces</w:t>
       </w:r>
       <w:bookmarkEnd w:id="39"/>
@@ -3157,11 +4233,13 @@
       <w:pPr>
         <w:pStyle w:val="template"/>
         <w:rPr>
+          <w:rFonts w:ascii="Times New Roman" w:hAnsi="Times New Roman"/>
           <w:i w:val="0"/>
         </w:rPr>
       </w:pPr>
       <w:r>
         <w:rPr>
+          <w:rFonts w:ascii="Times New Roman" w:hAnsi="Times New Roman"/>
           <w:i w:val="0"/>
         </w:rPr>
         <w:t>The Exam Generator Application will run on a device, which shall have a keyboard and mouse (or equivalent) for input.</w:t>
@@ -3170,10 +4248,16 @@
     <w:p>
       <w:pPr>
         <w:pStyle w:val="Heading2"/>
+        <w:rPr>
+          <w:rFonts w:ascii="Times New Roman" w:hAnsi="Times New Roman"/>
+        </w:rPr>
       </w:pPr>
       <w:bookmarkStart w:id="41" w:name="_Toc439994685"/>
       <w:bookmarkStart w:id="42" w:name="_Toc441230989"/>
       <w:r>
+        <w:rPr>
+          <w:rFonts w:ascii="Times New Roman" w:hAnsi="Times New Roman"/>
+        </w:rPr>
         <w:t>Software Interfaces</w:t>
       </w:r>
       <w:bookmarkEnd w:id="41"/>
@@ -3187,8 +4271,14 @@
           <w:numId w:val="8"/>
         </w:numPr>
         <w:spacing w:line="240" w:lineRule="auto"/>
-      </w:pPr>
-      <w:r>
+        <w:rPr>
+          <w:rFonts w:ascii="Times New Roman" w:hAnsi="Times New Roman"/>
+        </w:rPr>
+      </w:pPr>
+      <w:r>
+        <w:rPr>
+          <w:rFonts w:ascii="Times New Roman" w:hAnsi="Times New Roman"/>
+        </w:rPr>
         <w:t>The application will run using Java and the Java Virtual Machine.</w:t>
       </w:r>
     </w:p>
@@ -3200,8 +4290,14 @@
           <w:numId w:val="8"/>
         </w:numPr>
         <w:spacing w:line="240" w:lineRule="auto"/>
-      </w:pPr>
-      <w:r>
+        <w:rPr>
+          <w:rFonts w:ascii="Times New Roman" w:hAnsi="Times New Roman"/>
+        </w:rPr>
+      </w:pPr>
+      <w:r>
+        <w:rPr>
+          <w:rFonts w:ascii="Times New Roman" w:hAnsi="Times New Roman"/>
+        </w:rPr>
         <w:t>The application will use native operating system functions for reading and writing files.</w:t>
       </w:r>
     </w:p>
@@ -3213,60 +4309,110 @@
           <w:numId w:val="8"/>
         </w:numPr>
         <w:spacing w:line="240" w:lineRule="auto"/>
-      </w:pPr>
-      <w:r>
+        <w:rPr>
+          <w:rFonts w:ascii="Times New Roman" w:hAnsi="Times New Roman"/>
+        </w:rPr>
+      </w:pPr>
+      <w:r>
+        <w:rPr>
+          <w:rFonts w:ascii="Times New Roman" w:hAnsi="Times New Roman"/>
+        </w:rPr>
         <w:t>The application will use the org.json library for JSON parsing. (See reference</w:t>
       </w:r>
       <w:r>
+        <w:rPr>
+          <w:rFonts w:ascii="Times New Roman" w:hAnsi="Times New Roman"/>
+        </w:rPr>
         <w:t xml:space="preserve"> </w:t>
       </w:r>
       <w:r>
+        <w:rPr>
+          <w:rFonts w:ascii="Times New Roman" w:hAnsi="Times New Roman"/>
+        </w:rPr>
         <w:t>1.5.1</w:t>
       </w:r>
       <w:r>
+        <w:rPr>
+          <w:rFonts w:ascii="Times New Roman" w:hAnsi="Times New Roman"/>
+        </w:rPr>
         <w:t xml:space="preserve"> )</w:t>
       </w:r>
     </w:p>
     <w:p>
       <w:pPr>
         <w:pStyle w:val="Heading2"/>
+        <w:rPr>
+          <w:rFonts w:ascii="Times New Roman" w:hAnsi="Times New Roman"/>
+        </w:rPr>
       </w:pPr>
       <w:bookmarkStart w:id="43" w:name="_Toc439994686"/>
       <w:bookmarkStart w:id="44" w:name="_Toc441230990"/>
       <w:r>
-        <w:lastRenderedPageBreak/>
+        <w:rPr>
+          <w:rFonts w:ascii="Times New Roman" w:hAnsi="Times New Roman"/>
+        </w:rPr>
         <w:t>Communications Interfaces</w:t>
       </w:r>
       <w:bookmarkEnd w:id="43"/>
       <w:bookmarkEnd w:id="44"/>
     </w:p>
     <w:p>
-      <w:r>
+      <w:pPr>
+        <w:rPr>
+          <w:rFonts w:ascii="Times New Roman" w:hAnsi="Times New Roman"/>
+        </w:rPr>
+      </w:pPr>
+      <w:r>
+        <w:rPr>
+          <w:rFonts w:ascii="Times New Roman" w:hAnsi="Times New Roman"/>
+        </w:rPr>
         <w:t xml:space="preserve">The Exam </w:t>
       </w:r>
       <w:r>
+        <w:rPr>
+          <w:rFonts w:ascii="Times New Roman" w:hAnsi="Times New Roman"/>
+        </w:rPr>
         <w:t>Generator</w:t>
       </w:r>
       <w:r>
+        <w:rPr>
+          <w:rFonts w:ascii="Times New Roman" w:hAnsi="Times New Roman"/>
+        </w:rPr>
         <w:t xml:space="preserve"> Application</w:t>
       </w:r>
       <w:r>
+        <w:rPr>
+          <w:rFonts w:ascii="Times New Roman" w:hAnsi="Times New Roman"/>
+        </w:rPr>
         <w:t xml:space="preserve"> is only ran locally and files are only read and saved locally. No external or network connections are made.</w:t>
       </w:r>
     </w:p>
     <w:p>
       <w:pPr>
         <w:pStyle w:val="Heading1"/>
-      </w:pPr>
-      <w:r>
+        <w:rPr>
+          <w:rFonts w:ascii="Times New Roman" w:hAnsi="Times New Roman"/>
+        </w:rPr>
+      </w:pPr>
+      <w:r>
+        <w:rPr>
+          <w:rFonts w:ascii="Times New Roman" w:hAnsi="Times New Roman"/>
+        </w:rPr>
+        <w:lastRenderedPageBreak/>
         <w:t>Functional Requirements</w:t>
       </w:r>
     </w:p>
     <w:p>
       <w:pPr>
         <w:pStyle w:val="Heading2"/>
-      </w:pPr>
-      <w:r>
+        <w:rPr>
+          <w:rFonts w:ascii="Times New Roman" w:hAnsi="Times New Roman"/>
+        </w:rPr>
+      </w:pPr>
+      <w:r>
+        <w:rPr>
+          <w:rFonts w:ascii="Times New Roman" w:hAnsi="Times New Roman"/>
+        </w:rPr>
         <w:t>The application shall read two JSON input files.</w:t>
       </w:r>
     </w:p>
@@ -3275,11 +4421,13 @@
         <w:pStyle w:val="Heading3"/>
         <w:ind w:left="288"/>
         <w:rPr>
+          <w:rFonts w:ascii="Times New Roman" w:hAnsi="Times New Roman"/>
           <w:b w:val="0"/>
         </w:rPr>
       </w:pPr>
       <w:r>
         <w:rPr>
+          <w:rFonts w:ascii="Times New Roman" w:hAnsi="Times New Roman"/>
           <w:b w:val="0"/>
         </w:rPr>
         <w:t>The first input file shall contain the set of questions.</w:t>
@@ -3297,19 +4445,19 @@
         <w:rPr>
           <w:b w:val="0"/>
         </w:rPr>
-        <w:t>Questions</w:t>
+        <w:t xml:space="preserve">Questions shall </w:t>
       </w:r>
       <w:r>
         <w:rPr>
           <w:b w:val="0"/>
         </w:rPr>
-        <w:t xml:space="preserve"> shall include: Type, Question, Answer, and Category</w:t>
+        <w:t>include</w:t>
       </w:r>
       <w:r>
         <w:rPr>
           <w:b w:val="0"/>
         </w:rPr>
-        <w:t>.</w:t>
+        <w:t xml:space="preserve"> Type, Question, Answer, and Category.</w:t>
       </w:r>
     </w:p>
     <w:p>
@@ -3330,6 +4478,9 @@
     <w:p>
       <w:pPr>
         <w:ind w:left="288"/>
+        <w:rPr>
+          <w:rFonts w:ascii="Times New Roman" w:hAnsi="Times New Roman"/>
+        </w:rPr>
       </w:pPr>
     </w:p>
     <w:p>
@@ -3337,11 +4488,13 @@
         <w:pStyle w:val="Heading3"/>
         <w:ind w:left="288"/>
         <w:rPr>
+          <w:rFonts w:ascii="Times New Roman" w:hAnsi="Times New Roman"/>
           <w:b w:val="0"/>
         </w:rPr>
       </w:pPr>
       <w:r>
         <w:rPr>
+          <w:rFonts w:ascii="Times New Roman" w:hAnsi="Times New Roman"/>
           <w:b w:val="0"/>
         </w:rPr>
         <w:t>The second input shall contain the criteria to be used when making selections</w:t>
@@ -3351,14 +4504,21 @@
       <w:pPr>
         <w:pStyle w:val="Heading3"/>
         <w:ind w:left="288"/>
-      </w:pPr>
-      <w:r>
-        <w:rPr>
+        <w:rPr>
+          <w:rFonts w:ascii="Times New Roman" w:hAnsi="Times New Roman"/>
+        </w:rPr>
+      </w:pPr>
+      <w:r>
+        <w:rPr>
+          <w:rFonts w:ascii="Times New Roman" w:hAnsi="Times New Roman"/>
           <w:b w:val="0"/>
         </w:rPr>
         <w:t>The input JSON files shall be located in the application folder</w:t>
       </w:r>
       <w:r>
+        <w:rPr>
+          <w:rFonts w:ascii="Times New Roman" w:hAnsi="Times New Roman"/>
+        </w:rPr>
         <w:t>.</w:t>
       </w:r>
     </w:p>
@@ -3367,11 +4527,13 @@
         <w:pStyle w:val="Heading3"/>
         <w:ind w:left="288"/>
         <w:rPr>
+          <w:rFonts w:ascii="Times New Roman" w:hAnsi="Times New Roman"/>
           <w:b w:val="0"/>
         </w:rPr>
       </w:pPr>
       <w:r>
         <w:rPr>
+          <w:rFonts w:ascii="Times New Roman" w:hAnsi="Times New Roman"/>
           <w:b w:val="0"/>
         </w:rPr>
         <w:t>The two JSON input files shall be valid JSON files.</w:t>
@@ -3380,8 +4542,14 @@
     <w:p>
       <w:pPr>
         <w:pStyle w:val="Heading2"/>
-      </w:pPr>
-      <w:r>
+        <w:rPr>
+          <w:rFonts w:ascii="Times New Roman" w:hAnsi="Times New Roman"/>
+        </w:rPr>
+      </w:pPr>
+      <w:r>
+        <w:rPr>
+          <w:rFonts w:ascii="Times New Roman" w:hAnsi="Times New Roman"/>
+        </w:rPr>
         <w:t>The application shall produce one output document for each interaction</w:t>
       </w:r>
     </w:p>
@@ -3390,11 +4558,13 @@
         <w:pStyle w:val="Heading3"/>
         <w:ind w:left="288"/>
         <w:rPr>
+          <w:rFonts w:ascii="Times New Roman" w:hAnsi="Times New Roman"/>
           <w:b w:val="0"/>
         </w:rPr>
       </w:pPr>
       <w:r>
         <w:rPr>
+          <w:rFonts w:ascii="Times New Roman" w:hAnsi="Times New Roman"/>
           <w:b w:val="0"/>
         </w:rPr>
         <w:t>The output file shall contain the selected questions grouped by type.</w:t>
@@ -3405,11 +4575,13 @@
         <w:pStyle w:val="Heading3"/>
         <w:ind w:left="288"/>
         <w:rPr>
+          <w:rFonts w:ascii="Times New Roman" w:hAnsi="Times New Roman"/>
           <w:b w:val="0"/>
         </w:rPr>
       </w:pPr>
       <w:r>
         <w:rPr>
+          <w:rFonts w:ascii="Times New Roman" w:hAnsi="Times New Roman"/>
           <w:b w:val="0"/>
         </w:rPr>
         <w:t>The application shall request the user to provide a name for the output document</w:t>
@@ -3420,11 +4592,13 @@
         <w:pStyle w:val="Heading3"/>
         <w:ind w:left="288"/>
         <w:rPr>
+          <w:rFonts w:ascii="Times New Roman" w:hAnsi="Times New Roman"/>
           <w:b w:val="0"/>
         </w:rPr>
       </w:pPr>
       <w:r>
         <w:rPr>
+          <w:rFonts w:ascii="Times New Roman" w:hAnsi="Times New Roman"/>
           <w:b w:val="0"/>
         </w:rPr>
         <w:t>The application shall request the user to provide a save location for the output document.</w:t>
@@ -3437,15 +4611,24 @@
           <w:ilvl w:val="0"/>
           <w:numId w:val="0"/>
         </w:numPr>
+        <w:rPr>
+          <w:rFonts w:ascii="Times New Roman" w:hAnsi="Times New Roman"/>
+        </w:rPr>
       </w:pPr>
     </w:p>
     <w:p>
       <w:pPr>
         <w:pStyle w:val="Heading1"/>
+        <w:rPr>
+          <w:rFonts w:ascii="Times New Roman" w:hAnsi="Times New Roman"/>
+        </w:rPr>
       </w:pPr>
       <w:bookmarkStart w:id="45" w:name="_Toc441230994"/>
       <w:bookmarkStart w:id="46" w:name="_Toc439994690"/>
       <w:r>
+        <w:rPr>
+          <w:rFonts w:ascii="Times New Roman" w:hAnsi="Times New Roman"/>
+        </w:rPr>
         <w:t>Other Nonfunctional Requirements</w:t>
       </w:r>
       <w:bookmarkEnd w:id="45"/>
@@ -3453,9 +4636,15 @@
     <w:p>
       <w:pPr>
         <w:pStyle w:val="Heading2"/>
+        <w:rPr>
+          <w:rFonts w:ascii="Times New Roman" w:hAnsi="Times New Roman"/>
+        </w:rPr>
       </w:pPr>
       <w:bookmarkStart w:id="47" w:name="_Toc441230995"/>
       <w:r>
+        <w:rPr>
+          <w:rFonts w:ascii="Times New Roman" w:hAnsi="Times New Roman"/>
+        </w:rPr>
         <w:t>Performance Requirements</w:t>
       </w:r>
       <w:bookmarkEnd w:id="46"/>
@@ -3469,8 +4658,14 @@
           <w:numId w:val="7"/>
         </w:numPr>
         <w:spacing w:line="240" w:lineRule="auto"/>
-      </w:pPr>
-      <w:r>
+        <w:rPr>
+          <w:rFonts w:ascii="Times New Roman" w:hAnsi="Times New Roman"/>
+        </w:rPr>
+      </w:pPr>
+      <w:r>
+        <w:rPr>
+          <w:rFonts w:ascii="Times New Roman" w:hAnsi="Times New Roman"/>
+        </w:rPr>
         <w:t>The application shall load in less than 1 second.</w:t>
       </w:r>
     </w:p>
@@ -3482,18 +4677,30 @@
           <w:numId w:val="7"/>
         </w:numPr>
         <w:spacing w:line="240" w:lineRule="auto"/>
-      </w:pPr>
-      <w:r>
+        <w:rPr>
+          <w:rFonts w:ascii="Times New Roman" w:hAnsi="Times New Roman"/>
+        </w:rPr>
+      </w:pPr>
+      <w:r>
+        <w:rPr>
+          <w:rFonts w:ascii="Times New Roman" w:hAnsi="Times New Roman"/>
+        </w:rPr>
         <w:t>The application shall generate an exam output no slower than 1.5 sec after generation started.</w:t>
       </w:r>
     </w:p>
     <w:p>
       <w:pPr>
         <w:pStyle w:val="Heading2"/>
+        <w:rPr>
+          <w:rFonts w:ascii="Times New Roman" w:hAnsi="Times New Roman"/>
+        </w:rPr>
       </w:pPr>
       <w:bookmarkStart w:id="48" w:name="_Toc439994691"/>
       <w:bookmarkStart w:id="49" w:name="_Toc441230996"/>
       <w:r>
+        <w:rPr>
+          <w:rFonts w:ascii="Times New Roman" w:hAnsi="Times New Roman"/>
+        </w:rPr>
         <w:t>Safety Requirements</w:t>
       </w:r>
       <w:bookmarkEnd w:id="48"/>
@@ -3507,8 +4714,14 @@
           <w:numId w:val="5"/>
         </w:numPr>
         <w:spacing w:line="240" w:lineRule="auto"/>
-      </w:pPr>
-      <w:r>
+        <w:rPr>
+          <w:rFonts w:ascii="Times New Roman" w:hAnsi="Times New Roman"/>
+        </w:rPr>
+      </w:pPr>
+      <w:r>
+        <w:rPr>
+          <w:rFonts w:ascii="Times New Roman" w:hAnsi="Times New Roman"/>
+        </w:rPr>
         <w:t>The application should never be allowed to read, write, or delete any files other than those that are created by the application or files that the user specifies for input.</w:t>
       </w:r>
     </w:p>
@@ -3520,19 +4733,31 @@
           <w:numId w:val="5"/>
         </w:numPr>
         <w:spacing w:line="240" w:lineRule="auto"/>
-      </w:pPr>
-      <w:r>
-        <w:lastRenderedPageBreak/>
+        <w:rPr>
+          <w:rFonts w:ascii="Times New Roman" w:hAnsi="Times New Roman"/>
+        </w:rPr>
+      </w:pPr>
+      <w:r>
+        <w:rPr>
+          <w:rFonts w:ascii="Times New Roman" w:hAnsi="Times New Roman"/>
+        </w:rPr>
         <w:t>The application, regardless if user specified, should never interact with files belonging to the operating system.</w:t>
       </w:r>
     </w:p>
     <w:p>
       <w:pPr>
         <w:pStyle w:val="Heading2"/>
+        <w:rPr>
+          <w:rFonts w:ascii="Times New Roman" w:hAnsi="Times New Roman"/>
+        </w:rPr>
       </w:pPr>
       <w:bookmarkStart w:id="50" w:name="_Toc439994692"/>
       <w:bookmarkStart w:id="51" w:name="_Toc441230997"/>
       <w:r>
+        <w:rPr>
+          <w:rFonts w:ascii="Times New Roman" w:hAnsi="Times New Roman"/>
+        </w:rPr>
+        <w:lastRenderedPageBreak/>
         <w:t>Security Requirements</w:t>
       </w:r>
       <w:bookmarkEnd w:id="50"/>
@@ -3546,14 +4771,26 @@
           <w:numId w:val="3"/>
         </w:numPr>
         <w:spacing w:line="240" w:lineRule="auto"/>
-      </w:pPr>
-      <w:r>
+        <w:rPr>
+          <w:rFonts w:ascii="Times New Roman" w:hAnsi="Times New Roman"/>
+        </w:rPr>
+      </w:pPr>
+      <w:r>
+        <w:rPr>
+          <w:rFonts w:ascii="Times New Roman" w:hAnsi="Times New Roman"/>
+        </w:rPr>
         <w:t>The application may not read any files other than JSON files supplied by the user</w:t>
       </w:r>
       <w:r>
+        <w:rPr>
+          <w:rFonts w:ascii="Times New Roman" w:hAnsi="Times New Roman"/>
+        </w:rPr>
         <w:t xml:space="preserve"> from the same folder as the application</w:t>
       </w:r>
       <w:r>
+        <w:rPr>
+          <w:rFonts w:ascii="Times New Roman" w:hAnsi="Times New Roman"/>
+        </w:rPr>
         <w:t>.</w:t>
       </w:r>
     </w:p>
@@ -3565,8 +4802,14 @@
           <w:numId w:val="3"/>
         </w:numPr>
         <w:spacing w:line="240" w:lineRule="auto"/>
-      </w:pPr>
-      <w:r>
+        <w:rPr>
+          <w:rFonts w:ascii="Times New Roman" w:hAnsi="Times New Roman"/>
+        </w:rPr>
+      </w:pPr>
+      <w:r>
+        <w:rPr>
+          <w:rFonts w:ascii="Times New Roman" w:hAnsi="Times New Roman"/>
+        </w:rPr>
         <w:t>The application may not write any files other than the output file specified by the user.</w:t>
       </w:r>
     </w:p>
@@ -3578,8 +4821,14 @@
           <w:numId w:val="3"/>
         </w:numPr>
         <w:spacing w:line="240" w:lineRule="auto"/>
-      </w:pPr>
-      <w:r>
+        <w:rPr>
+          <w:rFonts w:ascii="Times New Roman" w:hAnsi="Times New Roman"/>
+        </w:rPr>
+      </w:pPr>
+      <w:r>
+        <w:rPr>
+          <w:rFonts w:ascii="Times New Roman" w:hAnsi="Times New Roman"/>
+        </w:rPr>
         <w:t>The application may not overwrite any files that were not created by the application.</w:t>
       </w:r>
     </w:p>
@@ -3591,23 +4840,38 @@
           <w:numId w:val="3"/>
         </w:numPr>
         <w:spacing w:line="240" w:lineRule="auto"/>
-      </w:pPr>
-      <w:r>
+        <w:rPr>
+          <w:rFonts w:ascii="Times New Roman" w:hAnsi="Times New Roman"/>
+        </w:rPr>
+      </w:pPr>
+      <w:r>
+        <w:rPr>
+          <w:rFonts w:ascii="Times New Roman" w:hAnsi="Times New Roman"/>
+        </w:rPr>
         <w:t>The application shall never be allowed to delete files not created by the application itself.</w:t>
       </w:r>
     </w:p>
     <w:p>
       <w:pPr>
         <w:pStyle w:val="ListParagraph"/>
+        <w:rPr>
+          <w:rFonts w:ascii="Times New Roman" w:hAnsi="Times New Roman"/>
+        </w:rPr>
       </w:pPr>
     </w:p>
     <w:p>
       <w:pPr>
         <w:pStyle w:val="Heading2"/>
+        <w:rPr>
+          <w:rFonts w:ascii="Times New Roman" w:hAnsi="Times New Roman"/>
+        </w:rPr>
       </w:pPr>
       <w:bookmarkStart w:id="52" w:name="_Toc439994693"/>
       <w:bookmarkStart w:id="53" w:name="_Toc441230998"/>
       <w:r>
+        <w:rPr>
+          <w:rFonts w:ascii="Times New Roman" w:hAnsi="Times New Roman"/>
+        </w:rPr>
         <w:t>Software Quality Attributes</w:t>
       </w:r>
       <w:bookmarkEnd w:id="52"/>
@@ -3621,14 +4885,26 @@
           <w:numId w:val="4"/>
         </w:numPr>
         <w:spacing w:line="240" w:lineRule="auto"/>
-      </w:pPr>
-      <w:r>
+        <w:rPr>
+          <w:rFonts w:ascii="Times New Roman" w:hAnsi="Times New Roman"/>
+        </w:rPr>
+      </w:pPr>
+      <w:r>
+        <w:rPr>
+          <w:rFonts w:ascii="Times New Roman" w:hAnsi="Times New Roman"/>
+        </w:rPr>
         <w:t xml:space="preserve">The application will be portable by being self-contained in </w:t>
       </w:r>
       <w:r>
+        <w:rPr>
+          <w:rFonts w:ascii="Times New Roman" w:hAnsi="Times New Roman"/>
+        </w:rPr>
         <w:t>an</w:t>
       </w:r>
       <w:r>
+        <w:rPr>
+          <w:rFonts w:ascii="Times New Roman" w:hAnsi="Times New Roman"/>
+        </w:rPr>
         <w:t xml:space="preserve"> .exe or .jar file.</w:t>
       </w:r>
     </w:p>
@@ -3640,8 +4916,14 @@
           <w:numId w:val="4"/>
         </w:numPr>
         <w:spacing w:line="240" w:lineRule="auto"/>
-      </w:pPr>
-      <w:r>
+        <w:rPr>
+          <w:rFonts w:ascii="Times New Roman" w:hAnsi="Times New Roman"/>
+        </w:rPr>
+      </w:pPr>
+      <w:r>
+        <w:rPr>
+          <w:rFonts w:ascii="Times New Roman" w:hAnsi="Times New Roman"/>
+        </w:rPr>
         <w:t>The application will be portable by saving any settings in an .ini file in the local directory of the executable.</w:t>
       </w:r>
     </w:p>
@@ -3653,8 +4935,14 @@
           <w:numId w:val="4"/>
         </w:numPr>
         <w:spacing w:line="240" w:lineRule="auto"/>
-      </w:pPr>
-      <w:r>
+        <w:rPr>
+          <w:rFonts w:ascii="Times New Roman" w:hAnsi="Times New Roman"/>
+        </w:rPr>
+      </w:pPr>
+      <w:r>
+        <w:rPr>
+          <w:rFonts w:ascii="Times New Roman" w:hAnsi="Times New Roman"/>
+        </w:rPr>
         <w:t>The application shall notify the user in case the input files are empty.</w:t>
       </w:r>
     </w:p>
@@ -3666,8 +4954,14 @@
           <w:numId w:val="4"/>
         </w:numPr>
         <w:spacing w:line="240" w:lineRule="auto"/>
-      </w:pPr>
-      <w:r>
+        <w:rPr>
+          <w:rFonts w:ascii="Times New Roman" w:hAnsi="Times New Roman"/>
+        </w:rPr>
+      </w:pPr>
+      <w:r>
+        <w:rPr>
+          <w:rFonts w:ascii="Times New Roman" w:hAnsi="Times New Roman"/>
+        </w:rPr>
         <w:t>The application shall notify the user in case the content of the input files cannot be read.</w:t>
       </w:r>
     </w:p>
@@ -3679,8 +4973,14 @@
           <w:numId w:val="4"/>
         </w:numPr>
         <w:spacing w:line="240" w:lineRule="auto"/>
-      </w:pPr>
-      <w:r>
+        <w:rPr>
+          <w:rFonts w:ascii="Times New Roman" w:hAnsi="Times New Roman"/>
+        </w:rPr>
+      </w:pPr>
+      <w:r>
+        <w:rPr>
+          <w:rFonts w:ascii="Times New Roman" w:hAnsi="Times New Roman"/>
+        </w:rPr>
         <w:t>The application shall notify the user in case the content of the output file cannot be written.</w:t>
       </w:r>
     </w:p>
@@ -3692,23 +4992,38 @@
           <w:numId w:val="4"/>
         </w:numPr>
         <w:spacing w:line="240" w:lineRule="auto"/>
-      </w:pPr>
-      <w:r>
+        <w:rPr>
+          <w:rFonts w:ascii="Times New Roman" w:hAnsi="Times New Roman"/>
+        </w:rPr>
+      </w:pPr>
+      <w:r>
+        <w:rPr>
+          <w:rFonts w:ascii="Times New Roman" w:hAnsi="Times New Roman"/>
+        </w:rPr>
         <w:t>The application will inform the user if the JSON files are invalid.</w:t>
       </w:r>
     </w:p>
     <w:p>
       <w:pPr>
         <w:pStyle w:val="ListParagraph"/>
+        <w:rPr>
+          <w:rFonts w:ascii="Times New Roman" w:hAnsi="Times New Roman"/>
+        </w:rPr>
       </w:pPr>
     </w:p>
     <w:p>
       <w:pPr>
         <w:pStyle w:val="Heading1"/>
+        <w:rPr>
+          <w:rFonts w:ascii="Times New Roman" w:hAnsi="Times New Roman"/>
+        </w:rPr>
       </w:pPr>
       <w:bookmarkStart w:id="54" w:name="_Toc439994695"/>
       <w:bookmarkStart w:id="55" w:name="_Toc441231000"/>
       <w:r>
+        <w:rPr>
+          <w:rFonts w:ascii="Times New Roman" w:hAnsi="Times New Roman"/>
+        </w:rPr>
         <w:t>Other Requirements</w:t>
       </w:r>
       <w:bookmarkEnd w:id="54"/>
@@ -3722,20 +5037,30 @@
           <w:numId w:val="6"/>
         </w:numPr>
         <w:rPr>
+          <w:rFonts w:ascii="Times New Roman" w:hAnsi="Times New Roman"/>
           <w:color w:val="FF0000"/>
         </w:rPr>
       </w:pPr>
       <w:r>
+        <w:rPr>
+          <w:rFonts w:ascii="Times New Roman" w:hAnsi="Times New Roman"/>
+        </w:rPr>
         <w:t>The application shall be developed in the Java Programming Language.</w:t>
       </w:r>
     </w:p>
     <w:p>
       <w:pPr>
         <w:pStyle w:val="TOCEntry"/>
+        <w:rPr>
+          <w:rFonts w:ascii="Times New Roman" w:hAnsi="Times New Roman"/>
+        </w:rPr>
       </w:pPr>
       <w:bookmarkStart w:id="56" w:name="_Toc439994696"/>
       <w:bookmarkStart w:id="57" w:name="_Toc441231001"/>
       <w:r>
+        <w:rPr>
+          <w:rFonts w:ascii="Times New Roman" w:hAnsi="Times New Roman"/>
+        </w:rPr>
         <w:t>Appendix A: Glossary</w:t>
       </w:r>
       <w:bookmarkEnd w:id="56"/>
@@ -3745,11 +5070,13 @@
       <w:pPr>
         <w:pStyle w:val="template"/>
         <w:rPr>
+          <w:rFonts w:ascii="Times New Roman" w:hAnsi="Times New Roman"/>
           <w:color w:val="FF0000"/>
         </w:rPr>
       </w:pPr>
       <w:r>
         <w:rPr>
+          <w:rFonts w:ascii="Times New Roman" w:hAnsi="Times New Roman"/>
           <w:color w:val="FF0000"/>
         </w:rPr>
         <w:t>&lt;Define all the terms necessary to properly interpret the SRS, including acronyms and abbreviations. You may wish to build a separate glossary that spans multiple projects or the entire organization, and just include terms specific to a single project in each SRS.&gt;</w:t>
@@ -3758,10 +5085,16 @@
     <w:p>
       <w:pPr>
         <w:pStyle w:val="TOCEntry"/>
+        <w:rPr>
+          <w:rFonts w:ascii="Times New Roman" w:hAnsi="Times New Roman"/>
+        </w:rPr>
       </w:pPr>
       <w:bookmarkStart w:id="58" w:name="_Toc439994697"/>
       <w:bookmarkStart w:id="59" w:name="_Toc441231002"/>
       <w:r>
+        <w:rPr>
+          <w:rFonts w:ascii="Times New Roman" w:hAnsi="Times New Roman"/>
+        </w:rPr>
         <w:t>Appendix B: Analysis Models</w:t>
       </w:r>
       <w:bookmarkEnd w:id="58"/>
@@ -3771,18 +5104,21 @@
       <w:pPr>
         <w:pStyle w:val="template"/>
         <w:rPr>
+          <w:rFonts w:ascii="Times New Roman" w:hAnsi="Times New Roman"/>
           <w:i w:val="0"/>
           <w:color w:val="FF0000"/>
         </w:rPr>
       </w:pPr>
       <w:r>
         <w:rPr>
+          <w:rFonts w:ascii="Times New Roman" w:hAnsi="Times New Roman"/>
           <w:color w:val="FF0000"/>
         </w:rPr>
         <w:t>&lt;Optionally, include any pertinent analysis models, such as data flow diagrams, class diagrams, state-transition diagrams, or entity-relationship diagrams</w:t>
       </w:r>
       <w:r>
         <w:rPr>
+          <w:rFonts w:ascii="Times New Roman" w:hAnsi="Times New Roman"/>
           <w:i w:val="0"/>
           <w:color w:val="FF0000"/>
         </w:rPr>
@@ -3792,10 +5128,16 @@
     <w:p>
       <w:pPr>
         <w:pStyle w:val="TOCEntry"/>
+        <w:rPr>
+          <w:rFonts w:ascii="Times New Roman" w:hAnsi="Times New Roman"/>
+        </w:rPr>
       </w:pPr>
       <w:bookmarkStart w:id="60" w:name="_Toc439994698"/>
       <w:bookmarkStart w:id="61" w:name="_Toc441231003"/>
       <w:r>
+        <w:rPr>
+          <w:rFonts w:ascii="Times New Roman" w:hAnsi="Times New Roman"/>
+        </w:rPr>
         <w:t>Appendix C: To Be Determined List</w:t>
       </w:r>
       <w:bookmarkEnd w:id="60"/>
@@ -3805,11 +5147,13 @@
       <w:pPr>
         <w:pStyle w:val="template"/>
         <w:rPr>
+          <w:rFonts w:ascii="Times New Roman" w:hAnsi="Times New Roman"/>
           <w:color w:val="FF0000"/>
         </w:rPr>
       </w:pPr>
       <w:r>
         <w:rPr>
+          <w:rFonts w:ascii="Times New Roman" w:hAnsi="Times New Roman"/>
           <w:color w:val="FF0000"/>
         </w:rPr>
         <w:t>&lt;Collect a numbered list of the TBD (to be determined) references that remain in the SRS so they can be tracked to closure.&gt;</w:t>
@@ -6259,7 +7603,7 @@
 </file>
 
 <file path=customXml/itemProps1.xml><?xml version="1.0" encoding="utf-8"?>
-<ds:datastoreItem xmlns:ds="http://schemas.openxmlformats.org/officeDocument/2006/customXml" ds:itemID="{CE3CE64D-62E3-49EC-BD5E-809B38E4E0CD}">
+<ds:datastoreItem xmlns:ds="http://schemas.openxmlformats.org/officeDocument/2006/customXml" ds:itemID="{C14CF2E8-7309-4E59-A937-06167C9DA7D5}">
   <ds:schemaRefs>
     <ds:schemaRef ds:uri="http://schemas.openxmlformats.org/officeDocument/2006/bibliography"/>
   </ds:schemaRefs>

</xml_diff>

<commit_message>
SRS: Finish off the rest of the sections.
Add sections 2.3, 2.5, 3.1, and Appendix A-C.
</commit_message>
<xml_diff>
--- a/Documentation/Software Requirements Specification.docx
+++ b/Documentation/Software Requirements Specification.docx
@@ -33,6 +33,7 @@
           <w:sz w:val="40"/>
         </w:rPr>
       </w:pPr>
+      <w:proofErr w:type="gramStart"/>
       <w:r>
         <w:rPr>
           <w:rFonts w:ascii="Times New Roman" w:hAnsi="Times New Roman"/>
@@ -40,6 +41,7 @@
         </w:rPr>
         <w:t>for</w:t>
       </w:r>
+      <w:proofErr w:type="gramEnd"/>
     </w:p>
     <w:p>
       <w:pPr>
@@ -72,10 +74,8 @@
         <w:rPr>
           <w:rFonts w:ascii="Times New Roman" w:hAnsi="Times New Roman"/>
         </w:rPr>
-        <w:t>1</w:t>
-      </w:r>
-      <w:bookmarkStart w:id="0" w:name="_GoBack"/>
-      <w:bookmarkEnd w:id="0"/>
+        <w:t>2</w:t>
+      </w:r>
       <w:r>
         <w:rPr>
           <w:rFonts w:ascii="Times New Roman" w:hAnsi="Times New Roman"/>
@@ -251,17 +251,17 @@
           <w:rFonts w:ascii="Times New Roman" w:hAnsi="Times New Roman"/>
         </w:rPr>
       </w:pPr>
-      <w:bookmarkStart w:id="1" w:name="_Toc344877432"/>
-      <w:bookmarkStart w:id="2" w:name="_Toc344879822"/>
-      <w:bookmarkStart w:id="3" w:name="_Toc346508722"/>
-      <w:bookmarkStart w:id="4" w:name="_Toc346508952"/>
-      <w:bookmarkStart w:id="5" w:name="_Toc346509227"/>
-      <w:bookmarkStart w:id="6" w:name="_Toc441230970"/>
+      <w:bookmarkStart w:id="0" w:name="_Toc344877432"/>
+      <w:bookmarkStart w:id="1" w:name="_Toc344879822"/>
+      <w:bookmarkStart w:id="2" w:name="_Toc346508722"/>
+      <w:bookmarkStart w:id="3" w:name="_Toc346508952"/>
+      <w:bookmarkStart w:id="4" w:name="_Toc346509227"/>
+      <w:bookmarkStart w:id="5" w:name="_Toc441230970"/>
+      <w:bookmarkEnd w:id="0"/>
       <w:bookmarkEnd w:id="1"/>
       <w:bookmarkEnd w:id="2"/>
       <w:bookmarkEnd w:id="3"/>
       <w:bookmarkEnd w:id="4"/>
-      <w:bookmarkEnd w:id="5"/>
       <w:r>
         <w:rPr>
           <w:rFonts w:ascii="Times New Roman" w:hAnsi="Times New Roman"/>
@@ -269,7 +269,7 @@
         <w:lastRenderedPageBreak/>
         <w:t>Table of Contents</w:t>
       </w:r>
-      <w:bookmarkEnd w:id="6"/>
+      <w:bookmarkEnd w:id="5"/>
     </w:p>
     <w:p>
       <w:pPr>
@@ -2697,14 +2697,14 @@
           <w:rFonts w:ascii="Times New Roman" w:hAnsi="Times New Roman"/>
         </w:rPr>
       </w:pPr>
-      <w:bookmarkStart w:id="7" w:name="_Toc441230971"/>
+      <w:bookmarkStart w:id="6" w:name="_Toc441230971"/>
       <w:r>
         <w:rPr>
           <w:rFonts w:ascii="Times New Roman" w:hAnsi="Times New Roman"/>
         </w:rPr>
         <w:t>Revision History</w:t>
       </w:r>
-      <w:bookmarkEnd w:id="7"/>
+      <w:bookmarkEnd w:id="6"/>
     </w:p>
     <w:tbl>
       <w:tblPr>
@@ -3032,6 +3032,12 @@
                 <w:rFonts w:ascii="Times New Roman" w:hAnsi="Times New Roman"/>
               </w:rPr>
             </w:pPr>
+            <w:r>
+              <w:rPr>
+                <w:rFonts w:ascii="Times New Roman" w:hAnsi="Times New Roman"/>
+              </w:rPr>
+              <w:t>Bryan Smith</w:t>
+            </w:r>
           </w:p>
         </w:tc>
         <w:tc>
@@ -3045,6 +3051,12 @@
                 <w:rFonts w:ascii="Times New Roman" w:hAnsi="Times New Roman"/>
               </w:rPr>
             </w:pPr>
+            <w:r>
+              <w:rPr>
+                <w:rFonts w:ascii="Times New Roman" w:hAnsi="Times New Roman"/>
+              </w:rPr>
+              <w:t>2/12/15</w:t>
+            </w:r>
           </w:p>
         </w:tc>
         <w:tc>
@@ -3058,6 +3070,26 @@
                 <w:rFonts w:ascii="Times New Roman" w:hAnsi="Times New Roman"/>
               </w:rPr>
             </w:pPr>
+            <w:r>
+              <w:rPr>
+                <w:rFonts w:ascii="Times New Roman" w:hAnsi="Times New Roman"/>
+              </w:rPr>
+              <w:t>Complete the left over sections (Section 2.3, 2.5, 3.1</w:t>
+            </w:r>
+            <w:r>
+              <w:rPr>
+                <w:rFonts w:ascii="Times New Roman" w:hAnsi="Times New Roman"/>
+              </w:rPr>
+              <w:t xml:space="preserve"> and the Appendices</w:t>
+            </w:r>
+            <w:bookmarkStart w:id="7" w:name="_GoBack"/>
+            <w:bookmarkEnd w:id="7"/>
+            <w:r>
+              <w:rPr>
+                <w:rFonts w:ascii="Times New Roman" w:hAnsi="Times New Roman"/>
+              </w:rPr>
+              <w:t>)</w:t>
+            </w:r>
           </w:p>
         </w:tc>
         <w:tc>
@@ -3071,6 +3103,12 @@
                 <w:rFonts w:ascii="Times New Roman" w:hAnsi="Times New Roman"/>
               </w:rPr>
             </w:pPr>
+            <w:r>
+              <w:rPr>
+                <w:rFonts w:ascii="Times New Roman" w:hAnsi="Times New Roman"/>
+              </w:rPr>
+              <w:t>1.02</w:t>
+            </w:r>
           </w:p>
         </w:tc>
       </w:tr>
@@ -3562,7 +3600,23 @@
           <w:b/>
         </w:rPr>
         <w:tab/>
-        <w:t>JSON Parser Library (org.json)</w:t>
+        <w:t>JSON Parser Library (</w:t>
+      </w:r>
+      <w:proofErr w:type="spellStart"/>
+      <w:r>
+        <w:rPr>
+          <w:rFonts w:ascii="Times New Roman" w:hAnsi="Times New Roman"/>
+          <w:b/>
+        </w:rPr>
+        <w:t>org.json</w:t>
+      </w:r>
+      <w:proofErr w:type="spellEnd"/>
+      <w:r>
+        <w:rPr>
+          <w:rFonts w:ascii="Times New Roman" w:hAnsi="Times New Roman"/>
+          <w:b/>
+        </w:rPr>
+        <w:t>)</w:t>
       </w:r>
       <w:r>
         <w:rPr>
@@ -4008,19 +4062,8 @@
       <w:bookmarkEnd w:id="27"/>
     </w:p>
     <w:p>
-      <w:pPr>
-        <w:pStyle w:val="template"/>
-        <w:rPr>
-          <w:rFonts w:ascii="Times New Roman" w:hAnsi="Times New Roman"/>
-          <w:color w:val="FF0000"/>
-        </w:rPr>
-      </w:pPr>
-      <w:r>
-        <w:rPr>
-          <w:rFonts w:ascii="Times New Roman" w:hAnsi="Times New Roman"/>
-          <w:color w:val="FF0000"/>
-        </w:rPr>
-        <w:t>&lt;Identify the various user classes that you anticipate will use this product. User classes may be differentiated based on frequency of use, subset of product functions used, technical expertise, security or privilege levels, educational level, or experience. Describe the pertinent characteristics of each user class. Certain requirements may pertain only to certain user classes. Distinguish the most important user classes for this product from those who are less important to satisfy.&gt;</w:t>
+      <w:r>
+        <w:t>Due to the simplistic nature of the Exam Generator Application, the user classes will now be distinct enough to have individual user classes. The users will all be performing the same actions and there will not be any security levels. This simply leaves the only user class as “User”.</w:t>
       </w:r>
     </w:p>
     <w:p>
@@ -4076,19 +4119,8 @@
       <w:bookmarkEnd w:id="31"/>
     </w:p>
     <w:p>
-      <w:pPr>
-        <w:pStyle w:val="template"/>
-        <w:rPr>
-          <w:rFonts w:ascii="Times New Roman" w:hAnsi="Times New Roman"/>
-          <w:color w:val="FF0000"/>
-        </w:rPr>
-      </w:pPr>
-      <w:r>
-        <w:rPr>
-          <w:rFonts w:ascii="Times New Roman" w:hAnsi="Times New Roman"/>
-          <w:color w:val="FF0000"/>
-        </w:rPr>
-        <w:t>&lt;Describe any items or issues that will limit the options available to the developers. These might include: corporate or regulatory policies; hardware limitations (timing requirements, memory requirements); interfaces to other applications; specific technologies, tools, and databases to be used; parallel operations; language requirements; communications protocols; security considerations; design conventions or programming standards (for example, if the customer’s organization will be responsible for maintaining the delivered software).&gt;</w:t>
+      <w:r>
+        <w:t>Design and Implementation of the Exam Generation Application will only be limited by the use of third party libraries or code, with the exclusion of a parser for the JSON data.</w:t>
       </w:r>
     </w:p>
     <w:p>
@@ -4158,7 +4190,21 @@
         <w:rPr>
           <w:rFonts w:ascii="Times New Roman" w:hAnsi="Times New Roman"/>
         </w:rPr>
-        <w:t>JSON Parser Library org.json (See Section 3.3)</w:t>
+        <w:t xml:space="preserve">JSON Parser Library </w:t>
+      </w:r>
+      <w:proofErr w:type="spellStart"/>
+      <w:r>
+        <w:rPr>
+          <w:rFonts w:ascii="Times New Roman" w:hAnsi="Times New Roman"/>
+        </w:rPr>
+        <w:t>org.json</w:t>
+      </w:r>
+      <w:proofErr w:type="spellEnd"/>
+      <w:r>
+        <w:rPr>
+          <w:rFonts w:ascii="Times New Roman" w:hAnsi="Times New Roman"/>
+        </w:rPr>
+        <w:t xml:space="preserve"> (See Section 3.3)</w:t>
       </w:r>
     </w:p>
     <w:p>
@@ -4196,19 +4242,8 @@
       <w:bookmarkEnd w:id="38"/>
     </w:p>
     <w:p>
-      <w:pPr>
-        <w:pStyle w:val="template"/>
-        <w:rPr>
-          <w:rFonts w:ascii="Times New Roman" w:hAnsi="Times New Roman"/>
-          <w:color w:val="FF0000"/>
-        </w:rPr>
-      </w:pPr>
-      <w:r>
-        <w:rPr>
-          <w:rFonts w:ascii="Times New Roman" w:hAnsi="Times New Roman"/>
-          <w:color w:val="FF0000"/>
-        </w:rPr>
-        <w:t>&lt;Describe the logical characteristics of each interface between the software product and the users. This may include sample screen images, any GUI standards or product family style guides that are to be followed, screen layout constraints, standard buttons and functions (e.g., help) that will appear on every screen, keyboard shortcuts, error message display standards, and so on. Define the software components for which a user interface is needed. Details of the user interface design should be documented in a separate user interface specification.&gt;</w:t>
+      <w:r>
+        <w:t>Exam Generation Application will use a graphical user interface (GUI) made using the built in SWING Library for Java. The GUI will follow design guidelines consistent with typical Windows environment applications.</w:t>
       </w:r>
     </w:p>
     <w:p>
@@ -4317,7 +4352,21 @@
         <w:rPr>
           <w:rFonts w:ascii="Times New Roman" w:hAnsi="Times New Roman"/>
         </w:rPr>
-        <w:t>The application will use the org.json library for JSON parsing. (See reference</w:t>
+        <w:t xml:space="preserve">The application will use the </w:t>
+      </w:r>
+      <w:proofErr w:type="spellStart"/>
+      <w:r>
+        <w:rPr>
+          <w:rFonts w:ascii="Times New Roman" w:hAnsi="Times New Roman"/>
+        </w:rPr>
+        <w:t>org.json</w:t>
+      </w:r>
+      <w:proofErr w:type="spellEnd"/>
+      <w:r>
+        <w:rPr>
+          <w:rFonts w:ascii="Times New Roman" w:hAnsi="Times New Roman"/>
+        </w:rPr>
+        <w:t xml:space="preserve"> library for JSON parsing. (See reference</w:t>
       </w:r>
       <w:r>
         <w:rPr>
@@ -4398,7 +4447,6 @@
         <w:rPr>
           <w:rFonts w:ascii="Times New Roman" w:hAnsi="Times New Roman"/>
         </w:rPr>
-        <w:lastRenderedPageBreak/>
         <w:t>Functional Requirements</w:t>
       </w:r>
     </w:p>
@@ -4445,6 +4493,7 @@
         <w:rPr>
           <w:b w:val="0"/>
         </w:rPr>
+        <w:lastRenderedPageBreak/>
         <w:t xml:space="preserve">Questions shall </w:t>
       </w:r>
       <w:r>
@@ -4757,7 +4806,6 @@
         <w:rPr>
           <w:rFonts w:ascii="Times New Roman" w:hAnsi="Times New Roman"/>
         </w:rPr>
-        <w:lastRenderedPageBreak/>
         <w:t>Security Requirements</w:t>
       </w:r>
       <w:bookmarkEnd w:id="50"/>
@@ -4872,6 +4920,7 @@
         <w:rPr>
           <w:rFonts w:ascii="Times New Roman" w:hAnsi="Times New Roman"/>
         </w:rPr>
+        <w:lastRenderedPageBreak/>
         <w:t>Software Quality Attributes</w:t>
       </w:r>
       <w:bookmarkEnd w:id="52"/>
@@ -4924,7 +4973,21 @@
         <w:rPr>
           <w:rFonts w:ascii="Times New Roman" w:hAnsi="Times New Roman"/>
         </w:rPr>
-        <w:t>The application will be portable by saving any settings in an .ini file in the local directory of the executable.</w:t>
+        <w:t>The application will be portable by saving any settings in an .</w:t>
+      </w:r>
+      <w:proofErr w:type="spellStart"/>
+      <w:r>
+        <w:rPr>
+          <w:rFonts w:ascii="Times New Roman" w:hAnsi="Times New Roman"/>
+        </w:rPr>
+        <w:t>ini</w:t>
+      </w:r>
+      <w:proofErr w:type="spellEnd"/>
+      <w:r>
+        <w:rPr>
+          <w:rFonts w:ascii="Times New Roman" w:hAnsi="Times New Roman"/>
+        </w:rPr>
+        <w:t xml:space="preserve"> file in the local directory of the executable.</w:t>
       </w:r>
     </w:p>
     <w:p>
@@ -5068,18 +5131,122 @@
     </w:p>
     <w:p>
       <w:pPr>
-        <w:pStyle w:val="template"/>
-        <w:rPr>
-          <w:rFonts w:ascii="Times New Roman" w:hAnsi="Times New Roman"/>
-          <w:color w:val="FF0000"/>
-        </w:rPr>
-      </w:pPr>
-      <w:r>
-        <w:rPr>
-          <w:rFonts w:ascii="Times New Roman" w:hAnsi="Times New Roman"/>
-          <w:color w:val="FF0000"/>
-        </w:rPr>
-        <w:t>&lt;Define all the terms necessary to properly interpret the SRS, including acronyms and abbreviations. You may wish to build a separate glossary that spans multiple projects or the entire organization, and just include terms specific to a single project in each SRS.&gt;</w:t>
+        <w:pStyle w:val="TOCEntry"/>
+        <w:numPr>
+          <w:ilvl w:val="0"/>
+          <w:numId w:val="10"/>
+        </w:numPr>
+        <w:rPr>
+          <w:rFonts w:ascii="Times New Roman" w:hAnsi="Times New Roman"/>
+          <w:sz w:val="24"/>
+        </w:rPr>
+      </w:pPr>
+      <w:r>
+        <w:rPr>
+          <w:rFonts w:ascii="Times New Roman" w:hAnsi="Times New Roman"/>
+          <w:sz w:val="24"/>
+        </w:rPr>
+        <w:t xml:space="preserve">SRS – </w:t>
+      </w:r>
+      <w:r>
+        <w:rPr>
+          <w:rFonts w:ascii="Times New Roman" w:hAnsi="Times New Roman"/>
+          <w:b w:val="0"/>
+          <w:sz w:val="24"/>
+        </w:rPr>
+        <w:t>Software Requirements Specification.</w:t>
+      </w:r>
+      <w:r>
+        <w:rPr>
+          <w:rFonts w:ascii="Times New Roman" w:hAnsi="Times New Roman"/>
+          <w:b w:val="0"/>
+          <w:sz w:val="24"/>
+        </w:rPr>
+        <w:t xml:space="preserve"> This documents that specifies the requirements for a project.</w:t>
+      </w:r>
+    </w:p>
+    <w:p>
+      <w:pPr>
+        <w:pStyle w:val="TOCEntry"/>
+        <w:numPr>
+          <w:ilvl w:val="0"/>
+          <w:numId w:val="10"/>
+        </w:numPr>
+        <w:rPr>
+          <w:rFonts w:ascii="Times New Roman" w:hAnsi="Times New Roman"/>
+          <w:sz w:val="24"/>
+        </w:rPr>
+      </w:pPr>
+      <w:r>
+        <w:rPr>
+          <w:rFonts w:ascii="Times New Roman" w:hAnsi="Times New Roman"/>
+          <w:sz w:val="24"/>
+        </w:rPr>
+        <w:t xml:space="preserve">EGA – </w:t>
+      </w:r>
+      <w:r>
+        <w:rPr>
+          <w:rFonts w:ascii="Times New Roman" w:hAnsi="Times New Roman"/>
+          <w:b w:val="0"/>
+          <w:sz w:val="24"/>
+        </w:rPr>
+        <w:t>Exam Generation Application. The project that this SRS is for.</w:t>
+      </w:r>
+    </w:p>
+    <w:p>
+      <w:pPr>
+        <w:pStyle w:val="TOCEntry"/>
+        <w:numPr>
+          <w:ilvl w:val="0"/>
+          <w:numId w:val="10"/>
+        </w:numPr>
+        <w:rPr>
+          <w:rFonts w:ascii="Times New Roman" w:hAnsi="Times New Roman"/>
+          <w:sz w:val="24"/>
+        </w:rPr>
+      </w:pPr>
+      <w:r>
+        <w:rPr>
+          <w:rFonts w:ascii="Times New Roman" w:hAnsi="Times New Roman"/>
+          <w:sz w:val="24"/>
+        </w:rPr>
+        <w:t xml:space="preserve">GUI – </w:t>
+      </w:r>
+      <w:r>
+        <w:rPr>
+          <w:rFonts w:ascii="Times New Roman" w:hAnsi="Times New Roman"/>
+          <w:b w:val="0"/>
+          <w:sz w:val="24"/>
+        </w:rPr>
+        <w:t>Graphical User Interface. The visual interactive components that the user will press and type within.</w:t>
+      </w:r>
+    </w:p>
+    <w:p>
+      <w:pPr>
+        <w:pStyle w:val="TOCEntry"/>
+        <w:numPr>
+          <w:ilvl w:val="0"/>
+          <w:numId w:val="10"/>
+        </w:numPr>
+        <w:rPr>
+          <w:rFonts w:ascii="Times New Roman" w:hAnsi="Times New Roman"/>
+          <w:sz w:val="24"/>
+        </w:rPr>
+      </w:pPr>
+      <w:r>
+        <w:rPr>
+          <w:rFonts w:ascii="Times New Roman" w:hAnsi="Times New Roman"/>
+          <w:sz w:val="24"/>
+        </w:rPr>
+        <w:t xml:space="preserve">JSON – </w:t>
+      </w:r>
+      <w:r>
+        <w:rPr>
+          <w:rFonts w:ascii="Times New Roman" w:hAnsi="Times New Roman"/>
+          <w:b w:val="0"/>
+          <w:sz w:val="24"/>
+        </w:rPr>
+        <w:t>JavaScript Object Notation. A format that allows representation of objects in a text format.</w:t>
       </w:r>
     </w:p>
     <w:p>
@@ -5102,27 +5269,20 @@
     </w:p>
     <w:p>
       <w:pPr>
-        <w:pStyle w:val="template"/>
-        <w:rPr>
-          <w:rFonts w:ascii="Times New Roman" w:hAnsi="Times New Roman"/>
-          <w:i w:val="0"/>
-          <w:color w:val="FF0000"/>
-        </w:rPr>
-      </w:pPr>
-      <w:r>
-        <w:rPr>
-          <w:rFonts w:ascii="Times New Roman" w:hAnsi="Times New Roman"/>
-          <w:color w:val="FF0000"/>
-        </w:rPr>
-        <w:t>&lt;Optionally, include any pertinent analysis models, such as data flow diagrams, class diagrams, state-transition diagrams, or entity-relationship diagrams</w:t>
-      </w:r>
-      <w:r>
-        <w:rPr>
-          <w:rFonts w:ascii="Times New Roman" w:hAnsi="Times New Roman"/>
-          <w:i w:val="0"/>
-          <w:color w:val="FF0000"/>
-        </w:rPr>
-        <w:t>.&gt;</w:t>
+        <w:pStyle w:val="TOCEntry"/>
+        <w:rPr>
+          <w:rFonts w:ascii="Times New Roman" w:hAnsi="Times New Roman"/>
+          <w:b w:val="0"/>
+          <w:sz w:val="24"/>
+        </w:rPr>
+      </w:pPr>
+      <w:r>
+        <w:rPr>
+          <w:rFonts w:ascii="Times New Roman" w:hAnsi="Times New Roman"/>
+          <w:b w:val="0"/>
+          <w:sz w:val="24"/>
+        </w:rPr>
+        <w:t>TBD</w:t>
       </w:r>
     </w:p>
     <w:p>
@@ -5145,18 +5305,24 @@
     </w:p>
     <w:p>
       <w:pPr>
-        <w:pStyle w:val="template"/>
-        <w:rPr>
-          <w:rFonts w:ascii="Times New Roman" w:hAnsi="Times New Roman"/>
-          <w:color w:val="FF0000"/>
-        </w:rPr>
-      </w:pPr>
-      <w:r>
-        <w:rPr>
-          <w:rFonts w:ascii="Times New Roman" w:hAnsi="Times New Roman"/>
-          <w:color w:val="FF0000"/>
-        </w:rPr>
-        <w:t>&lt;Collect a numbered list of the TBD (to be determined) references that remain in the SRS so they can be tracked to closure.&gt;</w:t>
+        <w:pStyle w:val="TOCEntry"/>
+        <w:numPr>
+          <w:ilvl w:val="0"/>
+          <w:numId w:val="12"/>
+        </w:numPr>
+        <w:rPr>
+          <w:rFonts w:ascii="Times New Roman" w:hAnsi="Times New Roman"/>
+          <w:b w:val="0"/>
+          <w:sz w:val="24"/>
+        </w:rPr>
+      </w:pPr>
+      <w:r>
+        <w:rPr>
+          <w:rFonts w:ascii="Times New Roman" w:hAnsi="Times New Roman"/>
+          <w:b w:val="0"/>
+          <w:sz w:val="24"/>
+        </w:rPr>
+        <w:t>Appendix B needs models such as class diagrams.</w:t>
       </w:r>
     </w:p>
     <w:sectPr>
@@ -5519,6 +5685,92 @@
     </w:lvl>
   </w:abstractNum>
   <w:abstractNum w:abstractNumId="2">
+    <w:nsid w:val="093D1491"/>
+    <w:multiLevelType w:val="hybridMultilevel"/>
+    <w:tmpl w:val="488EF3FC"/>
+    <w:lvl w:ilvl="0" w:tplc="0409000F">
+      <w:start w:val="1"/>
+      <w:numFmt w:val="decimal"/>
+      <w:lvlText w:val="%1."/>
+      <w:lvlJc w:val="left"/>
+      <w:pPr>
+        <w:ind w:left="720" w:hanging="360"/>
+      </w:pPr>
+    </w:lvl>
+    <w:lvl w:ilvl="1" w:tplc="04090019" w:tentative="1">
+      <w:start w:val="1"/>
+      <w:numFmt w:val="lowerLetter"/>
+      <w:lvlText w:val="%2."/>
+      <w:lvlJc w:val="left"/>
+      <w:pPr>
+        <w:ind w:left="1440" w:hanging="360"/>
+      </w:pPr>
+    </w:lvl>
+    <w:lvl w:ilvl="2" w:tplc="0409001B" w:tentative="1">
+      <w:start w:val="1"/>
+      <w:numFmt w:val="lowerRoman"/>
+      <w:lvlText w:val="%3."/>
+      <w:lvlJc w:val="right"/>
+      <w:pPr>
+        <w:ind w:left="2160" w:hanging="180"/>
+      </w:pPr>
+    </w:lvl>
+    <w:lvl w:ilvl="3" w:tplc="0409000F" w:tentative="1">
+      <w:start w:val="1"/>
+      <w:numFmt w:val="decimal"/>
+      <w:lvlText w:val="%4."/>
+      <w:lvlJc w:val="left"/>
+      <w:pPr>
+        <w:ind w:left="2880" w:hanging="360"/>
+      </w:pPr>
+    </w:lvl>
+    <w:lvl w:ilvl="4" w:tplc="04090019" w:tentative="1">
+      <w:start w:val="1"/>
+      <w:numFmt w:val="lowerLetter"/>
+      <w:lvlText w:val="%5."/>
+      <w:lvlJc w:val="left"/>
+      <w:pPr>
+        <w:ind w:left="3600" w:hanging="360"/>
+      </w:pPr>
+    </w:lvl>
+    <w:lvl w:ilvl="5" w:tplc="0409001B" w:tentative="1">
+      <w:start w:val="1"/>
+      <w:numFmt w:val="lowerRoman"/>
+      <w:lvlText w:val="%6."/>
+      <w:lvlJc w:val="right"/>
+      <w:pPr>
+        <w:ind w:left="4320" w:hanging="180"/>
+      </w:pPr>
+    </w:lvl>
+    <w:lvl w:ilvl="6" w:tplc="0409000F" w:tentative="1">
+      <w:start w:val="1"/>
+      <w:numFmt w:val="decimal"/>
+      <w:lvlText w:val="%7."/>
+      <w:lvlJc w:val="left"/>
+      <w:pPr>
+        <w:ind w:left="5040" w:hanging="360"/>
+      </w:pPr>
+    </w:lvl>
+    <w:lvl w:ilvl="7" w:tplc="04090019" w:tentative="1">
+      <w:start w:val="1"/>
+      <w:numFmt w:val="lowerLetter"/>
+      <w:lvlText w:val="%8."/>
+      <w:lvlJc w:val="left"/>
+      <w:pPr>
+        <w:ind w:left="5760" w:hanging="360"/>
+      </w:pPr>
+    </w:lvl>
+    <w:lvl w:ilvl="8" w:tplc="0409001B" w:tentative="1">
+      <w:start w:val="1"/>
+      <w:numFmt w:val="lowerRoman"/>
+      <w:lvlText w:val="%9."/>
+      <w:lvlJc w:val="right"/>
+      <w:pPr>
+        <w:ind w:left="6480" w:hanging="180"/>
+      </w:pPr>
+    </w:lvl>
+  </w:abstractNum>
+  <w:abstractNum w:abstractNumId="3">
     <w:nsid w:val="22A26913"/>
     <w:multiLevelType w:val="hybridMultilevel"/>
     <w:tmpl w:val="2C3E9900"/>
@@ -5632,7 +5884,7 @@
       </w:rPr>
     </w:lvl>
   </w:abstractNum>
-  <w:abstractNum w:abstractNumId="3">
+  <w:abstractNum w:abstractNumId="4">
     <w:nsid w:val="2C405388"/>
     <w:multiLevelType w:val="hybridMultilevel"/>
     <w:tmpl w:val="B1766BDC"/>
@@ -5745,7 +5997,120 @@
       </w:rPr>
     </w:lvl>
   </w:abstractNum>
-  <w:abstractNum w:abstractNumId="4">
+  <w:abstractNum w:abstractNumId="5">
+    <w:nsid w:val="38F41CD2"/>
+    <w:multiLevelType w:val="hybridMultilevel"/>
+    <w:tmpl w:val="CDA4B66A"/>
+    <w:lvl w:ilvl="0" w:tplc="04090001">
+      <w:start w:val="1"/>
+      <w:numFmt w:val="bullet"/>
+      <w:lvlText w:val=""/>
+      <w:lvlJc w:val="left"/>
+      <w:pPr>
+        <w:ind w:left="720" w:hanging="360"/>
+      </w:pPr>
+      <w:rPr>
+        <w:rFonts w:ascii="Symbol" w:hAnsi="Symbol" w:hint="default"/>
+      </w:rPr>
+    </w:lvl>
+    <w:lvl w:ilvl="1" w:tplc="04090003" w:tentative="1">
+      <w:start w:val="1"/>
+      <w:numFmt w:val="bullet"/>
+      <w:lvlText w:val="o"/>
+      <w:lvlJc w:val="left"/>
+      <w:pPr>
+        <w:ind w:left="1440" w:hanging="360"/>
+      </w:pPr>
+      <w:rPr>
+        <w:rFonts w:ascii="Courier New" w:hAnsi="Courier New" w:cs="Courier New" w:hint="default"/>
+      </w:rPr>
+    </w:lvl>
+    <w:lvl w:ilvl="2" w:tplc="04090005" w:tentative="1">
+      <w:start w:val="1"/>
+      <w:numFmt w:val="bullet"/>
+      <w:lvlText w:val=""/>
+      <w:lvlJc w:val="left"/>
+      <w:pPr>
+        <w:ind w:left="2160" w:hanging="360"/>
+      </w:pPr>
+      <w:rPr>
+        <w:rFonts w:ascii="Wingdings" w:hAnsi="Wingdings" w:hint="default"/>
+      </w:rPr>
+    </w:lvl>
+    <w:lvl w:ilvl="3" w:tplc="04090001" w:tentative="1">
+      <w:start w:val="1"/>
+      <w:numFmt w:val="bullet"/>
+      <w:lvlText w:val=""/>
+      <w:lvlJc w:val="left"/>
+      <w:pPr>
+        <w:ind w:left="2880" w:hanging="360"/>
+      </w:pPr>
+      <w:rPr>
+        <w:rFonts w:ascii="Symbol" w:hAnsi="Symbol" w:hint="default"/>
+      </w:rPr>
+    </w:lvl>
+    <w:lvl w:ilvl="4" w:tplc="04090003" w:tentative="1">
+      <w:start w:val="1"/>
+      <w:numFmt w:val="bullet"/>
+      <w:lvlText w:val="o"/>
+      <w:lvlJc w:val="left"/>
+      <w:pPr>
+        <w:ind w:left="3600" w:hanging="360"/>
+      </w:pPr>
+      <w:rPr>
+        <w:rFonts w:ascii="Courier New" w:hAnsi="Courier New" w:cs="Courier New" w:hint="default"/>
+      </w:rPr>
+    </w:lvl>
+    <w:lvl w:ilvl="5" w:tplc="04090005" w:tentative="1">
+      <w:start w:val="1"/>
+      <w:numFmt w:val="bullet"/>
+      <w:lvlText w:val=""/>
+      <w:lvlJc w:val="left"/>
+      <w:pPr>
+        <w:ind w:left="4320" w:hanging="360"/>
+      </w:pPr>
+      <w:rPr>
+        <w:rFonts w:ascii="Wingdings" w:hAnsi="Wingdings" w:hint="default"/>
+      </w:rPr>
+    </w:lvl>
+    <w:lvl w:ilvl="6" w:tplc="04090001" w:tentative="1">
+      <w:start w:val="1"/>
+      <w:numFmt w:val="bullet"/>
+      <w:lvlText w:val=""/>
+      <w:lvlJc w:val="left"/>
+      <w:pPr>
+        <w:ind w:left="5040" w:hanging="360"/>
+      </w:pPr>
+      <w:rPr>
+        <w:rFonts w:ascii="Symbol" w:hAnsi="Symbol" w:hint="default"/>
+      </w:rPr>
+    </w:lvl>
+    <w:lvl w:ilvl="7" w:tplc="04090003" w:tentative="1">
+      <w:start w:val="1"/>
+      <w:numFmt w:val="bullet"/>
+      <w:lvlText w:val="o"/>
+      <w:lvlJc w:val="left"/>
+      <w:pPr>
+        <w:ind w:left="5760" w:hanging="360"/>
+      </w:pPr>
+      <w:rPr>
+        <w:rFonts w:ascii="Courier New" w:hAnsi="Courier New" w:cs="Courier New" w:hint="default"/>
+      </w:rPr>
+    </w:lvl>
+    <w:lvl w:ilvl="8" w:tplc="04090005" w:tentative="1">
+      <w:start w:val="1"/>
+      <w:numFmt w:val="bullet"/>
+      <w:lvlText w:val=""/>
+      <w:lvlJc w:val="left"/>
+      <w:pPr>
+        <w:ind w:left="6480" w:hanging="360"/>
+      </w:pPr>
+      <w:rPr>
+        <w:rFonts w:ascii="Wingdings" w:hAnsi="Wingdings" w:hint="default"/>
+      </w:rPr>
+    </w:lvl>
+  </w:abstractNum>
+  <w:abstractNum w:abstractNumId="6">
     <w:nsid w:val="3A2717D2"/>
     <w:multiLevelType w:val="hybridMultilevel"/>
     <w:tmpl w:val="0DACE162"/>
@@ -5858,7 +6223,7 @@
       </w:rPr>
     </w:lvl>
   </w:abstractNum>
-  <w:abstractNum w:abstractNumId="5">
+  <w:abstractNum w:abstractNumId="7">
     <w:nsid w:val="4AF565AF"/>
     <w:multiLevelType w:val="hybridMultilevel"/>
     <w:tmpl w:val="684A4E78"/>
@@ -5971,7 +6336,7 @@
       </w:rPr>
     </w:lvl>
   </w:abstractNum>
-  <w:abstractNum w:abstractNumId="6">
+  <w:abstractNum w:abstractNumId="8">
     <w:nsid w:val="55FC6578"/>
     <w:multiLevelType w:val="hybridMultilevel"/>
     <w:tmpl w:val="0FAED53E"/>
@@ -6084,7 +6449,7 @@
       </w:rPr>
     </w:lvl>
   </w:abstractNum>
-  <w:abstractNum w:abstractNumId="7">
+  <w:abstractNum w:abstractNumId="9">
     <w:nsid w:val="564F6EEC"/>
     <w:multiLevelType w:val="hybridMultilevel"/>
     <w:tmpl w:val="452E5114"/>
@@ -6197,7 +6562,93 @@
       </w:rPr>
     </w:lvl>
   </w:abstractNum>
-  <w:abstractNum w:abstractNumId="8">
+  <w:abstractNum w:abstractNumId="10">
+    <w:nsid w:val="61135D0C"/>
+    <w:multiLevelType w:val="hybridMultilevel"/>
+    <w:tmpl w:val="AFE8CAA4"/>
+    <w:lvl w:ilvl="0" w:tplc="0409000F">
+      <w:start w:val="1"/>
+      <w:numFmt w:val="decimal"/>
+      <w:lvlText w:val="%1."/>
+      <w:lvlJc w:val="left"/>
+      <w:pPr>
+        <w:ind w:left="720" w:hanging="360"/>
+      </w:pPr>
+    </w:lvl>
+    <w:lvl w:ilvl="1" w:tplc="04090019" w:tentative="1">
+      <w:start w:val="1"/>
+      <w:numFmt w:val="lowerLetter"/>
+      <w:lvlText w:val="%2."/>
+      <w:lvlJc w:val="left"/>
+      <w:pPr>
+        <w:ind w:left="1440" w:hanging="360"/>
+      </w:pPr>
+    </w:lvl>
+    <w:lvl w:ilvl="2" w:tplc="0409001B" w:tentative="1">
+      <w:start w:val="1"/>
+      <w:numFmt w:val="lowerRoman"/>
+      <w:lvlText w:val="%3."/>
+      <w:lvlJc w:val="right"/>
+      <w:pPr>
+        <w:ind w:left="2160" w:hanging="180"/>
+      </w:pPr>
+    </w:lvl>
+    <w:lvl w:ilvl="3" w:tplc="0409000F" w:tentative="1">
+      <w:start w:val="1"/>
+      <w:numFmt w:val="decimal"/>
+      <w:lvlText w:val="%4."/>
+      <w:lvlJc w:val="left"/>
+      <w:pPr>
+        <w:ind w:left="2880" w:hanging="360"/>
+      </w:pPr>
+    </w:lvl>
+    <w:lvl w:ilvl="4" w:tplc="04090019" w:tentative="1">
+      <w:start w:val="1"/>
+      <w:numFmt w:val="lowerLetter"/>
+      <w:lvlText w:val="%5."/>
+      <w:lvlJc w:val="left"/>
+      <w:pPr>
+        <w:ind w:left="3600" w:hanging="360"/>
+      </w:pPr>
+    </w:lvl>
+    <w:lvl w:ilvl="5" w:tplc="0409001B" w:tentative="1">
+      <w:start w:val="1"/>
+      <w:numFmt w:val="lowerRoman"/>
+      <w:lvlText w:val="%6."/>
+      <w:lvlJc w:val="right"/>
+      <w:pPr>
+        <w:ind w:left="4320" w:hanging="180"/>
+      </w:pPr>
+    </w:lvl>
+    <w:lvl w:ilvl="6" w:tplc="0409000F" w:tentative="1">
+      <w:start w:val="1"/>
+      <w:numFmt w:val="decimal"/>
+      <w:lvlText w:val="%7."/>
+      <w:lvlJc w:val="left"/>
+      <w:pPr>
+        <w:ind w:left="5040" w:hanging="360"/>
+      </w:pPr>
+    </w:lvl>
+    <w:lvl w:ilvl="7" w:tplc="04090019" w:tentative="1">
+      <w:start w:val="1"/>
+      <w:numFmt w:val="lowerLetter"/>
+      <w:lvlText w:val="%8."/>
+      <w:lvlJc w:val="left"/>
+      <w:pPr>
+        <w:ind w:left="5760" w:hanging="360"/>
+      </w:pPr>
+    </w:lvl>
+    <w:lvl w:ilvl="8" w:tplc="0409001B" w:tentative="1">
+      <w:start w:val="1"/>
+      <w:numFmt w:val="lowerRoman"/>
+      <w:lvlText w:val="%9."/>
+      <w:lvlJc w:val="right"/>
+      <w:pPr>
+        <w:ind w:left="6480" w:hanging="180"/>
+      </w:pPr>
+    </w:lvl>
+  </w:abstractNum>
+  <w:abstractNum w:abstractNumId="11">
     <w:nsid w:val="6C9F7024"/>
     <w:multiLevelType w:val="hybridMultilevel"/>
     <w:tmpl w:val="C0D422BA"/>
@@ -6317,25 +6768,34 @@
     <w:abstractNumId w:val="1"/>
   </w:num>
   <w:num w:numId="3">
+    <w:abstractNumId w:val="11"/>
+  </w:num>
+  <w:num w:numId="4">
+    <w:abstractNumId w:val="4"/>
+  </w:num>
+  <w:num w:numId="5">
+    <w:abstractNumId w:val="9"/>
+  </w:num>
+  <w:num w:numId="6">
+    <w:abstractNumId w:val="3"/>
+  </w:num>
+  <w:num w:numId="7">
+    <w:abstractNumId w:val="7"/>
+  </w:num>
+  <w:num w:numId="8">
+    <w:abstractNumId w:val="6"/>
+  </w:num>
+  <w:num w:numId="9">
     <w:abstractNumId w:val="8"/>
   </w:num>
-  <w:num w:numId="4">
-    <w:abstractNumId w:val="3"/>
+  <w:num w:numId="10">
+    <w:abstractNumId w:val="5"/>
   </w:num>
-  <w:num w:numId="5">
-    <w:abstractNumId w:val="7"/>
-  </w:num>
-  <w:num w:numId="6">
+  <w:num w:numId="11">
     <w:abstractNumId w:val="2"/>
   </w:num>
-  <w:num w:numId="7">
-    <w:abstractNumId w:val="5"/>
-  </w:num>
-  <w:num w:numId="8">
-    <w:abstractNumId w:val="4"/>
-  </w:num>
-  <w:num w:numId="9">
-    <w:abstractNumId w:val="6"/>
+  <w:num w:numId="12">
+    <w:abstractNumId w:val="10"/>
   </w:num>
 </w:numbering>
 </file>
@@ -7603,7 +8063,7 @@
 </file>
 
 <file path=customXml/itemProps1.xml><?xml version="1.0" encoding="utf-8"?>
-<ds:datastoreItem xmlns:ds="http://schemas.openxmlformats.org/officeDocument/2006/customXml" ds:itemID="{C14CF2E8-7309-4E59-A937-06167C9DA7D5}">
+<ds:datastoreItem xmlns:ds="http://schemas.openxmlformats.org/officeDocument/2006/customXml" ds:itemID="{47D72522-59B0-44CA-A6E3-DAA3FD7B474D}">
   <ds:schemaRefs>
     <ds:schemaRef ds:uri="http://schemas.openxmlformats.org/officeDocument/2006/bibliography"/>
   </ds:schemaRefs>

</xml_diff>

<commit_message>
SRS: Change req 4.1.3 to allow user to specify input data loc
</commit_message>
<xml_diff>
--- a/Documentation/Software Requirements Specification.docx
+++ b/Documentation/Software Requirements Specification.docx
@@ -68,13 +68,13 @@
         <w:rPr>
           <w:rFonts w:ascii="Times New Roman" w:hAnsi="Times New Roman"/>
         </w:rPr>
-        <w:t>Version 1.0</w:t>
-      </w:r>
-      <w:r>
-        <w:rPr>
-          <w:rFonts w:ascii="Times New Roman" w:hAnsi="Times New Roman"/>
-        </w:rPr>
-        <w:t>3</w:t>
+        <w:t>Version 1.</w:t>
+      </w:r>
+      <w:r>
+        <w:rPr>
+          <w:rFonts w:ascii="Times New Roman" w:hAnsi="Times New Roman"/>
+        </w:rPr>
+        <w:t>1</w:t>
       </w:r>
       <w:r>
         <w:rPr>
@@ -256,7 +256,7 @@
       <w:bookmarkStart w:id="2" w:name="_Toc346508722"/>
       <w:bookmarkStart w:id="3" w:name="_Toc346508952"/>
       <w:bookmarkStart w:id="4" w:name="_Toc346509227"/>
-      <w:bookmarkStart w:id="5" w:name="_Toc414284036"/>
+      <w:bookmarkStart w:id="5" w:name="_Toc418786287"/>
       <w:bookmarkEnd w:id="0"/>
       <w:bookmarkEnd w:id="1"/>
       <w:bookmarkEnd w:id="2"/>
@@ -315,7 +315,7 @@
         <w:fldChar w:fldCharType="begin"/>
       </w:r>
       <w:r>
-        <w:instrText xml:space="preserve"> PAGEREF _Toc414284036 \h </w:instrText>
+        <w:instrText xml:space="preserve"> PAGEREF _Toc418786287 \h </w:instrText>
       </w:r>
       <w:r>
         <w:fldChar w:fldCharType="separate"/>
@@ -350,7 +350,7 @@
         <w:fldChar w:fldCharType="begin"/>
       </w:r>
       <w:r>
-        <w:instrText xml:space="preserve"> PAGEREF _Toc414284037 \h </w:instrText>
+        <w:instrText xml:space="preserve"> PAGEREF _Toc418786288 \h </w:instrText>
       </w:r>
       <w:r>
         <w:fldChar w:fldCharType="separate"/>
@@ -400,7 +400,7 @@
         <w:fldChar w:fldCharType="begin"/>
       </w:r>
       <w:r>
-        <w:instrText xml:space="preserve"> PAGEREF _Toc414284038 \h </w:instrText>
+        <w:instrText xml:space="preserve"> PAGEREF _Toc418786289 \h </w:instrText>
       </w:r>
       <w:r>
         <w:fldChar w:fldCharType="separate"/>
@@ -462,7 +462,7 @@
         <w:rPr>
           <w:noProof/>
         </w:rPr>
-        <w:instrText xml:space="preserve"> PAGEREF _Toc414284039 \h </w:instrText>
+        <w:instrText xml:space="preserve"> PAGEREF _Toc418786290 \h </w:instrText>
       </w:r>
       <w:r>
         <w:rPr>
@@ -538,7 +538,7 @@
         <w:rPr>
           <w:noProof/>
         </w:rPr>
-        <w:instrText xml:space="preserve"> PAGEREF _Toc414284040 \h </w:instrText>
+        <w:instrText xml:space="preserve"> PAGEREF _Toc418786291 \h </w:instrText>
       </w:r>
       <w:r>
         <w:rPr>
@@ -614,7 +614,7 @@
         <w:rPr>
           <w:noProof/>
         </w:rPr>
-        <w:instrText xml:space="preserve"> PAGEREF _Toc414284041 \h </w:instrText>
+        <w:instrText xml:space="preserve"> PAGEREF _Toc418786292 \h </w:instrText>
       </w:r>
       <w:r>
         <w:rPr>
@@ -690,7 +690,7 @@
         <w:rPr>
           <w:noProof/>
         </w:rPr>
-        <w:instrText xml:space="preserve"> PAGEREF _Toc414284042 \h </w:instrText>
+        <w:instrText xml:space="preserve"> PAGEREF _Toc418786293 \h </w:instrText>
       </w:r>
       <w:r>
         <w:rPr>
@@ -766,7 +766,7 @@
         <w:rPr>
           <w:noProof/>
         </w:rPr>
-        <w:instrText xml:space="preserve"> PAGEREF _Toc414284043 \h </w:instrText>
+        <w:instrText xml:space="preserve"> PAGEREF _Toc418786294 \h </w:instrText>
       </w:r>
       <w:r>
         <w:rPr>
@@ -830,7 +830,7 @@
         <w:fldChar w:fldCharType="begin"/>
       </w:r>
       <w:r>
-        <w:instrText xml:space="preserve"> PAGEREF _Toc414284044 \h </w:instrText>
+        <w:instrText xml:space="preserve"> PAGEREF _Toc418786295 \h </w:instrText>
       </w:r>
       <w:r>
         <w:fldChar w:fldCharType="separate"/>
@@ -892,7 +892,7 @@
         <w:rPr>
           <w:noProof/>
         </w:rPr>
-        <w:instrText xml:space="preserve"> PAGEREF _Toc414284045 \h </w:instrText>
+        <w:instrText xml:space="preserve"> PAGEREF _Toc418786296 \h </w:instrText>
       </w:r>
       <w:r>
         <w:rPr>
@@ -968,7 +968,7 @@
         <w:rPr>
           <w:noProof/>
         </w:rPr>
-        <w:instrText xml:space="preserve"> PAGEREF _Toc414284046 \h </w:instrText>
+        <w:instrText xml:space="preserve"> PAGEREF _Toc418786297 \h </w:instrText>
       </w:r>
       <w:r>
         <w:rPr>
@@ -1044,7 +1044,7 @@
         <w:rPr>
           <w:noProof/>
         </w:rPr>
-        <w:instrText xml:space="preserve"> PAGEREF _Toc414284047 \h </w:instrText>
+        <w:instrText xml:space="preserve"> PAGEREF _Toc418786298 \h </w:instrText>
       </w:r>
       <w:r>
         <w:rPr>
@@ -1120,7 +1120,7 @@
         <w:rPr>
           <w:noProof/>
         </w:rPr>
-        <w:instrText xml:space="preserve"> PAGEREF _Toc414284048 \h </w:instrText>
+        <w:instrText xml:space="preserve"> PAGEREF _Toc418786299 \h </w:instrText>
       </w:r>
       <w:r>
         <w:rPr>
@@ -1196,7 +1196,7 @@
         <w:rPr>
           <w:noProof/>
         </w:rPr>
-        <w:instrText xml:space="preserve"> PAGEREF _Toc414284049 \h </w:instrText>
+        <w:instrText xml:space="preserve"> PAGEREF _Toc418786300 \h </w:instrText>
       </w:r>
       <w:r>
         <w:rPr>
@@ -1272,7 +1272,7 @@
         <w:rPr>
           <w:noProof/>
         </w:rPr>
-        <w:instrText xml:space="preserve"> PAGEREF _Toc414284050 \h </w:instrText>
+        <w:instrText xml:space="preserve"> PAGEREF _Toc418786301 \h </w:instrText>
       </w:r>
       <w:r>
         <w:rPr>
@@ -1348,7 +1348,7 @@
         <w:rPr>
           <w:noProof/>
         </w:rPr>
-        <w:instrText xml:space="preserve"> PAGEREF _Toc414284051 \h </w:instrText>
+        <w:instrText xml:space="preserve"> PAGEREF _Toc418786302 \h </w:instrText>
       </w:r>
       <w:r>
         <w:rPr>
@@ -1412,7 +1412,7 @@
         <w:fldChar w:fldCharType="begin"/>
       </w:r>
       <w:r>
-        <w:instrText xml:space="preserve"> PAGEREF _Toc414284052 \h </w:instrText>
+        <w:instrText xml:space="preserve"> PAGEREF _Toc418786303 \h </w:instrText>
       </w:r>
       <w:r>
         <w:fldChar w:fldCharType="separate"/>
@@ -1474,7 +1474,7 @@
         <w:rPr>
           <w:noProof/>
         </w:rPr>
-        <w:instrText xml:space="preserve"> PAGEREF _Toc414284053 \h </w:instrText>
+        <w:instrText xml:space="preserve"> PAGEREF _Toc418786304 \h </w:instrText>
       </w:r>
       <w:r>
         <w:rPr>
@@ -1550,7 +1550,7 @@
         <w:rPr>
           <w:noProof/>
         </w:rPr>
-        <w:instrText xml:space="preserve"> PAGEREF _Toc414284054 \h </w:instrText>
+        <w:instrText xml:space="preserve"> PAGEREF _Toc418786305 \h </w:instrText>
       </w:r>
       <w:r>
         <w:rPr>
@@ -1626,7 +1626,7 @@
         <w:rPr>
           <w:noProof/>
         </w:rPr>
-        <w:instrText xml:space="preserve"> PAGEREF _Toc414284055 \h </w:instrText>
+        <w:instrText xml:space="preserve"> PAGEREF _Toc418786306 \h </w:instrText>
       </w:r>
       <w:r>
         <w:rPr>
@@ -1702,7 +1702,7 @@
         <w:rPr>
           <w:noProof/>
         </w:rPr>
-        <w:instrText xml:space="preserve"> PAGEREF _Toc414284056 \h </w:instrText>
+        <w:instrText xml:space="preserve"> PAGEREF _Toc418786307 \h </w:instrText>
       </w:r>
       <w:r>
         <w:rPr>
@@ -1766,7 +1766,7 @@
         <w:fldChar w:fldCharType="begin"/>
       </w:r>
       <w:r>
-        <w:instrText xml:space="preserve"> PAGEREF _Toc414284057 \h </w:instrText>
+        <w:instrText xml:space="preserve"> PAGEREF _Toc418786308 \h </w:instrText>
       </w:r>
       <w:r>
         <w:fldChar w:fldCharType="separate"/>
@@ -1828,7 +1828,7 @@
         <w:rPr>
           <w:noProof/>
         </w:rPr>
-        <w:instrText xml:space="preserve"> PAGEREF _Toc414284058 \h </w:instrText>
+        <w:instrText xml:space="preserve"> PAGEREF _Toc418786309 \h </w:instrText>
       </w:r>
       <w:r>
         <w:rPr>
@@ -1904,7 +1904,7 @@
         <w:rPr>
           <w:noProof/>
         </w:rPr>
-        <w:instrText xml:space="preserve"> PAGEREF _Toc414284059 \h </w:instrText>
+        <w:instrText xml:space="preserve"> PAGEREF _Toc418786310 \h </w:instrText>
       </w:r>
       <w:r>
         <w:rPr>
@@ -1968,7 +1968,7 @@
         <w:fldChar w:fldCharType="begin"/>
       </w:r>
       <w:r>
-        <w:instrText xml:space="preserve"> PAGEREF _Toc414284060 \h </w:instrText>
+        <w:instrText xml:space="preserve"> PAGEREF _Toc418786311 \h </w:instrText>
       </w:r>
       <w:r>
         <w:fldChar w:fldCharType="separate"/>
@@ -2030,7 +2030,7 @@
         <w:rPr>
           <w:noProof/>
         </w:rPr>
-        <w:instrText xml:space="preserve"> PAGEREF _Toc414284061 \h </w:instrText>
+        <w:instrText xml:space="preserve"> PAGEREF _Toc418786312 \h </w:instrText>
       </w:r>
       <w:r>
         <w:rPr>
@@ -2106,7 +2106,7 @@
         <w:rPr>
           <w:noProof/>
         </w:rPr>
-        <w:instrText xml:space="preserve"> PAGEREF _Toc414284062 \h </w:instrText>
+        <w:instrText xml:space="preserve"> PAGEREF _Toc418786313 \h </w:instrText>
       </w:r>
       <w:r>
         <w:rPr>
@@ -2182,7 +2182,7 @@
         <w:rPr>
           <w:noProof/>
         </w:rPr>
-        <w:instrText xml:space="preserve"> PAGEREF _Toc414284063 \h </w:instrText>
+        <w:instrText xml:space="preserve"> PAGEREF _Toc418786314 \h </w:instrText>
       </w:r>
       <w:r>
         <w:rPr>
@@ -2256,7 +2256,7 @@
         <w:rPr>
           <w:noProof/>
         </w:rPr>
-        <w:instrText xml:space="preserve"> PAGEREF _Toc414284064 \h </w:instrText>
+        <w:instrText xml:space="preserve"> PAGEREF _Toc418786315 \h </w:instrText>
       </w:r>
       <w:r>
         <w:rPr>
@@ -2320,7 +2320,7 @@
         <w:fldChar w:fldCharType="begin"/>
       </w:r>
       <w:r>
-        <w:instrText xml:space="preserve"> PAGEREF _Toc414284065 \h </w:instrText>
+        <w:instrText xml:space="preserve"> PAGEREF _Toc418786316 \h </w:instrText>
       </w:r>
       <w:r>
         <w:fldChar w:fldCharType="separate"/>
@@ -2355,13 +2355,13 @@
         <w:fldChar w:fldCharType="begin"/>
       </w:r>
       <w:r>
-        <w:instrText xml:space="preserve"> PAGEREF _Toc414284066 \h </w:instrText>
+        <w:instrText xml:space="preserve"> PAGEREF _Toc418786317 \h </w:instrText>
       </w:r>
       <w:r>
         <w:fldChar w:fldCharType="separate"/>
       </w:r>
       <w:r>
-        <w:t>6</w:t>
+        <w:t>5</w:t>
       </w:r>
       <w:r>
         <w:fldChar w:fldCharType="end"/>
@@ -2413,13 +2413,13 @@
         <w:fldChar w:fldCharType="begin"/>
       </w:r>
       <w:r>
-        <w:instrText xml:space="preserve"> PAGEREF _Toc414284067 \h </w:instrText>
+        <w:instrText xml:space="preserve"> PAGEREF _Toc418786318 \h </w:instrText>
       </w:r>
       <w:r>
         <w:fldChar w:fldCharType="separate"/>
       </w:r>
       <w:r>
-        <w:t>6</w:t>
+        <w:t>5</w:t>
       </w:r>
       <w:r>
         <w:fldChar w:fldCharType="end"/>
@@ -2471,13 +2471,13 @@
         <w:fldChar w:fldCharType="begin"/>
       </w:r>
       <w:r>
-        <w:instrText xml:space="preserve"> PAGEREF _Toc414284068 \h </w:instrText>
+        <w:instrText xml:space="preserve"> PAGEREF _Toc418786319 \h </w:instrText>
       </w:r>
       <w:r>
         <w:fldChar w:fldCharType="separate"/>
       </w:r>
       <w:r>
-        <w:t>6</w:t>
+        <w:t>5</w:t>
       </w:r>
       <w:r>
         <w:fldChar w:fldCharType="end"/>
@@ -2529,13 +2529,13 @@
         <w:fldChar w:fldCharType="begin"/>
       </w:r>
       <w:r>
-        <w:instrText xml:space="preserve"> PAGEREF _Toc414284069 \h </w:instrText>
+        <w:instrText xml:space="preserve"> PAGEREF _Toc418786320 \h </w:instrText>
       </w:r>
       <w:r>
         <w:fldChar w:fldCharType="separate"/>
       </w:r>
       <w:r>
-        <w:t>6</w:t>
+        <w:t>5</w:t>
       </w:r>
       <w:r>
         <w:fldChar w:fldCharType="end"/>
@@ -2587,13 +2587,13 @@
         <w:fldChar w:fldCharType="begin"/>
       </w:r>
       <w:r>
-        <w:instrText xml:space="preserve"> PAGEREF _Toc414284070 \h </w:instrText>
+        <w:instrText xml:space="preserve"> PAGEREF _Toc418786321 \h </w:instrText>
       </w:r>
       <w:r>
         <w:fldChar w:fldCharType="separate"/>
       </w:r>
       <w:r>
-        <w:t>6</w:t>
+        <w:t>5</w:t>
       </w:r>
       <w:r>
         <w:fldChar w:fldCharType="end"/>
@@ -2622,13 +2622,13 @@
         <w:fldChar w:fldCharType="begin"/>
       </w:r>
       <w:r>
-        <w:instrText xml:space="preserve"> PAGEREF _Toc414284071 \h </w:instrText>
+        <w:instrText xml:space="preserve"> PAGEREF _Toc418786322 \h </w:instrText>
       </w:r>
       <w:r>
         <w:fldChar w:fldCharType="separate"/>
       </w:r>
       <w:r>
-        <w:t>6</w:t>
+        <w:t>5</w:t>
       </w:r>
       <w:r>
         <w:fldChar w:fldCharType="end"/>
@@ -2649,7 +2649,7 @@
           <w:rFonts w:ascii="Times New Roman" w:hAnsi="Times New Roman"/>
           <w:b w:val="0"/>
         </w:rPr>
-        <w:t>TBD</w:t>
+        <w:t>See figure 5-A in the Software Design Document</w:t>
       </w:r>
       <w:r>
         <w:tab/>
@@ -2658,13 +2658,13 @@
         <w:fldChar w:fldCharType="begin"/>
       </w:r>
       <w:r>
-        <w:instrText xml:space="preserve"> PAGEREF _Toc414284072 \h </w:instrText>
+        <w:instrText xml:space="preserve"> PAGEREF _Toc418786323 \h </w:instrText>
       </w:r>
       <w:r>
         <w:fldChar w:fldCharType="separate"/>
       </w:r>
       <w:r>
-        <w:t>6</w:t>
+        <w:t>5</w:t>
       </w:r>
       <w:r>
         <w:fldChar w:fldCharType="end"/>
@@ -2693,13 +2693,13 @@
         <w:fldChar w:fldCharType="begin"/>
       </w:r>
       <w:r>
-        <w:instrText xml:space="preserve"> PAGEREF _Toc414284073 \h </w:instrText>
+        <w:instrText xml:space="preserve"> PAGEREF _Toc418786324 \h </w:instrText>
       </w:r>
       <w:r>
         <w:fldChar w:fldCharType="separate"/>
       </w:r>
       <w:r>
-        <w:t>6</w:t>
+        <w:t>5</w:t>
       </w:r>
       <w:r>
         <w:fldChar w:fldCharType="end"/>
@@ -2720,38 +2720,22 @@
           <w:rFonts w:ascii="Times New Roman" w:hAnsi="Times New Roman"/>
           <w:b w:val="0"/>
         </w:rPr>
-        <w:t>1.</w:t>
-      </w:r>
-      <w:r>
-        <w:rPr>
-          <w:rFonts w:asciiTheme="minorHAnsi" w:eastAsiaTheme="minorEastAsia" w:hAnsiTheme="minorHAnsi" w:cstheme="minorBidi"/>
-          <w:b w:val="0"/>
-          <w:sz w:val="22"/>
-          <w:szCs w:val="22"/>
-        </w:rPr>
+        <w:t>None</w:t>
+      </w:r>
+      <w:r>
         <w:tab/>
       </w:r>
       <w:r>
-        <w:rPr>
-          <w:rFonts w:ascii="Times New Roman" w:hAnsi="Times New Roman"/>
-          <w:b w:val="0"/>
-        </w:rPr>
-        <w:t>Appendix B needs models such as class diagrams.</w:t>
-      </w:r>
-      <w:r>
-        <w:tab/>
-      </w:r>
-      <w:r>
         <w:fldChar w:fldCharType="begin"/>
       </w:r>
       <w:r>
-        <w:instrText xml:space="preserve"> PAGEREF _Toc414284074 \h </w:instrText>
+        <w:instrText xml:space="preserve"> PAGEREF _Toc418786325 \h </w:instrText>
       </w:r>
       <w:r>
         <w:fldChar w:fldCharType="separate"/>
       </w:r>
       <w:r>
-        <w:t>6</w:t>
+        <w:t>5</w:t>
       </w:r>
       <w:r>
         <w:fldChar w:fldCharType="end"/>
@@ -2791,6 +2775,8 @@
           <w:noProof/>
         </w:rPr>
       </w:pPr>
+      <w:bookmarkStart w:id="6" w:name="_GoBack"/>
+      <w:bookmarkEnd w:id="6"/>
     </w:p>
     <w:p>
       <w:pPr>
@@ -2898,14 +2884,14 @@
           <w:rFonts w:ascii="Times New Roman" w:hAnsi="Times New Roman"/>
         </w:rPr>
       </w:pPr>
-      <w:bookmarkStart w:id="6" w:name="_Toc414284037"/>
+      <w:bookmarkStart w:id="7" w:name="_Toc418786288"/>
       <w:r>
         <w:rPr>
           <w:rFonts w:ascii="Times New Roman" w:hAnsi="Times New Roman"/>
         </w:rPr>
         <w:t>Revision History</w:t>
       </w:r>
-      <w:bookmarkEnd w:id="6"/>
+      <w:bookmarkEnd w:id="7"/>
     </w:p>
     <w:tbl>
       <w:tblPr>
@@ -3377,15 +3363,7 @@
               <w:rPr>
                 <w:rFonts w:ascii="Times New Roman" w:hAnsi="Times New Roman"/>
               </w:rPr>
-              <w:t>e</w:t>
-            </w:r>
-            <w:bookmarkStart w:id="7" w:name="_GoBack"/>
-            <w:bookmarkEnd w:id="7"/>
-            <w:r>
-              <w:rPr>
-                <w:rFonts w:ascii="Times New Roman" w:hAnsi="Times New Roman"/>
-              </w:rPr>
-              <w:t>d</w:t>
+              <w:t>ed</w:t>
             </w:r>
             <w:r>
               <w:rPr>
@@ -3397,28 +3375,14 @@
               <w:rPr>
                 <w:rFonts w:ascii="Times New Roman" w:hAnsi="Times New Roman"/>
               </w:rPr>
-              <w:t xml:space="preserve">file for 4.1.2.  </w:t>
+              <w:t>file for 4.1.2.  Numbered the non-functional requirements for section 5</w:t>
             </w:r>
             <w:proofErr w:type="gramStart"/>
             <w:r>
               <w:rPr>
                 <w:rFonts w:ascii="Times New Roman" w:hAnsi="Times New Roman"/>
               </w:rPr>
-              <w:t>Numbered the non-functional requirements for section 5.</w:t>
-            </w:r>
-            <w:proofErr w:type="gramEnd"/>
-            <w:r>
-              <w:rPr>
-                <w:rFonts w:ascii="Times New Roman" w:hAnsi="Times New Roman"/>
-              </w:rPr>
-              <w:t xml:space="preserve"> </w:t>
-            </w:r>
-            <w:proofErr w:type="gramStart"/>
-            <w:r>
-              <w:rPr>
-                <w:rFonts w:ascii="Times New Roman" w:hAnsi="Times New Roman"/>
-              </w:rPr>
-              <w:t>Changed requirements relating to GUI, as there will no longer be a GUI for the application.</w:t>
+              <w:t>. Changed requirements relating to GUI, as there will no longer be a GUI for the application.</w:t>
             </w:r>
             <w:proofErr w:type="gramEnd"/>
           </w:p>
@@ -3466,6 +3430,12 @@
                 <w:rFonts w:ascii="Times New Roman" w:hAnsi="Times New Roman"/>
               </w:rPr>
             </w:pPr>
+            <w:r>
+              <w:rPr>
+                <w:rFonts w:ascii="Times New Roman" w:hAnsi="Times New Roman"/>
+              </w:rPr>
+              <w:t>Bryan Smith</w:t>
+            </w:r>
           </w:p>
         </w:tc>
         <w:tc>
@@ -3482,6 +3452,12 @@
                 <w:rFonts w:ascii="Times New Roman" w:hAnsi="Times New Roman"/>
               </w:rPr>
             </w:pPr>
+            <w:r>
+              <w:rPr>
+                <w:rFonts w:ascii="Times New Roman" w:hAnsi="Times New Roman"/>
+              </w:rPr>
+              <w:t>5/7/15</w:t>
+            </w:r>
           </w:p>
         </w:tc>
         <w:tc>
@@ -3498,6 +3474,26 @@
                 <w:rFonts w:ascii="Times New Roman" w:hAnsi="Times New Roman"/>
               </w:rPr>
             </w:pPr>
+            <w:r>
+              <w:rPr>
+                <w:rFonts w:ascii="Times New Roman" w:hAnsi="Times New Roman"/>
+              </w:rPr>
+              <w:t>4.1.3 change</w:t>
+            </w:r>
+            <w:proofErr w:type="gramStart"/>
+            <w:r>
+              <w:rPr>
+                <w:rFonts w:ascii="Times New Roman" w:hAnsi="Times New Roman"/>
+              </w:rPr>
+              <w:t xml:space="preserve">. </w:t>
+            </w:r>
+            <w:proofErr w:type="gramEnd"/>
+            <w:r>
+              <w:rPr>
+                <w:rFonts w:ascii="Times New Roman" w:hAnsi="Times New Roman"/>
+              </w:rPr>
+              <w:t>User will now specify input data locations.</w:t>
+            </w:r>
           </w:p>
         </w:tc>
         <w:tc>
@@ -3514,6 +3510,12 @@
                 <w:rFonts w:ascii="Times New Roman" w:hAnsi="Times New Roman"/>
               </w:rPr>
             </w:pPr>
+            <w:r>
+              <w:rPr>
+                <w:rFonts w:ascii="Times New Roman" w:hAnsi="Times New Roman"/>
+              </w:rPr>
+              <w:t>1.1</w:t>
+            </w:r>
           </w:p>
         </w:tc>
       </w:tr>
@@ -3556,7 +3558,7 @@
         </w:rPr>
       </w:pPr>
       <w:bookmarkStart w:id="8" w:name="_Toc439994665"/>
-      <w:bookmarkStart w:id="9" w:name="_Toc414284038"/>
+      <w:bookmarkStart w:id="9" w:name="_Toc418786289"/>
       <w:r>
         <w:rPr>
           <w:rFonts w:ascii="Times New Roman" w:hAnsi="Times New Roman"/>
@@ -3575,7 +3577,7 @@
         </w:rPr>
       </w:pPr>
       <w:bookmarkStart w:id="10" w:name="_Toc439994667"/>
-      <w:bookmarkStart w:id="11" w:name="_Toc414284039"/>
+      <w:bookmarkStart w:id="11" w:name="_Toc418786290"/>
       <w:r>
         <w:rPr>
           <w:rFonts w:ascii="Times New Roman" w:hAnsi="Times New Roman"/>
@@ -3606,7 +3608,7 @@
         </w:rPr>
       </w:pPr>
       <w:bookmarkStart w:id="12" w:name="_Toc439994668"/>
-      <w:bookmarkStart w:id="13" w:name="_Toc414284040"/>
+      <w:bookmarkStart w:id="13" w:name="_Toc418786291"/>
       <w:r>
         <w:rPr>
           <w:rFonts w:ascii="Times New Roman" w:hAnsi="Times New Roman"/>
@@ -3666,7 +3668,7 @@
         </w:rPr>
       </w:pPr>
       <w:bookmarkStart w:id="14" w:name="_Toc439994669"/>
-      <w:bookmarkStart w:id="15" w:name="_Toc414284041"/>
+      <w:bookmarkStart w:id="15" w:name="_Toc418786292"/>
       <w:r>
         <w:rPr>
           <w:rFonts w:ascii="Times New Roman" w:hAnsi="Times New Roman"/>
@@ -3740,7 +3742,7 @@
         </w:rPr>
       </w:pPr>
       <w:bookmarkStart w:id="16" w:name="_Toc439994670"/>
-      <w:bookmarkStart w:id="17" w:name="_Toc414284042"/>
+      <w:bookmarkStart w:id="17" w:name="_Toc418786293"/>
       <w:r>
         <w:rPr>
           <w:rFonts w:ascii="Times New Roman" w:hAnsi="Times New Roman"/>
@@ -3855,7 +3857,7 @@
         </w:rPr>
       </w:pPr>
       <w:bookmarkStart w:id="18" w:name="_Toc439994672"/>
-      <w:bookmarkStart w:id="19" w:name="_Toc414284043"/>
+      <w:bookmarkStart w:id="19" w:name="_Toc418786294"/>
       <w:r>
         <w:rPr>
           <w:rFonts w:ascii="Times New Roman" w:hAnsi="Times New Roman"/>
@@ -3927,7 +3929,7 @@
         </w:rPr>
       </w:pPr>
       <w:bookmarkStart w:id="20" w:name="_Toc439994673"/>
-      <w:bookmarkStart w:id="21" w:name="_Toc414284044"/>
+      <w:bookmarkStart w:id="21" w:name="_Toc418786295"/>
       <w:r>
         <w:rPr>
           <w:rFonts w:ascii="Times New Roman" w:hAnsi="Times New Roman"/>
@@ -3945,7 +3947,7 @@
         </w:rPr>
       </w:pPr>
       <w:bookmarkStart w:id="22" w:name="_Toc439994674"/>
-      <w:bookmarkStart w:id="23" w:name="_Toc414284045"/>
+      <w:bookmarkStart w:id="23" w:name="_Toc418786296"/>
       <w:r>
         <w:rPr>
           <w:rFonts w:ascii="Times New Roman" w:hAnsi="Times New Roman"/>
@@ -4057,7 +4059,7 @@
         </w:rPr>
       </w:pPr>
       <w:bookmarkStart w:id="24" w:name="_Toc439994675"/>
-      <w:bookmarkStart w:id="25" w:name="_Toc414284046"/>
+      <w:bookmarkStart w:id="25" w:name="_Toc418786297"/>
       <w:r>
         <w:rPr>
           <w:rFonts w:ascii="Times New Roman" w:hAnsi="Times New Roman"/>
@@ -4336,7 +4338,7 @@
         </w:rPr>
       </w:pPr>
       <w:bookmarkStart w:id="26" w:name="_Toc439994676"/>
-      <w:bookmarkStart w:id="27" w:name="_Toc414284047"/>
+      <w:bookmarkStart w:id="27" w:name="_Toc418786298"/>
       <w:r>
         <w:rPr>
           <w:rFonts w:ascii="Times New Roman" w:hAnsi="Times New Roman"/>
@@ -4359,7 +4361,7 @@
         </w:rPr>
       </w:pPr>
       <w:bookmarkStart w:id="28" w:name="_Toc439994677"/>
-      <w:bookmarkStart w:id="29" w:name="_Toc414284048"/>
+      <w:bookmarkStart w:id="29" w:name="_Toc418786299"/>
       <w:r>
         <w:rPr>
           <w:rFonts w:ascii="Times New Roman" w:hAnsi="Times New Roman"/>
@@ -4392,7 +4394,7 @@
         </w:rPr>
       </w:pPr>
       <w:bookmarkStart w:id="30" w:name="_Toc439994678"/>
-      <w:bookmarkStart w:id="31" w:name="_Toc414284049"/>
+      <w:bookmarkStart w:id="31" w:name="_Toc418786300"/>
       <w:r>
         <w:rPr>
           <w:rFonts w:ascii="Times New Roman" w:hAnsi="Times New Roman"/>
@@ -4416,7 +4418,7 @@
         </w:rPr>
       </w:pPr>
       <w:bookmarkStart w:id="32" w:name="_Toc439994679"/>
-      <w:bookmarkStart w:id="33" w:name="_Toc414284050"/>
+      <w:bookmarkStart w:id="33" w:name="_Toc418786301"/>
       <w:r>
         <w:rPr>
           <w:rFonts w:ascii="Times New Roman" w:hAnsi="Times New Roman"/>
@@ -4450,7 +4452,7 @@
         </w:rPr>
       </w:pPr>
       <w:bookmarkStart w:id="34" w:name="_Toc439994680"/>
-      <w:bookmarkStart w:id="35" w:name="_Toc414284051"/>
+      <w:bookmarkStart w:id="35" w:name="_Toc418786302"/>
       <w:r>
         <w:rPr>
           <w:rFonts w:ascii="Times New Roman" w:hAnsi="Times New Roman"/>
@@ -4500,7 +4502,7 @@
         </w:rPr>
       </w:pPr>
       <w:bookmarkStart w:id="36" w:name="_Toc439994682"/>
-      <w:bookmarkStart w:id="37" w:name="_Toc414284052"/>
+      <w:bookmarkStart w:id="37" w:name="_Toc418786303"/>
       <w:r>
         <w:rPr>
           <w:rFonts w:ascii="Times New Roman" w:hAnsi="Times New Roman"/>
@@ -4517,7 +4519,7 @@
           <w:rFonts w:ascii="Times New Roman" w:hAnsi="Times New Roman"/>
         </w:rPr>
       </w:pPr>
-      <w:bookmarkStart w:id="38" w:name="_Toc414284053"/>
+      <w:bookmarkStart w:id="38" w:name="_Toc418786304"/>
       <w:r>
         <w:rPr>
           <w:rFonts w:ascii="Times New Roman" w:hAnsi="Times New Roman"/>
@@ -4543,15 +4545,15 @@
         <w:t xml:space="preserve">). The </w:t>
       </w:r>
       <w:r>
-        <w:t xml:space="preserve">CLI will provide the user with commands appropriately allowing them to read in input files and generate an output exam file. </w:t>
+        <w:t>CLI will provide the user with commands appropriately allowing them to read in input files and generate an output exam file. All custom criteria for the exam output will be specified by the user in the second input file</w:t>
       </w:r>
       <w:proofErr w:type="gramStart"/>
       <w:r>
-        <w:t>All custom criteria for the exam output will be specified by the user in the second input file</w:t>
+        <w:t xml:space="preserve">. </w:t>
       </w:r>
       <w:proofErr w:type="gramEnd"/>
       <w:r>
-        <w:t xml:space="preserve">. (See </w:t>
+        <w:t xml:space="preserve">(See </w:t>
       </w:r>
       <w:r>
         <w:fldChar w:fldCharType="begin"/>
@@ -4580,7 +4582,7 @@
         </w:rPr>
       </w:pPr>
       <w:bookmarkStart w:id="39" w:name="_Toc439994684"/>
-      <w:bookmarkStart w:id="40" w:name="_Toc414284054"/>
+      <w:bookmarkStart w:id="40" w:name="_Toc418786305"/>
       <w:r>
         <w:rPr>
           <w:rFonts w:ascii="Times New Roman" w:hAnsi="Times New Roman"/>
@@ -4614,7 +4616,7 @@
         </w:rPr>
       </w:pPr>
       <w:bookmarkStart w:id="41" w:name="_Toc439994685"/>
-      <w:bookmarkStart w:id="42" w:name="_Toc414284055"/>
+      <w:bookmarkStart w:id="42" w:name="_Toc418786306"/>
       <w:r>
         <w:rPr>
           <w:rFonts w:ascii="Times New Roman" w:hAnsi="Times New Roman"/>
@@ -4721,7 +4723,7 @@
         </w:rPr>
       </w:pPr>
       <w:bookmarkStart w:id="43" w:name="_Toc439994686"/>
-      <w:bookmarkStart w:id="44" w:name="_Toc414284056"/>
+      <w:bookmarkStart w:id="44" w:name="_Toc418786307"/>
       <w:r>
         <w:rPr>
           <w:rFonts w:ascii="Times New Roman" w:hAnsi="Times New Roman"/>
@@ -4769,7 +4771,7 @@
           <w:rFonts w:ascii="Times New Roman" w:hAnsi="Times New Roman"/>
         </w:rPr>
       </w:pPr>
-      <w:bookmarkStart w:id="45" w:name="_Toc414284057"/>
+      <w:bookmarkStart w:id="45" w:name="_Toc418786308"/>
       <w:r>
         <w:rPr>
           <w:rFonts w:ascii="Times New Roman" w:hAnsi="Times New Roman"/>
@@ -4785,7 +4787,7 @@
           <w:rFonts w:ascii="Times New Roman" w:hAnsi="Times New Roman"/>
         </w:rPr>
       </w:pPr>
-      <w:bookmarkStart w:id="46" w:name="_Toc414284058"/>
+      <w:bookmarkStart w:id="46" w:name="_Toc418786309"/>
       <w:r>
         <w:rPr>
           <w:rFonts w:ascii="Times New Roman" w:hAnsi="Times New Roman"/>
@@ -4879,23 +4881,7 @@
           <w:rFonts w:ascii="Times New Roman" w:hAnsi="Times New Roman"/>
           <w:b w:val="0"/>
         </w:rPr>
-        <w:t xml:space="preserve">The second input shall contain the criteria to </w:t>
-      </w:r>
-      <w:proofErr w:type="gramStart"/>
-      <w:r>
-        <w:rPr>
-          <w:rFonts w:ascii="Times New Roman" w:hAnsi="Times New Roman"/>
-          <w:b w:val="0"/>
-        </w:rPr>
-        <w:t>be used</w:t>
-      </w:r>
-      <w:proofErr w:type="gramEnd"/>
-      <w:r>
-        <w:rPr>
-          <w:rFonts w:ascii="Times New Roman" w:hAnsi="Times New Roman"/>
-          <w:b w:val="0"/>
-        </w:rPr>
-        <w:t xml:space="preserve"> when making selections</w:t>
+        <w:t>The second input shall contain the criteria to be used when making selections</w:t>
       </w:r>
       <w:r>
         <w:rPr>
@@ -4933,25 +4919,7 @@
         <w:rPr>
           <w:b w:val="0"/>
         </w:rPr>
-        <w:t xml:space="preserve">Criteria for selection will be the </w:t>
-      </w:r>
-      <w:r>
-        <w:rPr>
-          <w:b w:val="0"/>
-        </w:rPr>
-        <w:t>type</w:t>
-      </w:r>
-      <w:r>
-        <w:rPr>
-          <w:b w:val="0"/>
-        </w:rPr>
-        <w:t xml:space="preserve"> of questions to use.</w:t>
-      </w:r>
-      <w:r>
-        <w:rPr>
-          <w:b w:val="0"/>
-        </w:rPr>
-        <w:t xml:space="preserve"> (See </w:t>
+        <w:t xml:space="preserve">Criteria for selection will be the type of questions to use. (See </w:t>
       </w:r>
       <w:r>
         <w:rPr>
@@ -5007,19 +4975,7 @@
         <w:rPr>
           <w:b w:val="0"/>
         </w:rPr>
-        <w:t xml:space="preserve">Criteria for selection will be the </w:t>
-      </w:r>
-      <w:r>
-        <w:rPr>
-          <w:b w:val="0"/>
-        </w:rPr>
-        <w:t>category</w:t>
-      </w:r>
-      <w:r>
-        <w:rPr>
-          <w:b w:val="0"/>
-        </w:rPr>
-        <w:t xml:space="preserve"> of questions to use.</w:t>
+        <w:t>Criteria for selection will be the category of questions to use.</w:t>
       </w:r>
     </w:p>
     <w:p>
@@ -5035,13 +4991,7 @@
           <w:rFonts w:ascii="Times New Roman" w:hAnsi="Times New Roman"/>
           <w:b w:val="0"/>
         </w:rPr>
-        <w:t>The input JSON files shall be located in the application folder</w:t>
-      </w:r>
-      <w:r>
-        <w:rPr>
-          <w:rFonts w:ascii="Times New Roman" w:hAnsi="Times New Roman"/>
-        </w:rPr>
-        <w:t>.</w:t>
+        <w:t>The input JSON files location shall be specified by the user.</w:t>
       </w:r>
     </w:p>
     <w:p>
@@ -5068,7 +5018,7 @@
           <w:rFonts w:ascii="Times New Roman" w:hAnsi="Times New Roman"/>
         </w:rPr>
       </w:pPr>
-      <w:bookmarkStart w:id="49" w:name="_Toc414284059"/>
+      <w:bookmarkStart w:id="49" w:name="_Toc418786310"/>
       <w:r>
         <w:rPr>
           <w:rFonts w:ascii="Times New Roman" w:hAnsi="Times New Roman"/>
@@ -5148,7 +5098,7 @@
         </w:rPr>
       </w:pPr>
       <w:bookmarkStart w:id="50" w:name="_Toc439994690"/>
-      <w:bookmarkStart w:id="51" w:name="_Toc414284060"/>
+      <w:bookmarkStart w:id="51" w:name="_Toc418786311"/>
       <w:r>
         <w:rPr>
           <w:rFonts w:ascii="Times New Roman" w:hAnsi="Times New Roman"/>
@@ -5164,7 +5114,7 @@
           <w:rFonts w:ascii="Times New Roman" w:hAnsi="Times New Roman"/>
         </w:rPr>
       </w:pPr>
-      <w:bookmarkStart w:id="52" w:name="_Toc414284061"/>
+      <w:bookmarkStart w:id="52" w:name="_Toc418786312"/>
       <w:r>
         <w:rPr>
           <w:rFonts w:ascii="Times New Roman" w:hAnsi="Times New Roman"/>
@@ -5212,7 +5162,7 @@
         </w:rPr>
       </w:pPr>
       <w:bookmarkStart w:id="53" w:name="_Toc439994691"/>
-      <w:bookmarkStart w:id="54" w:name="_Toc414284062"/>
+      <w:bookmarkStart w:id="54" w:name="_Toc418786313"/>
       <w:r>
         <w:rPr>
           <w:rFonts w:ascii="Times New Roman" w:hAnsi="Times New Roman"/>
@@ -5236,7 +5186,6 @@
         </w:rPr>
         <w:t xml:space="preserve">The application </w:t>
       </w:r>
-      <w:proofErr w:type="gramStart"/>
       <w:r>
         <w:rPr>
           <w:b w:val="0"/>
@@ -5247,14 +5196,7 @@
         <w:rPr>
           <w:b w:val="0"/>
         </w:rPr>
-        <w:t xml:space="preserve"> never be allowed</w:t>
-      </w:r>
-      <w:proofErr w:type="gramEnd"/>
-      <w:r>
-        <w:rPr>
-          <w:b w:val="0"/>
-        </w:rPr>
-        <w:t xml:space="preserve"> to read, write, or delete any files other than those that are created by the application or files that the user specifies for input.</w:t>
+        <w:t xml:space="preserve"> never be allowed to read, write, or delete any files other than those that are created by the application or files that the user specifies for input.</w:t>
       </w:r>
     </w:p>
     <w:p>
@@ -5280,7 +5222,7 @@
         </w:rPr>
       </w:pPr>
       <w:bookmarkStart w:id="55" w:name="_Toc439994692"/>
-      <w:bookmarkStart w:id="56" w:name="_Toc414284063"/>
+      <w:bookmarkStart w:id="56" w:name="_Toc418786314"/>
       <w:r>
         <w:rPr>
           <w:rFonts w:ascii="Times New Roman" w:hAnsi="Times New Roman"/>
@@ -5345,21 +5287,7 @@
         <w:rPr>
           <w:b w:val="0"/>
         </w:rPr>
-        <w:t xml:space="preserve">The application may not overwrite any files that </w:t>
-      </w:r>
-      <w:proofErr w:type="gramStart"/>
-      <w:r>
-        <w:rPr>
-          <w:b w:val="0"/>
-        </w:rPr>
-        <w:t>were not created</w:t>
-      </w:r>
-      <w:proofErr w:type="gramEnd"/>
-      <w:r>
-        <w:rPr>
-          <w:b w:val="0"/>
-        </w:rPr>
-        <w:t xml:space="preserve"> by the application.</w:t>
+        <w:t>The application may not overwrite any files that were not created by the application.</w:t>
       </w:r>
     </w:p>
     <w:p>
@@ -5376,7 +5304,6 @@
         </w:rPr>
         <w:t xml:space="preserve">The application </w:t>
       </w:r>
-      <w:proofErr w:type="gramStart"/>
       <w:r>
         <w:rPr>
           <w:b w:val="0"/>
@@ -5387,14 +5314,7 @@
         <w:rPr>
           <w:b w:val="0"/>
         </w:rPr>
-        <w:t xml:space="preserve"> never be allowed</w:t>
-      </w:r>
-      <w:proofErr w:type="gramEnd"/>
-      <w:r>
-        <w:rPr>
-          <w:b w:val="0"/>
-        </w:rPr>
-        <w:t xml:space="preserve"> to delete files not created by the application itself.</w:t>
+        <w:t xml:space="preserve"> never be allowed to delete files not created by the application itself.</w:t>
       </w:r>
     </w:p>
     <w:p>
@@ -5410,7 +5330,7 @@
         <w:pStyle w:val="Heading2"/>
       </w:pPr>
       <w:bookmarkStart w:id="57" w:name="_Toc439994693"/>
-      <w:bookmarkStart w:id="58" w:name="_Toc414284064"/>
+      <w:bookmarkStart w:id="58" w:name="_Toc418786315"/>
       <w:r>
         <w:t>Software Quality Attributes</w:t>
       </w:r>
@@ -5500,21 +5420,7 @@
         <w:rPr>
           <w:b w:val="0"/>
         </w:rPr>
-        <w:t xml:space="preserve">The application shall notify the user in case the content of the input files </w:t>
-      </w:r>
-      <w:proofErr w:type="gramStart"/>
-      <w:r>
-        <w:rPr>
-          <w:b w:val="0"/>
-        </w:rPr>
-        <w:t>cannot be read</w:t>
-      </w:r>
-      <w:proofErr w:type="gramEnd"/>
-      <w:r>
-        <w:rPr>
-          <w:b w:val="0"/>
-        </w:rPr>
-        <w:t>.</w:t>
+        <w:t>The application shall notify the user in case the content of the input files cannot be read.</w:t>
       </w:r>
     </w:p>
     <w:p>
@@ -5529,21 +5435,7 @@
         <w:rPr>
           <w:b w:val="0"/>
         </w:rPr>
-        <w:t xml:space="preserve">The application shall notify the user in case the content of the output file </w:t>
-      </w:r>
-      <w:proofErr w:type="gramStart"/>
-      <w:r>
-        <w:rPr>
-          <w:b w:val="0"/>
-        </w:rPr>
-        <w:t>cannot be written</w:t>
-      </w:r>
-      <w:proofErr w:type="gramEnd"/>
-      <w:r>
-        <w:rPr>
-          <w:b w:val="0"/>
-        </w:rPr>
-        <w:t>.</w:t>
+        <w:t>The application shall notify the user in case the content of the output file cannot be written.</w:t>
       </w:r>
     </w:p>
     <w:p>
@@ -5563,21 +5455,13 @@
     </w:p>
     <w:p>
       <w:pPr>
-        <w:pStyle w:val="ListParagraph"/>
-        <w:rPr>
-          <w:rFonts w:ascii="Times New Roman" w:hAnsi="Times New Roman"/>
-        </w:rPr>
-      </w:pPr>
-    </w:p>
-    <w:p>
-      <w:pPr>
         <w:pStyle w:val="Heading1"/>
         <w:rPr>
           <w:rFonts w:ascii="Times New Roman" w:hAnsi="Times New Roman"/>
         </w:rPr>
       </w:pPr>
       <w:bookmarkStart w:id="59" w:name="_Toc439994695"/>
-      <w:bookmarkStart w:id="60" w:name="_Toc414284065"/>
+      <w:bookmarkStart w:id="60" w:name="_Toc418786316"/>
       <w:r>
         <w:rPr>
           <w:rFonts w:ascii="Times New Roman" w:hAnsi="Times New Roman"/>
@@ -5603,21 +5487,7 @@
         <w:rPr>
           <w:rFonts w:ascii="Times New Roman" w:hAnsi="Times New Roman"/>
         </w:rPr>
-        <w:t xml:space="preserve">The application </w:t>
-      </w:r>
-      <w:proofErr w:type="gramStart"/>
-      <w:r>
-        <w:rPr>
-          <w:rFonts w:ascii="Times New Roman" w:hAnsi="Times New Roman"/>
-        </w:rPr>
-        <w:t>shall be developed</w:t>
-      </w:r>
-      <w:proofErr w:type="gramEnd"/>
-      <w:r>
-        <w:rPr>
-          <w:rFonts w:ascii="Times New Roman" w:hAnsi="Times New Roman"/>
-        </w:rPr>
-        <w:t xml:space="preserve"> in the Java Programming Language.</w:t>
+        <w:t>The application shall be developed in the Java Programming Language.</w:t>
       </w:r>
     </w:p>
     <w:p>
@@ -5628,12 +5498,11 @@
         </w:rPr>
       </w:pPr>
       <w:bookmarkStart w:id="61" w:name="_Toc439994696"/>
-      <w:bookmarkStart w:id="62" w:name="_Toc414284066"/>
-      <w:r>
-        <w:rPr>
-          <w:rFonts w:ascii="Times New Roman" w:hAnsi="Times New Roman"/>
-        </w:rPr>
-        <w:lastRenderedPageBreak/>
+      <w:bookmarkStart w:id="62" w:name="_Toc418786317"/>
+      <w:r>
+        <w:rPr>
+          <w:rFonts w:ascii="Times New Roman" w:hAnsi="Times New Roman"/>
+        </w:rPr>
         <w:t>Appendix A: Glossary</w:t>
       </w:r>
       <w:bookmarkEnd w:id="61"/>
@@ -5651,7 +5520,7 @@
           <w:sz w:val="24"/>
         </w:rPr>
       </w:pPr>
-      <w:bookmarkStart w:id="63" w:name="_Toc414284067"/>
+      <w:bookmarkStart w:id="63" w:name="_Toc418786318"/>
       <w:r>
         <w:rPr>
           <w:rFonts w:ascii="Times New Roman" w:hAnsi="Times New Roman"/>
@@ -5689,7 +5558,7 @@
           <w:sz w:val="24"/>
         </w:rPr>
       </w:pPr>
-      <w:bookmarkStart w:id="64" w:name="_Toc414284068"/>
+      <w:bookmarkStart w:id="64" w:name="_Toc418786319"/>
       <w:r>
         <w:rPr>
           <w:rFonts w:ascii="Times New Roman" w:hAnsi="Times New Roman"/>
@@ -5719,7 +5588,7 @@
           <w:sz w:val="24"/>
         </w:rPr>
       </w:pPr>
-      <w:bookmarkStart w:id="65" w:name="_Toc414284069"/>
+      <w:bookmarkStart w:id="65" w:name="_Toc418786320"/>
       <w:r>
         <w:rPr>
           <w:rFonts w:ascii="Times New Roman" w:hAnsi="Times New Roman"/>
@@ -5772,33 +5641,33 @@
           <w:sz w:val="24"/>
         </w:rPr>
       </w:pPr>
-      <w:bookmarkStart w:id="66" w:name="_Toc414284070"/>
+      <w:bookmarkStart w:id="66" w:name="_Toc418786321"/>
+      <w:r>
+        <w:rPr>
+          <w:rFonts w:ascii="Times New Roman" w:hAnsi="Times New Roman"/>
+          <w:sz w:val="24"/>
+        </w:rPr>
+        <w:t xml:space="preserve">JSON – </w:t>
+      </w:r>
+      <w:r>
+        <w:rPr>
+          <w:rFonts w:ascii="Times New Roman" w:hAnsi="Times New Roman"/>
+          <w:b w:val="0"/>
+          <w:sz w:val="24"/>
+        </w:rPr>
+        <w:t>JavaScript Object Notation</w:t>
+      </w:r>
       <w:proofErr w:type="gramStart"/>
       <w:r>
         <w:rPr>
           <w:rFonts w:ascii="Times New Roman" w:hAnsi="Times New Roman"/>
+          <w:b w:val="0"/>
           <w:sz w:val="24"/>
         </w:rPr>
-        <w:t xml:space="preserve">JSON – </w:t>
-      </w:r>
-      <w:r>
-        <w:rPr>
-          <w:rFonts w:ascii="Times New Roman" w:hAnsi="Times New Roman"/>
-          <w:b w:val="0"/>
-          <w:sz w:val="24"/>
-        </w:rPr>
-        <w:t>JavaScript Object Notation.</w:t>
-      </w:r>
+        <w:t>. A format that allows representation of objects in a text format.</w:t>
+      </w:r>
+      <w:bookmarkEnd w:id="66"/>
       <w:proofErr w:type="gramEnd"/>
-      <w:r>
-        <w:rPr>
-          <w:rFonts w:ascii="Times New Roman" w:hAnsi="Times New Roman"/>
-          <w:b w:val="0"/>
-          <w:sz w:val="24"/>
-        </w:rPr>
-        <w:t xml:space="preserve"> A format that allows representation of objects in a text format.</w:t>
-      </w:r>
-      <w:bookmarkEnd w:id="66"/>
     </w:p>
     <w:p>
       <w:pPr>
@@ -5808,7 +5677,7 @@
         </w:rPr>
       </w:pPr>
       <w:bookmarkStart w:id="67" w:name="_Toc439994697"/>
-      <w:bookmarkStart w:id="68" w:name="_Toc414284071"/>
+      <w:bookmarkStart w:id="68" w:name="_Toc418786322"/>
       <w:r>
         <w:rPr>
           <w:rFonts w:ascii="Times New Roman" w:hAnsi="Times New Roman"/>
@@ -5825,16 +5694,18 @@
           <w:rFonts w:ascii="Times New Roman" w:hAnsi="Times New Roman"/>
           <w:b w:val="0"/>
           <w:sz w:val="24"/>
-        </w:rPr>
-      </w:pPr>
-      <w:bookmarkStart w:id="69" w:name="_Toc414284072"/>
+          <w:szCs w:val="24"/>
+        </w:rPr>
+      </w:pPr>
+      <w:bookmarkStart w:id="69" w:name="_Toc418786323"/>
       <w:r>
         <w:rPr>
           <w:rFonts w:ascii="Times New Roman" w:hAnsi="Times New Roman"/>
           <w:b w:val="0"/>
           <w:sz w:val="24"/>
-        </w:rPr>
-        <w:t>TBD</w:t>
+          <w:szCs w:val="24"/>
+        </w:rPr>
+        <w:t>See figure 5-A in the Software Design Document</w:t>
       </w:r>
       <w:bookmarkEnd w:id="69"/>
     </w:p>
@@ -5846,7 +5717,7 @@
         </w:rPr>
       </w:pPr>
       <w:bookmarkStart w:id="70" w:name="_Toc439994698"/>
-      <w:bookmarkStart w:id="71" w:name="_Toc414284073"/>
+      <w:bookmarkStart w:id="71" w:name="_Toc418786324"/>
       <w:r>
         <w:rPr>
           <w:rFonts w:ascii="Times New Roman" w:hAnsi="Times New Roman"/>
@@ -5859,24 +5730,21 @@
     <w:p>
       <w:pPr>
         <w:pStyle w:val="TOCEntry"/>
-        <w:numPr>
-          <w:ilvl w:val="0"/>
-          <w:numId w:val="12"/>
-        </w:numPr>
+        <w:ind w:left="720"/>
         <w:rPr>
           <w:rFonts w:ascii="Times New Roman" w:hAnsi="Times New Roman"/>
           <w:b w:val="0"/>
           <w:sz w:val="24"/>
         </w:rPr>
       </w:pPr>
-      <w:bookmarkStart w:id="72" w:name="_Toc414284074"/>
+      <w:bookmarkStart w:id="72" w:name="_Toc418786325"/>
       <w:r>
         <w:rPr>
           <w:rFonts w:ascii="Times New Roman" w:hAnsi="Times New Roman"/>
           <w:b w:val="0"/>
           <w:sz w:val="24"/>
         </w:rPr>
-        <w:t>Appendix B needs models such as class diagrams.</w:t>
+        <w:t>None</w:t>
       </w:r>
       <w:bookmarkEnd w:id="72"/>
     </w:p>
@@ -5978,7 +5846,7 @@
       <w:rPr>
         <w:noProof/>
       </w:rPr>
-      <w:t>ii</w:t>
+      <w:t>iii</w:t>
     </w:r>
     <w:r>
       <w:rPr>
@@ -6029,7 +5897,7 @@
       <w:rPr>
         <w:noProof/>
       </w:rPr>
-      <w:t>6</w:t>
+      <w:t>4</w:t>
     </w:r>
     <w:r>
       <w:rPr>
@@ -8618,7 +8486,7 @@
 </file>
 
 <file path=customXml/itemProps1.xml><?xml version="1.0" encoding="utf-8"?>
-<ds:datastoreItem xmlns:ds="http://schemas.openxmlformats.org/officeDocument/2006/customXml" ds:itemID="{4FEF0C3B-0942-42DC-AA7A-FB8ECA94E285}">
+<ds:datastoreItem xmlns:ds="http://schemas.openxmlformats.org/officeDocument/2006/customXml" ds:itemID="{CE1A745D-A0BD-4887-A303-55ADAC21FD78}">
   <ds:schemaRefs>
     <ds:schemaRef ds:uri="http://schemas.openxmlformats.org/officeDocument/2006/bibliography"/>
   </ds:schemaRefs>

</xml_diff>